<commit_message>
Update README.md, figures, and fix typos.
</commit_message>
<xml_diff>
--- a/04_report/01_figures.docx
+++ b/04_report/01_figures.docx
@@ -350,12 +350,16 @@
         <w:rPr>
           <w:b/>
           <w:bCs/>
+          <w:sz w:val="24"/>
+          <w:szCs w:val="24"/>
         </w:rPr>
       </w:pPr>
       <w:r>
         <w:rPr>
           <w:b/>
           <w:bCs/>
+          <w:sz w:val="24"/>
+          <w:szCs w:val="24"/>
         </w:rPr>
         <w:lastRenderedPageBreak/>
         <w:t xml:space="preserve">(Q3: </w:t>
@@ -365,6 +369,8 @@
         <w:rPr>
           <w:b/>
           <w:bCs/>
+          <w:sz w:val="24"/>
+          <w:szCs w:val="24"/>
         </w:rPr>
         <w:t>Other</w:t>
       </w:r>
@@ -373,6 +379,8 @@
         <w:rPr>
           <w:b/>
           <w:bCs/>
+          <w:sz w:val="24"/>
+          <w:szCs w:val="24"/>
         </w:rPr>
         <w:t xml:space="preserve"> category breakdown)</w:t>
       </w:r>
@@ -1566,50 +1574,46 @@
         <w:rPr>
           <w:b/>
           <w:bCs/>
+          <w:sz w:val="24"/>
+          <w:szCs w:val="24"/>
         </w:rPr>
       </w:pPr>
       <w:r>
         <w:rPr>
           <w:b/>
           <w:bCs/>
+          <w:sz w:val="24"/>
+          <w:szCs w:val="24"/>
         </w:rPr>
         <w:lastRenderedPageBreak/>
-        <w:t>(Q</w:t>
+        <w:t xml:space="preserve">(Q5: </w:t>
       </w:r>
       <w:r>
         <w:rPr>
           <w:b/>
           <w:bCs/>
-        </w:rPr>
-        <w:t>5</w:t>
-      </w:r>
+          <w:sz w:val="24"/>
+          <w:szCs w:val="24"/>
+        </w:rPr>
+        <w:t xml:space="preserve">Comment </w:t>
+      </w:r>
+      <w:proofErr w:type="gramStart"/>
       <w:r>
         <w:rPr>
           <w:b/>
           <w:bCs/>
-        </w:rPr>
-        <w:t xml:space="preserve">: </w:t>
-      </w:r>
+          <w:sz w:val="24"/>
+          <w:szCs w:val="24"/>
+        </w:rPr>
+        <w:t>why</w:t>
+      </w:r>
+      <w:proofErr w:type="gramEnd"/>
       <w:r>
         <w:rPr>
           <w:b/>
           <w:bCs/>
-        </w:rPr>
-        <w:t xml:space="preserve">Comment </w:t>
-      </w:r>
-      <w:proofErr w:type="gramStart"/>
-      <w:r>
-        <w:rPr>
-          <w:b/>
-          <w:bCs/>
-        </w:rPr>
-        <w:t>why</w:t>
-      </w:r>
-      <w:proofErr w:type="gramEnd"/>
-      <w:r>
-        <w:rPr>
-          <w:b/>
-          <w:bCs/>
+          <w:sz w:val="24"/>
+          <w:szCs w:val="24"/>
         </w:rPr>
         <w:t xml:space="preserve"> category breakdown)</w:t>
       </w:r>
@@ -1632,7 +1636,27 @@
           <w:sz w:val="18"/>
           <w:szCs w:val="18"/>
         </w:rPr>
-        <w:t xml:space="preserve">Table 1: placeholder </w:t>
+        <w:t xml:space="preserve">Table </w:t>
+      </w:r>
+      <w:r>
+        <w:rPr>
+          <w:i/>
+          <w:iCs/>
+          <w:color w:val="44546A" w:themeColor="text2"/>
+          <w:sz w:val="18"/>
+          <w:szCs w:val="18"/>
+        </w:rPr>
+        <w:t>2</w:t>
+      </w:r>
+      <w:r>
+        <w:rPr>
+          <w:i/>
+          <w:iCs/>
+          <w:color w:val="44546A" w:themeColor="text2"/>
+          <w:sz w:val="18"/>
+          <w:szCs w:val="18"/>
+        </w:rPr>
+        <w:t xml:space="preserve">: placeholder </w:t>
       </w:r>
     </w:p>
     <w:p>
@@ -1716,6 +1740,7 @@
               <w:rPr>
                 <w:rFonts w:ascii="Calibri" w:eastAsia="Times New Roman" w:hAnsi="Calibri" w:cs="Calibri"/>
                 <w:color w:val="000000"/>
+                <w:highlight w:val="yellow"/>
               </w:rPr>
               <w:t>Count</w:t>
             </w:r>
@@ -2335,6 +2360,616 @@
         </w:tc>
       </w:tr>
     </w:tbl>
+    <w:p/>
+    <w:p>
+      <w:pPr>
+        <w:rPr>
+          <w:color w:val="0000FF"/>
+        </w:rPr>
+      </w:pPr>
+      <w:r>
+        <w:rPr>
+          <w:b/>
+          <w:bCs/>
+          <w:color w:val="0000FF"/>
+        </w:rPr>
+        <w:t>Note</w:t>
+      </w:r>
+      <w:r>
+        <w:rPr>
+          <w:color w:val="0000FF"/>
+        </w:rPr>
+        <w:t>: perhaps we should remove the count column.</w:t>
+      </w:r>
+    </w:p>
+    <w:p>
+      <w:pPr>
+        <w:rPr>
+          <w:color w:val="0000FF"/>
+        </w:rPr>
+      </w:pPr>
+    </w:p>
+    <w:p>
+      <w:r>
+        <w:rPr>
+          <w:noProof/>
+        </w:rPr>
+        <w:lastRenderedPageBreak/>
+        <w:drawing>
+          <wp:inline distT="0" distB="0" distL="0" distR="0" wp14:anchorId="7F065038" wp14:editId="16DF1996">
+            <wp:extent cx="5943600" cy="5593715"/>
+            <wp:effectExtent l="0" t="0" r="0" b="6985"/>
+            <wp:docPr id="1" name="Picture 1" descr="A screenshot of a graph&#10;&#10;Description automatically generated"/>
+            <wp:cNvGraphicFramePr>
+              <a:graphicFrameLocks xmlns:a="http://schemas.openxmlformats.org/drawingml/2006/main" noChangeAspect="1"/>
+            </wp:cNvGraphicFramePr>
+            <a:graphic xmlns:a="http://schemas.openxmlformats.org/drawingml/2006/main">
+              <a:graphicData uri="http://schemas.openxmlformats.org/drawingml/2006/picture">
+                <pic:pic xmlns:pic="http://schemas.openxmlformats.org/drawingml/2006/picture">
+                  <pic:nvPicPr>
+                    <pic:cNvPr id="1" name="Picture 1" descr="A screenshot of a graph&#10;&#10;Description automatically generated"/>
+                    <pic:cNvPicPr/>
+                  </pic:nvPicPr>
+                  <pic:blipFill>
+                    <a:blip r:embed="rId11" cstate="print">
+                      <a:extLst>
+                        <a:ext uri="{28A0092B-C50C-407E-A947-70E740481C1C}">
+                          <a14:useLocalDpi xmlns:a14="http://schemas.microsoft.com/office/drawing/2010/main" val="0"/>
+                        </a:ext>
+                      </a:extLst>
+                    </a:blip>
+                    <a:stretch>
+                      <a:fillRect/>
+                    </a:stretch>
+                  </pic:blipFill>
+                  <pic:spPr>
+                    <a:xfrm>
+                      <a:off x="0" y="0"/>
+                      <a:ext cx="5943600" cy="5593715"/>
+                    </a:xfrm>
+                    <a:prstGeom prst="rect">
+                      <a:avLst/>
+                    </a:prstGeom>
+                  </pic:spPr>
+                </pic:pic>
+              </a:graphicData>
+            </a:graphic>
+          </wp:inline>
+        </w:drawing>
+      </w:r>
+    </w:p>
+    <w:p/>
+    <w:p>
+      <w:pPr>
+        <w:rPr>
+          <w:b/>
+          <w:bCs/>
+        </w:rPr>
+      </w:pPr>
+      <w:r>
+        <w:rPr>
+          <w:b/>
+          <w:bCs/>
+        </w:rPr>
+        <w:br w:type="page"/>
+      </w:r>
+    </w:p>
+    <w:p>
+      <w:pPr>
+        <w:rPr>
+          <w:b/>
+          <w:bCs/>
+          <w:sz w:val="24"/>
+          <w:szCs w:val="24"/>
+        </w:rPr>
+      </w:pPr>
+      <w:r>
+        <w:rPr>
+          <w:b/>
+          <w:bCs/>
+          <w:sz w:val="24"/>
+          <w:szCs w:val="24"/>
+        </w:rPr>
+        <w:lastRenderedPageBreak/>
+        <w:t>Q7: If you answered Yes to Other Risk Based Approaches used in Question 6, please identify those used (Check all that apply)</w:t>
+      </w:r>
+    </w:p>
+    <w:p>
+      <w:pPr>
+        <w:rPr>
+          <w:i/>
+          <w:iCs/>
+          <w:color w:val="44546A" w:themeColor="text2"/>
+          <w:sz w:val="18"/>
+          <w:szCs w:val="18"/>
+        </w:rPr>
+      </w:pPr>
+      <w:r>
+        <w:rPr>
+          <w:i/>
+          <w:iCs/>
+          <w:color w:val="44546A" w:themeColor="text2"/>
+          <w:sz w:val="18"/>
+          <w:szCs w:val="18"/>
+        </w:rPr>
+        <w:t xml:space="preserve">Table </w:t>
+      </w:r>
+      <w:r>
+        <w:rPr>
+          <w:i/>
+          <w:iCs/>
+          <w:color w:val="44546A" w:themeColor="text2"/>
+          <w:sz w:val="18"/>
+          <w:szCs w:val="18"/>
+        </w:rPr>
+        <w:t>3</w:t>
+      </w:r>
+      <w:r>
+        <w:rPr>
+          <w:i/>
+          <w:iCs/>
+          <w:color w:val="44546A" w:themeColor="text2"/>
+          <w:sz w:val="18"/>
+          <w:szCs w:val="18"/>
+        </w:rPr>
+        <w:t xml:space="preserve">: placeholder </w:t>
+      </w:r>
+    </w:p>
+    <w:p>
+      <w:r>
+        <w:t xml:space="preserve">Total Count = </w:t>
+      </w:r>
+      <w:r>
+        <w:t>27</w:t>
+      </w:r>
+    </w:p>
+    <w:tbl>
+      <w:tblPr>
+        <w:tblStyle w:val="PlainTable2"/>
+        <w:tblW w:w="0" w:type="auto"/>
+        <w:tblLook w:val="04A0" w:firstRow="1" w:lastRow="0" w:firstColumn="1" w:lastColumn="0" w:noHBand="0" w:noVBand="1"/>
+      </w:tblPr>
+      <w:tblGrid>
+        <w:gridCol w:w="2875"/>
+        <w:gridCol w:w="1260"/>
+        <w:gridCol w:w="2210"/>
+      </w:tblGrid>
+      <w:tr>
+        <w:trPr>
+          <w:cnfStyle w:val="100000000000" w:firstRow="1" w:lastRow="0" w:firstColumn="0" w:lastColumn="0" w:oddVBand="0" w:evenVBand="0" w:oddHBand="0" w:evenHBand="0" w:firstRowFirstColumn="0" w:firstRowLastColumn="0" w:lastRowFirstColumn="0" w:lastRowLastColumn="0"/>
+          <w:trHeight w:val="300"/>
+        </w:trPr>
+        <w:tc>
+          <w:tcPr>
+            <w:cnfStyle w:val="001000000000" w:firstRow="0" w:lastRow="0" w:firstColumn="1" w:lastColumn="0" w:oddVBand="0" w:evenVBand="0" w:oddHBand="0" w:evenHBand="0" w:firstRowFirstColumn="0" w:firstRowLastColumn="0" w:lastRowFirstColumn="0" w:lastRowLastColumn="0"/>
+            <w:tcW w:w="2875" w:type="dxa"/>
+            <w:noWrap/>
+            <w:hideMark/>
+          </w:tcPr>
+          <w:p>
+            <w:pPr>
+              <w:rPr>
+                <w:rFonts w:ascii="Calibri" w:eastAsia="Times New Roman" w:hAnsi="Calibri" w:cs="Calibri"/>
+                <w:color w:val="000000"/>
+              </w:rPr>
+            </w:pPr>
+            <w:r>
+              <w:rPr>
+                <w:rFonts w:ascii="Calibri" w:eastAsia="Times New Roman" w:hAnsi="Calibri" w:cs="Calibri"/>
+                <w:color w:val="000000"/>
+              </w:rPr>
+              <w:t>Other</w:t>
+            </w:r>
+            <w:r>
+              <w:rPr>
+                <w:rFonts w:ascii="Calibri" w:eastAsia="Times New Roman" w:hAnsi="Calibri" w:cs="Calibri"/>
+                <w:color w:val="000000"/>
+              </w:rPr>
+              <w:t>s RBM Approach</w:t>
+            </w:r>
+          </w:p>
+        </w:tc>
+        <w:tc>
+          <w:tcPr>
+            <w:tcW w:w="1260" w:type="dxa"/>
+            <w:noWrap/>
+            <w:hideMark/>
+          </w:tcPr>
+          <w:p>
+            <w:pPr>
+              <w:jc w:val="center"/>
+              <w:cnfStyle w:val="100000000000" w:firstRow="1" w:lastRow="0" w:firstColumn="0" w:lastColumn="0" w:oddVBand="0" w:evenVBand="0" w:oddHBand="0" w:evenHBand="0" w:firstRowFirstColumn="0" w:firstRowLastColumn="0" w:lastRowFirstColumn="0" w:lastRowLastColumn="0"/>
+              <w:rPr>
+                <w:rFonts w:ascii="Calibri" w:eastAsia="Times New Roman" w:hAnsi="Calibri" w:cs="Calibri"/>
+                <w:color w:val="000000"/>
+              </w:rPr>
+            </w:pPr>
+            <w:r>
+              <w:rPr>
+                <w:rFonts w:ascii="Calibri" w:eastAsia="Times New Roman" w:hAnsi="Calibri" w:cs="Calibri"/>
+                <w:color w:val="000000"/>
+              </w:rPr>
+              <w:t>Count</w:t>
+            </w:r>
+          </w:p>
+        </w:tc>
+        <w:tc>
+          <w:tcPr>
+            <w:tcW w:w="2210" w:type="dxa"/>
+            <w:noWrap/>
+            <w:hideMark/>
+          </w:tcPr>
+          <w:p>
+            <w:pPr>
+              <w:jc w:val="center"/>
+              <w:cnfStyle w:val="100000000000" w:firstRow="1" w:lastRow="0" w:firstColumn="0" w:lastColumn="0" w:oddVBand="0" w:evenVBand="0" w:oddHBand="0" w:evenHBand="0" w:firstRowFirstColumn="0" w:firstRowLastColumn="0" w:lastRowFirstColumn="0" w:lastRowLastColumn="0"/>
+              <w:rPr>
+                <w:rFonts w:ascii="Calibri" w:eastAsia="Times New Roman" w:hAnsi="Calibri" w:cs="Calibri"/>
+                <w:color w:val="000000"/>
+              </w:rPr>
+            </w:pPr>
+            <w:r>
+              <w:rPr>
+                <w:rFonts w:ascii="Calibri" w:eastAsia="Times New Roman" w:hAnsi="Calibri" w:cs="Calibri"/>
+                <w:color w:val="000000"/>
+              </w:rPr>
+              <w:t>Percentage</w:t>
+            </w:r>
+          </w:p>
+        </w:tc>
+      </w:tr>
+      <w:tr>
+        <w:trPr>
+          <w:cnfStyle w:val="000000100000" w:firstRow="0" w:lastRow="0" w:firstColumn="0" w:lastColumn="0" w:oddVBand="0" w:evenVBand="0" w:oddHBand="1" w:evenHBand="0" w:firstRowFirstColumn="0" w:firstRowLastColumn="0" w:lastRowFirstColumn="0" w:lastRowLastColumn="0"/>
+          <w:trHeight w:val="300"/>
+        </w:trPr>
+        <w:tc>
+          <w:tcPr>
+            <w:cnfStyle w:val="001000000000" w:firstRow="0" w:lastRow="0" w:firstColumn="1" w:lastColumn="0" w:oddVBand="0" w:evenVBand="0" w:oddHBand="0" w:evenHBand="0" w:firstRowFirstColumn="0" w:firstRowLastColumn="0" w:lastRowFirstColumn="0" w:lastRowLastColumn="0"/>
+            <w:tcW w:w="2875" w:type="dxa"/>
+            <w:noWrap/>
+            <w:vAlign w:val="bottom"/>
+            <w:hideMark/>
+          </w:tcPr>
+          <w:p>
+            <w:pPr>
+              <w:rPr>
+                <w:rFonts w:ascii="Calibri" w:eastAsia="Times New Roman" w:hAnsi="Calibri" w:cs="Calibri"/>
+                <w:b w:val="0"/>
+                <w:bCs w:val="0"/>
+                <w:color w:val="000000"/>
+              </w:rPr>
+            </w:pPr>
+            <w:r>
+              <w:rPr>
+                <w:rFonts w:ascii="Calibri" w:hAnsi="Calibri" w:cs="Calibri"/>
+                <w:b w:val="0"/>
+                <w:bCs w:val="0"/>
+                <w:color w:val="000000"/>
+              </w:rPr>
+              <w:t>KRI's</w:t>
+            </w:r>
+          </w:p>
+        </w:tc>
+        <w:tc>
+          <w:tcPr>
+            <w:tcW w:w="1260" w:type="dxa"/>
+            <w:noWrap/>
+            <w:vAlign w:val="bottom"/>
+            <w:hideMark/>
+          </w:tcPr>
+          <w:p>
+            <w:pPr>
+              <w:jc w:val="center"/>
+              <w:cnfStyle w:val="000000100000" w:firstRow="0" w:lastRow="0" w:firstColumn="0" w:lastColumn="0" w:oddVBand="0" w:evenVBand="0" w:oddHBand="1" w:evenHBand="0" w:firstRowFirstColumn="0" w:firstRowLastColumn="0" w:lastRowFirstColumn="0" w:lastRowLastColumn="0"/>
+              <w:rPr>
+                <w:rFonts w:ascii="Calibri" w:eastAsia="Times New Roman" w:hAnsi="Calibri" w:cs="Calibri"/>
+                <w:color w:val="000000"/>
+              </w:rPr>
+            </w:pPr>
+            <w:r>
+              <w:rPr>
+                <w:rFonts w:ascii="Calibri" w:hAnsi="Calibri" w:cs="Calibri"/>
+                <w:color w:val="000000"/>
+              </w:rPr>
+              <w:t>13</w:t>
+            </w:r>
+          </w:p>
+        </w:tc>
+        <w:tc>
+          <w:tcPr>
+            <w:tcW w:w="2210" w:type="dxa"/>
+            <w:noWrap/>
+            <w:vAlign w:val="bottom"/>
+            <w:hideMark/>
+          </w:tcPr>
+          <w:p>
+            <w:pPr>
+              <w:jc w:val="center"/>
+              <w:cnfStyle w:val="000000100000" w:firstRow="0" w:lastRow="0" w:firstColumn="0" w:lastColumn="0" w:oddVBand="0" w:evenVBand="0" w:oddHBand="1" w:evenHBand="0" w:firstRowFirstColumn="0" w:firstRowLastColumn="0" w:lastRowFirstColumn="0" w:lastRowLastColumn="0"/>
+              <w:rPr>
+                <w:rFonts w:ascii="Calibri" w:eastAsia="Times New Roman" w:hAnsi="Calibri" w:cs="Calibri"/>
+                <w:color w:val="000000"/>
+              </w:rPr>
+            </w:pPr>
+            <w:r>
+              <w:rPr>
+                <w:rFonts w:ascii="Calibri" w:hAnsi="Calibri" w:cs="Calibri"/>
+                <w:color w:val="000000"/>
+              </w:rPr>
+              <w:t>48%</w:t>
+            </w:r>
+          </w:p>
+        </w:tc>
+      </w:tr>
+      <w:tr>
+        <w:trPr>
+          <w:trHeight w:val="300"/>
+        </w:trPr>
+        <w:tc>
+          <w:tcPr>
+            <w:cnfStyle w:val="001000000000" w:firstRow="0" w:lastRow="0" w:firstColumn="1" w:lastColumn="0" w:oddVBand="0" w:evenVBand="0" w:oddHBand="0" w:evenHBand="0" w:firstRowFirstColumn="0" w:firstRowLastColumn="0" w:lastRowFirstColumn="0" w:lastRowLastColumn="0"/>
+            <w:tcW w:w="2875" w:type="dxa"/>
+            <w:noWrap/>
+            <w:vAlign w:val="bottom"/>
+            <w:hideMark/>
+          </w:tcPr>
+          <w:p>
+            <w:pPr>
+              <w:rPr>
+                <w:rFonts w:ascii="Calibri" w:eastAsia="Times New Roman" w:hAnsi="Calibri" w:cs="Calibri"/>
+                <w:b w:val="0"/>
+                <w:bCs w:val="0"/>
+                <w:color w:val="000000"/>
+              </w:rPr>
+            </w:pPr>
+            <w:r>
+              <w:rPr>
+                <w:rFonts w:ascii="Calibri" w:hAnsi="Calibri" w:cs="Calibri"/>
+                <w:b w:val="0"/>
+                <w:bCs w:val="0"/>
+                <w:color w:val="000000"/>
+              </w:rPr>
+              <w:t>Team Tracking risk items</w:t>
+            </w:r>
+          </w:p>
+        </w:tc>
+        <w:tc>
+          <w:tcPr>
+            <w:tcW w:w="1260" w:type="dxa"/>
+            <w:noWrap/>
+            <w:vAlign w:val="bottom"/>
+            <w:hideMark/>
+          </w:tcPr>
+          <w:p>
+            <w:pPr>
+              <w:jc w:val="center"/>
+              <w:cnfStyle w:val="000000000000" w:firstRow="0" w:lastRow="0" w:firstColumn="0" w:lastColumn="0" w:oddVBand="0" w:evenVBand="0" w:oddHBand="0" w:evenHBand="0" w:firstRowFirstColumn="0" w:firstRowLastColumn="0" w:lastRowFirstColumn="0" w:lastRowLastColumn="0"/>
+              <w:rPr>
+                <w:rFonts w:ascii="Calibri" w:eastAsia="Times New Roman" w:hAnsi="Calibri" w:cs="Calibri"/>
+                <w:color w:val="000000"/>
+              </w:rPr>
+            </w:pPr>
+            <w:r>
+              <w:rPr>
+                <w:rFonts w:ascii="Calibri" w:hAnsi="Calibri" w:cs="Calibri"/>
+                <w:color w:val="000000"/>
+              </w:rPr>
+              <w:t>7</w:t>
+            </w:r>
+          </w:p>
+        </w:tc>
+        <w:tc>
+          <w:tcPr>
+            <w:tcW w:w="2210" w:type="dxa"/>
+            <w:noWrap/>
+            <w:vAlign w:val="bottom"/>
+            <w:hideMark/>
+          </w:tcPr>
+          <w:p>
+            <w:pPr>
+              <w:jc w:val="center"/>
+              <w:cnfStyle w:val="000000000000" w:firstRow="0" w:lastRow="0" w:firstColumn="0" w:lastColumn="0" w:oddVBand="0" w:evenVBand="0" w:oddHBand="0" w:evenHBand="0" w:firstRowFirstColumn="0" w:firstRowLastColumn="0" w:lastRowFirstColumn="0" w:lastRowLastColumn="0"/>
+              <w:rPr>
+                <w:rFonts w:ascii="Calibri" w:eastAsia="Times New Roman" w:hAnsi="Calibri" w:cs="Calibri"/>
+                <w:color w:val="000000"/>
+              </w:rPr>
+            </w:pPr>
+            <w:r>
+              <w:rPr>
+                <w:rFonts w:ascii="Calibri" w:hAnsi="Calibri" w:cs="Calibri"/>
+                <w:color w:val="000000"/>
+              </w:rPr>
+              <w:t>26%</w:t>
+            </w:r>
+          </w:p>
+        </w:tc>
+      </w:tr>
+      <w:tr>
+        <w:trPr>
+          <w:cnfStyle w:val="000000100000" w:firstRow="0" w:lastRow="0" w:firstColumn="0" w:lastColumn="0" w:oddVBand="0" w:evenVBand="0" w:oddHBand="1" w:evenHBand="0" w:firstRowFirstColumn="0" w:firstRowLastColumn="0" w:lastRowFirstColumn="0" w:lastRowLastColumn="0"/>
+          <w:trHeight w:val="300"/>
+        </w:trPr>
+        <w:tc>
+          <w:tcPr>
+            <w:cnfStyle w:val="001000000000" w:firstRow="0" w:lastRow="0" w:firstColumn="1" w:lastColumn="0" w:oddVBand="0" w:evenVBand="0" w:oddHBand="0" w:evenHBand="0" w:firstRowFirstColumn="0" w:firstRowLastColumn="0" w:lastRowFirstColumn="0" w:lastRowLastColumn="0"/>
+            <w:tcW w:w="2875" w:type="dxa"/>
+            <w:noWrap/>
+            <w:vAlign w:val="bottom"/>
+            <w:hideMark/>
+          </w:tcPr>
+          <w:p>
+            <w:pPr>
+              <w:rPr>
+                <w:rFonts w:ascii="Calibri" w:eastAsia="Times New Roman" w:hAnsi="Calibri" w:cs="Calibri"/>
+                <w:b w:val="0"/>
+                <w:bCs w:val="0"/>
+                <w:color w:val="000000"/>
+              </w:rPr>
+            </w:pPr>
+            <w:r>
+              <w:rPr>
+                <w:rFonts w:ascii="Calibri" w:hAnsi="Calibri" w:cs="Calibri"/>
+                <w:b w:val="0"/>
+                <w:bCs w:val="0"/>
+                <w:color w:val="000000"/>
+              </w:rPr>
+              <w:t>Other</w:t>
+            </w:r>
+          </w:p>
+        </w:tc>
+        <w:tc>
+          <w:tcPr>
+            <w:tcW w:w="1260" w:type="dxa"/>
+            <w:noWrap/>
+            <w:vAlign w:val="bottom"/>
+            <w:hideMark/>
+          </w:tcPr>
+          <w:p>
+            <w:pPr>
+              <w:jc w:val="center"/>
+              <w:cnfStyle w:val="000000100000" w:firstRow="0" w:lastRow="0" w:firstColumn="0" w:lastColumn="0" w:oddVBand="0" w:evenVBand="0" w:oddHBand="1" w:evenHBand="0" w:firstRowFirstColumn="0" w:firstRowLastColumn="0" w:lastRowFirstColumn="0" w:lastRowLastColumn="0"/>
+              <w:rPr>
+                <w:rFonts w:ascii="Calibri" w:eastAsia="Times New Roman" w:hAnsi="Calibri" w:cs="Calibri"/>
+                <w:color w:val="000000"/>
+              </w:rPr>
+            </w:pPr>
+            <w:r>
+              <w:rPr>
+                <w:rFonts w:ascii="Calibri" w:hAnsi="Calibri" w:cs="Calibri"/>
+                <w:color w:val="000000"/>
+              </w:rPr>
+              <w:t>4</w:t>
+            </w:r>
+          </w:p>
+        </w:tc>
+        <w:tc>
+          <w:tcPr>
+            <w:tcW w:w="2210" w:type="dxa"/>
+            <w:noWrap/>
+            <w:vAlign w:val="bottom"/>
+            <w:hideMark/>
+          </w:tcPr>
+          <w:p>
+            <w:pPr>
+              <w:jc w:val="center"/>
+              <w:cnfStyle w:val="000000100000" w:firstRow="0" w:lastRow="0" w:firstColumn="0" w:lastColumn="0" w:oddVBand="0" w:evenVBand="0" w:oddHBand="1" w:evenHBand="0" w:firstRowFirstColumn="0" w:firstRowLastColumn="0" w:lastRowFirstColumn="0" w:lastRowLastColumn="0"/>
+              <w:rPr>
+                <w:rFonts w:ascii="Calibri" w:eastAsia="Times New Roman" w:hAnsi="Calibri" w:cs="Calibri"/>
+                <w:color w:val="000000"/>
+              </w:rPr>
+            </w:pPr>
+            <w:r>
+              <w:rPr>
+                <w:rFonts w:ascii="Calibri" w:hAnsi="Calibri" w:cs="Calibri"/>
+                <w:color w:val="000000"/>
+              </w:rPr>
+              <w:t>15%</w:t>
+            </w:r>
+          </w:p>
+        </w:tc>
+      </w:tr>
+      <w:tr>
+        <w:trPr>
+          <w:trHeight w:val="300"/>
+        </w:trPr>
+        <w:tc>
+          <w:tcPr>
+            <w:cnfStyle w:val="001000000000" w:firstRow="0" w:lastRow="0" w:firstColumn="1" w:lastColumn="0" w:oddVBand="0" w:evenVBand="0" w:oddHBand="0" w:evenHBand="0" w:firstRowFirstColumn="0" w:firstRowLastColumn="0" w:lastRowFirstColumn="0" w:lastRowLastColumn="0"/>
+            <w:tcW w:w="2875" w:type="dxa"/>
+            <w:noWrap/>
+            <w:vAlign w:val="bottom"/>
+            <w:hideMark/>
+          </w:tcPr>
+          <w:p>
+            <w:pPr>
+              <w:rPr>
+                <w:rFonts w:ascii="Calibri" w:eastAsia="Times New Roman" w:hAnsi="Calibri" w:cs="Calibri"/>
+                <w:b w:val="0"/>
+                <w:bCs w:val="0"/>
+                <w:color w:val="000000"/>
+              </w:rPr>
+            </w:pPr>
+            <w:r>
+              <w:rPr>
+                <w:rFonts w:ascii="Calibri" w:hAnsi="Calibri" w:cs="Calibri"/>
+                <w:b w:val="0"/>
+                <w:bCs w:val="0"/>
+                <w:color w:val="000000"/>
+              </w:rPr>
+              <w:t>KPI's</w:t>
+            </w:r>
+          </w:p>
+        </w:tc>
+        <w:tc>
+          <w:tcPr>
+            <w:tcW w:w="1260" w:type="dxa"/>
+            <w:noWrap/>
+            <w:vAlign w:val="bottom"/>
+            <w:hideMark/>
+          </w:tcPr>
+          <w:p>
+            <w:pPr>
+              <w:jc w:val="center"/>
+              <w:cnfStyle w:val="000000000000" w:firstRow="0" w:lastRow="0" w:firstColumn="0" w:lastColumn="0" w:oddVBand="0" w:evenVBand="0" w:oddHBand="0" w:evenHBand="0" w:firstRowFirstColumn="0" w:firstRowLastColumn="0" w:lastRowFirstColumn="0" w:lastRowLastColumn="0"/>
+              <w:rPr>
+                <w:rFonts w:ascii="Calibri" w:eastAsia="Times New Roman" w:hAnsi="Calibri" w:cs="Calibri"/>
+                <w:color w:val="000000"/>
+              </w:rPr>
+            </w:pPr>
+            <w:r>
+              <w:rPr>
+                <w:rFonts w:ascii="Calibri" w:hAnsi="Calibri" w:cs="Calibri"/>
+                <w:color w:val="000000"/>
+              </w:rPr>
+              <w:t>3</w:t>
+            </w:r>
+          </w:p>
+        </w:tc>
+        <w:tc>
+          <w:tcPr>
+            <w:tcW w:w="2210" w:type="dxa"/>
+            <w:noWrap/>
+            <w:vAlign w:val="bottom"/>
+            <w:hideMark/>
+          </w:tcPr>
+          <w:p>
+            <w:pPr>
+              <w:jc w:val="center"/>
+              <w:cnfStyle w:val="000000000000" w:firstRow="0" w:lastRow="0" w:firstColumn="0" w:lastColumn="0" w:oddVBand="0" w:evenVBand="0" w:oddHBand="0" w:evenHBand="0" w:firstRowFirstColumn="0" w:firstRowLastColumn="0" w:lastRowFirstColumn="0" w:lastRowLastColumn="0"/>
+              <w:rPr>
+                <w:rFonts w:ascii="Calibri" w:eastAsia="Times New Roman" w:hAnsi="Calibri" w:cs="Calibri"/>
+                <w:color w:val="000000"/>
+              </w:rPr>
+            </w:pPr>
+            <w:r>
+              <w:rPr>
+                <w:rFonts w:ascii="Calibri" w:hAnsi="Calibri" w:cs="Calibri"/>
+                <w:color w:val="000000"/>
+              </w:rPr>
+              <w:t>11%</w:t>
+            </w:r>
+          </w:p>
+        </w:tc>
+      </w:tr>
+    </w:tbl>
+    <w:p/>
+    <w:p/>
+    <w:p>
+      <w:pPr>
+        <w:rPr>
+          <w:color w:val="0000FF"/>
+        </w:rPr>
+      </w:pPr>
+      <w:r>
+        <w:rPr>
+          <w:color w:val="0000FF"/>
+        </w:rPr>
+        <w:t>Currently working on Q8 – SP</w:t>
+      </w:r>
+    </w:p>
+    <w:p/>
+    <w:p/>
     <w:p/>
     <w:p/>
     <w:p/>
@@ -2746,7 +3381,7 @@
   <w:style w:type="paragraph" w:default="1" w:styleId="Normal">
     <w:name w:val="Normal"/>
     <w:qFormat/>
-    <w:rsid w:val="00AF0B63"/>
+    <w:rsid w:val="000F3AEC"/>
   </w:style>
   <w:style w:type="character" w:default="1" w:styleId="DefaultParagraphFont">
     <w:name w:val="Default Paragraph Font"/>

</xml_diff>

<commit_message>
Add Q8, and Q9
</commit_message>
<xml_diff>
--- a/04_report/01_figures.docx
+++ b/04_report/01_figures.docx
@@ -76,7 +76,7 @@
       <w:r>
         <w:t xml:space="preserve">work: </w:t>
       </w:r>
-      <w:hyperlink r:id="rId4" w:history="1">
+      <w:hyperlink r:id="rId6" w:history="1">
         <w:r>
           <w:rPr>
             <w:rStyle w:val="Hyperlink"/>
@@ -87,7 +87,7 @@
       <w:r>
         <w:t xml:space="preserve">; personal: </w:t>
       </w:r>
-      <w:hyperlink r:id="rId5" w:history="1">
+      <w:hyperlink r:id="rId7" w:history="1">
         <w:r>
           <w:rPr>
             <w:rStyle w:val="Hyperlink"/>
@@ -98,6 +98,845 @@
       <w:r>
         <w:t>)</w:t>
       </w:r>
+    </w:p>
+    <w:p/>
+    <w:p>
+      <w:r>
+        <w:t>Q = Question; T = Table</w:t>
+      </w:r>
+    </w:p>
+    <w:p/>
+    <w:sdt>
+      <w:sdtPr>
+        <w:id w:val="1932313607"/>
+        <w:docPartObj>
+          <w:docPartGallery w:val="Table of Contents"/>
+          <w:docPartUnique/>
+        </w:docPartObj>
+      </w:sdtPr>
+      <w:sdtEndPr>
+        <w:rPr>
+          <w:rFonts w:asciiTheme="minorHAnsi" w:eastAsiaTheme="minorHAnsi" w:hAnsiTheme="minorHAnsi" w:cstheme="minorBidi"/>
+          <w:b/>
+          <w:bCs/>
+          <w:noProof/>
+          <w:color w:val="auto"/>
+          <w:sz w:val="22"/>
+          <w:szCs w:val="22"/>
+        </w:rPr>
+      </w:sdtEndPr>
+      <w:sdtContent>
+        <w:p>
+          <w:pPr>
+            <w:pStyle w:val="TOCHeading"/>
+          </w:pPr>
+          <w:r>
+            <w:t>Contents</w:t>
+          </w:r>
+        </w:p>
+        <w:p>
+          <w:pPr>
+            <w:pStyle w:val="TOC1"/>
+            <w:tabs>
+              <w:tab w:val="right" w:leader="dot" w:pos="9350"/>
+            </w:tabs>
+            <w:rPr>
+              <w:rFonts w:eastAsiaTheme="minorEastAsia"/>
+              <w:noProof/>
+            </w:rPr>
+          </w:pPr>
+          <w:r>
+            <w:fldChar w:fldCharType="begin"/>
+          </w:r>
+          <w:r>
+            <w:instrText xml:space="preserve"> TOC \o "1-3" \h \z \u </w:instrText>
+          </w:r>
+          <w:r>
+            <w:fldChar w:fldCharType="separate"/>
+          </w:r>
+          <w:hyperlink w:anchor="_Toc150343424" w:history="1">
+            <w:r>
+              <w:rPr>
+                <w:rStyle w:val="Hyperlink"/>
+                <w:noProof/>
+              </w:rPr>
+              <w:t>Q1</w:t>
+            </w:r>
+            <w:r>
+              <w:rPr>
+                <w:noProof/>
+                <w:webHidden/>
+              </w:rPr>
+              <w:tab/>
+            </w:r>
+            <w:r>
+              <w:rPr>
+                <w:noProof/>
+                <w:webHidden/>
+              </w:rPr>
+              <w:fldChar w:fldCharType="begin"/>
+            </w:r>
+            <w:r>
+              <w:rPr>
+                <w:noProof/>
+                <w:webHidden/>
+              </w:rPr>
+              <w:instrText xml:space="preserve"> PAGEREF _Toc150343424 \h </w:instrText>
+            </w:r>
+            <w:r>
+              <w:rPr>
+                <w:noProof/>
+                <w:webHidden/>
+              </w:rPr>
+            </w:r>
+            <w:r>
+              <w:rPr>
+                <w:noProof/>
+                <w:webHidden/>
+              </w:rPr>
+              <w:fldChar w:fldCharType="separate"/>
+            </w:r>
+            <w:r>
+              <w:rPr>
+                <w:noProof/>
+                <w:webHidden/>
+              </w:rPr>
+              <w:t>2</w:t>
+            </w:r>
+            <w:r>
+              <w:rPr>
+                <w:noProof/>
+                <w:webHidden/>
+              </w:rPr>
+              <w:fldChar w:fldCharType="end"/>
+            </w:r>
+          </w:hyperlink>
+        </w:p>
+        <w:p>
+          <w:pPr>
+            <w:pStyle w:val="TOC1"/>
+            <w:tabs>
+              <w:tab w:val="right" w:leader="dot" w:pos="9350"/>
+            </w:tabs>
+            <w:rPr>
+              <w:rFonts w:eastAsiaTheme="minorEastAsia"/>
+              <w:noProof/>
+            </w:rPr>
+          </w:pPr>
+          <w:hyperlink w:anchor="_Toc150343425" w:history="1">
+            <w:r>
+              <w:rPr>
+                <w:rStyle w:val="Hyperlink"/>
+                <w:noProof/>
+              </w:rPr>
+              <w:t>Q2</w:t>
+            </w:r>
+            <w:r>
+              <w:rPr>
+                <w:noProof/>
+                <w:webHidden/>
+              </w:rPr>
+              <w:tab/>
+            </w:r>
+            <w:r>
+              <w:rPr>
+                <w:noProof/>
+                <w:webHidden/>
+              </w:rPr>
+              <w:fldChar w:fldCharType="begin"/>
+            </w:r>
+            <w:r>
+              <w:rPr>
+                <w:noProof/>
+                <w:webHidden/>
+              </w:rPr>
+              <w:instrText xml:space="preserve"> PAGEREF _Toc150343425 \h </w:instrText>
+            </w:r>
+            <w:r>
+              <w:rPr>
+                <w:noProof/>
+                <w:webHidden/>
+              </w:rPr>
+            </w:r>
+            <w:r>
+              <w:rPr>
+                <w:noProof/>
+                <w:webHidden/>
+              </w:rPr>
+              <w:fldChar w:fldCharType="separate"/>
+            </w:r>
+            <w:r>
+              <w:rPr>
+                <w:noProof/>
+                <w:webHidden/>
+              </w:rPr>
+              <w:t>3</w:t>
+            </w:r>
+            <w:r>
+              <w:rPr>
+                <w:noProof/>
+                <w:webHidden/>
+              </w:rPr>
+              <w:fldChar w:fldCharType="end"/>
+            </w:r>
+          </w:hyperlink>
+        </w:p>
+        <w:p>
+          <w:pPr>
+            <w:pStyle w:val="TOC1"/>
+            <w:tabs>
+              <w:tab w:val="right" w:leader="dot" w:pos="9350"/>
+            </w:tabs>
+            <w:rPr>
+              <w:rFonts w:eastAsiaTheme="minorEastAsia"/>
+              <w:noProof/>
+            </w:rPr>
+          </w:pPr>
+          <w:hyperlink w:anchor="_Toc150343426" w:history="1">
+            <w:r>
+              <w:rPr>
+                <w:rStyle w:val="Hyperlink"/>
+                <w:noProof/>
+              </w:rPr>
+              <w:t>Q3</w:t>
+            </w:r>
+            <w:r>
+              <w:rPr>
+                <w:noProof/>
+                <w:webHidden/>
+              </w:rPr>
+              <w:tab/>
+            </w:r>
+            <w:r>
+              <w:rPr>
+                <w:noProof/>
+                <w:webHidden/>
+              </w:rPr>
+              <w:fldChar w:fldCharType="begin"/>
+            </w:r>
+            <w:r>
+              <w:rPr>
+                <w:noProof/>
+                <w:webHidden/>
+              </w:rPr>
+              <w:instrText xml:space="preserve"> PAGEREF _Toc150343426 \h </w:instrText>
+            </w:r>
+            <w:r>
+              <w:rPr>
+                <w:noProof/>
+                <w:webHidden/>
+              </w:rPr>
+            </w:r>
+            <w:r>
+              <w:rPr>
+                <w:noProof/>
+                <w:webHidden/>
+              </w:rPr>
+              <w:fldChar w:fldCharType="separate"/>
+            </w:r>
+            <w:r>
+              <w:rPr>
+                <w:noProof/>
+                <w:webHidden/>
+              </w:rPr>
+              <w:t>4</w:t>
+            </w:r>
+            <w:r>
+              <w:rPr>
+                <w:noProof/>
+                <w:webHidden/>
+              </w:rPr>
+              <w:fldChar w:fldCharType="end"/>
+            </w:r>
+          </w:hyperlink>
+        </w:p>
+        <w:p>
+          <w:pPr>
+            <w:pStyle w:val="TOC1"/>
+            <w:tabs>
+              <w:tab w:val="right" w:leader="dot" w:pos="9350"/>
+            </w:tabs>
+            <w:rPr>
+              <w:rFonts w:eastAsiaTheme="minorEastAsia"/>
+              <w:noProof/>
+            </w:rPr>
+          </w:pPr>
+          <w:hyperlink w:anchor="_Toc150343427" w:history="1">
+            <w:r>
+              <w:rPr>
+                <w:rStyle w:val="Hyperlink"/>
+                <w:noProof/>
+              </w:rPr>
+              <w:t>T1 (Q3b)</w:t>
+            </w:r>
+            <w:r>
+              <w:rPr>
+                <w:noProof/>
+                <w:webHidden/>
+              </w:rPr>
+              <w:tab/>
+            </w:r>
+            <w:r>
+              <w:rPr>
+                <w:noProof/>
+                <w:webHidden/>
+              </w:rPr>
+              <w:fldChar w:fldCharType="begin"/>
+            </w:r>
+            <w:r>
+              <w:rPr>
+                <w:noProof/>
+                <w:webHidden/>
+              </w:rPr>
+              <w:instrText xml:space="preserve"> PAGEREF _Toc150343427 \h </w:instrText>
+            </w:r>
+            <w:r>
+              <w:rPr>
+                <w:noProof/>
+                <w:webHidden/>
+              </w:rPr>
+            </w:r>
+            <w:r>
+              <w:rPr>
+                <w:noProof/>
+                <w:webHidden/>
+              </w:rPr>
+              <w:fldChar w:fldCharType="separate"/>
+            </w:r>
+            <w:r>
+              <w:rPr>
+                <w:noProof/>
+                <w:webHidden/>
+              </w:rPr>
+              <w:t>5</w:t>
+            </w:r>
+            <w:r>
+              <w:rPr>
+                <w:noProof/>
+                <w:webHidden/>
+              </w:rPr>
+              <w:fldChar w:fldCharType="end"/>
+            </w:r>
+          </w:hyperlink>
+        </w:p>
+        <w:p>
+          <w:pPr>
+            <w:pStyle w:val="TOC1"/>
+            <w:tabs>
+              <w:tab w:val="right" w:leader="dot" w:pos="9350"/>
+            </w:tabs>
+            <w:rPr>
+              <w:rFonts w:eastAsiaTheme="minorEastAsia"/>
+              <w:noProof/>
+            </w:rPr>
+          </w:pPr>
+          <w:hyperlink w:anchor="_Toc150343428" w:history="1">
+            <w:r>
+              <w:rPr>
+                <w:rStyle w:val="Hyperlink"/>
+                <w:noProof/>
+              </w:rPr>
+              <w:t>Q4</w:t>
+            </w:r>
+            <w:r>
+              <w:rPr>
+                <w:noProof/>
+                <w:webHidden/>
+              </w:rPr>
+              <w:tab/>
+            </w:r>
+            <w:r>
+              <w:rPr>
+                <w:noProof/>
+                <w:webHidden/>
+              </w:rPr>
+              <w:fldChar w:fldCharType="begin"/>
+            </w:r>
+            <w:r>
+              <w:rPr>
+                <w:noProof/>
+                <w:webHidden/>
+              </w:rPr>
+              <w:instrText xml:space="preserve"> PAGEREF _Toc150343428 \h </w:instrText>
+            </w:r>
+            <w:r>
+              <w:rPr>
+                <w:noProof/>
+                <w:webHidden/>
+              </w:rPr>
+            </w:r>
+            <w:r>
+              <w:rPr>
+                <w:noProof/>
+                <w:webHidden/>
+              </w:rPr>
+              <w:fldChar w:fldCharType="separate"/>
+            </w:r>
+            <w:r>
+              <w:rPr>
+                <w:noProof/>
+                <w:webHidden/>
+              </w:rPr>
+              <w:t>6</w:t>
+            </w:r>
+            <w:r>
+              <w:rPr>
+                <w:noProof/>
+                <w:webHidden/>
+              </w:rPr>
+              <w:fldChar w:fldCharType="end"/>
+            </w:r>
+          </w:hyperlink>
+        </w:p>
+        <w:p>
+          <w:pPr>
+            <w:pStyle w:val="TOC1"/>
+            <w:tabs>
+              <w:tab w:val="right" w:leader="dot" w:pos="9350"/>
+            </w:tabs>
+            <w:rPr>
+              <w:rFonts w:eastAsiaTheme="minorEastAsia"/>
+              <w:noProof/>
+            </w:rPr>
+          </w:pPr>
+          <w:hyperlink w:anchor="_Toc150343429" w:history="1">
+            <w:r>
+              <w:rPr>
+                <w:rStyle w:val="Hyperlink"/>
+                <w:noProof/>
+              </w:rPr>
+              <w:t>Q5</w:t>
+            </w:r>
+            <w:r>
+              <w:rPr>
+                <w:noProof/>
+                <w:webHidden/>
+              </w:rPr>
+              <w:tab/>
+            </w:r>
+            <w:r>
+              <w:rPr>
+                <w:noProof/>
+                <w:webHidden/>
+              </w:rPr>
+              <w:fldChar w:fldCharType="begin"/>
+            </w:r>
+            <w:r>
+              <w:rPr>
+                <w:noProof/>
+                <w:webHidden/>
+              </w:rPr>
+              <w:instrText xml:space="preserve"> PAGEREF _Toc150343429 \h </w:instrText>
+            </w:r>
+            <w:r>
+              <w:rPr>
+                <w:noProof/>
+                <w:webHidden/>
+              </w:rPr>
+            </w:r>
+            <w:r>
+              <w:rPr>
+                <w:noProof/>
+                <w:webHidden/>
+              </w:rPr>
+              <w:fldChar w:fldCharType="separate"/>
+            </w:r>
+            <w:r>
+              <w:rPr>
+                <w:noProof/>
+                <w:webHidden/>
+              </w:rPr>
+              <w:t>7</w:t>
+            </w:r>
+            <w:r>
+              <w:rPr>
+                <w:noProof/>
+                <w:webHidden/>
+              </w:rPr>
+              <w:fldChar w:fldCharType="end"/>
+            </w:r>
+          </w:hyperlink>
+        </w:p>
+        <w:p>
+          <w:pPr>
+            <w:pStyle w:val="TOC1"/>
+            <w:tabs>
+              <w:tab w:val="right" w:leader="dot" w:pos="9350"/>
+            </w:tabs>
+            <w:rPr>
+              <w:rFonts w:eastAsiaTheme="minorEastAsia"/>
+              <w:noProof/>
+            </w:rPr>
+          </w:pPr>
+          <w:hyperlink w:anchor="_Toc150343430" w:history="1">
+            <w:r>
+              <w:rPr>
+                <w:rStyle w:val="Hyperlink"/>
+                <w:noProof/>
+              </w:rPr>
+              <w:t>T2 (Q5b)</w:t>
+            </w:r>
+            <w:r>
+              <w:rPr>
+                <w:noProof/>
+                <w:webHidden/>
+              </w:rPr>
+              <w:tab/>
+            </w:r>
+            <w:r>
+              <w:rPr>
+                <w:noProof/>
+                <w:webHidden/>
+              </w:rPr>
+              <w:fldChar w:fldCharType="begin"/>
+            </w:r>
+            <w:r>
+              <w:rPr>
+                <w:noProof/>
+                <w:webHidden/>
+              </w:rPr>
+              <w:instrText xml:space="preserve"> PAGEREF _Toc150343430 \h </w:instrText>
+            </w:r>
+            <w:r>
+              <w:rPr>
+                <w:noProof/>
+                <w:webHidden/>
+              </w:rPr>
+            </w:r>
+            <w:r>
+              <w:rPr>
+                <w:noProof/>
+                <w:webHidden/>
+              </w:rPr>
+              <w:fldChar w:fldCharType="separate"/>
+            </w:r>
+            <w:r>
+              <w:rPr>
+                <w:noProof/>
+                <w:webHidden/>
+              </w:rPr>
+              <w:t>8</w:t>
+            </w:r>
+            <w:r>
+              <w:rPr>
+                <w:noProof/>
+                <w:webHidden/>
+              </w:rPr>
+              <w:fldChar w:fldCharType="end"/>
+            </w:r>
+          </w:hyperlink>
+        </w:p>
+        <w:p>
+          <w:pPr>
+            <w:pStyle w:val="TOC1"/>
+            <w:tabs>
+              <w:tab w:val="right" w:leader="dot" w:pos="9350"/>
+            </w:tabs>
+            <w:rPr>
+              <w:rFonts w:eastAsiaTheme="minorEastAsia"/>
+              <w:noProof/>
+            </w:rPr>
+          </w:pPr>
+          <w:hyperlink w:anchor="_Toc150343431" w:history="1">
+            <w:r>
+              <w:rPr>
+                <w:rStyle w:val="Hyperlink"/>
+                <w:noProof/>
+              </w:rPr>
+              <w:t>Q6</w:t>
+            </w:r>
+            <w:r>
+              <w:rPr>
+                <w:noProof/>
+                <w:webHidden/>
+              </w:rPr>
+              <w:tab/>
+            </w:r>
+            <w:r>
+              <w:rPr>
+                <w:noProof/>
+                <w:webHidden/>
+              </w:rPr>
+              <w:fldChar w:fldCharType="begin"/>
+            </w:r>
+            <w:r>
+              <w:rPr>
+                <w:noProof/>
+                <w:webHidden/>
+              </w:rPr>
+              <w:instrText xml:space="preserve"> PAGEREF _Toc150343431 \h </w:instrText>
+            </w:r>
+            <w:r>
+              <w:rPr>
+                <w:noProof/>
+                <w:webHidden/>
+              </w:rPr>
+            </w:r>
+            <w:r>
+              <w:rPr>
+                <w:noProof/>
+                <w:webHidden/>
+              </w:rPr>
+              <w:fldChar w:fldCharType="separate"/>
+            </w:r>
+            <w:r>
+              <w:rPr>
+                <w:noProof/>
+                <w:webHidden/>
+              </w:rPr>
+              <w:t>9</w:t>
+            </w:r>
+            <w:r>
+              <w:rPr>
+                <w:noProof/>
+                <w:webHidden/>
+              </w:rPr>
+              <w:fldChar w:fldCharType="end"/>
+            </w:r>
+          </w:hyperlink>
+        </w:p>
+        <w:p>
+          <w:pPr>
+            <w:pStyle w:val="TOC1"/>
+            <w:tabs>
+              <w:tab w:val="right" w:leader="dot" w:pos="9350"/>
+            </w:tabs>
+            <w:rPr>
+              <w:rFonts w:eastAsiaTheme="minorEastAsia"/>
+              <w:noProof/>
+            </w:rPr>
+          </w:pPr>
+          <w:hyperlink w:anchor="_Toc150343432" w:history="1">
+            <w:r>
+              <w:rPr>
+                <w:rStyle w:val="Hyperlink"/>
+                <w:noProof/>
+              </w:rPr>
+              <w:t>T3 (Q7)</w:t>
+            </w:r>
+            <w:r>
+              <w:rPr>
+                <w:noProof/>
+                <w:webHidden/>
+              </w:rPr>
+              <w:tab/>
+            </w:r>
+            <w:r>
+              <w:rPr>
+                <w:noProof/>
+                <w:webHidden/>
+              </w:rPr>
+              <w:fldChar w:fldCharType="begin"/>
+            </w:r>
+            <w:r>
+              <w:rPr>
+                <w:noProof/>
+                <w:webHidden/>
+              </w:rPr>
+              <w:instrText xml:space="preserve"> PAGEREF _Toc150343432 \h </w:instrText>
+            </w:r>
+            <w:r>
+              <w:rPr>
+                <w:noProof/>
+                <w:webHidden/>
+              </w:rPr>
+            </w:r>
+            <w:r>
+              <w:rPr>
+                <w:noProof/>
+                <w:webHidden/>
+              </w:rPr>
+              <w:fldChar w:fldCharType="separate"/>
+            </w:r>
+            <w:r>
+              <w:rPr>
+                <w:noProof/>
+                <w:webHidden/>
+              </w:rPr>
+              <w:t>10</w:t>
+            </w:r>
+            <w:r>
+              <w:rPr>
+                <w:noProof/>
+                <w:webHidden/>
+              </w:rPr>
+              <w:fldChar w:fldCharType="end"/>
+            </w:r>
+          </w:hyperlink>
+        </w:p>
+        <w:p>
+          <w:pPr>
+            <w:pStyle w:val="TOC1"/>
+            <w:tabs>
+              <w:tab w:val="right" w:leader="dot" w:pos="9350"/>
+            </w:tabs>
+            <w:rPr>
+              <w:rFonts w:eastAsiaTheme="minorEastAsia"/>
+              <w:noProof/>
+            </w:rPr>
+          </w:pPr>
+          <w:hyperlink w:anchor="_Toc150343433" w:history="1">
+            <w:r>
+              <w:rPr>
+                <w:rStyle w:val="Hyperlink"/>
+                <w:noProof/>
+              </w:rPr>
+              <w:t>Q8</w:t>
+            </w:r>
+            <w:r>
+              <w:rPr>
+                <w:noProof/>
+                <w:webHidden/>
+              </w:rPr>
+              <w:tab/>
+            </w:r>
+            <w:r>
+              <w:rPr>
+                <w:noProof/>
+                <w:webHidden/>
+              </w:rPr>
+              <w:fldChar w:fldCharType="begin"/>
+            </w:r>
+            <w:r>
+              <w:rPr>
+                <w:noProof/>
+                <w:webHidden/>
+              </w:rPr>
+              <w:instrText xml:space="preserve"> PAGEREF _Toc150343433 \h </w:instrText>
+            </w:r>
+            <w:r>
+              <w:rPr>
+                <w:noProof/>
+                <w:webHidden/>
+              </w:rPr>
+            </w:r>
+            <w:r>
+              <w:rPr>
+                <w:noProof/>
+                <w:webHidden/>
+              </w:rPr>
+              <w:fldChar w:fldCharType="separate"/>
+            </w:r>
+            <w:r>
+              <w:rPr>
+                <w:noProof/>
+                <w:webHidden/>
+              </w:rPr>
+              <w:t>11</w:t>
+            </w:r>
+            <w:r>
+              <w:rPr>
+                <w:noProof/>
+                <w:webHidden/>
+              </w:rPr>
+              <w:fldChar w:fldCharType="end"/>
+            </w:r>
+          </w:hyperlink>
+        </w:p>
+        <w:p>
+          <w:pPr>
+            <w:pStyle w:val="TOC1"/>
+            <w:tabs>
+              <w:tab w:val="right" w:leader="dot" w:pos="9350"/>
+            </w:tabs>
+            <w:rPr>
+              <w:rFonts w:eastAsiaTheme="minorEastAsia"/>
+              <w:noProof/>
+            </w:rPr>
+          </w:pPr>
+          <w:hyperlink w:anchor="_Toc150343434" w:history="1">
+            <w:r>
+              <w:rPr>
+                <w:rStyle w:val="Hyperlink"/>
+                <w:noProof/>
+              </w:rPr>
+              <w:t>T4 (Q9)</w:t>
+            </w:r>
+            <w:r>
+              <w:rPr>
+                <w:noProof/>
+                <w:webHidden/>
+              </w:rPr>
+              <w:tab/>
+            </w:r>
+            <w:r>
+              <w:rPr>
+                <w:noProof/>
+                <w:webHidden/>
+              </w:rPr>
+              <w:fldChar w:fldCharType="begin"/>
+            </w:r>
+            <w:r>
+              <w:rPr>
+                <w:noProof/>
+                <w:webHidden/>
+              </w:rPr>
+              <w:instrText xml:space="preserve"> PAGEREF _Toc150343434 \h </w:instrText>
+            </w:r>
+            <w:r>
+              <w:rPr>
+                <w:noProof/>
+                <w:webHidden/>
+              </w:rPr>
+            </w:r>
+            <w:r>
+              <w:rPr>
+                <w:noProof/>
+                <w:webHidden/>
+              </w:rPr>
+              <w:fldChar w:fldCharType="separate"/>
+            </w:r>
+            <w:r>
+              <w:rPr>
+                <w:noProof/>
+                <w:webHidden/>
+              </w:rPr>
+              <w:t>12</w:t>
+            </w:r>
+            <w:r>
+              <w:rPr>
+                <w:noProof/>
+                <w:webHidden/>
+              </w:rPr>
+              <w:fldChar w:fldCharType="end"/>
+            </w:r>
+          </w:hyperlink>
+        </w:p>
+        <w:p>
+          <w:r>
+            <w:rPr>
+              <w:b/>
+              <w:bCs/>
+              <w:noProof/>
+            </w:rPr>
+            <w:fldChar w:fldCharType="end"/>
+          </w:r>
+        </w:p>
+      </w:sdtContent>
+    </w:sdt>
+    <w:p>
+      <w:pPr>
+        <w:rPr>
+          <w:rFonts w:asciiTheme="majorHAnsi" w:eastAsiaTheme="majorEastAsia" w:hAnsiTheme="majorHAnsi" w:cstheme="majorBidi"/>
+          <w:color w:val="2F5496" w:themeColor="accent1" w:themeShade="BF"/>
+          <w:sz w:val="32"/>
+          <w:szCs w:val="32"/>
+        </w:rPr>
+      </w:pPr>
+      <w:r>
+        <w:br w:type="page"/>
+      </w:r>
+    </w:p>
+    <w:p>
+      <w:pPr>
+        <w:pStyle w:val="Heading1"/>
+      </w:pPr>
+      <w:bookmarkStart w:id="0" w:name="_Toc150343424"/>
+      <w:r>
+        <w:lastRenderedPageBreak/>
+        <w:t>Q1</w:t>
+      </w:r>
+      <w:bookmarkEnd w:id="0"/>
     </w:p>
     <w:p/>
     <w:p>
@@ -124,7 +963,7 @@
                     <pic:cNvPicPr/>
                   </pic:nvPicPr>
                   <pic:blipFill>
-                    <a:blip r:embed="rId6" cstate="print">
+                    <a:blip r:embed="rId8" cstate="print">
                       <a:extLst>
                         <a:ext uri="{28A0092B-C50C-407E-A947-70E740481C1C}">
                           <a14:useLocalDpi xmlns:a14="http://schemas.microsoft.com/office/drawing/2010/main" val="0"/>
@@ -158,28 +997,60 @@
       <w:r>
         <w:t xml:space="preserve">Figure </w:t>
       </w:r>
-      <w:fldSimple w:instr=" SEQ Figure \* ARABIC ">
-        <w:r>
-          <w:rPr>
-            <w:noProof/>
-          </w:rPr>
-          <w:t>1</w:t>
-        </w:r>
-      </w:fldSimple>
+      <w:r>
+        <w:fldChar w:fldCharType="begin"/>
+      </w:r>
+      <w:r>
+        <w:instrText xml:space="preserve"> SEQ Figure \* ARABIC </w:instrText>
+      </w:r>
+      <w:r>
+        <w:fldChar w:fldCharType="separate"/>
+      </w:r>
+      <w:r>
+        <w:rPr>
+          <w:noProof/>
+        </w:rPr>
+        <w:t>1</w:t>
+      </w:r>
+      <w:r>
+        <w:rPr>
+          <w:noProof/>
+        </w:rPr>
+        <w:fldChar w:fldCharType="end"/>
+      </w:r>
       <w:r>
         <w:t>: placeholder</w:t>
       </w:r>
     </w:p>
     <w:p/>
+    <w:p/>
+    <w:p>
+      <w:pPr>
+        <w:pStyle w:val="Heading1"/>
+      </w:pPr>
+      <w:bookmarkStart w:id="1" w:name="_Toc150343425"/>
+      <w:r>
+        <w:lastRenderedPageBreak/>
+        <w:t>Q</w:t>
+      </w:r>
+      <w:r>
+        <w:t>2</w:t>
+      </w:r>
+      <w:bookmarkEnd w:id="1"/>
+    </w:p>
     <w:p>
       <w:pPr>
         <w:keepNext/>
       </w:pPr>
+    </w:p>
+    <w:p>
+      <w:pPr>
+        <w:keepNext/>
+      </w:pPr>
       <w:r>
         <w:rPr>
           <w:noProof/>
         </w:rPr>
-        <w:lastRenderedPageBreak/>
         <w:drawing>
           <wp:inline distT="0" distB="0" distL="0" distR="0" wp14:anchorId="507D6694" wp14:editId="3749AEF7">
             <wp:extent cx="5486585" cy="4572154"/>
@@ -193,1245 +1064,6 @@
                 <pic:pic xmlns:pic="http://schemas.openxmlformats.org/drawingml/2006/picture">
                   <pic:nvPicPr>
                     <pic:cNvPr id="3" name="Picture 3" descr="A graph of a company size and number of trial&#10;&#10;Description automatically generated"/>
-                    <pic:cNvPicPr/>
-                  </pic:nvPicPr>
-                  <pic:blipFill>
-                    <a:blip r:embed="rId7" cstate="print">
-                      <a:extLst>
-                        <a:ext uri="{28A0092B-C50C-407E-A947-70E740481C1C}">
-                          <a14:useLocalDpi xmlns:a14="http://schemas.microsoft.com/office/drawing/2010/main" val="0"/>
-                        </a:ext>
-                      </a:extLst>
-                    </a:blip>
-                    <a:stretch>
-                      <a:fillRect/>
-                    </a:stretch>
-                  </pic:blipFill>
-                  <pic:spPr>
-                    <a:xfrm>
-                      <a:off x="0" y="0"/>
-                      <a:ext cx="5486585" cy="4572154"/>
-                    </a:xfrm>
-                    <a:prstGeom prst="rect">
-                      <a:avLst/>
-                    </a:prstGeom>
-                  </pic:spPr>
-                </pic:pic>
-              </a:graphicData>
-            </a:graphic>
-          </wp:inline>
-        </w:drawing>
-      </w:r>
-    </w:p>
-    <w:p>
-      <w:pPr>
-        <w:pStyle w:val="Caption"/>
-      </w:pPr>
-      <w:r>
-        <w:t xml:space="preserve">Figure </w:t>
-      </w:r>
-      <w:fldSimple w:instr=" SEQ Figure \* ARABIC ">
-        <w:r>
-          <w:rPr>
-            <w:noProof/>
-          </w:rPr>
-          <w:t>2</w:t>
-        </w:r>
-      </w:fldSimple>
-      <w:r>
-        <w:t xml:space="preserve"> </w:t>
-      </w:r>
-      <w:r>
-        <w:t>placeholder</w:t>
-      </w:r>
-    </w:p>
-    <w:p/>
-    <w:p>
-      <w:pPr>
-        <w:keepNext/>
-      </w:pPr>
-      <w:r>
-        <w:rPr>
-          <w:noProof/>
-        </w:rPr>
-        <w:lastRenderedPageBreak/>
-        <w:drawing>
-          <wp:inline distT="0" distB="0" distL="0" distR="0" wp14:anchorId="2AC355CD" wp14:editId="215F27C9">
-            <wp:extent cx="5486585" cy="5486585"/>
-            <wp:effectExtent l="0" t="0" r="0" b="0"/>
-            <wp:docPr id="5" name="Picture 5" descr="A graph of a bar of data&#10;&#10;Description automatically generated with medium confidence"/>
-            <wp:cNvGraphicFramePr>
-              <a:graphicFrameLocks xmlns:a="http://schemas.openxmlformats.org/drawingml/2006/main" noChangeAspect="1"/>
-            </wp:cNvGraphicFramePr>
-            <a:graphic xmlns:a="http://schemas.openxmlformats.org/drawingml/2006/main">
-              <a:graphicData uri="http://schemas.openxmlformats.org/drawingml/2006/picture">
-                <pic:pic xmlns:pic="http://schemas.openxmlformats.org/drawingml/2006/picture">
-                  <pic:nvPicPr>
-                    <pic:cNvPr id="5" name="Picture 5" descr="A graph of a bar of data&#10;&#10;Description automatically generated with medium confidence"/>
-                    <pic:cNvPicPr/>
-                  </pic:nvPicPr>
-                  <pic:blipFill>
-                    <a:blip r:embed="rId8" cstate="print">
-                      <a:extLst>
-                        <a:ext uri="{28A0092B-C50C-407E-A947-70E740481C1C}">
-                          <a14:useLocalDpi xmlns:a14="http://schemas.microsoft.com/office/drawing/2010/main" val="0"/>
-                        </a:ext>
-                      </a:extLst>
-                    </a:blip>
-                    <a:stretch>
-                      <a:fillRect/>
-                    </a:stretch>
-                  </pic:blipFill>
-                  <pic:spPr>
-                    <a:xfrm>
-                      <a:off x="0" y="0"/>
-                      <a:ext cx="5486585" cy="5486585"/>
-                    </a:xfrm>
-                    <a:prstGeom prst="rect">
-                      <a:avLst/>
-                    </a:prstGeom>
-                  </pic:spPr>
-                </pic:pic>
-              </a:graphicData>
-            </a:graphic>
-          </wp:inline>
-        </w:drawing>
-      </w:r>
-    </w:p>
-    <w:p>
-      <w:pPr>
-        <w:pStyle w:val="Caption"/>
-      </w:pPr>
-      <w:r>
-        <w:t xml:space="preserve">Figure </w:t>
-      </w:r>
-      <w:fldSimple w:instr=" SEQ Figure \* ARABIC ">
-        <w:r>
-          <w:rPr>
-            <w:noProof/>
-          </w:rPr>
-          <w:t>3</w:t>
-        </w:r>
-      </w:fldSimple>
-      <w:r>
-        <w:t xml:space="preserve"> </w:t>
-      </w:r>
-      <w:r>
-        <w:t>placeholder</w:t>
-      </w:r>
-      <w:r>
-        <w:t xml:space="preserve"> </w:t>
-      </w:r>
-    </w:p>
-    <w:p/>
-    <w:p/>
-    <w:p>
-      <w:pPr>
-        <w:keepNext/>
-      </w:pPr>
-    </w:p>
-    <w:p>
-      <w:pPr>
-        <w:keepNext/>
-      </w:pPr>
-    </w:p>
-    <w:p>
-      <w:pPr>
-        <w:pStyle w:val="Caption"/>
-      </w:pPr>
-    </w:p>
-    <w:p>
-      <w:r>
-        <w:br w:type="page"/>
-      </w:r>
-    </w:p>
-    <w:p>
-      <w:pPr>
-        <w:rPr>
-          <w:b/>
-          <w:bCs/>
-          <w:sz w:val="24"/>
-          <w:szCs w:val="24"/>
-        </w:rPr>
-      </w:pPr>
-      <w:r>
-        <w:rPr>
-          <w:b/>
-          <w:bCs/>
-          <w:sz w:val="24"/>
-          <w:szCs w:val="24"/>
-        </w:rPr>
-        <w:lastRenderedPageBreak/>
-        <w:t xml:space="preserve">(Q3: </w:t>
-      </w:r>
-      <w:proofErr w:type="gramStart"/>
-      <w:r>
-        <w:rPr>
-          <w:b/>
-          <w:bCs/>
-          <w:sz w:val="24"/>
-          <w:szCs w:val="24"/>
-        </w:rPr>
-        <w:t>Other</w:t>
-      </w:r>
-      <w:proofErr w:type="gramEnd"/>
-      <w:r>
-        <w:rPr>
-          <w:b/>
-          <w:bCs/>
-          <w:sz w:val="24"/>
-          <w:szCs w:val="24"/>
-        </w:rPr>
-        <w:t xml:space="preserve"> category breakdown)</w:t>
-      </w:r>
-    </w:p>
-    <w:p>
-      <w:pPr>
-        <w:rPr>
-          <w:i/>
-          <w:iCs/>
-          <w:color w:val="44546A" w:themeColor="text2"/>
-          <w:sz w:val="18"/>
-          <w:szCs w:val="18"/>
-        </w:rPr>
-      </w:pPr>
-      <w:r>
-        <w:rPr>
-          <w:i/>
-          <w:iCs/>
-          <w:color w:val="44546A" w:themeColor="text2"/>
-          <w:sz w:val="18"/>
-          <w:szCs w:val="18"/>
-        </w:rPr>
-        <w:t xml:space="preserve">Table 1: placeholder </w:t>
-      </w:r>
-    </w:p>
-    <w:p>
-      <w:r>
-        <w:t>Total Count = 13</w:t>
-      </w:r>
-    </w:p>
-    <w:tbl>
-      <w:tblPr>
-        <w:tblStyle w:val="PlainTable2"/>
-        <w:tblW w:w="0" w:type="auto"/>
-        <w:tblLook w:val="04A0" w:firstRow="1" w:lastRow="0" w:firstColumn="1" w:lastColumn="0" w:noHBand="0" w:noVBand="1"/>
-      </w:tblPr>
-      <w:tblGrid>
-        <w:gridCol w:w="2875"/>
-        <w:gridCol w:w="1260"/>
-        <w:gridCol w:w="2210"/>
-      </w:tblGrid>
-      <w:tr>
-        <w:trPr>
-          <w:cnfStyle w:val="100000000000" w:firstRow="1" w:lastRow="0" w:firstColumn="0" w:lastColumn="0" w:oddVBand="0" w:evenVBand="0" w:oddHBand="0" w:evenHBand="0" w:firstRowFirstColumn="0" w:firstRowLastColumn="0" w:lastRowFirstColumn="0" w:lastRowLastColumn="0"/>
-          <w:trHeight w:val="300"/>
-        </w:trPr>
-        <w:tc>
-          <w:tcPr>
-            <w:cnfStyle w:val="001000000000" w:firstRow="0" w:lastRow="0" w:firstColumn="1" w:lastColumn="0" w:oddVBand="0" w:evenVBand="0" w:oddHBand="0" w:evenHBand="0" w:firstRowFirstColumn="0" w:firstRowLastColumn="0" w:lastRowFirstColumn="0" w:lastRowLastColumn="0"/>
-            <w:tcW w:w="2875" w:type="dxa"/>
-            <w:noWrap/>
-            <w:hideMark/>
-          </w:tcPr>
-          <w:p>
-            <w:pPr>
-              <w:rPr>
-                <w:rFonts w:ascii="Calibri" w:eastAsia="Times New Roman" w:hAnsi="Calibri" w:cs="Calibri"/>
-                <w:color w:val="000000"/>
-              </w:rPr>
-            </w:pPr>
-            <w:r>
-              <w:rPr>
-                <w:rFonts w:ascii="Calibri" w:eastAsia="Times New Roman" w:hAnsi="Calibri" w:cs="Calibri"/>
-                <w:color w:val="000000"/>
-              </w:rPr>
-              <w:t>Other</w:t>
-            </w:r>
-            <w:r>
-              <w:rPr>
-                <w:rFonts w:ascii="Calibri" w:eastAsia="Times New Roman" w:hAnsi="Calibri" w:cs="Calibri"/>
-                <w:color w:val="000000"/>
-              </w:rPr>
-              <w:t>s</w:t>
-            </w:r>
-            <w:r>
-              <w:rPr>
-                <w:rFonts w:ascii="Calibri" w:eastAsia="Times New Roman" w:hAnsi="Calibri" w:cs="Calibri"/>
-                <w:color w:val="000000"/>
-              </w:rPr>
-              <w:t>:</w:t>
-            </w:r>
-          </w:p>
-        </w:tc>
-        <w:tc>
-          <w:tcPr>
-            <w:tcW w:w="1260" w:type="dxa"/>
-            <w:noWrap/>
-            <w:hideMark/>
-          </w:tcPr>
-          <w:p>
-            <w:pPr>
-              <w:jc w:val="center"/>
-              <w:cnfStyle w:val="100000000000" w:firstRow="1" w:lastRow="0" w:firstColumn="0" w:lastColumn="0" w:oddVBand="0" w:evenVBand="0" w:oddHBand="0" w:evenHBand="0" w:firstRowFirstColumn="0" w:firstRowLastColumn="0" w:lastRowFirstColumn="0" w:lastRowLastColumn="0"/>
-              <w:rPr>
-                <w:rFonts w:ascii="Calibri" w:eastAsia="Times New Roman" w:hAnsi="Calibri" w:cs="Calibri"/>
-                <w:color w:val="000000"/>
-              </w:rPr>
-            </w:pPr>
-            <w:r>
-              <w:rPr>
-                <w:rFonts w:ascii="Calibri" w:eastAsia="Times New Roman" w:hAnsi="Calibri" w:cs="Calibri"/>
-                <w:color w:val="000000"/>
-              </w:rPr>
-              <w:t>Count</w:t>
-            </w:r>
-          </w:p>
-        </w:tc>
-        <w:tc>
-          <w:tcPr>
-            <w:tcW w:w="2210" w:type="dxa"/>
-            <w:noWrap/>
-            <w:hideMark/>
-          </w:tcPr>
-          <w:p>
-            <w:pPr>
-              <w:jc w:val="center"/>
-              <w:cnfStyle w:val="100000000000" w:firstRow="1" w:lastRow="0" w:firstColumn="0" w:lastColumn="0" w:oddVBand="0" w:evenVBand="0" w:oddHBand="0" w:evenHBand="0" w:firstRowFirstColumn="0" w:firstRowLastColumn="0" w:lastRowFirstColumn="0" w:lastRowLastColumn="0"/>
-              <w:rPr>
-                <w:rFonts w:ascii="Calibri" w:eastAsia="Times New Roman" w:hAnsi="Calibri" w:cs="Calibri"/>
-                <w:color w:val="000000"/>
-              </w:rPr>
-            </w:pPr>
-            <w:r>
-              <w:rPr>
-                <w:rFonts w:ascii="Calibri" w:eastAsia="Times New Roman" w:hAnsi="Calibri" w:cs="Calibri"/>
-                <w:color w:val="000000"/>
-              </w:rPr>
-              <w:t>Percentage</w:t>
-            </w:r>
-          </w:p>
-        </w:tc>
-      </w:tr>
-      <w:tr>
-        <w:trPr>
-          <w:cnfStyle w:val="000000100000" w:firstRow="0" w:lastRow="0" w:firstColumn="0" w:lastColumn="0" w:oddVBand="0" w:evenVBand="0" w:oddHBand="1" w:evenHBand="0" w:firstRowFirstColumn="0" w:firstRowLastColumn="0" w:lastRowFirstColumn="0" w:lastRowLastColumn="0"/>
-          <w:trHeight w:val="300"/>
-        </w:trPr>
-        <w:tc>
-          <w:tcPr>
-            <w:cnfStyle w:val="001000000000" w:firstRow="0" w:lastRow="0" w:firstColumn="1" w:lastColumn="0" w:oddVBand="0" w:evenVBand="0" w:oddHBand="0" w:evenHBand="0" w:firstRowFirstColumn="0" w:firstRowLastColumn="0" w:lastRowFirstColumn="0" w:lastRowLastColumn="0"/>
-            <w:tcW w:w="2875" w:type="dxa"/>
-            <w:noWrap/>
-            <w:hideMark/>
-          </w:tcPr>
-          <w:p>
-            <w:pPr>
-              <w:rPr>
-                <w:rFonts w:ascii="Calibri" w:eastAsia="Times New Roman" w:hAnsi="Calibri" w:cs="Calibri"/>
-                <w:b w:val="0"/>
-                <w:bCs w:val="0"/>
-                <w:color w:val="000000"/>
-              </w:rPr>
-            </w:pPr>
-            <w:r>
-              <w:rPr>
-                <w:rFonts w:ascii="Calibri" w:eastAsia="Times New Roman" w:hAnsi="Calibri" w:cs="Calibri"/>
-                <w:b w:val="0"/>
-                <w:bCs w:val="0"/>
-                <w:color w:val="000000"/>
-              </w:rPr>
-              <w:t>Central Monitoring</w:t>
-            </w:r>
-          </w:p>
-        </w:tc>
-        <w:tc>
-          <w:tcPr>
-            <w:tcW w:w="1260" w:type="dxa"/>
-            <w:noWrap/>
-            <w:hideMark/>
-          </w:tcPr>
-          <w:p>
-            <w:pPr>
-              <w:jc w:val="center"/>
-              <w:cnfStyle w:val="000000100000" w:firstRow="0" w:lastRow="0" w:firstColumn="0" w:lastColumn="0" w:oddVBand="0" w:evenVBand="0" w:oddHBand="1" w:evenHBand="0" w:firstRowFirstColumn="0" w:firstRowLastColumn="0" w:lastRowFirstColumn="0" w:lastRowLastColumn="0"/>
-              <w:rPr>
-                <w:rFonts w:ascii="Calibri" w:eastAsia="Times New Roman" w:hAnsi="Calibri" w:cs="Calibri"/>
-                <w:color w:val="000000"/>
-              </w:rPr>
-            </w:pPr>
-            <w:r>
-              <w:rPr>
-                <w:rFonts w:ascii="Calibri" w:eastAsia="Times New Roman" w:hAnsi="Calibri" w:cs="Calibri"/>
-                <w:color w:val="000000"/>
-              </w:rPr>
-              <w:t>3</w:t>
-            </w:r>
-          </w:p>
-        </w:tc>
-        <w:tc>
-          <w:tcPr>
-            <w:tcW w:w="2210" w:type="dxa"/>
-            <w:noWrap/>
-            <w:hideMark/>
-          </w:tcPr>
-          <w:p>
-            <w:pPr>
-              <w:jc w:val="center"/>
-              <w:cnfStyle w:val="000000100000" w:firstRow="0" w:lastRow="0" w:firstColumn="0" w:lastColumn="0" w:oddVBand="0" w:evenVBand="0" w:oddHBand="1" w:evenHBand="0" w:firstRowFirstColumn="0" w:firstRowLastColumn="0" w:lastRowFirstColumn="0" w:lastRowLastColumn="0"/>
-              <w:rPr>
-                <w:rFonts w:ascii="Calibri" w:eastAsia="Times New Roman" w:hAnsi="Calibri" w:cs="Calibri"/>
-                <w:color w:val="000000"/>
-              </w:rPr>
-            </w:pPr>
-            <w:r>
-              <w:rPr>
-                <w:rFonts w:ascii="Calibri" w:eastAsia="Times New Roman" w:hAnsi="Calibri" w:cs="Calibri"/>
-                <w:color w:val="000000"/>
-              </w:rPr>
-              <w:t>23.1%</w:t>
-            </w:r>
-          </w:p>
-        </w:tc>
-      </w:tr>
-      <w:tr>
-        <w:trPr>
-          <w:trHeight w:val="300"/>
-        </w:trPr>
-        <w:tc>
-          <w:tcPr>
-            <w:cnfStyle w:val="001000000000" w:firstRow="0" w:lastRow="0" w:firstColumn="1" w:lastColumn="0" w:oddVBand="0" w:evenVBand="0" w:oddHBand="0" w:evenHBand="0" w:firstRowFirstColumn="0" w:firstRowLastColumn="0" w:lastRowFirstColumn="0" w:lastRowLastColumn="0"/>
-            <w:tcW w:w="2875" w:type="dxa"/>
-            <w:noWrap/>
-            <w:hideMark/>
-          </w:tcPr>
-          <w:p>
-            <w:pPr>
-              <w:rPr>
-                <w:rFonts w:ascii="Calibri" w:eastAsia="Times New Roman" w:hAnsi="Calibri" w:cs="Calibri"/>
-                <w:b w:val="0"/>
-                <w:bCs w:val="0"/>
-                <w:color w:val="000000"/>
-              </w:rPr>
-            </w:pPr>
-            <w:r>
-              <w:rPr>
-                <w:rFonts w:ascii="Calibri" w:eastAsia="Times New Roman" w:hAnsi="Calibri" w:cs="Calibri"/>
-                <w:b w:val="0"/>
-                <w:bCs w:val="0"/>
-                <w:color w:val="000000"/>
-              </w:rPr>
-              <w:t>Clinical Trial Supplies</w:t>
-            </w:r>
-          </w:p>
-        </w:tc>
-        <w:tc>
-          <w:tcPr>
-            <w:tcW w:w="1260" w:type="dxa"/>
-            <w:noWrap/>
-            <w:hideMark/>
-          </w:tcPr>
-          <w:p>
-            <w:pPr>
-              <w:jc w:val="center"/>
-              <w:cnfStyle w:val="000000000000" w:firstRow="0" w:lastRow="0" w:firstColumn="0" w:lastColumn="0" w:oddVBand="0" w:evenVBand="0" w:oddHBand="0" w:evenHBand="0" w:firstRowFirstColumn="0" w:firstRowLastColumn="0" w:lastRowFirstColumn="0" w:lastRowLastColumn="0"/>
-              <w:rPr>
-                <w:rFonts w:ascii="Calibri" w:eastAsia="Times New Roman" w:hAnsi="Calibri" w:cs="Calibri"/>
-                <w:color w:val="000000"/>
-              </w:rPr>
-            </w:pPr>
-            <w:r>
-              <w:rPr>
-                <w:rFonts w:ascii="Calibri" w:eastAsia="Times New Roman" w:hAnsi="Calibri" w:cs="Calibri"/>
-                <w:color w:val="000000"/>
-              </w:rPr>
-              <w:t>1</w:t>
-            </w:r>
-          </w:p>
-        </w:tc>
-        <w:tc>
-          <w:tcPr>
-            <w:tcW w:w="2210" w:type="dxa"/>
-            <w:noWrap/>
-            <w:hideMark/>
-          </w:tcPr>
-          <w:p>
-            <w:pPr>
-              <w:jc w:val="center"/>
-              <w:cnfStyle w:val="000000000000" w:firstRow="0" w:lastRow="0" w:firstColumn="0" w:lastColumn="0" w:oddVBand="0" w:evenVBand="0" w:oddHBand="0" w:evenHBand="0" w:firstRowFirstColumn="0" w:firstRowLastColumn="0" w:lastRowFirstColumn="0" w:lastRowLastColumn="0"/>
-              <w:rPr>
-                <w:rFonts w:ascii="Calibri" w:eastAsia="Times New Roman" w:hAnsi="Calibri" w:cs="Calibri"/>
-                <w:color w:val="000000"/>
-              </w:rPr>
-            </w:pPr>
-            <w:r>
-              <w:rPr>
-                <w:rFonts w:ascii="Calibri" w:eastAsia="Times New Roman" w:hAnsi="Calibri" w:cs="Calibri"/>
-                <w:color w:val="000000"/>
-              </w:rPr>
-              <w:t>7.7%</w:t>
-            </w:r>
-          </w:p>
-        </w:tc>
-      </w:tr>
-      <w:tr>
-        <w:trPr>
-          <w:cnfStyle w:val="000000100000" w:firstRow="0" w:lastRow="0" w:firstColumn="0" w:lastColumn="0" w:oddVBand="0" w:evenVBand="0" w:oddHBand="1" w:evenHBand="0" w:firstRowFirstColumn="0" w:firstRowLastColumn="0" w:lastRowFirstColumn="0" w:lastRowLastColumn="0"/>
-          <w:trHeight w:val="300"/>
-        </w:trPr>
-        <w:tc>
-          <w:tcPr>
-            <w:cnfStyle w:val="001000000000" w:firstRow="0" w:lastRow="0" w:firstColumn="1" w:lastColumn="0" w:oddVBand="0" w:evenVBand="0" w:oddHBand="0" w:evenHBand="0" w:firstRowFirstColumn="0" w:firstRowLastColumn="0" w:lastRowFirstColumn="0" w:lastRowLastColumn="0"/>
-            <w:tcW w:w="2875" w:type="dxa"/>
-            <w:noWrap/>
-            <w:hideMark/>
-          </w:tcPr>
-          <w:p>
-            <w:pPr>
-              <w:rPr>
-                <w:rFonts w:ascii="Calibri" w:eastAsia="Times New Roman" w:hAnsi="Calibri" w:cs="Calibri"/>
-                <w:b w:val="0"/>
-                <w:bCs w:val="0"/>
-                <w:color w:val="000000"/>
-              </w:rPr>
-            </w:pPr>
-            <w:r>
-              <w:rPr>
-                <w:rFonts w:ascii="Calibri" w:eastAsia="Times New Roman" w:hAnsi="Calibri" w:cs="Calibri"/>
-                <w:b w:val="0"/>
-                <w:bCs w:val="0"/>
-                <w:color w:val="000000"/>
-              </w:rPr>
-              <w:t>Contracts</w:t>
-            </w:r>
-          </w:p>
-        </w:tc>
-        <w:tc>
-          <w:tcPr>
-            <w:tcW w:w="1260" w:type="dxa"/>
-            <w:noWrap/>
-            <w:hideMark/>
-          </w:tcPr>
-          <w:p>
-            <w:pPr>
-              <w:jc w:val="center"/>
-              <w:cnfStyle w:val="000000100000" w:firstRow="0" w:lastRow="0" w:firstColumn="0" w:lastColumn="0" w:oddVBand="0" w:evenVBand="0" w:oddHBand="1" w:evenHBand="0" w:firstRowFirstColumn="0" w:firstRowLastColumn="0" w:lastRowFirstColumn="0" w:lastRowLastColumn="0"/>
-              <w:rPr>
-                <w:rFonts w:ascii="Calibri" w:eastAsia="Times New Roman" w:hAnsi="Calibri" w:cs="Calibri"/>
-                <w:color w:val="000000"/>
-              </w:rPr>
-            </w:pPr>
-            <w:r>
-              <w:rPr>
-                <w:rFonts w:ascii="Calibri" w:eastAsia="Times New Roman" w:hAnsi="Calibri" w:cs="Calibri"/>
-                <w:color w:val="000000"/>
-              </w:rPr>
-              <w:t>1</w:t>
-            </w:r>
-          </w:p>
-        </w:tc>
-        <w:tc>
-          <w:tcPr>
-            <w:tcW w:w="2210" w:type="dxa"/>
-            <w:noWrap/>
-            <w:hideMark/>
-          </w:tcPr>
-          <w:p>
-            <w:pPr>
-              <w:jc w:val="center"/>
-              <w:cnfStyle w:val="000000100000" w:firstRow="0" w:lastRow="0" w:firstColumn="0" w:lastColumn="0" w:oddVBand="0" w:evenVBand="0" w:oddHBand="1" w:evenHBand="0" w:firstRowFirstColumn="0" w:firstRowLastColumn="0" w:lastRowFirstColumn="0" w:lastRowLastColumn="0"/>
-              <w:rPr>
-                <w:rFonts w:ascii="Calibri" w:eastAsia="Times New Roman" w:hAnsi="Calibri" w:cs="Calibri"/>
-                <w:color w:val="000000"/>
-              </w:rPr>
-            </w:pPr>
-            <w:r>
-              <w:rPr>
-                <w:rFonts w:ascii="Calibri" w:eastAsia="Times New Roman" w:hAnsi="Calibri" w:cs="Calibri"/>
-                <w:color w:val="000000"/>
-              </w:rPr>
-              <w:t>7.7%</w:t>
-            </w:r>
-          </w:p>
-        </w:tc>
-      </w:tr>
-      <w:tr>
-        <w:trPr>
-          <w:trHeight w:val="300"/>
-        </w:trPr>
-        <w:tc>
-          <w:tcPr>
-            <w:cnfStyle w:val="001000000000" w:firstRow="0" w:lastRow="0" w:firstColumn="1" w:lastColumn="0" w:oddVBand="0" w:evenVBand="0" w:oddHBand="0" w:evenHBand="0" w:firstRowFirstColumn="0" w:firstRowLastColumn="0" w:lastRowFirstColumn="0" w:lastRowLastColumn="0"/>
-            <w:tcW w:w="2875" w:type="dxa"/>
-            <w:noWrap/>
-            <w:hideMark/>
-          </w:tcPr>
-          <w:p>
-            <w:pPr>
-              <w:rPr>
-                <w:rFonts w:ascii="Calibri" w:eastAsia="Times New Roman" w:hAnsi="Calibri" w:cs="Calibri"/>
-                <w:b w:val="0"/>
-                <w:bCs w:val="0"/>
-                <w:color w:val="000000"/>
-              </w:rPr>
-            </w:pPr>
-            <w:r>
-              <w:rPr>
-                <w:rFonts w:ascii="Calibri" w:eastAsia="Times New Roman" w:hAnsi="Calibri" w:cs="Calibri"/>
-                <w:b w:val="0"/>
-                <w:bCs w:val="0"/>
-                <w:color w:val="000000"/>
-              </w:rPr>
-              <w:t>Diagnostics</w:t>
-            </w:r>
-          </w:p>
-        </w:tc>
-        <w:tc>
-          <w:tcPr>
-            <w:tcW w:w="1260" w:type="dxa"/>
-            <w:noWrap/>
-            <w:hideMark/>
-          </w:tcPr>
-          <w:p>
-            <w:pPr>
-              <w:jc w:val="center"/>
-              <w:cnfStyle w:val="000000000000" w:firstRow="0" w:lastRow="0" w:firstColumn="0" w:lastColumn="0" w:oddVBand="0" w:evenVBand="0" w:oddHBand="0" w:evenHBand="0" w:firstRowFirstColumn="0" w:firstRowLastColumn="0" w:lastRowFirstColumn="0" w:lastRowLastColumn="0"/>
-              <w:rPr>
-                <w:rFonts w:ascii="Calibri" w:eastAsia="Times New Roman" w:hAnsi="Calibri" w:cs="Calibri"/>
-                <w:color w:val="000000"/>
-              </w:rPr>
-            </w:pPr>
-            <w:r>
-              <w:rPr>
-                <w:rFonts w:ascii="Calibri" w:eastAsia="Times New Roman" w:hAnsi="Calibri" w:cs="Calibri"/>
-                <w:color w:val="000000"/>
-              </w:rPr>
-              <w:t>1</w:t>
-            </w:r>
-          </w:p>
-        </w:tc>
-        <w:tc>
-          <w:tcPr>
-            <w:tcW w:w="2210" w:type="dxa"/>
-            <w:noWrap/>
-            <w:hideMark/>
-          </w:tcPr>
-          <w:p>
-            <w:pPr>
-              <w:jc w:val="center"/>
-              <w:cnfStyle w:val="000000000000" w:firstRow="0" w:lastRow="0" w:firstColumn="0" w:lastColumn="0" w:oddVBand="0" w:evenVBand="0" w:oddHBand="0" w:evenHBand="0" w:firstRowFirstColumn="0" w:firstRowLastColumn="0" w:lastRowFirstColumn="0" w:lastRowLastColumn="0"/>
-              <w:rPr>
-                <w:rFonts w:ascii="Calibri" w:eastAsia="Times New Roman" w:hAnsi="Calibri" w:cs="Calibri"/>
-                <w:color w:val="000000"/>
-              </w:rPr>
-            </w:pPr>
-            <w:r>
-              <w:rPr>
-                <w:rFonts w:ascii="Calibri" w:eastAsia="Times New Roman" w:hAnsi="Calibri" w:cs="Calibri"/>
-                <w:color w:val="000000"/>
-              </w:rPr>
-              <w:t>7.7%</w:t>
-            </w:r>
-          </w:p>
-        </w:tc>
-      </w:tr>
-      <w:tr>
-        <w:trPr>
-          <w:cnfStyle w:val="000000100000" w:firstRow="0" w:lastRow="0" w:firstColumn="0" w:lastColumn="0" w:oddVBand="0" w:evenVBand="0" w:oddHBand="1" w:evenHBand="0" w:firstRowFirstColumn="0" w:firstRowLastColumn="0" w:lastRowFirstColumn="0" w:lastRowLastColumn="0"/>
-          <w:trHeight w:val="300"/>
-        </w:trPr>
-        <w:tc>
-          <w:tcPr>
-            <w:cnfStyle w:val="001000000000" w:firstRow="0" w:lastRow="0" w:firstColumn="1" w:lastColumn="0" w:oddVBand="0" w:evenVBand="0" w:oddHBand="0" w:evenHBand="0" w:firstRowFirstColumn="0" w:firstRowLastColumn="0" w:lastRowFirstColumn="0" w:lastRowLastColumn="0"/>
-            <w:tcW w:w="2875" w:type="dxa"/>
-            <w:noWrap/>
-            <w:hideMark/>
-          </w:tcPr>
-          <w:p>
-            <w:pPr>
-              <w:rPr>
-                <w:rFonts w:ascii="Calibri" w:eastAsia="Times New Roman" w:hAnsi="Calibri" w:cs="Calibri"/>
-                <w:b w:val="0"/>
-                <w:bCs w:val="0"/>
-                <w:color w:val="000000"/>
-              </w:rPr>
-            </w:pPr>
-            <w:r>
-              <w:rPr>
-                <w:rFonts w:ascii="Calibri" w:eastAsia="Times New Roman" w:hAnsi="Calibri" w:cs="Calibri"/>
-                <w:b w:val="0"/>
-                <w:bCs w:val="0"/>
-                <w:color w:val="000000"/>
-              </w:rPr>
-              <w:t>IT developers</w:t>
-            </w:r>
-          </w:p>
-        </w:tc>
-        <w:tc>
-          <w:tcPr>
-            <w:tcW w:w="1260" w:type="dxa"/>
-            <w:noWrap/>
-            <w:hideMark/>
-          </w:tcPr>
-          <w:p>
-            <w:pPr>
-              <w:jc w:val="center"/>
-              <w:cnfStyle w:val="000000100000" w:firstRow="0" w:lastRow="0" w:firstColumn="0" w:lastColumn="0" w:oddVBand="0" w:evenVBand="0" w:oddHBand="1" w:evenHBand="0" w:firstRowFirstColumn="0" w:firstRowLastColumn="0" w:lastRowFirstColumn="0" w:lastRowLastColumn="0"/>
-              <w:rPr>
-                <w:rFonts w:ascii="Calibri" w:eastAsia="Times New Roman" w:hAnsi="Calibri" w:cs="Calibri"/>
-                <w:color w:val="000000"/>
-              </w:rPr>
-            </w:pPr>
-            <w:r>
-              <w:rPr>
-                <w:rFonts w:ascii="Calibri" w:eastAsia="Times New Roman" w:hAnsi="Calibri" w:cs="Calibri"/>
-                <w:color w:val="000000"/>
-              </w:rPr>
-              <w:t>1</w:t>
-            </w:r>
-          </w:p>
-        </w:tc>
-        <w:tc>
-          <w:tcPr>
-            <w:tcW w:w="2210" w:type="dxa"/>
-            <w:noWrap/>
-            <w:hideMark/>
-          </w:tcPr>
-          <w:p>
-            <w:pPr>
-              <w:jc w:val="center"/>
-              <w:cnfStyle w:val="000000100000" w:firstRow="0" w:lastRow="0" w:firstColumn="0" w:lastColumn="0" w:oddVBand="0" w:evenVBand="0" w:oddHBand="1" w:evenHBand="0" w:firstRowFirstColumn="0" w:firstRowLastColumn="0" w:lastRowFirstColumn="0" w:lastRowLastColumn="0"/>
-              <w:rPr>
-                <w:rFonts w:ascii="Calibri" w:eastAsia="Times New Roman" w:hAnsi="Calibri" w:cs="Calibri"/>
-                <w:color w:val="000000"/>
-              </w:rPr>
-            </w:pPr>
-            <w:r>
-              <w:rPr>
-                <w:rFonts w:ascii="Calibri" w:eastAsia="Times New Roman" w:hAnsi="Calibri" w:cs="Calibri"/>
-                <w:color w:val="000000"/>
-              </w:rPr>
-              <w:t>7.7%</w:t>
-            </w:r>
-          </w:p>
-        </w:tc>
-      </w:tr>
-      <w:tr>
-        <w:trPr>
-          <w:trHeight w:val="300"/>
-        </w:trPr>
-        <w:tc>
-          <w:tcPr>
-            <w:cnfStyle w:val="001000000000" w:firstRow="0" w:lastRow="0" w:firstColumn="1" w:lastColumn="0" w:oddVBand="0" w:evenVBand="0" w:oddHBand="0" w:evenHBand="0" w:firstRowFirstColumn="0" w:firstRowLastColumn="0" w:lastRowFirstColumn="0" w:lastRowLastColumn="0"/>
-            <w:tcW w:w="2875" w:type="dxa"/>
-            <w:noWrap/>
-            <w:hideMark/>
-          </w:tcPr>
-          <w:p>
-            <w:pPr>
-              <w:rPr>
-                <w:rFonts w:ascii="Calibri" w:eastAsia="Times New Roman" w:hAnsi="Calibri" w:cs="Calibri"/>
-                <w:b w:val="0"/>
-                <w:bCs w:val="0"/>
-                <w:color w:val="000000"/>
-              </w:rPr>
-            </w:pPr>
-            <w:r>
-              <w:rPr>
-                <w:rFonts w:ascii="Calibri" w:eastAsia="Times New Roman" w:hAnsi="Calibri" w:cs="Calibri"/>
-                <w:b w:val="0"/>
-                <w:bCs w:val="0"/>
-                <w:color w:val="000000"/>
-              </w:rPr>
-              <w:t>Imaging</w:t>
-            </w:r>
-          </w:p>
-        </w:tc>
-        <w:tc>
-          <w:tcPr>
-            <w:tcW w:w="1260" w:type="dxa"/>
-            <w:noWrap/>
-            <w:hideMark/>
-          </w:tcPr>
-          <w:p>
-            <w:pPr>
-              <w:jc w:val="center"/>
-              <w:cnfStyle w:val="000000000000" w:firstRow="0" w:lastRow="0" w:firstColumn="0" w:lastColumn="0" w:oddVBand="0" w:evenVBand="0" w:oddHBand="0" w:evenHBand="0" w:firstRowFirstColumn="0" w:firstRowLastColumn="0" w:lastRowFirstColumn="0" w:lastRowLastColumn="0"/>
-              <w:rPr>
-                <w:rFonts w:ascii="Calibri" w:eastAsia="Times New Roman" w:hAnsi="Calibri" w:cs="Calibri"/>
-                <w:color w:val="000000"/>
-              </w:rPr>
-            </w:pPr>
-            <w:r>
-              <w:rPr>
-                <w:rFonts w:ascii="Calibri" w:eastAsia="Times New Roman" w:hAnsi="Calibri" w:cs="Calibri"/>
-                <w:color w:val="000000"/>
-              </w:rPr>
-              <w:t>1</w:t>
-            </w:r>
-          </w:p>
-        </w:tc>
-        <w:tc>
-          <w:tcPr>
-            <w:tcW w:w="2210" w:type="dxa"/>
-            <w:noWrap/>
-            <w:hideMark/>
-          </w:tcPr>
-          <w:p>
-            <w:pPr>
-              <w:jc w:val="center"/>
-              <w:cnfStyle w:val="000000000000" w:firstRow="0" w:lastRow="0" w:firstColumn="0" w:lastColumn="0" w:oddVBand="0" w:evenVBand="0" w:oddHBand="0" w:evenHBand="0" w:firstRowFirstColumn="0" w:firstRowLastColumn="0" w:lastRowFirstColumn="0" w:lastRowLastColumn="0"/>
-              <w:rPr>
-                <w:rFonts w:ascii="Calibri" w:eastAsia="Times New Roman" w:hAnsi="Calibri" w:cs="Calibri"/>
-                <w:color w:val="000000"/>
-              </w:rPr>
-            </w:pPr>
-            <w:r>
-              <w:rPr>
-                <w:rFonts w:ascii="Calibri" w:eastAsia="Times New Roman" w:hAnsi="Calibri" w:cs="Calibri"/>
-                <w:color w:val="000000"/>
-              </w:rPr>
-              <w:t>7.7%</w:t>
-            </w:r>
-          </w:p>
-        </w:tc>
-      </w:tr>
-      <w:tr>
-        <w:trPr>
-          <w:cnfStyle w:val="000000100000" w:firstRow="0" w:lastRow="0" w:firstColumn="0" w:lastColumn="0" w:oddVBand="0" w:evenVBand="0" w:oddHBand="1" w:evenHBand="0" w:firstRowFirstColumn="0" w:firstRowLastColumn="0" w:lastRowFirstColumn="0" w:lastRowLastColumn="0"/>
-          <w:trHeight w:val="300"/>
-        </w:trPr>
-        <w:tc>
-          <w:tcPr>
-            <w:cnfStyle w:val="001000000000" w:firstRow="0" w:lastRow="0" w:firstColumn="1" w:lastColumn="0" w:oddVBand="0" w:evenVBand="0" w:oddHBand="0" w:evenHBand="0" w:firstRowFirstColumn="0" w:firstRowLastColumn="0" w:lastRowFirstColumn="0" w:lastRowLastColumn="0"/>
-            <w:tcW w:w="2875" w:type="dxa"/>
-            <w:noWrap/>
-            <w:hideMark/>
-          </w:tcPr>
-          <w:p>
-            <w:pPr>
-              <w:rPr>
-                <w:rFonts w:ascii="Calibri" w:eastAsia="Times New Roman" w:hAnsi="Calibri" w:cs="Calibri"/>
-                <w:b w:val="0"/>
-                <w:bCs w:val="0"/>
-                <w:color w:val="000000"/>
-              </w:rPr>
-            </w:pPr>
-            <w:r>
-              <w:rPr>
-                <w:rFonts w:ascii="Calibri" w:eastAsia="Times New Roman" w:hAnsi="Calibri" w:cs="Calibri"/>
-                <w:b w:val="0"/>
-                <w:bCs w:val="0"/>
-                <w:color w:val="000000"/>
-              </w:rPr>
-              <w:t>Medical Monitoring</w:t>
-            </w:r>
-          </w:p>
-        </w:tc>
-        <w:tc>
-          <w:tcPr>
-            <w:tcW w:w="1260" w:type="dxa"/>
-            <w:noWrap/>
-            <w:hideMark/>
-          </w:tcPr>
-          <w:p>
-            <w:pPr>
-              <w:jc w:val="center"/>
-              <w:cnfStyle w:val="000000100000" w:firstRow="0" w:lastRow="0" w:firstColumn="0" w:lastColumn="0" w:oddVBand="0" w:evenVBand="0" w:oddHBand="1" w:evenHBand="0" w:firstRowFirstColumn="0" w:firstRowLastColumn="0" w:lastRowFirstColumn="0" w:lastRowLastColumn="0"/>
-              <w:rPr>
-                <w:rFonts w:ascii="Calibri" w:eastAsia="Times New Roman" w:hAnsi="Calibri" w:cs="Calibri"/>
-                <w:color w:val="000000"/>
-              </w:rPr>
-            </w:pPr>
-            <w:r>
-              <w:rPr>
-                <w:rFonts w:ascii="Calibri" w:eastAsia="Times New Roman" w:hAnsi="Calibri" w:cs="Calibri"/>
-                <w:color w:val="000000"/>
-              </w:rPr>
-              <w:t>1</w:t>
-            </w:r>
-          </w:p>
-        </w:tc>
-        <w:tc>
-          <w:tcPr>
-            <w:tcW w:w="2210" w:type="dxa"/>
-            <w:noWrap/>
-            <w:hideMark/>
-          </w:tcPr>
-          <w:p>
-            <w:pPr>
-              <w:jc w:val="center"/>
-              <w:cnfStyle w:val="000000100000" w:firstRow="0" w:lastRow="0" w:firstColumn="0" w:lastColumn="0" w:oddVBand="0" w:evenVBand="0" w:oddHBand="1" w:evenHBand="0" w:firstRowFirstColumn="0" w:firstRowLastColumn="0" w:lastRowFirstColumn="0" w:lastRowLastColumn="0"/>
-              <w:rPr>
-                <w:rFonts w:ascii="Calibri" w:eastAsia="Times New Roman" w:hAnsi="Calibri" w:cs="Calibri"/>
-                <w:color w:val="000000"/>
-              </w:rPr>
-            </w:pPr>
-            <w:r>
-              <w:rPr>
-                <w:rFonts w:ascii="Calibri" w:eastAsia="Times New Roman" w:hAnsi="Calibri" w:cs="Calibri"/>
-                <w:color w:val="000000"/>
-              </w:rPr>
-              <w:t>7.7%</w:t>
-            </w:r>
-          </w:p>
-        </w:tc>
-      </w:tr>
-      <w:tr>
-        <w:trPr>
-          <w:trHeight w:val="300"/>
-        </w:trPr>
-        <w:tc>
-          <w:tcPr>
-            <w:cnfStyle w:val="001000000000" w:firstRow="0" w:lastRow="0" w:firstColumn="1" w:lastColumn="0" w:oddVBand="0" w:evenVBand="0" w:oddHBand="0" w:evenHBand="0" w:firstRowFirstColumn="0" w:firstRowLastColumn="0" w:lastRowFirstColumn="0" w:lastRowLastColumn="0"/>
-            <w:tcW w:w="2875" w:type="dxa"/>
-            <w:noWrap/>
-            <w:hideMark/>
-          </w:tcPr>
-          <w:p>
-            <w:pPr>
-              <w:rPr>
-                <w:rFonts w:ascii="Calibri" w:eastAsia="Times New Roman" w:hAnsi="Calibri" w:cs="Calibri"/>
-                <w:b w:val="0"/>
-                <w:bCs w:val="0"/>
-                <w:color w:val="000000"/>
-              </w:rPr>
-            </w:pPr>
-            <w:r>
-              <w:rPr>
-                <w:rFonts w:ascii="Calibri" w:eastAsia="Times New Roman" w:hAnsi="Calibri" w:cs="Calibri"/>
-                <w:b w:val="0"/>
-                <w:bCs w:val="0"/>
-                <w:color w:val="000000"/>
-              </w:rPr>
-              <w:t>Medical Writing</w:t>
-            </w:r>
-          </w:p>
-        </w:tc>
-        <w:tc>
-          <w:tcPr>
-            <w:tcW w:w="1260" w:type="dxa"/>
-            <w:noWrap/>
-            <w:hideMark/>
-          </w:tcPr>
-          <w:p>
-            <w:pPr>
-              <w:jc w:val="center"/>
-              <w:cnfStyle w:val="000000000000" w:firstRow="0" w:lastRow="0" w:firstColumn="0" w:lastColumn="0" w:oddVBand="0" w:evenVBand="0" w:oddHBand="0" w:evenHBand="0" w:firstRowFirstColumn="0" w:firstRowLastColumn="0" w:lastRowFirstColumn="0" w:lastRowLastColumn="0"/>
-              <w:rPr>
-                <w:rFonts w:ascii="Calibri" w:eastAsia="Times New Roman" w:hAnsi="Calibri" w:cs="Calibri"/>
-                <w:color w:val="000000"/>
-              </w:rPr>
-            </w:pPr>
-            <w:r>
-              <w:rPr>
-                <w:rFonts w:ascii="Calibri" w:eastAsia="Times New Roman" w:hAnsi="Calibri" w:cs="Calibri"/>
-                <w:color w:val="000000"/>
-              </w:rPr>
-              <w:t>1</w:t>
-            </w:r>
-          </w:p>
-        </w:tc>
-        <w:tc>
-          <w:tcPr>
-            <w:tcW w:w="2210" w:type="dxa"/>
-            <w:noWrap/>
-            <w:hideMark/>
-          </w:tcPr>
-          <w:p>
-            <w:pPr>
-              <w:jc w:val="center"/>
-              <w:cnfStyle w:val="000000000000" w:firstRow="0" w:lastRow="0" w:firstColumn="0" w:lastColumn="0" w:oddVBand="0" w:evenVBand="0" w:oddHBand="0" w:evenHBand="0" w:firstRowFirstColumn="0" w:firstRowLastColumn="0" w:lastRowFirstColumn="0" w:lastRowLastColumn="0"/>
-              <w:rPr>
-                <w:rFonts w:ascii="Calibri" w:eastAsia="Times New Roman" w:hAnsi="Calibri" w:cs="Calibri"/>
-                <w:color w:val="000000"/>
-              </w:rPr>
-            </w:pPr>
-            <w:r>
-              <w:rPr>
-                <w:rFonts w:ascii="Calibri" w:eastAsia="Times New Roman" w:hAnsi="Calibri" w:cs="Calibri"/>
-                <w:color w:val="000000"/>
-              </w:rPr>
-              <w:t>7.7%</w:t>
-            </w:r>
-          </w:p>
-        </w:tc>
-      </w:tr>
-      <w:tr>
-        <w:trPr>
-          <w:cnfStyle w:val="000000100000" w:firstRow="0" w:lastRow="0" w:firstColumn="0" w:lastColumn="0" w:oddVBand="0" w:evenVBand="0" w:oddHBand="1" w:evenHBand="0" w:firstRowFirstColumn="0" w:firstRowLastColumn="0" w:lastRowFirstColumn="0" w:lastRowLastColumn="0"/>
-          <w:trHeight w:val="300"/>
-        </w:trPr>
-        <w:tc>
-          <w:tcPr>
-            <w:cnfStyle w:val="001000000000" w:firstRow="0" w:lastRow="0" w:firstColumn="1" w:lastColumn="0" w:oddVBand="0" w:evenVBand="0" w:oddHBand="0" w:evenHBand="0" w:firstRowFirstColumn="0" w:firstRowLastColumn="0" w:lastRowFirstColumn="0" w:lastRowLastColumn="0"/>
-            <w:tcW w:w="2875" w:type="dxa"/>
-            <w:noWrap/>
-            <w:hideMark/>
-          </w:tcPr>
-          <w:p>
-            <w:pPr>
-              <w:rPr>
-                <w:rFonts w:ascii="Calibri" w:eastAsia="Times New Roman" w:hAnsi="Calibri" w:cs="Calibri"/>
-                <w:b w:val="0"/>
-                <w:bCs w:val="0"/>
-                <w:color w:val="000000"/>
-              </w:rPr>
-            </w:pPr>
-            <w:r>
-              <w:rPr>
-                <w:rFonts w:ascii="Calibri" w:eastAsia="Times New Roman" w:hAnsi="Calibri" w:cs="Calibri"/>
-                <w:b w:val="0"/>
-                <w:bCs w:val="0"/>
-                <w:color w:val="000000"/>
-              </w:rPr>
-              <w:t>Project Management</w:t>
-            </w:r>
-          </w:p>
-        </w:tc>
-        <w:tc>
-          <w:tcPr>
-            <w:tcW w:w="1260" w:type="dxa"/>
-            <w:noWrap/>
-            <w:hideMark/>
-          </w:tcPr>
-          <w:p>
-            <w:pPr>
-              <w:jc w:val="center"/>
-              <w:cnfStyle w:val="000000100000" w:firstRow="0" w:lastRow="0" w:firstColumn="0" w:lastColumn="0" w:oddVBand="0" w:evenVBand="0" w:oddHBand="1" w:evenHBand="0" w:firstRowFirstColumn="0" w:firstRowLastColumn="0" w:lastRowFirstColumn="0" w:lastRowLastColumn="0"/>
-              <w:rPr>
-                <w:rFonts w:ascii="Calibri" w:eastAsia="Times New Roman" w:hAnsi="Calibri" w:cs="Calibri"/>
-                <w:color w:val="000000"/>
-              </w:rPr>
-            </w:pPr>
-            <w:r>
-              <w:rPr>
-                <w:rFonts w:ascii="Calibri" w:eastAsia="Times New Roman" w:hAnsi="Calibri" w:cs="Calibri"/>
-                <w:color w:val="000000"/>
-              </w:rPr>
-              <w:t>1</w:t>
-            </w:r>
-          </w:p>
-        </w:tc>
-        <w:tc>
-          <w:tcPr>
-            <w:tcW w:w="2210" w:type="dxa"/>
-            <w:noWrap/>
-            <w:hideMark/>
-          </w:tcPr>
-          <w:p>
-            <w:pPr>
-              <w:jc w:val="center"/>
-              <w:cnfStyle w:val="000000100000" w:firstRow="0" w:lastRow="0" w:firstColumn="0" w:lastColumn="0" w:oddVBand="0" w:evenVBand="0" w:oddHBand="1" w:evenHBand="0" w:firstRowFirstColumn="0" w:firstRowLastColumn="0" w:lastRowFirstColumn="0" w:lastRowLastColumn="0"/>
-              <w:rPr>
-                <w:rFonts w:ascii="Calibri" w:eastAsia="Times New Roman" w:hAnsi="Calibri" w:cs="Calibri"/>
-                <w:color w:val="000000"/>
-              </w:rPr>
-            </w:pPr>
-            <w:r>
-              <w:rPr>
-                <w:rFonts w:ascii="Calibri" w:eastAsia="Times New Roman" w:hAnsi="Calibri" w:cs="Calibri"/>
-                <w:color w:val="000000"/>
-              </w:rPr>
-              <w:t>7.7%</w:t>
-            </w:r>
-          </w:p>
-        </w:tc>
-      </w:tr>
-      <w:tr>
-        <w:trPr>
-          <w:trHeight w:val="300"/>
-        </w:trPr>
-        <w:tc>
-          <w:tcPr>
-            <w:cnfStyle w:val="001000000000" w:firstRow="0" w:lastRow="0" w:firstColumn="1" w:lastColumn="0" w:oddVBand="0" w:evenVBand="0" w:oddHBand="0" w:evenHBand="0" w:firstRowFirstColumn="0" w:firstRowLastColumn="0" w:lastRowFirstColumn="0" w:lastRowLastColumn="0"/>
-            <w:tcW w:w="2875" w:type="dxa"/>
-            <w:noWrap/>
-            <w:hideMark/>
-          </w:tcPr>
-          <w:p>
-            <w:pPr>
-              <w:rPr>
-                <w:rFonts w:ascii="Calibri" w:eastAsia="Times New Roman" w:hAnsi="Calibri" w:cs="Calibri"/>
-                <w:b w:val="0"/>
-                <w:bCs w:val="0"/>
-                <w:color w:val="000000"/>
-              </w:rPr>
-            </w:pPr>
-            <w:r>
-              <w:rPr>
-                <w:rFonts w:ascii="Calibri" w:eastAsia="Times New Roman" w:hAnsi="Calibri" w:cs="Calibri"/>
-                <w:b w:val="0"/>
-                <w:bCs w:val="0"/>
-                <w:color w:val="000000"/>
-              </w:rPr>
-              <w:t>Risk Manager or RBQM lead</w:t>
-            </w:r>
-          </w:p>
-        </w:tc>
-        <w:tc>
-          <w:tcPr>
-            <w:tcW w:w="1260" w:type="dxa"/>
-            <w:noWrap/>
-            <w:hideMark/>
-          </w:tcPr>
-          <w:p>
-            <w:pPr>
-              <w:jc w:val="center"/>
-              <w:cnfStyle w:val="000000000000" w:firstRow="0" w:lastRow="0" w:firstColumn="0" w:lastColumn="0" w:oddVBand="0" w:evenVBand="0" w:oddHBand="0" w:evenHBand="0" w:firstRowFirstColumn="0" w:firstRowLastColumn="0" w:lastRowFirstColumn="0" w:lastRowLastColumn="0"/>
-              <w:rPr>
-                <w:rFonts w:ascii="Calibri" w:eastAsia="Times New Roman" w:hAnsi="Calibri" w:cs="Calibri"/>
-                <w:color w:val="000000"/>
-              </w:rPr>
-            </w:pPr>
-            <w:r>
-              <w:rPr>
-                <w:rFonts w:ascii="Calibri" w:eastAsia="Times New Roman" w:hAnsi="Calibri" w:cs="Calibri"/>
-                <w:color w:val="000000"/>
-              </w:rPr>
-              <w:t>1</w:t>
-            </w:r>
-          </w:p>
-        </w:tc>
-        <w:tc>
-          <w:tcPr>
-            <w:tcW w:w="2210" w:type="dxa"/>
-            <w:noWrap/>
-            <w:hideMark/>
-          </w:tcPr>
-          <w:p>
-            <w:pPr>
-              <w:jc w:val="center"/>
-              <w:cnfStyle w:val="000000000000" w:firstRow="0" w:lastRow="0" w:firstColumn="0" w:lastColumn="0" w:oddVBand="0" w:evenVBand="0" w:oddHBand="0" w:evenHBand="0" w:firstRowFirstColumn="0" w:firstRowLastColumn="0" w:lastRowFirstColumn="0" w:lastRowLastColumn="0"/>
-              <w:rPr>
-                <w:rFonts w:ascii="Calibri" w:eastAsia="Times New Roman" w:hAnsi="Calibri" w:cs="Calibri"/>
-                <w:color w:val="000000"/>
-              </w:rPr>
-            </w:pPr>
-            <w:r>
-              <w:rPr>
-                <w:rFonts w:ascii="Calibri" w:eastAsia="Times New Roman" w:hAnsi="Calibri" w:cs="Calibri"/>
-                <w:color w:val="000000"/>
-              </w:rPr>
-              <w:t>7.7%</w:t>
-            </w:r>
-          </w:p>
-        </w:tc>
-      </w:tr>
-      <w:tr>
-        <w:trPr>
-          <w:cnfStyle w:val="000000100000" w:firstRow="0" w:lastRow="0" w:firstColumn="0" w:lastColumn="0" w:oddVBand="0" w:evenVBand="0" w:oddHBand="1" w:evenHBand="0" w:firstRowFirstColumn="0" w:firstRowLastColumn="0" w:lastRowFirstColumn="0" w:lastRowLastColumn="0"/>
-          <w:trHeight w:val="300"/>
-        </w:trPr>
-        <w:tc>
-          <w:tcPr>
-            <w:cnfStyle w:val="001000000000" w:firstRow="0" w:lastRow="0" w:firstColumn="1" w:lastColumn="0" w:oddVBand="0" w:evenVBand="0" w:oddHBand="0" w:evenHBand="0" w:firstRowFirstColumn="0" w:firstRowLastColumn="0" w:lastRowFirstColumn="0" w:lastRowLastColumn="0"/>
-            <w:tcW w:w="2875" w:type="dxa"/>
-            <w:noWrap/>
-            <w:hideMark/>
-          </w:tcPr>
-          <w:p>
-            <w:pPr>
-              <w:rPr>
-                <w:rFonts w:ascii="Calibri" w:eastAsia="Times New Roman" w:hAnsi="Calibri" w:cs="Calibri"/>
-                <w:b w:val="0"/>
-                <w:bCs w:val="0"/>
-                <w:color w:val="000000"/>
-              </w:rPr>
-            </w:pPr>
-            <w:r>
-              <w:rPr>
-                <w:rFonts w:ascii="Calibri" w:eastAsia="Times New Roman" w:hAnsi="Calibri" w:cs="Calibri"/>
-                <w:b w:val="0"/>
-                <w:bCs w:val="0"/>
-                <w:color w:val="000000"/>
-              </w:rPr>
-              <w:t>SaaS</w:t>
-            </w:r>
-            <w:r>
-              <w:rPr>
-                <w:rFonts w:ascii="Calibri" w:eastAsia="Times New Roman" w:hAnsi="Calibri" w:cs="Calibri"/>
-                <w:b w:val="0"/>
-                <w:bCs w:val="0"/>
-                <w:color w:val="000000"/>
-              </w:rPr>
-              <w:t> programmers</w:t>
-            </w:r>
-          </w:p>
-        </w:tc>
-        <w:tc>
-          <w:tcPr>
-            <w:tcW w:w="1260" w:type="dxa"/>
-            <w:noWrap/>
-            <w:hideMark/>
-          </w:tcPr>
-          <w:p>
-            <w:pPr>
-              <w:jc w:val="center"/>
-              <w:cnfStyle w:val="000000100000" w:firstRow="0" w:lastRow="0" w:firstColumn="0" w:lastColumn="0" w:oddVBand="0" w:evenVBand="0" w:oddHBand="1" w:evenHBand="0" w:firstRowFirstColumn="0" w:firstRowLastColumn="0" w:lastRowFirstColumn="0" w:lastRowLastColumn="0"/>
-              <w:rPr>
-                <w:rFonts w:ascii="Calibri" w:eastAsia="Times New Roman" w:hAnsi="Calibri" w:cs="Calibri"/>
-                <w:color w:val="000000"/>
-              </w:rPr>
-            </w:pPr>
-            <w:r>
-              <w:rPr>
-                <w:rFonts w:ascii="Calibri" w:eastAsia="Times New Roman" w:hAnsi="Calibri" w:cs="Calibri"/>
-                <w:color w:val="000000"/>
-              </w:rPr>
-              <w:t>1</w:t>
-            </w:r>
-          </w:p>
-        </w:tc>
-        <w:tc>
-          <w:tcPr>
-            <w:tcW w:w="2210" w:type="dxa"/>
-            <w:noWrap/>
-            <w:hideMark/>
-          </w:tcPr>
-          <w:p>
-            <w:pPr>
-              <w:jc w:val="center"/>
-              <w:cnfStyle w:val="000000100000" w:firstRow="0" w:lastRow="0" w:firstColumn="0" w:lastColumn="0" w:oddVBand="0" w:evenVBand="0" w:oddHBand="1" w:evenHBand="0" w:firstRowFirstColumn="0" w:firstRowLastColumn="0" w:lastRowFirstColumn="0" w:lastRowLastColumn="0"/>
-              <w:rPr>
-                <w:rFonts w:ascii="Calibri" w:eastAsia="Times New Roman" w:hAnsi="Calibri" w:cs="Calibri"/>
-                <w:color w:val="000000"/>
-              </w:rPr>
-            </w:pPr>
-            <w:r>
-              <w:rPr>
-                <w:rFonts w:ascii="Calibri" w:eastAsia="Times New Roman" w:hAnsi="Calibri" w:cs="Calibri"/>
-                <w:color w:val="000000"/>
-              </w:rPr>
-              <w:t>7.7%</w:t>
-            </w:r>
-          </w:p>
-        </w:tc>
-      </w:tr>
-    </w:tbl>
-    <w:p/>
-    <w:p>
-      <w:pPr>
-        <w:keepNext/>
-      </w:pPr>
-      <w:r>
-        <w:rPr>
-          <w:noProof/>
-        </w:rPr>
-        <w:lastRenderedPageBreak/>
-        <w:drawing>
-          <wp:inline distT="0" distB="0" distL="0" distR="0" wp14:anchorId="2BAA70B4" wp14:editId="0C592307">
-            <wp:extent cx="5486585" cy="4572154"/>
-            <wp:effectExtent l="0" t="0" r="0" b="0"/>
-            <wp:docPr id="6" name="Picture 6" descr="A graph with numbers and text&#10;&#10;Description automatically generated with medium confidence"/>
-            <wp:cNvGraphicFramePr>
-              <a:graphicFrameLocks xmlns:a="http://schemas.openxmlformats.org/drawingml/2006/main" noChangeAspect="1"/>
-            </wp:cNvGraphicFramePr>
-            <a:graphic xmlns:a="http://schemas.openxmlformats.org/drawingml/2006/main">
-              <a:graphicData uri="http://schemas.openxmlformats.org/drawingml/2006/picture">
-                <pic:pic xmlns:pic="http://schemas.openxmlformats.org/drawingml/2006/picture">
-                  <pic:nvPicPr>
-                    <pic:cNvPr id="6" name="Picture 6" descr="A graph with numbers and text&#10;&#10;Description automatically generated with medium confidence"/>
                     <pic:cNvPicPr/>
                   </pic:nvPicPr>
                   <pic:blipFill>
@@ -1469,32 +1101,67 @@
       <w:r>
         <w:t xml:space="preserve">Figure </w:t>
       </w:r>
-      <w:fldSimple w:instr=" SEQ Figure \* ARABIC ">
-        <w:r>
-          <w:rPr>
-            <w:noProof/>
-          </w:rPr>
-          <w:t>4</w:t>
-        </w:r>
-      </w:fldSimple>
-      <w:r>
-        <w:t xml:space="preserve"> placeholder</w:t>
-      </w:r>
+      <w:r>
+        <w:fldChar w:fldCharType="begin"/>
+      </w:r>
+      <w:r>
+        <w:instrText xml:space="preserve"> SEQ Figure \* ARABIC </w:instrText>
+      </w:r>
+      <w:r>
+        <w:fldChar w:fldCharType="separate"/>
+      </w:r>
+      <w:r>
+        <w:rPr>
+          <w:noProof/>
+        </w:rPr>
+        <w:t>2</w:t>
+      </w:r>
+      <w:r>
+        <w:rPr>
+          <w:noProof/>
+        </w:rPr>
+        <w:fldChar w:fldCharType="end"/>
+      </w:r>
+      <w:r>
+        <w:t xml:space="preserve"> </w:t>
+      </w:r>
+      <w:r>
+        <w:t>placeholder</w:t>
+      </w:r>
+    </w:p>
+    <w:p/>
+    <w:p>
+      <w:pPr>
+        <w:pStyle w:val="Heading1"/>
+      </w:pPr>
+      <w:bookmarkStart w:id="2" w:name="_Toc150343426"/>
+      <w:r>
+        <w:lastRenderedPageBreak/>
+        <w:t>Q</w:t>
+      </w:r>
+      <w:r>
+        <w:t>3</w:t>
+      </w:r>
+      <w:bookmarkEnd w:id="2"/>
     </w:p>
     <w:p>
       <w:pPr>
         <w:keepNext/>
       </w:pPr>
+    </w:p>
+    <w:p>
+      <w:pPr>
+        <w:keepNext/>
+      </w:pPr>
       <w:r>
         <w:rPr>
           <w:noProof/>
         </w:rPr>
-        <w:lastRenderedPageBreak/>
         <w:drawing>
-          <wp:inline distT="0" distB="0" distL="0" distR="0" wp14:anchorId="78839DB1" wp14:editId="60816085">
-            <wp:extent cx="5486585" cy="4572154"/>
+          <wp:inline distT="0" distB="0" distL="0" distR="0" wp14:anchorId="2AC355CD" wp14:editId="215F27C9">
+            <wp:extent cx="5486585" cy="5486585"/>
             <wp:effectExtent l="0" t="0" r="0" b="0"/>
-            <wp:docPr id="7" name="Picture 7" descr="A graph of a company&#10;&#10;Description automatically generated with medium confidence"/>
+            <wp:docPr id="5" name="Picture 5" descr="A graph of a bar of data&#10;&#10;Description automatically generated with medium confidence"/>
             <wp:cNvGraphicFramePr>
               <a:graphicFrameLocks xmlns:a="http://schemas.openxmlformats.org/drawingml/2006/main" noChangeAspect="1"/>
             </wp:cNvGraphicFramePr>
@@ -1502,11 +1169,1229 @@
               <a:graphicData uri="http://schemas.openxmlformats.org/drawingml/2006/picture">
                 <pic:pic xmlns:pic="http://schemas.openxmlformats.org/drawingml/2006/picture">
                   <pic:nvPicPr>
-                    <pic:cNvPr id="7" name="Picture 7" descr="A graph of a company&#10;&#10;Description automatically generated with medium confidence"/>
+                    <pic:cNvPr id="5" name="Picture 5" descr="A graph of a bar of data&#10;&#10;Description automatically generated with medium confidence"/>
                     <pic:cNvPicPr/>
                   </pic:nvPicPr>
                   <pic:blipFill>
                     <a:blip r:embed="rId10" cstate="print">
+                      <a:extLst>
+                        <a:ext uri="{28A0092B-C50C-407E-A947-70E740481C1C}">
+                          <a14:useLocalDpi xmlns:a14="http://schemas.microsoft.com/office/drawing/2010/main" val="0"/>
+                        </a:ext>
+                      </a:extLst>
+                    </a:blip>
+                    <a:stretch>
+                      <a:fillRect/>
+                    </a:stretch>
+                  </pic:blipFill>
+                  <pic:spPr>
+                    <a:xfrm>
+                      <a:off x="0" y="0"/>
+                      <a:ext cx="5486585" cy="5486585"/>
+                    </a:xfrm>
+                    <a:prstGeom prst="rect">
+                      <a:avLst/>
+                    </a:prstGeom>
+                  </pic:spPr>
+                </pic:pic>
+              </a:graphicData>
+            </a:graphic>
+          </wp:inline>
+        </w:drawing>
+      </w:r>
+    </w:p>
+    <w:p>
+      <w:pPr>
+        <w:pStyle w:val="Caption"/>
+      </w:pPr>
+      <w:r>
+        <w:t xml:space="preserve">Figure </w:t>
+      </w:r>
+      <w:r>
+        <w:fldChar w:fldCharType="begin"/>
+      </w:r>
+      <w:r>
+        <w:instrText xml:space="preserve"> SEQ Figure \* ARABIC </w:instrText>
+      </w:r>
+      <w:r>
+        <w:fldChar w:fldCharType="separate"/>
+      </w:r>
+      <w:r>
+        <w:rPr>
+          <w:noProof/>
+        </w:rPr>
+        <w:t>3</w:t>
+      </w:r>
+      <w:r>
+        <w:rPr>
+          <w:noProof/>
+        </w:rPr>
+        <w:fldChar w:fldCharType="end"/>
+      </w:r>
+      <w:r>
+        <w:t xml:space="preserve"> </w:t>
+      </w:r>
+      <w:r>
+        <w:t>placeholder</w:t>
+      </w:r>
+      <w:r>
+        <w:t xml:space="preserve"> </w:t>
+      </w:r>
+    </w:p>
+    <w:p/>
+    <w:p/>
+    <w:p>
+      <w:pPr>
+        <w:keepNext/>
+      </w:pPr>
+    </w:p>
+    <w:p>
+      <w:pPr>
+        <w:keepNext/>
+      </w:pPr>
+    </w:p>
+    <w:p>
+      <w:pPr>
+        <w:pStyle w:val="Caption"/>
+      </w:pPr>
+    </w:p>
+    <w:p>
+      <w:r>
+        <w:br w:type="page"/>
+      </w:r>
+    </w:p>
+    <w:p>
+      <w:pPr>
+        <w:pStyle w:val="Heading1"/>
+      </w:pPr>
+      <w:bookmarkStart w:id="3" w:name="_Toc150343427"/>
+      <w:r>
+        <w:lastRenderedPageBreak/>
+        <w:t>T1</w:t>
+      </w:r>
+      <w:r>
+        <w:t xml:space="preserve"> (Q3b)</w:t>
+      </w:r>
+      <w:bookmarkEnd w:id="3"/>
+    </w:p>
+    <w:p>
+      <w:pPr>
+        <w:rPr>
+          <w:b/>
+          <w:bCs/>
+          <w:sz w:val="24"/>
+          <w:szCs w:val="24"/>
+        </w:rPr>
+      </w:pPr>
+    </w:p>
+    <w:p>
+      <w:pPr>
+        <w:rPr>
+          <w:b/>
+          <w:bCs/>
+          <w:sz w:val="24"/>
+          <w:szCs w:val="24"/>
+        </w:rPr>
+      </w:pPr>
+      <w:r>
+        <w:rPr>
+          <w:b/>
+          <w:bCs/>
+          <w:sz w:val="24"/>
+          <w:szCs w:val="24"/>
+        </w:rPr>
+        <w:t xml:space="preserve">(Q3: </w:t>
+      </w:r>
+      <w:proofErr w:type="gramStart"/>
+      <w:r>
+        <w:rPr>
+          <w:b/>
+          <w:bCs/>
+          <w:sz w:val="24"/>
+          <w:szCs w:val="24"/>
+        </w:rPr>
+        <w:t>Other</w:t>
+      </w:r>
+      <w:proofErr w:type="gramEnd"/>
+      <w:r>
+        <w:rPr>
+          <w:b/>
+          <w:bCs/>
+          <w:sz w:val="24"/>
+          <w:szCs w:val="24"/>
+        </w:rPr>
+        <w:t xml:space="preserve"> category breakdown)</w:t>
+      </w:r>
+    </w:p>
+    <w:p>
+      <w:pPr>
+        <w:rPr>
+          <w:i/>
+          <w:iCs/>
+          <w:color w:val="44546A" w:themeColor="text2"/>
+          <w:sz w:val="18"/>
+          <w:szCs w:val="18"/>
+        </w:rPr>
+      </w:pPr>
+      <w:r>
+        <w:rPr>
+          <w:i/>
+          <w:iCs/>
+          <w:color w:val="44546A" w:themeColor="text2"/>
+          <w:sz w:val="18"/>
+          <w:szCs w:val="18"/>
+        </w:rPr>
+        <w:t xml:space="preserve">Table 1: placeholder </w:t>
+      </w:r>
+    </w:p>
+    <w:p>
+      <w:r>
+        <w:t>Total Count = 13</w:t>
+      </w:r>
+    </w:p>
+    <w:tbl>
+      <w:tblPr>
+        <w:tblStyle w:val="PlainTable2"/>
+        <w:tblW w:w="0" w:type="auto"/>
+        <w:tblLook w:val="04A0" w:firstRow="1" w:lastRow="0" w:firstColumn="1" w:lastColumn="0" w:noHBand="0" w:noVBand="1"/>
+      </w:tblPr>
+      <w:tblGrid>
+        <w:gridCol w:w="2875"/>
+        <w:gridCol w:w="1260"/>
+        <w:gridCol w:w="2210"/>
+      </w:tblGrid>
+      <w:tr>
+        <w:trPr>
+          <w:cnfStyle w:val="100000000000" w:firstRow="1" w:lastRow="0" w:firstColumn="0" w:lastColumn="0" w:oddVBand="0" w:evenVBand="0" w:oddHBand="0" w:evenHBand="0" w:firstRowFirstColumn="0" w:firstRowLastColumn="0" w:lastRowFirstColumn="0" w:lastRowLastColumn="0"/>
+          <w:trHeight w:val="300"/>
+        </w:trPr>
+        <w:tc>
+          <w:tcPr>
+            <w:cnfStyle w:val="001000000000" w:firstRow="0" w:lastRow="0" w:firstColumn="1" w:lastColumn="0" w:oddVBand="0" w:evenVBand="0" w:oddHBand="0" w:evenHBand="0" w:firstRowFirstColumn="0" w:firstRowLastColumn="0" w:lastRowFirstColumn="0" w:lastRowLastColumn="0"/>
+            <w:tcW w:w="2875" w:type="dxa"/>
+            <w:noWrap/>
+            <w:hideMark/>
+          </w:tcPr>
+          <w:p>
+            <w:pPr>
+              <w:rPr>
+                <w:rFonts w:ascii="Calibri" w:eastAsia="Times New Roman" w:hAnsi="Calibri" w:cs="Calibri"/>
+                <w:color w:val="000000"/>
+              </w:rPr>
+            </w:pPr>
+            <w:r>
+              <w:rPr>
+                <w:rFonts w:ascii="Calibri" w:eastAsia="Times New Roman" w:hAnsi="Calibri" w:cs="Calibri"/>
+                <w:color w:val="000000"/>
+              </w:rPr>
+              <w:t>Other</w:t>
+            </w:r>
+            <w:r>
+              <w:rPr>
+                <w:rFonts w:ascii="Calibri" w:eastAsia="Times New Roman" w:hAnsi="Calibri" w:cs="Calibri"/>
+                <w:color w:val="000000"/>
+              </w:rPr>
+              <w:t>s</w:t>
+            </w:r>
+            <w:r>
+              <w:rPr>
+                <w:rFonts w:ascii="Calibri" w:eastAsia="Times New Roman" w:hAnsi="Calibri" w:cs="Calibri"/>
+                <w:color w:val="000000"/>
+              </w:rPr>
+              <w:t>:</w:t>
+            </w:r>
+          </w:p>
+        </w:tc>
+        <w:tc>
+          <w:tcPr>
+            <w:tcW w:w="1260" w:type="dxa"/>
+            <w:noWrap/>
+            <w:hideMark/>
+          </w:tcPr>
+          <w:p>
+            <w:pPr>
+              <w:jc w:val="center"/>
+              <w:cnfStyle w:val="100000000000" w:firstRow="1" w:lastRow="0" w:firstColumn="0" w:lastColumn="0" w:oddVBand="0" w:evenVBand="0" w:oddHBand="0" w:evenHBand="0" w:firstRowFirstColumn="0" w:firstRowLastColumn="0" w:lastRowFirstColumn="0" w:lastRowLastColumn="0"/>
+              <w:rPr>
+                <w:rFonts w:ascii="Calibri" w:eastAsia="Times New Roman" w:hAnsi="Calibri" w:cs="Calibri"/>
+                <w:color w:val="000000"/>
+              </w:rPr>
+            </w:pPr>
+            <w:r>
+              <w:rPr>
+                <w:rFonts w:ascii="Calibri" w:eastAsia="Times New Roman" w:hAnsi="Calibri" w:cs="Calibri"/>
+                <w:color w:val="000000"/>
+              </w:rPr>
+              <w:t>Count</w:t>
+            </w:r>
+          </w:p>
+        </w:tc>
+        <w:tc>
+          <w:tcPr>
+            <w:tcW w:w="2210" w:type="dxa"/>
+            <w:noWrap/>
+            <w:hideMark/>
+          </w:tcPr>
+          <w:p>
+            <w:pPr>
+              <w:jc w:val="center"/>
+              <w:cnfStyle w:val="100000000000" w:firstRow="1" w:lastRow="0" w:firstColumn="0" w:lastColumn="0" w:oddVBand="0" w:evenVBand="0" w:oddHBand="0" w:evenHBand="0" w:firstRowFirstColumn="0" w:firstRowLastColumn="0" w:lastRowFirstColumn="0" w:lastRowLastColumn="0"/>
+              <w:rPr>
+                <w:rFonts w:ascii="Calibri" w:eastAsia="Times New Roman" w:hAnsi="Calibri" w:cs="Calibri"/>
+                <w:color w:val="000000"/>
+              </w:rPr>
+            </w:pPr>
+            <w:r>
+              <w:rPr>
+                <w:rFonts w:ascii="Calibri" w:eastAsia="Times New Roman" w:hAnsi="Calibri" w:cs="Calibri"/>
+                <w:color w:val="000000"/>
+              </w:rPr>
+              <w:t>Percentage</w:t>
+            </w:r>
+          </w:p>
+        </w:tc>
+      </w:tr>
+      <w:tr>
+        <w:trPr>
+          <w:cnfStyle w:val="000000100000" w:firstRow="0" w:lastRow="0" w:firstColumn="0" w:lastColumn="0" w:oddVBand="0" w:evenVBand="0" w:oddHBand="1" w:evenHBand="0" w:firstRowFirstColumn="0" w:firstRowLastColumn="0" w:lastRowFirstColumn="0" w:lastRowLastColumn="0"/>
+          <w:trHeight w:val="300"/>
+        </w:trPr>
+        <w:tc>
+          <w:tcPr>
+            <w:cnfStyle w:val="001000000000" w:firstRow="0" w:lastRow="0" w:firstColumn="1" w:lastColumn="0" w:oddVBand="0" w:evenVBand="0" w:oddHBand="0" w:evenHBand="0" w:firstRowFirstColumn="0" w:firstRowLastColumn="0" w:lastRowFirstColumn="0" w:lastRowLastColumn="0"/>
+            <w:tcW w:w="2875" w:type="dxa"/>
+            <w:noWrap/>
+            <w:hideMark/>
+          </w:tcPr>
+          <w:p>
+            <w:pPr>
+              <w:rPr>
+                <w:rFonts w:ascii="Calibri" w:eastAsia="Times New Roman" w:hAnsi="Calibri" w:cs="Calibri"/>
+                <w:b w:val="0"/>
+                <w:bCs w:val="0"/>
+                <w:color w:val="000000"/>
+              </w:rPr>
+            </w:pPr>
+            <w:r>
+              <w:rPr>
+                <w:rFonts w:ascii="Calibri" w:eastAsia="Times New Roman" w:hAnsi="Calibri" w:cs="Calibri"/>
+                <w:b w:val="0"/>
+                <w:bCs w:val="0"/>
+                <w:color w:val="000000"/>
+              </w:rPr>
+              <w:t>Central Monitoring</w:t>
+            </w:r>
+          </w:p>
+        </w:tc>
+        <w:tc>
+          <w:tcPr>
+            <w:tcW w:w="1260" w:type="dxa"/>
+            <w:noWrap/>
+            <w:hideMark/>
+          </w:tcPr>
+          <w:p>
+            <w:pPr>
+              <w:jc w:val="center"/>
+              <w:cnfStyle w:val="000000100000" w:firstRow="0" w:lastRow="0" w:firstColumn="0" w:lastColumn="0" w:oddVBand="0" w:evenVBand="0" w:oddHBand="1" w:evenHBand="0" w:firstRowFirstColumn="0" w:firstRowLastColumn="0" w:lastRowFirstColumn="0" w:lastRowLastColumn="0"/>
+              <w:rPr>
+                <w:rFonts w:ascii="Calibri" w:eastAsia="Times New Roman" w:hAnsi="Calibri" w:cs="Calibri"/>
+                <w:color w:val="000000"/>
+              </w:rPr>
+            </w:pPr>
+            <w:r>
+              <w:rPr>
+                <w:rFonts w:ascii="Calibri" w:eastAsia="Times New Roman" w:hAnsi="Calibri" w:cs="Calibri"/>
+                <w:color w:val="000000"/>
+              </w:rPr>
+              <w:t>3</w:t>
+            </w:r>
+          </w:p>
+        </w:tc>
+        <w:tc>
+          <w:tcPr>
+            <w:tcW w:w="2210" w:type="dxa"/>
+            <w:noWrap/>
+            <w:hideMark/>
+          </w:tcPr>
+          <w:p>
+            <w:pPr>
+              <w:jc w:val="center"/>
+              <w:cnfStyle w:val="000000100000" w:firstRow="0" w:lastRow="0" w:firstColumn="0" w:lastColumn="0" w:oddVBand="0" w:evenVBand="0" w:oddHBand="1" w:evenHBand="0" w:firstRowFirstColumn="0" w:firstRowLastColumn="0" w:lastRowFirstColumn="0" w:lastRowLastColumn="0"/>
+              <w:rPr>
+                <w:rFonts w:ascii="Calibri" w:eastAsia="Times New Roman" w:hAnsi="Calibri" w:cs="Calibri"/>
+                <w:color w:val="000000"/>
+              </w:rPr>
+            </w:pPr>
+            <w:r>
+              <w:rPr>
+                <w:rFonts w:ascii="Calibri" w:eastAsia="Times New Roman" w:hAnsi="Calibri" w:cs="Calibri"/>
+                <w:color w:val="000000"/>
+              </w:rPr>
+              <w:t>23.1%</w:t>
+            </w:r>
+          </w:p>
+        </w:tc>
+      </w:tr>
+      <w:tr>
+        <w:trPr>
+          <w:trHeight w:val="300"/>
+        </w:trPr>
+        <w:tc>
+          <w:tcPr>
+            <w:cnfStyle w:val="001000000000" w:firstRow="0" w:lastRow="0" w:firstColumn="1" w:lastColumn="0" w:oddVBand="0" w:evenVBand="0" w:oddHBand="0" w:evenHBand="0" w:firstRowFirstColumn="0" w:firstRowLastColumn="0" w:lastRowFirstColumn="0" w:lastRowLastColumn="0"/>
+            <w:tcW w:w="2875" w:type="dxa"/>
+            <w:noWrap/>
+            <w:hideMark/>
+          </w:tcPr>
+          <w:p>
+            <w:pPr>
+              <w:rPr>
+                <w:rFonts w:ascii="Calibri" w:eastAsia="Times New Roman" w:hAnsi="Calibri" w:cs="Calibri"/>
+                <w:b w:val="0"/>
+                <w:bCs w:val="0"/>
+                <w:color w:val="000000"/>
+              </w:rPr>
+            </w:pPr>
+            <w:r>
+              <w:rPr>
+                <w:rFonts w:ascii="Calibri" w:eastAsia="Times New Roman" w:hAnsi="Calibri" w:cs="Calibri"/>
+                <w:b w:val="0"/>
+                <w:bCs w:val="0"/>
+                <w:color w:val="000000"/>
+              </w:rPr>
+              <w:t>Clinical Trial Supplies</w:t>
+            </w:r>
+          </w:p>
+        </w:tc>
+        <w:tc>
+          <w:tcPr>
+            <w:tcW w:w="1260" w:type="dxa"/>
+            <w:noWrap/>
+            <w:hideMark/>
+          </w:tcPr>
+          <w:p>
+            <w:pPr>
+              <w:jc w:val="center"/>
+              <w:cnfStyle w:val="000000000000" w:firstRow="0" w:lastRow="0" w:firstColumn="0" w:lastColumn="0" w:oddVBand="0" w:evenVBand="0" w:oddHBand="0" w:evenHBand="0" w:firstRowFirstColumn="0" w:firstRowLastColumn="0" w:lastRowFirstColumn="0" w:lastRowLastColumn="0"/>
+              <w:rPr>
+                <w:rFonts w:ascii="Calibri" w:eastAsia="Times New Roman" w:hAnsi="Calibri" w:cs="Calibri"/>
+                <w:color w:val="000000"/>
+              </w:rPr>
+            </w:pPr>
+            <w:r>
+              <w:rPr>
+                <w:rFonts w:ascii="Calibri" w:eastAsia="Times New Roman" w:hAnsi="Calibri" w:cs="Calibri"/>
+                <w:color w:val="000000"/>
+              </w:rPr>
+              <w:t>1</w:t>
+            </w:r>
+          </w:p>
+        </w:tc>
+        <w:tc>
+          <w:tcPr>
+            <w:tcW w:w="2210" w:type="dxa"/>
+            <w:noWrap/>
+            <w:hideMark/>
+          </w:tcPr>
+          <w:p>
+            <w:pPr>
+              <w:jc w:val="center"/>
+              <w:cnfStyle w:val="000000000000" w:firstRow="0" w:lastRow="0" w:firstColumn="0" w:lastColumn="0" w:oddVBand="0" w:evenVBand="0" w:oddHBand="0" w:evenHBand="0" w:firstRowFirstColumn="0" w:firstRowLastColumn="0" w:lastRowFirstColumn="0" w:lastRowLastColumn="0"/>
+              <w:rPr>
+                <w:rFonts w:ascii="Calibri" w:eastAsia="Times New Roman" w:hAnsi="Calibri" w:cs="Calibri"/>
+                <w:color w:val="000000"/>
+              </w:rPr>
+            </w:pPr>
+            <w:r>
+              <w:rPr>
+                <w:rFonts w:ascii="Calibri" w:eastAsia="Times New Roman" w:hAnsi="Calibri" w:cs="Calibri"/>
+                <w:color w:val="000000"/>
+              </w:rPr>
+              <w:t>7.7%</w:t>
+            </w:r>
+          </w:p>
+        </w:tc>
+      </w:tr>
+      <w:tr>
+        <w:trPr>
+          <w:cnfStyle w:val="000000100000" w:firstRow="0" w:lastRow="0" w:firstColumn="0" w:lastColumn="0" w:oddVBand="0" w:evenVBand="0" w:oddHBand="1" w:evenHBand="0" w:firstRowFirstColumn="0" w:firstRowLastColumn="0" w:lastRowFirstColumn="0" w:lastRowLastColumn="0"/>
+          <w:trHeight w:val="300"/>
+        </w:trPr>
+        <w:tc>
+          <w:tcPr>
+            <w:cnfStyle w:val="001000000000" w:firstRow="0" w:lastRow="0" w:firstColumn="1" w:lastColumn="0" w:oddVBand="0" w:evenVBand="0" w:oddHBand="0" w:evenHBand="0" w:firstRowFirstColumn="0" w:firstRowLastColumn="0" w:lastRowFirstColumn="0" w:lastRowLastColumn="0"/>
+            <w:tcW w:w="2875" w:type="dxa"/>
+            <w:noWrap/>
+            <w:hideMark/>
+          </w:tcPr>
+          <w:p>
+            <w:pPr>
+              <w:rPr>
+                <w:rFonts w:ascii="Calibri" w:eastAsia="Times New Roman" w:hAnsi="Calibri" w:cs="Calibri"/>
+                <w:b w:val="0"/>
+                <w:bCs w:val="0"/>
+                <w:color w:val="000000"/>
+              </w:rPr>
+            </w:pPr>
+            <w:r>
+              <w:rPr>
+                <w:rFonts w:ascii="Calibri" w:eastAsia="Times New Roman" w:hAnsi="Calibri" w:cs="Calibri"/>
+                <w:b w:val="0"/>
+                <w:bCs w:val="0"/>
+                <w:color w:val="000000"/>
+              </w:rPr>
+              <w:t>Contracts</w:t>
+            </w:r>
+          </w:p>
+        </w:tc>
+        <w:tc>
+          <w:tcPr>
+            <w:tcW w:w="1260" w:type="dxa"/>
+            <w:noWrap/>
+            <w:hideMark/>
+          </w:tcPr>
+          <w:p>
+            <w:pPr>
+              <w:jc w:val="center"/>
+              <w:cnfStyle w:val="000000100000" w:firstRow="0" w:lastRow="0" w:firstColumn="0" w:lastColumn="0" w:oddVBand="0" w:evenVBand="0" w:oddHBand="1" w:evenHBand="0" w:firstRowFirstColumn="0" w:firstRowLastColumn="0" w:lastRowFirstColumn="0" w:lastRowLastColumn="0"/>
+              <w:rPr>
+                <w:rFonts w:ascii="Calibri" w:eastAsia="Times New Roman" w:hAnsi="Calibri" w:cs="Calibri"/>
+                <w:color w:val="000000"/>
+              </w:rPr>
+            </w:pPr>
+            <w:r>
+              <w:rPr>
+                <w:rFonts w:ascii="Calibri" w:eastAsia="Times New Roman" w:hAnsi="Calibri" w:cs="Calibri"/>
+                <w:color w:val="000000"/>
+              </w:rPr>
+              <w:t>1</w:t>
+            </w:r>
+          </w:p>
+        </w:tc>
+        <w:tc>
+          <w:tcPr>
+            <w:tcW w:w="2210" w:type="dxa"/>
+            <w:noWrap/>
+            <w:hideMark/>
+          </w:tcPr>
+          <w:p>
+            <w:pPr>
+              <w:jc w:val="center"/>
+              <w:cnfStyle w:val="000000100000" w:firstRow="0" w:lastRow="0" w:firstColumn="0" w:lastColumn="0" w:oddVBand="0" w:evenVBand="0" w:oddHBand="1" w:evenHBand="0" w:firstRowFirstColumn="0" w:firstRowLastColumn="0" w:lastRowFirstColumn="0" w:lastRowLastColumn="0"/>
+              <w:rPr>
+                <w:rFonts w:ascii="Calibri" w:eastAsia="Times New Roman" w:hAnsi="Calibri" w:cs="Calibri"/>
+                <w:color w:val="000000"/>
+              </w:rPr>
+            </w:pPr>
+            <w:r>
+              <w:rPr>
+                <w:rFonts w:ascii="Calibri" w:eastAsia="Times New Roman" w:hAnsi="Calibri" w:cs="Calibri"/>
+                <w:color w:val="000000"/>
+              </w:rPr>
+              <w:t>7.7%</w:t>
+            </w:r>
+          </w:p>
+        </w:tc>
+      </w:tr>
+      <w:tr>
+        <w:trPr>
+          <w:trHeight w:val="300"/>
+        </w:trPr>
+        <w:tc>
+          <w:tcPr>
+            <w:cnfStyle w:val="001000000000" w:firstRow="0" w:lastRow="0" w:firstColumn="1" w:lastColumn="0" w:oddVBand="0" w:evenVBand="0" w:oddHBand="0" w:evenHBand="0" w:firstRowFirstColumn="0" w:firstRowLastColumn="0" w:lastRowFirstColumn="0" w:lastRowLastColumn="0"/>
+            <w:tcW w:w="2875" w:type="dxa"/>
+            <w:noWrap/>
+            <w:hideMark/>
+          </w:tcPr>
+          <w:p>
+            <w:pPr>
+              <w:rPr>
+                <w:rFonts w:ascii="Calibri" w:eastAsia="Times New Roman" w:hAnsi="Calibri" w:cs="Calibri"/>
+                <w:b w:val="0"/>
+                <w:bCs w:val="0"/>
+                <w:color w:val="000000"/>
+              </w:rPr>
+            </w:pPr>
+            <w:r>
+              <w:rPr>
+                <w:rFonts w:ascii="Calibri" w:eastAsia="Times New Roman" w:hAnsi="Calibri" w:cs="Calibri"/>
+                <w:b w:val="0"/>
+                <w:bCs w:val="0"/>
+                <w:color w:val="000000"/>
+              </w:rPr>
+              <w:t>Diagnostics</w:t>
+            </w:r>
+          </w:p>
+        </w:tc>
+        <w:tc>
+          <w:tcPr>
+            <w:tcW w:w="1260" w:type="dxa"/>
+            <w:noWrap/>
+            <w:hideMark/>
+          </w:tcPr>
+          <w:p>
+            <w:pPr>
+              <w:jc w:val="center"/>
+              <w:cnfStyle w:val="000000000000" w:firstRow="0" w:lastRow="0" w:firstColumn="0" w:lastColumn="0" w:oddVBand="0" w:evenVBand="0" w:oddHBand="0" w:evenHBand="0" w:firstRowFirstColumn="0" w:firstRowLastColumn="0" w:lastRowFirstColumn="0" w:lastRowLastColumn="0"/>
+              <w:rPr>
+                <w:rFonts w:ascii="Calibri" w:eastAsia="Times New Roman" w:hAnsi="Calibri" w:cs="Calibri"/>
+                <w:color w:val="000000"/>
+              </w:rPr>
+            </w:pPr>
+            <w:r>
+              <w:rPr>
+                <w:rFonts w:ascii="Calibri" w:eastAsia="Times New Roman" w:hAnsi="Calibri" w:cs="Calibri"/>
+                <w:color w:val="000000"/>
+              </w:rPr>
+              <w:t>1</w:t>
+            </w:r>
+          </w:p>
+        </w:tc>
+        <w:tc>
+          <w:tcPr>
+            <w:tcW w:w="2210" w:type="dxa"/>
+            <w:noWrap/>
+            <w:hideMark/>
+          </w:tcPr>
+          <w:p>
+            <w:pPr>
+              <w:jc w:val="center"/>
+              <w:cnfStyle w:val="000000000000" w:firstRow="0" w:lastRow="0" w:firstColumn="0" w:lastColumn="0" w:oddVBand="0" w:evenVBand="0" w:oddHBand="0" w:evenHBand="0" w:firstRowFirstColumn="0" w:firstRowLastColumn="0" w:lastRowFirstColumn="0" w:lastRowLastColumn="0"/>
+              <w:rPr>
+                <w:rFonts w:ascii="Calibri" w:eastAsia="Times New Roman" w:hAnsi="Calibri" w:cs="Calibri"/>
+                <w:color w:val="000000"/>
+              </w:rPr>
+            </w:pPr>
+            <w:r>
+              <w:rPr>
+                <w:rFonts w:ascii="Calibri" w:eastAsia="Times New Roman" w:hAnsi="Calibri" w:cs="Calibri"/>
+                <w:color w:val="000000"/>
+              </w:rPr>
+              <w:t>7.7%</w:t>
+            </w:r>
+          </w:p>
+        </w:tc>
+      </w:tr>
+      <w:tr>
+        <w:trPr>
+          <w:cnfStyle w:val="000000100000" w:firstRow="0" w:lastRow="0" w:firstColumn="0" w:lastColumn="0" w:oddVBand="0" w:evenVBand="0" w:oddHBand="1" w:evenHBand="0" w:firstRowFirstColumn="0" w:firstRowLastColumn="0" w:lastRowFirstColumn="0" w:lastRowLastColumn="0"/>
+          <w:trHeight w:val="300"/>
+        </w:trPr>
+        <w:tc>
+          <w:tcPr>
+            <w:cnfStyle w:val="001000000000" w:firstRow="0" w:lastRow="0" w:firstColumn="1" w:lastColumn="0" w:oddVBand="0" w:evenVBand="0" w:oddHBand="0" w:evenHBand="0" w:firstRowFirstColumn="0" w:firstRowLastColumn="0" w:lastRowFirstColumn="0" w:lastRowLastColumn="0"/>
+            <w:tcW w:w="2875" w:type="dxa"/>
+            <w:noWrap/>
+            <w:hideMark/>
+          </w:tcPr>
+          <w:p>
+            <w:pPr>
+              <w:rPr>
+                <w:rFonts w:ascii="Calibri" w:eastAsia="Times New Roman" w:hAnsi="Calibri" w:cs="Calibri"/>
+                <w:b w:val="0"/>
+                <w:bCs w:val="0"/>
+                <w:color w:val="000000"/>
+              </w:rPr>
+            </w:pPr>
+            <w:r>
+              <w:rPr>
+                <w:rFonts w:ascii="Calibri" w:eastAsia="Times New Roman" w:hAnsi="Calibri" w:cs="Calibri"/>
+                <w:b w:val="0"/>
+                <w:bCs w:val="0"/>
+                <w:color w:val="000000"/>
+              </w:rPr>
+              <w:t>IT developers</w:t>
+            </w:r>
+          </w:p>
+        </w:tc>
+        <w:tc>
+          <w:tcPr>
+            <w:tcW w:w="1260" w:type="dxa"/>
+            <w:noWrap/>
+            <w:hideMark/>
+          </w:tcPr>
+          <w:p>
+            <w:pPr>
+              <w:jc w:val="center"/>
+              <w:cnfStyle w:val="000000100000" w:firstRow="0" w:lastRow="0" w:firstColumn="0" w:lastColumn="0" w:oddVBand="0" w:evenVBand="0" w:oddHBand="1" w:evenHBand="0" w:firstRowFirstColumn="0" w:firstRowLastColumn="0" w:lastRowFirstColumn="0" w:lastRowLastColumn="0"/>
+              <w:rPr>
+                <w:rFonts w:ascii="Calibri" w:eastAsia="Times New Roman" w:hAnsi="Calibri" w:cs="Calibri"/>
+                <w:color w:val="000000"/>
+              </w:rPr>
+            </w:pPr>
+            <w:r>
+              <w:rPr>
+                <w:rFonts w:ascii="Calibri" w:eastAsia="Times New Roman" w:hAnsi="Calibri" w:cs="Calibri"/>
+                <w:color w:val="000000"/>
+              </w:rPr>
+              <w:t>1</w:t>
+            </w:r>
+          </w:p>
+        </w:tc>
+        <w:tc>
+          <w:tcPr>
+            <w:tcW w:w="2210" w:type="dxa"/>
+            <w:noWrap/>
+            <w:hideMark/>
+          </w:tcPr>
+          <w:p>
+            <w:pPr>
+              <w:jc w:val="center"/>
+              <w:cnfStyle w:val="000000100000" w:firstRow="0" w:lastRow="0" w:firstColumn="0" w:lastColumn="0" w:oddVBand="0" w:evenVBand="0" w:oddHBand="1" w:evenHBand="0" w:firstRowFirstColumn="0" w:firstRowLastColumn="0" w:lastRowFirstColumn="0" w:lastRowLastColumn="0"/>
+              <w:rPr>
+                <w:rFonts w:ascii="Calibri" w:eastAsia="Times New Roman" w:hAnsi="Calibri" w:cs="Calibri"/>
+                <w:color w:val="000000"/>
+              </w:rPr>
+            </w:pPr>
+            <w:r>
+              <w:rPr>
+                <w:rFonts w:ascii="Calibri" w:eastAsia="Times New Roman" w:hAnsi="Calibri" w:cs="Calibri"/>
+                <w:color w:val="000000"/>
+              </w:rPr>
+              <w:t>7.7%</w:t>
+            </w:r>
+          </w:p>
+        </w:tc>
+      </w:tr>
+      <w:tr>
+        <w:trPr>
+          <w:trHeight w:val="300"/>
+        </w:trPr>
+        <w:tc>
+          <w:tcPr>
+            <w:cnfStyle w:val="001000000000" w:firstRow="0" w:lastRow="0" w:firstColumn="1" w:lastColumn="0" w:oddVBand="0" w:evenVBand="0" w:oddHBand="0" w:evenHBand="0" w:firstRowFirstColumn="0" w:firstRowLastColumn="0" w:lastRowFirstColumn="0" w:lastRowLastColumn="0"/>
+            <w:tcW w:w="2875" w:type="dxa"/>
+            <w:noWrap/>
+            <w:hideMark/>
+          </w:tcPr>
+          <w:p>
+            <w:pPr>
+              <w:rPr>
+                <w:rFonts w:ascii="Calibri" w:eastAsia="Times New Roman" w:hAnsi="Calibri" w:cs="Calibri"/>
+                <w:b w:val="0"/>
+                <w:bCs w:val="0"/>
+                <w:color w:val="000000"/>
+              </w:rPr>
+            </w:pPr>
+            <w:r>
+              <w:rPr>
+                <w:rFonts w:ascii="Calibri" w:eastAsia="Times New Roman" w:hAnsi="Calibri" w:cs="Calibri"/>
+                <w:b w:val="0"/>
+                <w:bCs w:val="0"/>
+                <w:color w:val="000000"/>
+              </w:rPr>
+              <w:t>Imaging</w:t>
+            </w:r>
+          </w:p>
+        </w:tc>
+        <w:tc>
+          <w:tcPr>
+            <w:tcW w:w="1260" w:type="dxa"/>
+            <w:noWrap/>
+            <w:hideMark/>
+          </w:tcPr>
+          <w:p>
+            <w:pPr>
+              <w:jc w:val="center"/>
+              <w:cnfStyle w:val="000000000000" w:firstRow="0" w:lastRow="0" w:firstColumn="0" w:lastColumn="0" w:oddVBand="0" w:evenVBand="0" w:oddHBand="0" w:evenHBand="0" w:firstRowFirstColumn="0" w:firstRowLastColumn="0" w:lastRowFirstColumn="0" w:lastRowLastColumn="0"/>
+              <w:rPr>
+                <w:rFonts w:ascii="Calibri" w:eastAsia="Times New Roman" w:hAnsi="Calibri" w:cs="Calibri"/>
+                <w:color w:val="000000"/>
+              </w:rPr>
+            </w:pPr>
+            <w:r>
+              <w:rPr>
+                <w:rFonts w:ascii="Calibri" w:eastAsia="Times New Roman" w:hAnsi="Calibri" w:cs="Calibri"/>
+                <w:color w:val="000000"/>
+              </w:rPr>
+              <w:t>1</w:t>
+            </w:r>
+          </w:p>
+        </w:tc>
+        <w:tc>
+          <w:tcPr>
+            <w:tcW w:w="2210" w:type="dxa"/>
+            <w:noWrap/>
+            <w:hideMark/>
+          </w:tcPr>
+          <w:p>
+            <w:pPr>
+              <w:jc w:val="center"/>
+              <w:cnfStyle w:val="000000000000" w:firstRow="0" w:lastRow="0" w:firstColumn="0" w:lastColumn="0" w:oddVBand="0" w:evenVBand="0" w:oddHBand="0" w:evenHBand="0" w:firstRowFirstColumn="0" w:firstRowLastColumn="0" w:lastRowFirstColumn="0" w:lastRowLastColumn="0"/>
+              <w:rPr>
+                <w:rFonts w:ascii="Calibri" w:eastAsia="Times New Roman" w:hAnsi="Calibri" w:cs="Calibri"/>
+                <w:color w:val="000000"/>
+              </w:rPr>
+            </w:pPr>
+            <w:r>
+              <w:rPr>
+                <w:rFonts w:ascii="Calibri" w:eastAsia="Times New Roman" w:hAnsi="Calibri" w:cs="Calibri"/>
+                <w:color w:val="000000"/>
+              </w:rPr>
+              <w:t>7.7%</w:t>
+            </w:r>
+          </w:p>
+        </w:tc>
+      </w:tr>
+      <w:tr>
+        <w:trPr>
+          <w:cnfStyle w:val="000000100000" w:firstRow="0" w:lastRow="0" w:firstColumn="0" w:lastColumn="0" w:oddVBand="0" w:evenVBand="0" w:oddHBand="1" w:evenHBand="0" w:firstRowFirstColumn="0" w:firstRowLastColumn="0" w:lastRowFirstColumn="0" w:lastRowLastColumn="0"/>
+          <w:trHeight w:val="300"/>
+        </w:trPr>
+        <w:tc>
+          <w:tcPr>
+            <w:cnfStyle w:val="001000000000" w:firstRow="0" w:lastRow="0" w:firstColumn="1" w:lastColumn="0" w:oddVBand="0" w:evenVBand="0" w:oddHBand="0" w:evenHBand="0" w:firstRowFirstColumn="0" w:firstRowLastColumn="0" w:lastRowFirstColumn="0" w:lastRowLastColumn="0"/>
+            <w:tcW w:w="2875" w:type="dxa"/>
+            <w:noWrap/>
+            <w:hideMark/>
+          </w:tcPr>
+          <w:p>
+            <w:pPr>
+              <w:rPr>
+                <w:rFonts w:ascii="Calibri" w:eastAsia="Times New Roman" w:hAnsi="Calibri" w:cs="Calibri"/>
+                <w:b w:val="0"/>
+                <w:bCs w:val="0"/>
+                <w:color w:val="000000"/>
+              </w:rPr>
+            </w:pPr>
+            <w:r>
+              <w:rPr>
+                <w:rFonts w:ascii="Calibri" w:eastAsia="Times New Roman" w:hAnsi="Calibri" w:cs="Calibri"/>
+                <w:b w:val="0"/>
+                <w:bCs w:val="0"/>
+                <w:color w:val="000000"/>
+              </w:rPr>
+              <w:t>Medical Monitoring</w:t>
+            </w:r>
+          </w:p>
+        </w:tc>
+        <w:tc>
+          <w:tcPr>
+            <w:tcW w:w="1260" w:type="dxa"/>
+            <w:noWrap/>
+            <w:hideMark/>
+          </w:tcPr>
+          <w:p>
+            <w:pPr>
+              <w:jc w:val="center"/>
+              <w:cnfStyle w:val="000000100000" w:firstRow="0" w:lastRow="0" w:firstColumn="0" w:lastColumn="0" w:oddVBand="0" w:evenVBand="0" w:oddHBand="1" w:evenHBand="0" w:firstRowFirstColumn="0" w:firstRowLastColumn="0" w:lastRowFirstColumn="0" w:lastRowLastColumn="0"/>
+              <w:rPr>
+                <w:rFonts w:ascii="Calibri" w:eastAsia="Times New Roman" w:hAnsi="Calibri" w:cs="Calibri"/>
+                <w:color w:val="000000"/>
+              </w:rPr>
+            </w:pPr>
+            <w:r>
+              <w:rPr>
+                <w:rFonts w:ascii="Calibri" w:eastAsia="Times New Roman" w:hAnsi="Calibri" w:cs="Calibri"/>
+                <w:color w:val="000000"/>
+              </w:rPr>
+              <w:t>1</w:t>
+            </w:r>
+          </w:p>
+        </w:tc>
+        <w:tc>
+          <w:tcPr>
+            <w:tcW w:w="2210" w:type="dxa"/>
+            <w:noWrap/>
+            <w:hideMark/>
+          </w:tcPr>
+          <w:p>
+            <w:pPr>
+              <w:jc w:val="center"/>
+              <w:cnfStyle w:val="000000100000" w:firstRow="0" w:lastRow="0" w:firstColumn="0" w:lastColumn="0" w:oddVBand="0" w:evenVBand="0" w:oddHBand="1" w:evenHBand="0" w:firstRowFirstColumn="0" w:firstRowLastColumn="0" w:lastRowFirstColumn="0" w:lastRowLastColumn="0"/>
+              <w:rPr>
+                <w:rFonts w:ascii="Calibri" w:eastAsia="Times New Roman" w:hAnsi="Calibri" w:cs="Calibri"/>
+                <w:color w:val="000000"/>
+              </w:rPr>
+            </w:pPr>
+            <w:r>
+              <w:rPr>
+                <w:rFonts w:ascii="Calibri" w:eastAsia="Times New Roman" w:hAnsi="Calibri" w:cs="Calibri"/>
+                <w:color w:val="000000"/>
+              </w:rPr>
+              <w:t>7.7%</w:t>
+            </w:r>
+          </w:p>
+        </w:tc>
+      </w:tr>
+      <w:tr>
+        <w:trPr>
+          <w:trHeight w:val="300"/>
+        </w:trPr>
+        <w:tc>
+          <w:tcPr>
+            <w:cnfStyle w:val="001000000000" w:firstRow="0" w:lastRow="0" w:firstColumn="1" w:lastColumn="0" w:oddVBand="0" w:evenVBand="0" w:oddHBand="0" w:evenHBand="0" w:firstRowFirstColumn="0" w:firstRowLastColumn="0" w:lastRowFirstColumn="0" w:lastRowLastColumn="0"/>
+            <w:tcW w:w="2875" w:type="dxa"/>
+            <w:noWrap/>
+            <w:hideMark/>
+          </w:tcPr>
+          <w:p>
+            <w:pPr>
+              <w:rPr>
+                <w:rFonts w:ascii="Calibri" w:eastAsia="Times New Roman" w:hAnsi="Calibri" w:cs="Calibri"/>
+                <w:b w:val="0"/>
+                <w:bCs w:val="0"/>
+                <w:color w:val="000000"/>
+              </w:rPr>
+            </w:pPr>
+            <w:r>
+              <w:rPr>
+                <w:rFonts w:ascii="Calibri" w:eastAsia="Times New Roman" w:hAnsi="Calibri" w:cs="Calibri"/>
+                <w:b w:val="0"/>
+                <w:bCs w:val="0"/>
+                <w:color w:val="000000"/>
+              </w:rPr>
+              <w:t>Medical Writing</w:t>
+            </w:r>
+          </w:p>
+        </w:tc>
+        <w:tc>
+          <w:tcPr>
+            <w:tcW w:w="1260" w:type="dxa"/>
+            <w:noWrap/>
+            <w:hideMark/>
+          </w:tcPr>
+          <w:p>
+            <w:pPr>
+              <w:jc w:val="center"/>
+              <w:cnfStyle w:val="000000000000" w:firstRow="0" w:lastRow="0" w:firstColumn="0" w:lastColumn="0" w:oddVBand="0" w:evenVBand="0" w:oddHBand="0" w:evenHBand="0" w:firstRowFirstColumn="0" w:firstRowLastColumn="0" w:lastRowFirstColumn="0" w:lastRowLastColumn="0"/>
+              <w:rPr>
+                <w:rFonts w:ascii="Calibri" w:eastAsia="Times New Roman" w:hAnsi="Calibri" w:cs="Calibri"/>
+                <w:color w:val="000000"/>
+              </w:rPr>
+            </w:pPr>
+            <w:r>
+              <w:rPr>
+                <w:rFonts w:ascii="Calibri" w:eastAsia="Times New Roman" w:hAnsi="Calibri" w:cs="Calibri"/>
+                <w:color w:val="000000"/>
+              </w:rPr>
+              <w:t>1</w:t>
+            </w:r>
+          </w:p>
+        </w:tc>
+        <w:tc>
+          <w:tcPr>
+            <w:tcW w:w="2210" w:type="dxa"/>
+            <w:noWrap/>
+            <w:hideMark/>
+          </w:tcPr>
+          <w:p>
+            <w:pPr>
+              <w:jc w:val="center"/>
+              <w:cnfStyle w:val="000000000000" w:firstRow="0" w:lastRow="0" w:firstColumn="0" w:lastColumn="0" w:oddVBand="0" w:evenVBand="0" w:oddHBand="0" w:evenHBand="0" w:firstRowFirstColumn="0" w:firstRowLastColumn="0" w:lastRowFirstColumn="0" w:lastRowLastColumn="0"/>
+              <w:rPr>
+                <w:rFonts w:ascii="Calibri" w:eastAsia="Times New Roman" w:hAnsi="Calibri" w:cs="Calibri"/>
+                <w:color w:val="000000"/>
+              </w:rPr>
+            </w:pPr>
+            <w:r>
+              <w:rPr>
+                <w:rFonts w:ascii="Calibri" w:eastAsia="Times New Roman" w:hAnsi="Calibri" w:cs="Calibri"/>
+                <w:color w:val="000000"/>
+              </w:rPr>
+              <w:t>7.7%</w:t>
+            </w:r>
+          </w:p>
+        </w:tc>
+      </w:tr>
+      <w:tr>
+        <w:trPr>
+          <w:cnfStyle w:val="000000100000" w:firstRow="0" w:lastRow="0" w:firstColumn="0" w:lastColumn="0" w:oddVBand="0" w:evenVBand="0" w:oddHBand="1" w:evenHBand="0" w:firstRowFirstColumn="0" w:firstRowLastColumn="0" w:lastRowFirstColumn="0" w:lastRowLastColumn="0"/>
+          <w:trHeight w:val="300"/>
+        </w:trPr>
+        <w:tc>
+          <w:tcPr>
+            <w:cnfStyle w:val="001000000000" w:firstRow="0" w:lastRow="0" w:firstColumn="1" w:lastColumn="0" w:oddVBand="0" w:evenVBand="0" w:oddHBand="0" w:evenHBand="0" w:firstRowFirstColumn="0" w:firstRowLastColumn="0" w:lastRowFirstColumn="0" w:lastRowLastColumn="0"/>
+            <w:tcW w:w="2875" w:type="dxa"/>
+            <w:noWrap/>
+            <w:hideMark/>
+          </w:tcPr>
+          <w:p>
+            <w:pPr>
+              <w:rPr>
+                <w:rFonts w:ascii="Calibri" w:eastAsia="Times New Roman" w:hAnsi="Calibri" w:cs="Calibri"/>
+                <w:b w:val="0"/>
+                <w:bCs w:val="0"/>
+                <w:color w:val="000000"/>
+              </w:rPr>
+            </w:pPr>
+            <w:r>
+              <w:rPr>
+                <w:rFonts w:ascii="Calibri" w:eastAsia="Times New Roman" w:hAnsi="Calibri" w:cs="Calibri"/>
+                <w:b w:val="0"/>
+                <w:bCs w:val="0"/>
+                <w:color w:val="000000"/>
+              </w:rPr>
+              <w:t>Project Management</w:t>
+            </w:r>
+          </w:p>
+        </w:tc>
+        <w:tc>
+          <w:tcPr>
+            <w:tcW w:w="1260" w:type="dxa"/>
+            <w:noWrap/>
+            <w:hideMark/>
+          </w:tcPr>
+          <w:p>
+            <w:pPr>
+              <w:jc w:val="center"/>
+              <w:cnfStyle w:val="000000100000" w:firstRow="0" w:lastRow="0" w:firstColumn="0" w:lastColumn="0" w:oddVBand="0" w:evenVBand="0" w:oddHBand="1" w:evenHBand="0" w:firstRowFirstColumn="0" w:firstRowLastColumn="0" w:lastRowFirstColumn="0" w:lastRowLastColumn="0"/>
+              <w:rPr>
+                <w:rFonts w:ascii="Calibri" w:eastAsia="Times New Roman" w:hAnsi="Calibri" w:cs="Calibri"/>
+                <w:color w:val="000000"/>
+              </w:rPr>
+            </w:pPr>
+            <w:r>
+              <w:rPr>
+                <w:rFonts w:ascii="Calibri" w:eastAsia="Times New Roman" w:hAnsi="Calibri" w:cs="Calibri"/>
+                <w:color w:val="000000"/>
+              </w:rPr>
+              <w:t>1</w:t>
+            </w:r>
+          </w:p>
+        </w:tc>
+        <w:tc>
+          <w:tcPr>
+            <w:tcW w:w="2210" w:type="dxa"/>
+            <w:noWrap/>
+            <w:hideMark/>
+          </w:tcPr>
+          <w:p>
+            <w:pPr>
+              <w:jc w:val="center"/>
+              <w:cnfStyle w:val="000000100000" w:firstRow="0" w:lastRow="0" w:firstColumn="0" w:lastColumn="0" w:oddVBand="0" w:evenVBand="0" w:oddHBand="1" w:evenHBand="0" w:firstRowFirstColumn="0" w:firstRowLastColumn="0" w:lastRowFirstColumn="0" w:lastRowLastColumn="0"/>
+              <w:rPr>
+                <w:rFonts w:ascii="Calibri" w:eastAsia="Times New Roman" w:hAnsi="Calibri" w:cs="Calibri"/>
+                <w:color w:val="000000"/>
+              </w:rPr>
+            </w:pPr>
+            <w:r>
+              <w:rPr>
+                <w:rFonts w:ascii="Calibri" w:eastAsia="Times New Roman" w:hAnsi="Calibri" w:cs="Calibri"/>
+                <w:color w:val="000000"/>
+              </w:rPr>
+              <w:t>7.7%</w:t>
+            </w:r>
+          </w:p>
+        </w:tc>
+      </w:tr>
+      <w:tr>
+        <w:trPr>
+          <w:trHeight w:val="300"/>
+        </w:trPr>
+        <w:tc>
+          <w:tcPr>
+            <w:cnfStyle w:val="001000000000" w:firstRow="0" w:lastRow="0" w:firstColumn="1" w:lastColumn="0" w:oddVBand="0" w:evenVBand="0" w:oddHBand="0" w:evenHBand="0" w:firstRowFirstColumn="0" w:firstRowLastColumn="0" w:lastRowFirstColumn="0" w:lastRowLastColumn="0"/>
+            <w:tcW w:w="2875" w:type="dxa"/>
+            <w:noWrap/>
+            <w:hideMark/>
+          </w:tcPr>
+          <w:p>
+            <w:pPr>
+              <w:rPr>
+                <w:rFonts w:ascii="Calibri" w:eastAsia="Times New Roman" w:hAnsi="Calibri" w:cs="Calibri"/>
+                <w:b w:val="0"/>
+                <w:bCs w:val="0"/>
+                <w:color w:val="000000"/>
+              </w:rPr>
+            </w:pPr>
+            <w:r>
+              <w:rPr>
+                <w:rFonts w:ascii="Calibri" w:eastAsia="Times New Roman" w:hAnsi="Calibri" w:cs="Calibri"/>
+                <w:b w:val="0"/>
+                <w:bCs w:val="0"/>
+                <w:color w:val="000000"/>
+              </w:rPr>
+              <w:t>Risk Manager or RBQM lead</w:t>
+            </w:r>
+          </w:p>
+        </w:tc>
+        <w:tc>
+          <w:tcPr>
+            <w:tcW w:w="1260" w:type="dxa"/>
+            <w:noWrap/>
+            <w:hideMark/>
+          </w:tcPr>
+          <w:p>
+            <w:pPr>
+              <w:jc w:val="center"/>
+              <w:cnfStyle w:val="000000000000" w:firstRow="0" w:lastRow="0" w:firstColumn="0" w:lastColumn="0" w:oddVBand="0" w:evenVBand="0" w:oddHBand="0" w:evenHBand="0" w:firstRowFirstColumn="0" w:firstRowLastColumn="0" w:lastRowFirstColumn="0" w:lastRowLastColumn="0"/>
+              <w:rPr>
+                <w:rFonts w:ascii="Calibri" w:eastAsia="Times New Roman" w:hAnsi="Calibri" w:cs="Calibri"/>
+                <w:color w:val="000000"/>
+              </w:rPr>
+            </w:pPr>
+            <w:r>
+              <w:rPr>
+                <w:rFonts w:ascii="Calibri" w:eastAsia="Times New Roman" w:hAnsi="Calibri" w:cs="Calibri"/>
+                <w:color w:val="000000"/>
+              </w:rPr>
+              <w:t>1</w:t>
+            </w:r>
+          </w:p>
+        </w:tc>
+        <w:tc>
+          <w:tcPr>
+            <w:tcW w:w="2210" w:type="dxa"/>
+            <w:noWrap/>
+            <w:hideMark/>
+          </w:tcPr>
+          <w:p>
+            <w:pPr>
+              <w:jc w:val="center"/>
+              <w:cnfStyle w:val="000000000000" w:firstRow="0" w:lastRow="0" w:firstColumn="0" w:lastColumn="0" w:oddVBand="0" w:evenVBand="0" w:oddHBand="0" w:evenHBand="0" w:firstRowFirstColumn="0" w:firstRowLastColumn="0" w:lastRowFirstColumn="0" w:lastRowLastColumn="0"/>
+              <w:rPr>
+                <w:rFonts w:ascii="Calibri" w:eastAsia="Times New Roman" w:hAnsi="Calibri" w:cs="Calibri"/>
+                <w:color w:val="000000"/>
+              </w:rPr>
+            </w:pPr>
+            <w:r>
+              <w:rPr>
+                <w:rFonts w:ascii="Calibri" w:eastAsia="Times New Roman" w:hAnsi="Calibri" w:cs="Calibri"/>
+                <w:color w:val="000000"/>
+              </w:rPr>
+              <w:t>7.7%</w:t>
+            </w:r>
+          </w:p>
+        </w:tc>
+      </w:tr>
+      <w:tr>
+        <w:trPr>
+          <w:cnfStyle w:val="000000100000" w:firstRow="0" w:lastRow="0" w:firstColumn="0" w:lastColumn="0" w:oddVBand="0" w:evenVBand="0" w:oddHBand="1" w:evenHBand="0" w:firstRowFirstColumn="0" w:firstRowLastColumn="0" w:lastRowFirstColumn="0" w:lastRowLastColumn="0"/>
+          <w:trHeight w:val="300"/>
+        </w:trPr>
+        <w:tc>
+          <w:tcPr>
+            <w:cnfStyle w:val="001000000000" w:firstRow="0" w:lastRow="0" w:firstColumn="1" w:lastColumn="0" w:oddVBand="0" w:evenVBand="0" w:oddHBand="0" w:evenHBand="0" w:firstRowFirstColumn="0" w:firstRowLastColumn="0" w:lastRowFirstColumn="0" w:lastRowLastColumn="0"/>
+            <w:tcW w:w="2875" w:type="dxa"/>
+            <w:noWrap/>
+            <w:hideMark/>
+          </w:tcPr>
+          <w:p>
+            <w:pPr>
+              <w:rPr>
+                <w:rFonts w:ascii="Calibri" w:eastAsia="Times New Roman" w:hAnsi="Calibri" w:cs="Calibri"/>
+                <w:b w:val="0"/>
+                <w:bCs w:val="0"/>
+                <w:color w:val="000000"/>
+              </w:rPr>
+            </w:pPr>
+            <w:r>
+              <w:rPr>
+                <w:rFonts w:ascii="Calibri" w:eastAsia="Times New Roman" w:hAnsi="Calibri" w:cs="Calibri"/>
+                <w:b w:val="0"/>
+                <w:bCs w:val="0"/>
+                <w:color w:val="000000"/>
+              </w:rPr>
+              <w:t>SaaS</w:t>
+            </w:r>
+            <w:r>
+              <w:rPr>
+                <w:rFonts w:ascii="Calibri" w:eastAsia="Times New Roman" w:hAnsi="Calibri" w:cs="Calibri"/>
+                <w:b w:val="0"/>
+                <w:bCs w:val="0"/>
+                <w:color w:val="000000"/>
+              </w:rPr>
+              <w:t> programmers</w:t>
+            </w:r>
+          </w:p>
+        </w:tc>
+        <w:tc>
+          <w:tcPr>
+            <w:tcW w:w="1260" w:type="dxa"/>
+            <w:noWrap/>
+            <w:hideMark/>
+          </w:tcPr>
+          <w:p>
+            <w:pPr>
+              <w:jc w:val="center"/>
+              <w:cnfStyle w:val="000000100000" w:firstRow="0" w:lastRow="0" w:firstColumn="0" w:lastColumn="0" w:oddVBand="0" w:evenVBand="0" w:oddHBand="1" w:evenHBand="0" w:firstRowFirstColumn="0" w:firstRowLastColumn="0" w:lastRowFirstColumn="0" w:lastRowLastColumn="0"/>
+              <w:rPr>
+                <w:rFonts w:ascii="Calibri" w:eastAsia="Times New Roman" w:hAnsi="Calibri" w:cs="Calibri"/>
+                <w:color w:val="000000"/>
+              </w:rPr>
+            </w:pPr>
+            <w:r>
+              <w:rPr>
+                <w:rFonts w:ascii="Calibri" w:eastAsia="Times New Roman" w:hAnsi="Calibri" w:cs="Calibri"/>
+                <w:color w:val="000000"/>
+              </w:rPr>
+              <w:t>1</w:t>
+            </w:r>
+          </w:p>
+        </w:tc>
+        <w:tc>
+          <w:tcPr>
+            <w:tcW w:w="2210" w:type="dxa"/>
+            <w:noWrap/>
+            <w:hideMark/>
+          </w:tcPr>
+          <w:p>
+            <w:pPr>
+              <w:jc w:val="center"/>
+              <w:cnfStyle w:val="000000100000" w:firstRow="0" w:lastRow="0" w:firstColumn="0" w:lastColumn="0" w:oddVBand="0" w:evenVBand="0" w:oddHBand="1" w:evenHBand="0" w:firstRowFirstColumn="0" w:firstRowLastColumn="0" w:lastRowFirstColumn="0" w:lastRowLastColumn="0"/>
+              <w:rPr>
+                <w:rFonts w:ascii="Calibri" w:eastAsia="Times New Roman" w:hAnsi="Calibri" w:cs="Calibri"/>
+                <w:color w:val="000000"/>
+              </w:rPr>
+            </w:pPr>
+            <w:r>
+              <w:rPr>
+                <w:rFonts w:ascii="Calibri" w:eastAsia="Times New Roman" w:hAnsi="Calibri" w:cs="Calibri"/>
+                <w:color w:val="000000"/>
+              </w:rPr>
+              <w:t>7.7%</w:t>
+            </w:r>
+          </w:p>
+        </w:tc>
+      </w:tr>
+    </w:tbl>
+    <w:p/>
+    <w:p>
+      <w:pPr>
+        <w:pStyle w:val="Heading1"/>
+      </w:pPr>
+      <w:bookmarkStart w:id="4" w:name="_Toc150343428"/>
+      <w:r>
+        <w:lastRenderedPageBreak/>
+        <w:t>Q</w:t>
+      </w:r>
+      <w:r>
+        <w:t>4</w:t>
+      </w:r>
+      <w:bookmarkEnd w:id="4"/>
+    </w:p>
+    <w:p>
+      <w:pPr>
+        <w:keepNext/>
+      </w:pPr>
+    </w:p>
+    <w:p>
+      <w:pPr>
+        <w:keepNext/>
+      </w:pPr>
+      <w:r>
+        <w:rPr>
+          <w:noProof/>
+        </w:rPr>
+        <w:drawing>
+          <wp:inline distT="0" distB="0" distL="0" distR="0" wp14:anchorId="2BAA70B4" wp14:editId="0C592307">
+            <wp:extent cx="5486585" cy="4572154"/>
+            <wp:effectExtent l="0" t="0" r="0" b="0"/>
+            <wp:docPr id="6" name="Picture 6" descr="A graph with numbers and text&#10;&#10;Description automatically generated with medium confidence"/>
+            <wp:cNvGraphicFramePr>
+              <a:graphicFrameLocks xmlns:a="http://schemas.openxmlformats.org/drawingml/2006/main" noChangeAspect="1"/>
+            </wp:cNvGraphicFramePr>
+            <a:graphic xmlns:a="http://schemas.openxmlformats.org/drawingml/2006/main">
+              <a:graphicData uri="http://schemas.openxmlformats.org/drawingml/2006/picture">
+                <pic:pic xmlns:pic="http://schemas.openxmlformats.org/drawingml/2006/picture">
+                  <pic:nvPicPr>
+                    <pic:cNvPr id="6" name="Picture 6" descr="A graph with numbers and text&#10;&#10;Description automatically generated with medium confidence"/>
+                    <pic:cNvPicPr/>
+                  </pic:nvPicPr>
+                  <pic:blipFill>
+                    <a:blip r:embed="rId11" cstate="print">
                       <a:extLst>
                         <a:ext uri="{28A0092B-C50C-407E-A947-70E740481C1C}">
                           <a14:useLocalDpi xmlns:a14="http://schemas.microsoft.com/office/drawing/2010/main" val="0"/>
@@ -1540,14 +2425,142 @@
       <w:r>
         <w:t xml:space="preserve">Figure </w:t>
       </w:r>
-      <w:fldSimple w:instr=" SEQ Figure \* ARABIC ">
-        <w:r>
-          <w:rPr>
-            <w:noProof/>
-          </w:rPr>
-          <w:t>5</w:t>
-        </w:r>
-      </w:fldSimple>
+      <w:r>
+        <w:fldChar w:fldCharType="begin"/>
+      </w:r>
+      <w:r>
+        <w:instrText xml:space="preserve"> SEQ Figure \* ARABIC </w:instrText>
+      </w:r>
+      <w:r>
+        <w:fldChar w:fldCharType="separate"/>
+      </w:r>
+      <w:r>
+        <w:rPr>
+          <w:noProof/>
+        </w:rPr>
+        <w:t>4</w:t>
+      </w:r>
+      <w:r>
+        <w:rPr>
+          <w:noProof/>
+        </w:rPr>
+        <w:fldChar w:fldCharType="end"/>
+      </w:r>
+      <w:r>
+        <w:t xml:space="preserve"> placeholder</w:t>
+      </w:r>
+    </w:p>
+    <w:p>
+      <w:pPr>
+        <w:rPr>
+          <w:rFonts w:asciiTheme="majorHAnsi" w:eastAsiaTheme="majorEastAsia" w:hAnsiTheme="majorHAnsi" w:cstheme="majorBidi"/>
+          <w:color w:val="2F5496" w:themeColor="accent1" w:themeShade="BF"/>
+          <w:sz w:val="32"/>
+          <w:szCs w:val="32"/>
+        </w:rPr>
+      </w:pPr>
+      <w:r>
+        <w:lastRenderedPageBreak/>
+        <w:br w:type="page"/>
+      </w:r>
+    </w:p>
+    <w:p>
+      <w:pPr>
+        <w:pStyle w:val="Heading1"/>
+      </w:pPr>
+      <w:bookmarkStart w:id="5" w:name="_Toc150343429"/>
+      <w:r>
+        <w:t>Q</w:t>
+      </w:r>
+      <w:r>
+        <w:t>5</w:t>
+      </w:r>
+      <w:bookmarkEnd w:id="5"/>
+    </w:p>
+    <w:p>
+      <w:pPr>
+        <w:keepNext/>
+      </w:pPr>
+    </w:p>
+    <w:p>
+      <w:pPr>
+        <w:keepNext/>
+      </w:pPr>
+      <w:r>
+        <w:rPr>
+          <w:noProof/>
+        </w:rPr>
+        <w:drawing>
+          <wp:inline distT="0" distB="0" distL="0" distR="0" wp14:anchorId="78839DB1" wp14:editId="60816085">
+            <wp:extent cx="5486585" cy="4572154"/>
+            <wp:effectExtent l="0" t="0" r="0" b="0"/>
+            <wp:docPr id="7" name="Picture 7" descr="A graph of a company&#10;&#10;Description automatically generated with medium confidence"/>
+            <wp:cNvGraphicFramePr>
+              <a:graphicFrameLocks xmlns:a="http://schemas.openxmlformats.org/drawingml/2006/main" noChangeAspect="1"/>
+            </wp:cNvGraphicFramePr>
+            <a:graphic xmlns:a="http://schemas.openxmlformats.org/drawingml/2006/main">
+              <a:graphicData uri="http://schemas.openxmlformats.org/drawingml/2006/picture">
+                <pic:pic xmlns:pic="http://schemas.openxmlformats.org/drawingml/2006/picture">
+                  <pic:nvPicPr>
+                    <pic:cNvPr id="7" name="Picture 7" descr="A graph of a company&#10;&#10;Description automatically generated with medium confidence"/>
+                    <pic:cNvPicPr/>
+                  </pic:nvPicPr>
+                  <pic:blipFill>
+                    <a:blip r:embed="rId12" cstate="print">
+                      <a:extLst>
+                        <a:ext uri="{28A0092B-C50C-407E-A947-70E740481C1C}">
+                          <a14:useLocalDpi xmlns:a14="http://schemas.microsoft.com/office/drawing/2010/main" val="0"/>
+                        </a:ext>
+                      </a:extLst>
+                    </a:blip>
+                    <a:stretch>
+                      <a:fillRect/>
+                    </a:stretch>
+                  </pic:blipFill>
+                  <pic:spPr>
+                    <a:xfrm>
+                      <a:off x="0" y="0"/>
+                      <a:ext cx="5486585" cy="4572154"/>
+                    </a:xfrm>
+                    <a:prstGeom prst="rect">
+                      <a:avLst/>
+                    </a:prstGeom>
+                  </pic:spPr>
+                </pic:pic>
+              </a:graphicData>
+            </a:graphic>
+          </wp:inline>
+        </w:drawing>
+      </w:r>
+    </w:p>
+    <w:p>
+      <w:pPr>
+        <w:pStyle w:val="Caption"/>
+      </w:pPr>
+      <w:r>
+        <w:t xml:space="preserve">Figure </w:t>
+      </w:r>
+      <w:r>
+        <w:fldChar w:fldCharType="begin"/>
+      </w:r>
+      <w:r>
+        <w:instrText xml:space="preserve"> SEQ Figure \* ARABIC </w:instrText>
+      </w:r>
+      <w:r>
+        <w:fldChar w:fldCharType="separate"/>
+      </w:r>
+      <w:r>
+        <w:rPr>
+          <w:noProof/>
+        </w:rPr>
+        <w:t>5</w:t>
+      </w:r>
+      <w:r>
+        <w:rPr>
+          <w:noProof/>
+        </w:rPr>
+        <w:fldChar w:fldCharType="end"/>
+      </w:r>
       <w:r>
         <w:t xml:space="preserve"> placeholder</w:t>
       </w:r>
@@ -1568,6 +2581,20 @@
         </w:rPr>
         <w:br w:type="page"/>
       </w:r>
+    </w:p>
+    <w:p>
+      <w:pPr>
+        <w:pStyle w:val="Heading1"/>
+      </w:pPr>
+      <w:bookmarkStart w:id="6" w:name="_Toc150343430"/>
+      <w:r>
+        <w:lastRenderedPageBreak/>
+        <w:t>T2</w:t>
+      </w:r>
+      <w:r>
+        <w:t xml:space="preserve"> (Q5b)</w:t>
+      </w:r>
+      <w:bookmarkEnd w:id="6"/>
     </w:p>
     <w:p>
       <w:pPr>
@@ -1578,14 +2605,23 @@
           <w:szCs w:val="24"/>
         </w:rPr>
       </w:pPr>
-      <w:r>
+    </w:p>
+    <w:p>
+      <w:pPr>
         <w:rPr>
           <w:b/>
           <w:bCs/>
           <w:sz w:val="24"/>
           <w:szCs w:val="24"/>
         </w:rPr>
-        <w:lastRenderedPageBreak/>
+      </w:pPr>
+      <w:r>
+        <w:rPr>
+          <w:b/>
+          <w:bCs/>
+          <w:sz w:val="24"/>
+          <w:szCs w:val="24"/>
+        </w:rPr>
         <w:t xml:space="preserve">(Q5: </w:t>
       </w:r>
       <w:r>
@@ -2390,6 +3426,42 @@
       </w:pPr>
     </w:p>
     <w:p>
+      <w:pPr>
+        <w:rPr>
+          <w:rFonts w:asciiTheme="majorHAnsi" w:eastAsiaTheme="majorEastAsia" w:hAnsiTheme="majorHAnsi" w:cstheme="majorBidi"/>
+          <w:color w:val="2F5496" w:themeColor="accent1" w:themeShade="BF"/>
+          <w:sz w:val="32"/>
+          <w:szCs w:val="32"/>
+        </w:rPr>
+      </w:pPr>
+      <w:r>
+        <w:br w:type="page"/>
+      </w:r>
+    </w:p>
+    <w:p>
+      <w:pPr>
+        <w:pStyle w:val="Heading1"/>
+      </w:pPr>
+      <w:bookmarkStart w:id="7" w:name="_Toc150343431"/>
+      <w:r>
+        <w:t>Q</w:t>
+      </w:r>
+      <w:r>
+        <w:t>6</w:t>
+      </w:r>
+      <w:bookmarkEnd w:id="7"/>
+    </w:p>
+    <w:p>
+      <w:pPr>
+        <w:rPr>
+          <w:color w:val="0000FF"/>
+        </w:rPr>
+      </w:pPr>
+    </w:p>
+    <w:p>
+      <w:pPr>
+        <w:keepNext/>
+      </w:pPr>
       <w:r>
         <w:rPr>
           <w:noProof/>
@@ -2411,7 +3483,7 @@
                     <pic:cNvPicPr/>
                   </pic:nvPicPr>
                   <pic:blipFill>
-                    <a:blip r:embed="rId11" cstate="print">
+                    <a:blip r:embed="rId13" cstate="print">
                       <a:extLst>
                         <a:ext uri="{28A0092B-C50C-407E-A947-70E740481C1C}">
                           <a14:useLocalDpi xmlns:a14="http://schemas.microsoft.com/office/drawing/2010/main" val="0"/>
@@ -2438,6 +3510,38 @@
         </w:drawing>
       </w:r>
     </w:p>
+    <w:p>
+      <w:pPr>
+        <w:pStyle w:val="Caption"/>
+      </w:pPr>
+      <w:r>
+        <w:t xml:space="preserve">Figure </w:t>
+      </w:r>
+      <w:r>
+        <w:fldChar w:fldCharType="begin"/>
+      </w:r>
+      <w:r>
+        <w:instrText xml:space="preserve"> SEQ Figure \* ARABIC </w:instrText>
+      </w:r>
+      <w:r>
+        <w:fldChar w:fldCharType="separate"/>
+      </w:r>
+      <w:r>
+        <w:rPr>
+          <w:noProof/>
+        </w:rPr>
+        <w:t>6</w:t>
+      </w:r>
+      <w:r>
+        <w:rPr>
+          <w:noProof/>
+        </w:rPr>
+        <w:fldChar w:fldCharType="end"/>
+      </w:r>
+      <w:r>
+        <w:t xml:space="preserve"> placeholder</w:t>
+      </w:r>
+    </w:p>
     <w:p/>
     <w:p>
       <w:pPr>
@@ -2453,6 +3557,29 @@
         </w:rPr>
         <w:br w:type="page"/>
       </w:r>
+    </w:p>
+    <w:p>
+      <w:pPr>
+        <w:pStyle w:val="Heading1"/>
+      </w:pPr>
+      <w:bookmarkStart w:id="8" w:name="_Toc150343432"/>
+      <w:r>
+        <w:lastRenderedPageBreak/>
+        <w:t>T</w:t>
+      </w:r>
+      <w:r>
+        <w:t>3</w:t>
+      </w:r>
+      <w:r>
+        <w:t xml:space="preserve"> (Q</w:t>
+      </w:r>
+      <w:r>
+        <w:t>7</w:t>
+      </w:r>
+      <w:r>
+        <w:t>)</w:t>
+      </w:r>
+      <w:bookmarkEnd w:id="8"/>
     </w:p>
     <w:p>
       <w:pPr>
@@ -2463,14 +3590,23 @@
           <w:szCs w:val="24"/>
         </w:rPr>
       </w:pPr>
-      <w:r>
+    </w:p>
+    <w:p>
+      <w:pPr>
         <w:rPr>
           <w:b/>
           <w:bCs/>
           <w:sz w:val="24"/>
           <w:szCs w:val="24"/>
         </w:rPr>
-        <w:lastRenderedPageBreak/>
+      </w:pPr>
+      <w:r>
+        <w:rPr>
+          <w:b/>
+          <w:bCs/>
+          <w:sz w:val="24"/>
+          <w:szCs w:val="24"/>
+        </w:rPr>
         <w:t>Q7: If you answered Yes to Other Risk Based Approaches used in Question 6, please identify those used (Check all that apply)</w:t>
       </w:r>
     </w:p>
@@ -2954,20 +4090,552 @@
       </w:tr>
     </w:tbl>
     <w:p/>
+    <w:p>
+      <w:r>
+        <w:br w:type="page"/>
+      </w:r>
+    </w:p>
+    <w:p>
+      <w:pPr>
+        <w:pStyle w:val="Heading1"/>
+      </w:pPr>
+      <w:bookmarkStart w:id="9" w:name="_Toc150343433"/>
+      <w:r>
+        <w:t>Q</w:t>
+      </w:r>
+      <w:r>
+        <w:t>8</w:t>
+      </w:r>
+      <w:bookmarkEnd w:id="9"/>
+    </w:p>
     <w:p/>
     <w:p>
       <w:pPr>
-        <w:rPr>
-          <w:color w:val="0000FF"/>
-        </w:rPr>
-      </w:pPr>
-      <w:r>
-        <w:rPr>
-          <w:color w:val="0000FF"/>
-        </w:rPr>
-        <w:t>Currently working on Q8 – SP</w:t>
-      </w:r>
-    </w:p>
+        <w:keepNext/>
+      </w:pPr>
+      <w:r>
+        <w:rPr>
+          <w:noProof/>
+        </w:rPr>
+        <w:lastRenderedPageBreak/>
+        <w:drawing>
+          <wp:inline distT="0" distB="0" distL="0" distR="0" wp14:anchorId="49EF2EDE" wp14:editId="68590F77">
+            <wp:extent cx="5943600" cy="5943600"/>
+            <wp:effectExtent l="0" t="0" r="0" b="0"/>
+            <wp:docPr id="2" name="Picture 2" descr="A chart of a graph&#10;&#10;Description automatically generated with medium confidence"/>
+            <wp:cNvGraphicFramePr>
+              <a:graphicFrameLocks xmlns:a="http://schemas.openxmlformats.org/drawingml/2006/main" noChangeAspect="1"/>
+            </wp:cNvGraphicFramePr>
+            <a:graphic xmlns:a="http://schemas.openxmlformats.org/drawingml/2006/main">
+              <a:graphicData uri="http://schemas.openxmlformats.org/drawingml/2006/picture">
+                <pic:pic xmlns:pic="http://schemas.openxmlformats.org/drawingml/2006/picture">
+                  <pic:nvPicPr>
+                    <pic:cNvPr id="2" name="Picture 2" descr="A chart of a graph&#10;&#10;Description automatically generated with medium confidence"/>
+                    <pic:cNvPicPr/>
+                  </pic:nvPicPr>
+                  <pic:blipFill>
+                    <a:blip r:embed="rId14" cstate="print">
+                      <a:extLst>
+                        <a:ext uri="{28A0092B-C50C-407E-A947-70E740481C1C}">
+                          <a14:useLocalDpi xmlns:a14="http://schemas.microsoft.com/office/drawing/2010/main" val="0"/>
+                        </a:ext>
+                      </a:extLst>
+                    </a:blip>
+                    <a:stretch>
+                      <a:fillRect/>
+                    </a:stretch>
+                  </pic:blipFill>
+                  <pic:spPr>
+                    <a:xfrm>
+                      <a:off x="0" y="0"/>
+                      <a:ext cx="5943600" cy="5943600"/>
+                    </a:xfrm>
+                    <a:prstGeom prst="rect">
+                      <a:avLst/>
+                    </a:prstGeom>
+                  </pic:spPr>
+                </pic:pic>
+              </a:graphicData>
+            </a:graphic>
+          </wp:inline>
+        </w:drawing>
+      </w:r>
+    </w:p>
+    <w:p>
+      <w:pPr>
+        <w:pStyle w:val="Caption"/>
+      </w:pPr>
+      <w:r>
+        <w:t xml:space="preserve">Figure </w:t>
+      </w:r>
+      <w:r>
+        <w:fldChar w:fldCharType="begin"/>
+      </w:r>
+      <w:r>
+        <w:instrText xml:space="preserve"> SEQ Figure \* ARABIC </w:instrText>
+      </w:r>
+      <w:r>
+        <w:fldChar w:fldCharType="separate"/>
+      </w:r>
+      <w:r>
+        <w:rPr>
+          <w:noProof/>
+        </w:rPr>
+        <w:t>7</w:t>
+      </w:r>
+      <w:r>
+        <w:rPr>
+          <w:noProof/>
+        </w:rPr>
+        <w:fldChar w:fldCharType="end"/>
+      </w:r>
+      <w:r>
+        <w:t xml:space="preserve"> placeholder</w:t>
+      </w:r>
+    </w:p>
+    <w:p/>
+    <w:p>
+      <w:pPr>
+        <w:rPr>
+          <w:b/>
+          <w:bCs/>
+          <w:sz w:val="24"/>
+          <w:szCs w:val="24"/>
+        </w:rPr>
+      </w:pPr>
+      <w:r>
+        <w:rPr>
+          <w:b/>
+          <w:bCs/>
+          <w:sz w:val="24"/>
+          <w:szCs w:val="24"/>
+        </w:rPr>
+        <w:br w:type="page"/>
+      </w:r>
+    </w:p>
+    <w:p>
+      <w:pPr>
+        <w:pStyle w:val="Heading1"/>
+      </w:pPr>
+      <w:bookmarkStart w:id="10" w:name="_Toc150343434"/>
+      <w:r>
+        <w:lastRenderedPageBreak/>
+        <w:t>T</w:t>
+      </w:r>
+      <w:r>
+        <w:t>4</w:t>
+      </w:r>
+      <w:r>
+        <w:t xml:space="preserve"> (Q</w:t>
+      </w:r>
+      <w:r>
+        <w:t>9</w:t>
+      </w:r>
+      <w:r>
+        <w:t>)</w:t>
+      </w:r>
+      <w:bookmarkEnd w:id="10"/>
+    </w:p>
+    <w:p>
+      <w:pPr>
+        <w:rPr>
+          <w:b/>
+          <w:bCs/>
+          <w:sz w:val="24"/>
+          <w:szCs w:val="24"/>
+        </w:rPr>
+      </w:pPr>
+    </w:p>
+    <w:p>
+      <w:pPr>
+        <w:rPr>
+          <w:b/>
+          <w:bCs/>
+          <w:sz w:val="24"/>
+          <w:szCs w:val="24"/>
+        </w:rPr>
+      </w:pPr>
+      <w:r>
+        <w:rPr>
+          <w:b/>
+          <w:bCs/>
+          <w:sz w:val="24"/>
+          <w:szCs w:val="24"/>
+        </w:rPr>
+        <w:t>Q</w:t>
+      </w:r>
+      <w:r>
+        <w:rPr>
+          <w:b/>
+          <w:bCs/>
+          <w:sz w:val="24"/>
+          <w:szCs w:val="24"/>
+        </w:rPr>
+        <w:t xml:space="preserve">9: </w:t>
+      </w:r>
+      <w:r>
+        <w:rPr>
+          <w:b/>
+          <w:bCs/>
+          <w:sz w:val="24"/>
+          <w:szCs w:val="24"/>
+        </w:rPr>
+        <w:t xml:space="preserve">Does your company have a process in place </w:t>
+      </w:r>
+      <w:proofErr w:type="gramStart"/>
+      <w:r>
+        <w:rPr>
+          <w:b/>
+          <w:bCs/>
+          <w:sz w:val="24"/>
+          <w:szCs w:val="24"/>
+        </w:rPr>
+        <w:t>with regard to</w:t>
+      </w:r>
+      <w:proofErr w:type="gramEnd"/>
+      <w:r>
+        <w:rPr>
+          <w:b/>
+          <w:bCs/>
+          <w:sz w:val="24"/>
+          <w:szCs w:val="24"/>
+        </w:rPr>
+        <w:t xml:space="preserve"> completing a Feedback Loop?</w:t>
+      </w:r>
+    </w:p>
+    <w:p>
+      <w:pPr>
+        <w:rPr>
+          <w:i/>
+          <w:iCs/>
+          <w:color w:val="44546A" w:themeColor="text2"/>
+          <w:sz w:val="18"/>
+          <w:szCs w:val="18"/>
+        </w:rPr>
+      </w:pPr>
+      <w:r>
+        <w:rPr>
+          <w:i/>
+          <w:iCs/>
+          <w:color w:val="44546A" w:themeColor="text2"/>
+          <w:sz w:val="18"/>
+          <w:szCs w:val="18"/>
+        </w:rPr>
+        <w:t xml:space="preserve">Table </w:t>
+      </w:r>
+      <w:r>
+        <w:rPr>
+          <w:i/>
+          <w:iCs/>
+          <w:color w:val="44546A" w:themeColor="text2"/>
+          <w:sz w:val="18"/>
+          <w:szCs w:val="18"/>
+        </w:rPr>
+        <w:t>4</w:t>
+      </w:r>
+      <w:r>
+        <w:rPr>
+          <w:i/>
+          <w:iCs/>
+          <w:color w:val="44546A" w:themeColor="text2"/>
+          <w:sz w:val="18"/>
+          <w:szCs w:val="18"/>
+        </w:rPr>
+        <w:t xml:space="preserve">: placeholder </w:t>
+      </w:r>
+    </w:p>
+    <w:p>
+      <w:r>
+        <w:t xml:space="preserve">Total Count = </w:t>
+      </w:r>
+      <w:r>
+        <w:t>15</w:t>
+      </w:r>
+    </w:p>
+    <w:tbl>
+      <w:tblPr>
+        <w:tblStyle w:val="PlainTable2"/>
+        <w:tblW w:w="0" w:type="auto"/>
+        <w:tblLook w:val="04A0" w:firstRow="1" w:lastRow="0" w:firstColumn="1" w:lastColumn="0" w:noHBand="0" w:noVBand="1"/>
+      </w:tblPr>
+      <w:tblGrid>
+        <w:gridCol w:w="2875"/>
+        <w:gridCol w:w="1260"/>
+        <w:gridCol w:w="2210"/>
+      </w:tblGrid>
+      <w:tr>
+        <w:trPr>
+          <w:cnfStyle w:val="100000000000" w:firstRow="1" w:lastRow="0" w:firstColumn="0" w:lastColumn="0" w:oddVBand="0" w:evenVBand="0" w:oddHBand="0" w:evenHBand="0" w:firstRowFirstColumn="0" w:firstRowLastColumn="0" w:lastRowFirstColumn="0" w:lastRowLastColumn="0"/>
+          <w:trHeight w:val="300"/>
+        </w:trPr>
+        <w:tc>
+          <w:tcPr>
+            <w:cnfStyle w:val="001000000000" w:firstRow="0" w:lastRow="0" w:firstColumn="1" w:lastColumn="0" w:oddVBand="0" w:evenVBand="0" w:oddHBand="0" w:evenHBand="0" w:firstRowFirstColumn="0" w:firstRowLastColumn="0" w:lastRowFirstColumn="0" w:lastRowLastColumn="0"/>
+            <w:tcW w:w="2875" w:type="dxa"/>
+            <w:noWrap/>
+            <w:hideMark/>
+          </w:tcPr>
+          <w:p>
+            <w:pPr>
+              <w:rPr>
+                <w:rFonts w:ascii="Calibri" w:eastAsia="Times New Roman" w:hAnsi="Calibri" w:cs="Calibri"/>
+                <w:color w:val="000000"/>
+              </w:rPr>
+            </w:pPr>
+            <w:r>
+              <w:rPr>
+                <w:rFonts w:ascii="Calibri" w:eastAsia="Times New Roman" w:hAnsi="Calibri" w:cs="Calibri"/>
+                <w:color w:val="000000"/>
+              </w:rPr>
+              <w:t>Response</w:t>
+            </w:r>
+          </w:p>
+        </w:tc>
+        <w:tc>
+          <w:tcPr>
+            <w:tcW w:w="1260" w:type="dxa"/>
+            <w:noWrap/>
+            <w:hideMark/>
+          </w:tcPr>
+          <w:p>
+            <w:pPr>
+              <w:jc w:val="center"/>
+              <w:cnfStyle w:val="100000000000" w:firstRow="1" w:lastRow="0" w:firstColumn="0" w:lastColumn="0" w:oddVBand="0" w:evenVBand="0" w:oddHBand="0" w:evenHBand="0" w:firstRowFirstColumn="0" w:firstRowLastColumn="0" w:lastRowFirstColumn="0" w:lastRowLastColumn="0"/>
+              <w:rPr>
+                <w:rFonts w:ascii="Calibri" w:eastAsia="Times New Roman" w:hAnsi="Calibri" w:cs="Calibri"/>
+                <w:color w:val="000000"/>
+              </w:rPr>
+            </w:pPr>
+            <w:r>
+              <w:rPr>
+                <w:rFonts w:ascii="Calibri" w:eastAsia="Times New Roman" w:hAnsi="Calibri" w:cs="Calibri"/>
+                <w:color w:val="000000"/>
+              </w:rPr>
+              <w:t>Count</w:t>
+            </w:r>
+          </w:p>
+        </w:tc>
+        <w:tc>
+          <w:tcPr>
+            <w:tcW w:w="2210" w:type="dxa"/>
+            <w:noWrap/>
+            <w:hideMark/>
+          </w:tcPr>
+          <w:p>
+            <w:pPr>
+              <w:jc w:val="center"/>
+              <w:cnfStyle w:val="100000000000" w:firstRow="1" w:lastRow="0" w:firstColumn="0" w:lastColumn="0" w:oddVBand="0" w:evenVBand="0" w:oddHBand="0" w:evenHBand="0" w:firstRowFirstColumn="0" w:firstRowLastColumn="0" w:lastRowFirstColumn="0" w:lastRowLastColumn="0"/>
+              <w:rPr>
+                <w:rFonts w:ascii="Calibri" w:eastAsia="Times New Roman" w:hAnsi="Calibri" w:cs="Calibri"/>
+                <w:color w:val="000000"/>
+              </w:rPr>
+            </w:pPr>
+            <w:r>
+              <w:rPr>
+                <w:rFonts w:ascii="Calibri" w:eastAsia="Times New Roman" w:hAnsi="Calibri" w:cs="Calibri"/>
+                <w:color w:val="000000"/>
+              </w:rPr>
+              <w:t>Percentage</w:t>
+            </w:r>
+          </w:p>
+        </w:tc>
+      </w:tr>
+      <w:tr>
+        <w:trPr>
+          <w:cnfStyle w:val="000000100000" w:firstRow="0" w:lastRow="0" w:firstColumn="0" w:lastColumn="0" w:oddVBand="0" w:evenVBand="0" w:oddHBand="1" w:evenHBand="0" w:firstRowFirstColumn="0" w:firstRowLastColumn="0" w:lastRowFirstColumn="0" w:lastRowLastColumn="0"/>
+          <w:trHeight w:val="300"/>
+        </w:trPr>
+        <w:tc>
+          <w:tcPr>
+            <w:cnfStyle w:val="001000000000" w:firstRow="0" w:lastRow="0" w:firstColumn="1" w:lastColumn="0" w:oddVBand="0" w:evenVBand="0" w:oddHBand="0" w:evenHBand="0" w:firstRowFirstColumn="0" w:firstRowLastColumn="0" w:lastRowFirstColumn="0" w:lastRowLastColumn="0"/>
+            <w:tcW w:w="2875" w:type="dxa"/>
+            <w:noWrap/>
+            <w:vAlign w:val="bottom"/>
+            <w:hideMark/>
+          </w:tcPr>
+          <w:p>
+            <w:pPr>
+              <w:rPr>
+                <w:rFonts w:ascii="Calibri" w:eastAsia="Times New Roman" w:hAnsi="Calibri" w:cs="Calibri"/>
+                <w:b w:val="0"/>
+                <w:bCs w:val="0"/>
+                <w:color w:val="000000"/>
+              </w:rPr>
+            </w:pPr>
+            <w:r>
+              <w:rPr>
+                <w:rFonts w:ascii="Calibri" w:hAnsi="Calibri" w:cs="Calibri"/>
+                <w:b w:val="0"/>
+                <w:bCs w:val="0"/>
+                <w:color w:val="000000"/>
+              </w:rPr>
+              <w:t>Yes</w:t>
+            </w:r>
+          </w:p>
+        </w:tc>
+        <w:tc>
+          <w:tcPr>
+            <w:tcW w:w="1260" w:type="dxa"/>
+            <w:noWrap/>
+            <w:vAlign w:val="bottom"/>
+            <w:hideMark/>
+          </w:tcPr>
+          <w:p>
+            <w:pPr>
+              <w:jc w:val="center"/>
+              <w:cnfStyle w:val="000000100000" w:firstRow="0" w:lastRow="0" w:firstColumn="0" w:lastColumn="0" w:oddVBand="0" w:evenVBand="0" w:oddHBand="1" w:evenHBand="0" w:firstRowFirstColumn="0" w:firstRowLastColumn="0" w:lastRowFirstColumn="0" w:lastRowLastColumn="0"/>
+              <w:rPr>
+                <w:rFonts w:ascii="Calibri" w:eastAsia="Times New Roman" w:hAnsi="Calibri" w:cs="Calibri"/>
+                <w:color w:val="000000"/>
+              </w:rPr>
+            </w:pPr>
+            <w:r>
+              <w:rPr>
+                <w:rFonts w:ascii="Calibri" w:hAnsi="Calibri" w:cs="Calibri"/>
+                <w:color w:val="000000"/>
+              </w:rPr>
+              <w:t>1</w:t>
+            </w:r>
+            <w:r>
+              <w:rPr>
+                <w:rFonts w:ascii="Calibri" w:hAnsi="Calibri" w:cs="Calibri"/>
+                <w:color w:val="000000"/>
+              </w:rPr>
+              <w:t>1</w:t>
+            </w:r>
+          </w:p>
+        </w:tc>
+        <w:tc>
+          <w:tcPr>
+            <w:tcW w:w="2210" w:type="dxa"/>
+            <w:noWrap/>
+            <w:vAlign w:val="bottom"/>
+            <w:hideMark/>
+          </w:tcPr>
+          <w:p>
+            <w:pPr>
+              <w:jc w:val="center"/>
+              <w:cnfStyle w:val="000000100000" w:firstRow="0" w:lastRow="0" w:firstColumn="0" w:lastColumn="0" w:oddVBand="0" w:evenVBand="0" w:oddHBand="1" w:evenHBand="0" w:firstRowFirstColumn="0" w:firstRowLastColumn="0" w:lastRowFirstColumn="0" w:lastRowLastColumn="0"/>
+              <w:rPr>
+                <w:rFonts w:ascii="Calibri" w:eastAsia="Times New Roman" w:hAnsi="Calibri" w:cs="Calibri"/>
+                <w:color w:val="000000"/>
+              </w:rPr>
+            </w:pPr>
+            <w:r>
+              <w:rPr>
+                <w:rFonts w:ascii="Calibri" w:hAnsi="Calibri" w:cs="Calibri"/>
+                <w:color w:val="000000"/>
+              </w:rPr>
+              <w:t>73</w:t>
+            </w:r>
+            <w:r>
+              <w:rPr>
+                <w:rFonts w:ascii="Calibri" w:hAnsi="Calibri" w:cs="Calibri"/>
+                <w:color w:val="000000"/>
+              </w:rPr>
+              <w:t>%</w:t>
+            </w:r>
+          </w:p>
+        </w:tc>
+      </w:tr>
+      <w:tr>
+        <w:trPr>
+          <w:trHeight w:val="300"/>
+        </w:trPr>
+        <w:tc>
+          <w:tcPr>
+            <w:cnfStyle w:val="001000000000" w:firstRow="0" w:lastRow="0" w:firstColumn="1" w:lastColumn="0" w:oddVBand="0" w:evenVBand="0" w:oddHBand="0" w:evenHBand="0" w:firstRowFirstColumn="0" w:firstRowLastColumn="0" w:lastRowFirstColumn="0" w:lastRowLastColumn="0"/>
+            <w:tcW w:w="2875" w:type="dxa"/>
+            <w:noWrap/>
+            <w:vAlign w:val="bottom"/>
+            <w:hideMark/>
+          </w:tcPr>
+          <w:p>
+            <w:pPr>
+              <w:rPr>
+                <w:rFonts w:ascii="Calibri" w:eastAsia="Times New Roman" w:hAnsi="Calibri" w:cs="Calibri"/>
+                <w:b w:val="0"/>
+                <w:bCs w:val="0"/>
+                <w:color w:val="000000"/>
+              </w:rPr>
+            </w:pPr>
+            <w:r>
+              <w:rPr>
+                <w:rFonts w:ascii="Calibri" w:eastAsia="Times New Roman" w:hAnsi="Calibri" w:cs="Calibri"/>
+                <w:b w:val="0"/>
+                <w:bCs w:val="0"/>
+                <w:color w:val="000000"/>
+              </w:rPr>
+              <w:t>No</w:t>
+            </w:r>
+          </w:p>
+        </w:tc>
+        <w:tc>
+          <w:tcPr>
+            <w:tcW w:w="1260" w:type="dxa"/>
+            <w:noWrap/>
+            <w:vAlign w:val="bottom"/>
+            <w:hideMark/>
+          </w:tcPr>
+          <w:p>
+            <w:pPr>
+              <w:jc w:val="center"/>
+              <w:cnfStyle w:val="000000000000" w:firstRow="0" w:lastRow="0" w:firstColumn="0" w:lastColumn="0" w:oddVBand="0" w:evenVBand="0" w:oddHBand="0" w:evenHBand="0" w:firstRowFirstColumn="0" w:firstRowLastColumn="0" w:lastRowFirstColumn="0" w:lastRowLastColumn="0"/>
+              <w:rPr>
+                <w:rFonts w:ascii="Calibri" w:eastAsia="Times New Roman" w:hAnsi="Calibri" w:cs="Calibri"/>
+                <w:color w:val="000000"/>
+              </w:rPr>
+            </w:pPr>
+            <w:r>
+              <w:rPr>
+                <w:rFonts w:ascii="Calibri" w:eastAsia="Times New Roman" w:hAnsi="Calibri" w:cs="Calibri"/>
+                <w:color w:val="000000"/>
+              </w:rPr>
+              <w:t>4</w:t>
+            </w:r>
+          </w:p>
+        </w:tc>
+        <w:tc>
+          <w:tcPr>
+            <w:tcW w:w="2210" w:type="dxa"/>
+            <w:noWrap/>
+            <w:vAlign w:val="bottom"/>
+            <w:hideMark/>
+          </w:tcPr>
+          <w:p>
+            <w:pPr>
+              <w:jc w:val="center"/>
+              <w:cnfStyle w:val="000000000000" w:firstRow="0" w:lastRow="0" w:firstColumn="0" w:lastColumn="0" w:oddVBand="0" w:evenVBand="0" w:oddHBand="0" w:evenHBand="0" w:firstRowFirstColumn="0" w:firstRowLastColumn="0" w:lastRowFirstColumn="0" w:lastRowLastColumn="0"/>
+              <w:rPr>
+                <w:rFonts w:ascii="Calibri" w:eastAsia="Times New Roman" w:hAnsi="Calibri" w:cs="Calibri"/>
+                <w:color w:val="000000"/>
+              </w:rPr>
+            </w:pPr>
+            <w:r>
+              <w:rPr>
+                <w:rFonts w:ascii="Calibri" w:hAnsi="Calibri" w:cs="Calibri"/>
+                <w:color w:val="000000"/>
+              </w:rPr>
+              <w:t>2</w:t>
+            </w:r>
+            <w:r>
+              <w:rPr>
+                <w:rFonts w:ascii="Calibri" w:hAnsi="Calibri" w:cs="Calibri"/>
+                <w:color w:val="000000"/>
+              </w:rPr>
+              <w:t>7</w:t>
+            </w:r>
+            <w:r>
+              <w:rPr>
+                <w:rFonts w:ascii="Calibri" w:hAnsi="Calibri" w:cs="Calibri"/>
+                <w:color w:val="000000"/>
+              </w:rPr>
+              <w:t>%</w:t>
+            </w:r>
+          </w:p>
+        </w:tc>
+      </w:tr>
+    </w:tbl>
     <w:p/>
     <w:p/>
     <w:p/>
@@ -2981,6 +4649,100 @@
     </w:sectPr>
   </w:body>
 </w:document>
+</file>
+
+<file path=word/numbering.xml><?xml version="1.0" encoding="utf-8"?>
+<w:numbering xmlns:wpc="http://schemas.microsoft.com/office/word/2010/wordprocessingCanvas" xmlns:cx="http://schemas.microsoft.com/office/drawing/2014/chartex" xmlns:cx1="http://schemas.microsoft.com/office/drawing/2015/9/8/chartex" xmlns:cx2="http://schemas.microsoft.com/office/drawing/2015/10/21/chartex" xmlns:cx3="http://schemas.microsoft.com/office/drawing/2016/5/9/chartex" xmlns:cx4="http://schemas.microsoft.com/office/drawing/2016/5/10/chartex" xmlns:cx5="http://schemas.microsoft.com/office/drawing/2016/5/11/chartex" xmlns:cx6="http://schemas.microsoft.com/office/drawing/2016/5/12/chartex" xmlns:cx7="http://schemas.microsoft.com/office/drawing/2016/5/13/chartex" xmlns:cx8="http://schemas.microsoft.com/office/drawing/2016/5/14/chartex" xmlns:mc="http://schemas.openxmlformats.org/markup-compatibility/2006" xmlns:aink="http://schemas.microsoft.com/office/drawing/2016/ink" xmlns:am3d="http://schemas.microsoft.com/office/drawing/2017/model3d" xmlns:o="urn:schemas-microsoft-com:office:office" xmlns:oel="http://schemas.microsoft.com/office/2019/extlst" xmlns:r="http://schemas.openxmlformats.org/officeDocument/2006/relationships" xmlns:m="http://schemas.openxmlformats.org/officeDocument/2006/math" xmlns:v="urn:schemas-microsoft-com:vml" xmlns:wp14="http://schemas.microsoft.com/office/word/2010/wordprocessingDrawing" xmlns:wp="http://schemas.openxmlformats.org/drawingml/2006/wordprocessingDrawing" xmlns:w10="urn:schemas-microsoft-com:office:word" xmlns:w="http://schemas.openxmlformats.org/wordprocessingml/2006/main" xmlns:w14="http://schemas.microsoft.com/office/word/2010/wordml" xmlns:w15="http://schemas.microsoft.com/office/word/2012/wordml" xmlns:w16cex="http://schemas.microsoft.com/office/word/2018/wordml/cex" xmlns:w16cid="http://schemas.microsoft.com/office/word/2016/wordml/cid" xmlns:w16="http://schemas.microsoft.com/office/word/2018/wordml" xmlns:w16sdtdh="http://schemas.microsoft.com/office/word/2020/wordml/sdtdatahash" xmlns:w16se="http://schemas.microsoft.com/office/word/2015/wordml/symex" xmlns:wpg="http://schemas.microsoft.com/office/word/2010/wordprocessingGroup" xmlns:wpi="http://schemas.microsoft.com/office/word/2010/wordprocessingInk" xmlns:wne="http://schemas.microsoft.com/office/word/2006/wordml" xmlns:wps="http://schemas.microsoft.com/office/word/2010/wordprocessingShape" mc:Ignorable="w14 w15 w16se w16cid w16 w16cex w16sdtdh wp14">
+  <w:abstractNum w:abstractNumId="0" w15:restartNumberingAfterBreak="0">
+    <w:nsid w:val="1F8E41B8"/>
+    <w:multiLevelType w:val="multilevel"/>
+    <w:tmpl w:val="D3666CDA"/>
+    <w:lvl w:ilvl="0">
+      <w:start w:val="1"/>
+      <w:numFmt w:val="decimal"/>
+      <w:lvlText w:val="%1."/>
+      <w:lvlJc w:val="left"/>
+      <w:pPr>
+        <w:ind w:left="360" w:hanging="360"/>
+      </w:pPr>
+    </w:lvl>
+    <w:lvl w:ilvl="1">
+      <w:start w:val="1"/>
+      <w:numFmt w:val="lowerLetter"/>
+      <w:lvlText w:val="%2."/>
+      <w:lvlJc w:val="left"/>
+      <w:pPr>
+        <w:ind w:left="1080" w:hanging="360"/>
+      </w:pPr>
+    </w:lvl>
+    <w:lvl w:ilvl="2">
+      <w:start w:val="1"/>
+      <w:numFmt w:val="lowerRoman"/>
+      <w:lvlText w:val="%3."/>
+      <w:lvlJc w:val="right"/>
+      <w:pPr>
+        <w:ind w:left="1800" w:hanging="180"/>
+      </w:pPr>
+    </w:lvl>
+    <w:lvl w:ilvl="3">
+      <w:start w:val="1"/>
+      <w:numFmt w:val="decimal"/>
+      <w:lvlText w:val="%4."/>
+      <w:lvlJc w:val="left"/>
+      <w:pPr>
+        <w:ind w:left="2520" w:hanging="360"/>
+      </w:pPr>
+    </w:lvl>
+    <w:lvl w:ilvl="4">
+      <w:start w:val="1"/>
+      <w:numFmt w:val="lowerLetter"/>
+      <w:lvlText w:val="%5."/>
+      <w:lvlJc w:val="left"/>
+      <w:pPr>
+        <w:ind w:left="3240" w:hanging="360"/>
+      </w:pPr>
+    </w:lvl>
+    <w:lvl w:ilvl="5">
+      <w:start w:val="1"/>
+      <w:numFmt w:val="lowerRoman"/>
+      <w:lvlText w:val="%6."/>
+      <w:lvlJc w:val="right"/>
+      <w:pPr>
+        <w:ind w:left="3960" w:hanging="180"/>
+      </w:pPr>
+    </w:lvl>
+    <w:lvl w:ilvl="6">
+      <w:start w:val="1"/>
+      <w:numFmt w:val="decimal"/>
+      <w:lvlText w:val="%7."/>
+      <w:lvlJc w:val="left"/>
+      <w:pPr>
+        <w:ind w:left="4680" w:hanging="360"/>
+      </w:pPr>
+    </w:lvl>
+    <w:lvl w:ilvl="7">
+      <w:start w:val="1"/>
+      <w:numFmt w:val="lowerLetter"/>
+      <w:lvlText w:val="%8."/>
+      <w:lvlJc w:val="left"/>
+      <w:pPr>
+        <w:ind w:left="5400" w:hanging="360"/>
+      </w:pPr>
+    </w:lvl>
+    <w:lvl w:ilvl="8">
+      <w:start w:val="1"/>
+      <w:numFmt w:val="lowerRoman"/>
+      <w:lvlText w:val="%9."/>
+      <w:lvlJc w:val="right"/>
+      <w:pPr>
+        <w:ind w:left="6120" w:hanging="180"/>
+      </w:pPr>
+    </w:lvl>
+  </w:abstractNum>
+  <w:num w:numId="1" w16cid:durableId="684864732">
+    <w:abstractNumId w:val="0"/>
+  </w:num>
+</w:numbering>
 </file>
 
 <file path=word/styles.xml><?xml version="1.0" encoding="utf-8"?>
@@ -3381,7 +5143,28 @@
   <w:style w:type="paragraph" w:default="1" w:styleId="Normal">
     <w:name w:val="Normal"/>
     <w:qFormat/>
-    <w:rsid w:val="000F3AEC"/>
+    <w:rsid w:val="006536D0"/>
+  </w:style>
+  <w:style w:type="paragraph" w:styleId="Heading1">
+    <w:name w:val="heading 1"/>
+    <w:basedOn w:val="Normal"/>
+    <w:next w:val="Normal"/>
+    <w:link w:val="Heading1Char"/>
+    <w:uiPriority w:val="9"/>
+    <w:qFormat/>
+    <w:rsid w:val="009173F3"/>
+    <w:pPr>
+      <w:keepNext/>
+      <w:keepLines/>
+      <w:spacing w:before="240" w:after="0"/>
+      <w:outlineLvl w:val="0"/>
+    </w:pPr>
+    <w:rPr>
+      <w:rFonts w:asciiTheme="majorHAnsi" w:eastAsiaTheme="majorEastAsia" w:hAnsiTheme="majorHAnsi" w:cstheme="majorBidi"/>
+      <w:color w:val="2F5496" w:themeColor="accent1" w:themeShade="BF"/>
+      <w:sz w:val="32"/>
+      <w:szCs w:val="32"/>
+    </w:rPr>
   </w:style>
   <w:style w:type="character" w:default="1" w:styleId="DefaultParagraphFont">
     <w:name w:val="Default Paragraph Font"/>
@@ -3550,6 +5333,43 @@
         </w:tcBorders>
       </w:tcPr>
     </w:tblStylePr>
+  </w:style>
+  <w:style w:type="character" w:customStyle="1" w:styleId="Heading1Char">
+    <w:name w:val="Heading 1 Char"/>
+    <w:basedOn w:val="DefaultParagraphFont"/>
+    <w:link w:val="Heading1"/>
+    <w:uiPriority w:val="9"/>
+    <w:rsid w:val="009173F3"/>
+    <w:rPr>
+      <w:rFonts w:asciiTheme="majorHAnsi" w:eastAsiaTheme="majorEastAsia" w:hAnsiTheme="majorHAnsi" w:cstheme="majorBidi"/>
+      <w:color w:val="2F5496" w:themeColor="accent1" w:themeShade="BF"/>
+      <w:sz w:val="32"/>
+      <w:szCs w:val="32"/>
+    </w:rPr>
+  </w:style>
+  <w:style w:type="paragraph" w:styleId="TOCHeading">
+    <w:name w:val="TOC Heading"/>
+    <w:basedOn w:val="Heading1"/>
+    <w:next w:val="Normal"/>
+    <w:uiPriority w:val="39"/>
+    <w:unhideWhenUsed/>
+    <w:qFormat/>
+    <w:rsid w:val="00EF6E56"/>
+    <w:pPr>
+      <w:outlineLvl w:val="9"/>
+    </w:pPr>
+  </w:style>
+  <w:style w:type="paragraph" w:styleId="TOC1">
+    <w:name w:val="toc 1"/>
+    <w:basedOn w:val="Normal"/>
+    <w:next w:val="Normal"/>
+    <w:autoRedefine/>
+    <w:uiPriority w:val="39"/>
+    <w:unhideWhenUsed/>
+    <w:rsid w:val="00EF6E56"/>
+    <w:pPr>
+      <w:spacing w:after="100"/>
+    </w:pPr>
   </w:style>
 </w:styles>
 </file>
@@ -3849,6 +5669,18 @@
 </a:theme>
 </file>
 
+<file path=customXml/item1.xml><?xml version="1.0" encoding="utf-8"?>
+<b:Sources xmlns:b="http://schemas.openxmlformats.org/officeDocument/2006/bibliography" xmlns="http://schemas.openxmlformats.org/officeDocument/2006/bibliography" SelectedStyle="\APASixthEditionOfficeOnline.xsl" StyleName="APA" Version="6"/>
+</file>
+
+<file path=customXml/itemProps1.xml><?xml version="1.0" encoding="utf-8"?>
+<ds:datastoreItem xmlns:ds="http://schemas.openxmlformats.org/officeDocument/2006/customXml" ds:itemID="{3B8E0537-C70A-4FB9-AE6F-E645FF00607F}">
+  <ds:schemaRefs>
+    <ds:schemaRef ds:uri="http://schemas.openxmlformats.org/officeDocument/2006/bibliography"/>
+  </ds:schemaRefs>
+</ds:datastoreItem>
+</file>
+
 <file path=docMetadata/LabelInfo.xml><?xml version="1.0" encoding="utf-8"?>
 <clbl:labelList xmlns:clbl="http://schemas.microsoft.com/office/2020/mipLabelMetadata">
   <clbl:label id="{71e34cb8-3a56-4fd5-a259-4acadab6e4ac}" enabled="0" method="" siteId="{71e34cb8-3a56-4fd5-a259-4acadab6e4ac}" removed="1"/>

</xml_diff>

<commit_message>
rename files, fix typos, add Q10
</commit_message>
<xml_diff>
--- a/04_report/01_figures.docx
+++ b/04_report/01_figures.docx
@@ -108,6 +108,12 @@
     <w:p/>
     <w:sdt>
       <w:sdtPr>
+        <w:rPr>
+          <w:rFonts w:asciiTheme="minorHAnsi" w:eastAsiaTheme="minorHAnsi" w:hAnsiTheme="minorHAnsi" w:cstheme="minorBidi"/>
+          <w:color w:val="auto"/>
+          <w:sz w:val="22"/>
+          <w:szCs w:val="22"/>
+        </w:rPr>
         <w:id w:val="1932313607"/>
         <w:docPartObj>
           <w:docPartGallery w:val="Table of Contents"/>
@@ -116,13 +122,9 @@
       </w:sdtPr>
       <w:sdtEndPr>
         <w:rPr>
-          <w:rFonts w:asciiTheme="minorHAnsi" w:eastAsiaTheme="minorHAnsi" w:hAnsiTheme="minorHAnsi" w:cstheme="minorBidi"/>
           <w:b/>
           <w:bCs/>
           <w:noProof/>
-          <w:color w:val="auto"/>
-          <w:sz w:val="22"/>
-          <w:szCs w:val="22"/>
         </w:rPr>
       </w:sdtEndPr>
       <w:sdtContent>
@@ -997,27 +999,14 @@
       <w:r>
         <w:t xml:space="preserve">Figure </w:t>
       </w:r>
-      <w:r>
-        <w:fldChar w:fldCharType="begin"/>
-      </w:r>
-      <w:r>
-        <w:instrText xml:space="preserve"> SEQ Figure \* ARABIC </w:instrText>
-      </w:r>
-      <w:r>
-        <w:fldChar w:fldCharType="separate"/>
-      </w:r>
-      <w:r>
-        <w:rPr>
-          <w:noProof/>
-        </w:rPr>
-        <w:t>1</w:t>
-      </w:r>
-      <w:r>
-        <w:rPr>
-          <w:noProof/>
-        </w:rPr>
-        <w:fldChar w:fldCharType="end"/>
-      </w:r>
+      <w:fldSimple w:instr=" SEQ Figure \* ARABIC ">
+        <w:r>
+          <w:rPr>
+            <w:noProof/>
+          </w:rPr>
+          <w:t>1</w:t>
+        </w:r>
+      </w:fldSimple>
       <w:r>
         <w:t>: placeholder</w:t>
       </w:r>
@@ -1031,10 +1020,7 @@
       <w:bookmarkStart w:id="1" w:name="_Toc150343425"/>
       <w:r>
         <w:lastRenderedPageBreak/>
-        <w:t>Q</w:t>
-      </w:r>
-      <w:r>
-        <w:t>2</w:t>
+        <w:t>Q2</w:t>
       </w:r>
       <w:bookmarkEnd w:id="1"/>
     </w:p>
@@ -1101,27 +1087,14 @@
       <w:r>
         <w:t xml:space="preserve">Figure </w:t>
       </w:r>
-      <w:r>
-        <w:fldChar w:fldCharType="begin"/>
-      </w:r>
-      <w:r>
-        <w:instrText xml:space="preserve"> SEQ Figure \* ARABIC </w:instrText>
-      </w:r>
-      <w:r>
-        <w:fldChar w:fldCharType="separate"/>
-      </w:r>
-      <w:r>
-        <w:rPr>
-          <w:noProof/>
-        </w:rPr>
-        <w:t>2</w:t>
-      </w:r>
-      <w:r>
-        <w:rPr>
-          <w:noProof/>
-        </w:rPr>
-        <w:fldChar w:fldCharType="end"/>
-      </w:r>
+      <w:fldSimple w:instr=" SEQ Figure \* ARABIC ">
+        <w:r>
+          <w:rPr>
+            <w:noProof/>
+          </w:rPr>
+          <w:t>2</w:t>
+        </w:r>
+      </w:fldSimple>
       <w:r>
         <w:t xml:space="preserve"> </w:t>
       </w:r>
@@ -1137,10 +1110,7 @@
       <w:bookmarkStart w:id="2" w:name="_Toc150343426"/>
       <w:r>
         <w:lastRenderedPageBreak/>
-        <w:t>Q</w:t>
-      </w:r>
-      <w:r>
-        <w:t>3</w:t>
+        <w:t>Q3</w:t>
       </w:r>
       <w:bookmarkEnd w:id="2"/>
     </w:p>
@@ -1207,27 +1177,14 @@
       <w:r>
         <w:t xml:space="preserve">Figure </w:t>
       </w:r>
-      <w:r>
-        <w:fldChar w:fldCharType="begin"/>
-      </w:r>
-      <w:r>
-        <w:instrText xml:space="preserve"> SEQ Figure \* ARABIC </w:instrText>
-      </w:r>
-      <w:r>
-        <w:fldChar w:fldCharType="separate"/>
-      </w:r>
-      <w:r>
-        <w:rPr>
-          <w:noProof/>
-        </w:rPr>
-        <w:t>3</w:t>
-      </w:r>
-      <w:r>
-        <w:rPr>
-          <w:noProof/>
-        </w:rPr>
-        <w:fldChar w:fldCharType="end"/>
-      </w:r>
+      <w:fldSimple w:instr=" SEQ Figure \* ARABIC ">
+        <w:r>
+          <w:rPr>
+            <w:noProof/>
+          </w:rPr>
+          <w:t>3</w:t>
+        </w:r>
+      </w:fldSimple>
       <w:r>
         <w:t xml:space="preserve"> </w:t>
       </w:r>
@@ -2355,10 +2312,7 @@
       <w:bookmarkStart w:id="4" w:name="_Toc150343428"/>
       <w:r>
         <w:lastRenderedPageBreak/>
-        <w:t>Q</w:t>
-      </w:r>
-      <w:r>
-        <w:t>4</w:t>
+        <w:t>Q4</w:t>
       </w:r>
       <w:bookmarkEnd w:id="4"/>
     </w:p>
@@ -2425,27 +2379,14 @@
       <w:r>
         <w:t xml:space="preserve">Figure </w:t>
       </w:r>
-      <w:r>
-        <w:fldChar w:fldCharType="begin"/>
-      </w:r>
-      <w:r>
-        <w:instrText xml:space="preserve"> SEQ Figure \* ARABIC </w:instrText>
-      </w:r>
-      <w:r>
-        <w:fldChar w:fldCharType="separate"/>
-      </w:r>
-      <w:r>
-        <w:rPr>
-          <w:noProof/>
-        </w:rPr>
-        <w:t>4</w:t>
-      </w:r>
-      <w:r>
-        <w:rPr>
-          <w:noProof/>
-        </w:rPr>
-        <w:fldChar w:fldCharType="end"/>
-      </w:r>
+      <w:fldSimple w:instr=" SEQ Figure \* ARABIC ">
+        <w:r>
+          <w:rPr>
+            <w:noProof/>
+          </w:rPr>
+          <w:t>4</w:t>
+        </w:r>
+      </w:fldSimple>
       <w:r>
         <w:t xml:space="preserve"> placeholder</w:t>
       </w:r>
@@ -2460,20 +2401,17 @@
         </w:rPr>
       </w:pPr>
       <w:r>
+        <w:br w:type="page"/>
+      </w:r>
+    </w:p>
+    <w:p>
+      <w:pPr>
+        <w:pStyle w:val="Heading1"/>
+      </w:pPr>
+      <w:bookmarkStart w:id="5" w:name="_Toc150343429"/>
+      <w:r>
         <w:lastRenderedPageBreak/>
-        <w:br w:type="page"/>
-      </w:r>
-    </w:p>
-    <w:p>
-      <w:pPr>
-        <w:pStyle w:val="Heading1"/>
-      </w:pPr>
-      <w:bookmarkStart w:id="5" w:name="_Toc150343429"/>
-      <w:r>
-        <w:t>Q</w:t>
-      </w:r>
-      <w:r>
-        <w:t>5</w:t>
+        <w:t>Q5</w:t>
       </w:r>
       <w:bookmarkEnd w:id="5"/>
     </w:p>
@@ -2540,27 +2478,14 @@
       <w:r>
         <w:t xml:space="preserve">Figure </w:t>
       </w:r>
-      <w:r>
-        <w:fldChar w:fldCharType="begin"/>
-      </w:r>
-      <w:r>
-        <w:instrText xml:space="preserve"> SEQ Figure \* ARABIC </w:instrText>
-      </w:r>
-      <w:r>
-        <w:fldChar w:fldCharType="separate"/>
-      </w:r>
-      <w:r>
-        <w:rPr>
-          <w:noProof/>
-        </w:rPr>
-        <w:t>5</w:t>
-      </w:r>
-      <w:r>
-        <w:rPr>
-          <w:noProof/>
-        </w:rPr>
-        <w:fldChar w:fldCharType="end"/>
-      </w:r>
+      <w:fldSimple w:instr=" SEQ Figure \* ARABIC ">
+        <w:r>
+          <w:rPr>
+            <w:noProof/>
+          </w:rPr>
+          <w:t>5</w:t>
+        </w:r>
+      </w:fldSimple>
       <w:r>
         <w:t xml:space="preserve"> placeholder</w:t>
       </w:r>
@@ -3444,10 +3369,8 @@
       </w:pPr>
       <w:bookmarkStart w:id="7" w:name="_Toc150343431"/>
       <w:r>
-        <w:t>Q</w:t>
-      </w:r>
-      <w:r>
-        <w:t>6</w:t>
+        <w:lastRenderedPageBreak/>
+        <w:t>Q6</w:t>
       </w:r>
       <w:bookmarkEnd w:id="7"/>
     </w:p>
@@ -3466,7 +3389,6 @@
         <w:rPr>
           <w:noProof/>
         </w:rPr>
-        <w:lastRenderedPageBreak/>
         <w:drawing>
           <wp:inline distT="0" distB="0" distL="0" distR="0" wp14:anchorId="7F065038" wp14:editId="16DF1996">
             <wp:extent cx="5943600" cy="5593715"/>
@@ -3517,27 +3439,14 @@
       <w:r>
         <w:t xml:space="preserve">Figure </w:t>
       </w:r>
-      <w:r>
-        <w:fldChar w:fldCharType="begin"/>
-      </w:r>
-      <w:r>
-        <w:instrText xml:space="preserve"> SEQ Figure \* ARABIC </w:instrText>
-      </w:r>
-      <w:r>
-        <w:fldChar w:fldCharType="separate"/>
-      </w:r>
-      <w:r>
-        <w:rPr>
-          <w:noProof/>
-        </w:rPr>
-        <w:t>6</w:t>
-      </w:r>
-      <w:r>
-        <w:rPr>
-          <w:noProof/>
-        </w:rPr>
-        <w:fldChar w:fldCharType="end"/>
-      </w:r>
+      <w:fldSimple w:instr=" SEQ Figure \* ARABIC ">
+        <w:r>
+          <w:rPr>
+            <w:noProof/>
+          </w:rPr>
+          <w:t>6</w:t>
+        </w:r>
+      </w:fldSimple>
       <w:r>
         <w:t xml:space="preserve"> placeholder</w:t>
       </w:r>
@@ -3565,19 +3474,7 @@
       <w:bookmarkStart w:id="8" w:name="_Toc150343432"/>
       <w:r>
         <w:lastRenderedPageBreak/>
-        <w:t>T</w:t>
-      </w:r>
-      <w:r>
-        <w:t>3</w:t>
-      </w:r>
-      <w:r>
-        <w:t xml:space="preserve"> (Q</w:t>
-      </w:r>
-      <w:r>
-        <w:t>7</w:t>
-      </w:r>
-      <w:r>
-        <w:t>)</w:t>
+        <w:t>T3 (Q7)</w:t>
       </w:r>
       <w:bookmarkEnd w:id="8"/>
     </w:p>
@@ -4101,10 +3998,8 @@
       </w:pPr>
       <w:bookmarkStart w:id="9" w:name="_Toc150343433"/>
       <w:r>
-        <w:t>Q</w:t>
-      </w:r>
-      <w:r>
-        <w:t>8</w:t>
+        <w:lastRenderedPageBreak/>
+        <w:t>Q8</w:t>
       </w:r>
       <w:bookmarkEnd w:id="9"/>
     </w:p>
@@ -4117,7 +4012,6 @@
         <w:rPr>
           <w:noProof/>
         </w:rPr>
-        <w:lastRenderedPageBreak/>
         <w:drawing>
           <wp:inline distT="0" distB="0" distL="0" distR="0" wp14:anchorId="49EF2EDE" wp14:editId="68590F77">
             <wp:extent cx="5943600" cy="5943600"/>
@@ -4168,27 +4062,14 @@
       <w:r>
         <w:t xml:space="preserve">Figure </w:t>
       </w:r>
-      <w:r>
-        <w:fldChar w:fldCharType="begin"/>
-      </w:r>
-      <w:r>
-        <w:instrText xml:space="preserve"> SEQ Figure \* ARABIC </w:instrText>
-      </w:r>
-      <w:r>
-        <w:fldChar w:fldCharType="separate"/>
-      </w:r>
-      <w:r>
-        <w:rPr>
-          <w:noProof/>
-        </w:rPr>
-        <w:t>7</w:t>
-      </w:r>
-      <w:r>
-        <w:rPr>
-          <w:noProof/>
-        </w:rPr>
-        <w:fldChar w:fldCharType="end"/>
-      </w:r>
+      <w:fldSimple w:instr=" SEQ Figure \* ARABIC ">
+        <w:r>
+          <w:rPr>
+            <w:noProof/>
+          </w:rPr>
+          <w:t>7</w:t>
+        </w:r>
+      </w:fldSimple>
       <w:r>
         <w:t xml:space="preserve"> placeholder</w:t>
       </w:r>
@@ -4220,19 +4101,7 @@
       <w:bookmarkStart w:id="10" w:name="_Toc150343434"/>
       <w:r>
         <w:lastRenderedPageBreak/>
-        <w:t>T</w:t>
-      </w:r>
-      <w:r>
-        <w:t>4</w:t>
-      </w:r>
-      <w:r>
-        <w:t xml:space="preserve"> (Q</w:t>
-      </w:r>
-      <w:r>
-        <w:t>9</w:t>
-      </w:r>
-      <w:r>
-        <w:t>)</w:t>
+        <w:t>T4 (Q9)</w:t>
       </w:r>
       <w:bookmarkEnd w:id="10"/>
     </w:p>

</xml_diff>

<commit_message>
Update README.md, 01_figures,docx, and 01_helper_functions.R Add Q10. Left align facet titles.
</commit_message>
<xml_diff>
--- a/04_report/01_figures.docx
+++ b/04_report/01_figures.docx
@@ -156,7 +156,7 @@
           <w:r>
             <w:fldChar w:fldCharType="separate"/>
           </w:r>
-          <w:hyperlink w:anchor="_Toc150343424" w:history="1">
+          <w:hyperlink w:anchor="_Toc150666498" w:history="1">
             <w:r>
               <w:rPr>
                 <w:rStyle w:val="Hyperlink"/>
@@ -183,7 +183,7 @@
                 <w:noProof/>
                 <w:webHidden/>
               </w:rPr>
-              <w:instrText xml:space="preserve"> PAGEREF _Toc150343424 \h </w:instrText>
+              <w:instrText xml:space="preserve"> PAGEREF _Toc150666498 \h </w:instrText>
             </w:r>
             <w:r>
               <w:rPr>
@@ -225,7 +225,7 @@
               <w:noProof/>
             </w:rPr>
           </w:pPr>
-          <w:hyperlink w:anchor="_Toc150343425" w:history="1">
+          <w:hyperlink w:anchor="_Toc150666499" w:history="1">
             <w:r>
               <w:rPr>
                 <w:rStyle w:val="Hyperlink"/>
@@ -252,7 +252,7 @@
                 <w:noProof/>
                 <w:webHidden/>
               </w:rPr>
-              <w:instrText xml:space="preserve"> PAGEREF _Toc150343425 \h </w:instrText>
+              <w:instrText xml:space="preserve"> PAGEREF _Toc150666499 \h </w:instrText>
             </w:r>
             <w:r>
               <w:rPr>
@@ -294,7 +294,7 @@
               <w:noProof/>
             </w:rPr>
           </w:pPr>
-          <w:hyperlink w:anchor="_Toc150343426" w:history="1">
+          <w:hyperlink w:anchor="_Toc150666500" w:history="1">
             <w:r>
               <w:rPr>
                 <w:rStyle w:val="Hyperlink"/>
@@ -321,7 +321,7 @@
                 <w:noProof/>
                 <w:webHidden/>
               </w:rPr>
-              <w:instrText xml:space="preserve"> PAGEREF _Toc150343426 \h </w:instrText>
+              <w:instrText xml:space="preserve"> PAGEREF _Toc150666500 \h </w:instrText>
             </w:r>
             <w:r>
               <w:rPr>
@@ -363,7 +363,7 @@
               <w:noProof/>
             </w:rPr>
           </w:pPr>
-          <w:hyperlink w:anchor="_Toc150343427" w:history="1">
+          <w:hyperlink w:anchor="_Toc150666501" w:history="1">
             <w:r>
               <w:rPr>
                 <w:rStyle w:val="Hyperlink"/>
@@ -390,7 +390,7 @@
                 <w:noProof/>
                 <w:webHidden/>
               </w:rPr>
-              <w:instrText xml:space="preserve"> PAGEREF _Toc150343427 \h </w:instrText>
+              <w:instrText xml:space="preserve"> PAGEREF _Toc150666501 \h </w:instrText>
             </w:r>
             <w:r>
               <w:rPr>
@@ -432,7 +432,7 @@
               <w:noProof/>
             </w:rPr>
           </w:pPr>
-          <w:hyperlink w:anchor="_Toc150343428" w:history="1">
+          <w:hyperlink w:anchor="_Toc150666502" w:history="1">
             <w:r>
               <w:rPr>
                 <w:rStyle w:val="Hyperlink"/>
@@ -459,7 +459,7 @@
                 <w:noProof/>
                 <w:webHidden/>
               </w:rPr>
-              <w:instrText xml:space="preserve"> PAGEREF _Toc150343428 \h </w:instrText>
+              <w:instrText xml:space="preserve"> PAGEREF _Toc150666502 \h </w:instrText>
             </w:r>
             <w:r>
               <w:rPr>
@@ -501,7 +501,7 @@
               <w:noProof/>
             </w:rPr>
           </w:pPr>
-          <w:hyperlink w:anchor="_Toc150343429" w:history="1">
+          <w:hyperlink w:anchor="_Toc150666503" w:history="1">
             <w:r>
               <w:rPr>
                 <w:rStyle w:val="Hyperlink"/>
@@ -528,7 +528,7 @@
                 <w:noProof/>
                 <w:webHidden/>
               </w:rPr>
-              <w:instrText xml:space="preserve"> PAGEREF _Toc150343429 \h </w:instrText>
+              <w:instrText xml:space="preserve"> PAGEREF _Toc150666503 \h </w:instrText>
             </w:r>
             <w:r>
               <w:rPr>
@@ -570,7 +570,7 @@
               <w:noProof/>
             </w:rPr>
           </w:pPr>
-          <w:hyperlink w:anchor="_Toc150343430" w:history="1">
+          <w:hyperlink w:anchor="_Toc150666504" w:history="1">
             <w:r>
               <w:rPr>
                 <w:rStyle w:val="Hyperlink"/>
@@ -597,7 +597,7 @@
                 <w:noProof/>
                 <w:webHidden/>
               </w:rPr>
-              <w:instrText xml:space="preserve"> PAGEREF _Toc150343430 \h </w:instrText>
+              <w:instrText xml:space="preserve"> PAGEREF _Toc150666504 \h </w:instrText>
             </w:r>
             <w:r>
               <w:rPr>
@@ -639,7 +639,7 @@
               <w:noProof/>
             </w:rPr>
           </w:pPr>
-          <w:hyperlink w:anchor="_Toc150343431" w:history="1">
+          <w:hyperlink w:anchor="_Toc150666505" w:history="1">
             <w:r>
               <w:rPr>
                 <w:rStyle w:val="Hyperlink"/>
@@ -666,7 +666,7 @@
                 <w:noProof/>
                 <w:webHidden/>
               </w:rPr>
-              <w:instrText xml:space="preserve"> PAGEREF _Toc150343431 \h </w:instrText>
+              <w:instrText xml:space="preserve"> PAGEREF _Toc150666505 \h </w:instrText>
             </w:r>
             <w:r>
               <w:rPr>
@@ -708,7 +708,7 @@
               <w:noProof/>
             </w:rPr>
           </w:pPr>
-          <w:hyperlink w:anchor="_Toc150343432" w:history="1">
+          <w:hyperlink w:anchor="_Toc150666506" w:history="1">
             <w:r>
               <w:rPr>
                 <w:rStyle w:val="Hyperlink"/>
@@ -735,7 +735,7 @@
                 <w:noProof/>
                 <w:webHidden/>
               </w:rPr>
-              <w:instrText xml:space="preserve"> PAGEREF _Toc150343432 \h </w:instrText>
+              <w:instrText xml:space="preserve"> PAGEREF _Toc150666506 \h </w:instrText>
             </w:r>
             <w:r>
               <w:rPr>
@@ -777,7 +777,7 @@
               <w:noProof/>
             </w:rPr>
           </w:pPr>
-          <w:hyperlink w:anchor="_Toc150343433" w:history="1">
+          <w:hyperlink w:anchor="_Toc150666507" w:history="1">
             <w:r>
               <w:rPr>
                 <w:rStyle w:val="Hyperlink"/>
@@ -804,7 +804,7 @@
                 <w:noProof/>
                 <w:webHidden/>
               </w:rPr>
-              <w:instrText xml:space="preserve"> PAGEREF _Toc150343433 \h </w:instrText>
+              <w:instrText xml:space="preserve"> PAGEREF _Toc150666507 \h </w:instrText>
             </w:r>
             <w:r>
               <w:rPr>
@@ -846,7 +846,7 @@
               <w:noProof/>
             </w:rPr>
           </w:pPr>
-          <w:hyperlink w:anchor="_Toc150343434" w:history="1">
+          <w:hyperlink w:anchor="_Toc150666508" w:history="1">
             <w:r>
               <w:rPr>
                 <w:rStyle w:val="Hyperlink"/>
@@ -873,7 +873,7 @@
                 <w:noProof/>
                 <w:webHidden/>
               </w:rPr>
-              <w:instrText xml:space="preserve"> PAGEREF _Toc150343434 \h </w:instrText>
+              <w:instrText xml:space="preserve"> PAGEREF _Toc150666508 \h </w:instrText>
             </w:r>
             <w:r>
               <w:rPr>
@@ -894,6 +894,75 @@
                 <w:webHidden/>
               </w:rPr>
               <w:t>12</w:t>
+            </w:r>
+            <w:r>
+              <w:rPr>
+                <w:noProof/>
+                <w:webHidden/>
+              </w:rPr>
+              <w:fldChar w:fldCharType="end"/>
+            </w:r>
+          </w:hyperlink>
+        </w:p>
+        <w:p>
+          <w:pPr>
+            <w:pStyle w:val="TOC1"/>
+            <w:tabs>
+              <w:tab w:val="right" w:leader="dot" w:pos="9350"/>
+            </w:tabs>
+            <w:rPr>
+              <w:rFonts w:eastAsiaTheme="minorEastAsia"/>
+              <w:noProof/>
+            </w:rPr>
+          </w:pPr>
+          <w:hyperlink w:anchor="_Toc150666509" w:history="1">
+            <w:r>
+              <w:rPr>
+                <w:rStyle w:val="Hyperlink"/>
+                <w:noProof/>
+              </w:rPr>
+              <w:t>Q10</w:t>
+            </w:r>
+            <w:r>
+              <w:rPr>
+                <w:noProof/>
+                <w:webHidden/>
+              </w:rPr>
+              <w:tab/>
+            </w:r>
+            <w:r>
+              <w:rPr>
+                <w:noProof/>
+                <w:webHidden/>
+              </w:rPr>
+              <w:fldChar w:fldCharType="begin"/>
+            </w:r>
+            <w:r>
+              <w:rPr>
+                <w:noProof/>
+                <w:webHidden/>
+              </w:rPr>
+              <w:instrText xml:space="preserve"> PAGEREF _Toc150666509 \h </w:instrText>
+            </w:r>
+            <w:r>
+              <w:rPr>
+                <w:noProof/>
+                <w:webHidden/>
+              </w:rPr>
+            </w:r>
+            <w:r>
+              <w:rPr>
+                <w:noProof/>
+                <w:webHidden/>
+              </w:rPr>
+              <w:fldChar w:fldCharType="separate"/>
+            </w:r>
+            <w:r>
+              <w:rPr>
+                <w:noProof/>
+                <w:webHidden/>
+              </w:rPr>
+              <w:t>13</w:t>
             </w:r>
             <w:r>
               <w:rPr>
@@ -933,7 +1002,7 @@
       <w:pPr>
         <w:pStyle w:val="Heading1"/>
       </w:pPr>
-      <w:bookmarkStart w:id="0" w:name="_Toc150343424"/>
+      <w:bookmarkStart w:id="0" w:name="_Toc150666498"/>
       <w:r>
         <w:lastRenderedPageBreak/>
         <w:t>Q1</w:t>
@@ -999,14 +1068,27 @@
       <w:r>
         <w:t xml:space="preserve">Figure </w:t>
       </w:r>
-      <w:fldSimple w:instr=" SEQ Figure \* ARABIC ">
-        <w:r>
-          <w:rPr>
-            <w:noProof/>
-          </w:rPr>
-          <w:t>1</w:t>
-        </w:r>
-      </w:fldSimple>
+      <w:r>
+        <w:fldChar w:fldCharType="begin"/>
+      </w:r>
+      <w:r>
+        <w:instrText xml:space="preserve"> SEQ Figure \* ARABIC </w:instrText>
+      </w:r>
+      <w:r>
+        <w:fldChar w:fldCharType="separate"/>
+      </w:r>
+      <w:r>
+        <w:rPr>
+          <w:noProof/>
+        </w:rPr>
+        <w:t>1</w:t>
+      </w:r>
+      <w:r>
+        <w:rPr>
+          <w:noProof/>
+        </w:rPr>
+        <w:fldChar w:fldCharType="end"/>
+      </w:r>
       <w:r>
         <w:t>: placeholder</w:t>
       </w:r>
@@ -1017,7 +1099,7 @@
       <w:pPr>
         <w:pStyle w:val="Heading1"/>
       </w:pPr>
-      <w:bookmarkStart w:id="1" w:name="_Toc150343425"/>
+      <w:bookmarkStart w:id="1" w:name="_Toc150666499"/>
       <w:r>
         <w:lastRenderedPageBreak/>
         <w:t>Q2</w:t>
@@ -1087,14 +1169,27 @@
       <w:r>
         <w:t xml:space="preserve">Figure </w:t>
       </w:r>
-      <w:fldSimple w:instr=" SEQ Figure \* ARABIC ">
-        <w:r>
-          <w:rPr>
-            <w:noProof/>
-          </w:rPr>
-          <w:t>2</w:t>
-        </w:r>
-      </w:fldSimple>
+      <w:r>
+        <w:fldChar w:fldCharType="begin"/>
+      </w:r>
+      <w:r>
+        <w:instrText xml:space="preserve"> SEQ Figure \* ARABIC </w:instrText>
+      </w:r>
+      <w:r>
+        <w:fldChar w:fldCharType="separate"/>
+      </w:r>
+      <w:r>
+        <w:rPr>
+          <w:noProof/>
+        </w:rPr>
+        <w:t>2</w:t>
+      </w:r>
+      <w:r>
+        <w:rPr>
+          <w:noProof/>
+        </w:rPr>
+        <w:fldChar w:fldCharType="end"/>
+      </w:r>
       <w:r>
         <w:t xml:space="preserve"> </w:t>
       </w:r>
@@ -1107,7 +1202,7 @@
       <w:pPr>
         <w:pStyle w:val="Heading1"/>
       </w:pPr>
-      <w:bookmarkStart w:id="2" w:name="_Toc150343426"/>
+      <w:bookmarkStart w:id="2" w:name="_Toc150666500"/>
       <w:r>
         <w:lastRenderedPageBreak/>
         <w:t>Q3</w:t>
@@ -1177,14 +1272,27 @@
       <w:r>
         <w:t xml:space="preserve">Figure </w:t>
       </w:r>
-      <w:fldSimple w:instr=" SEQ Figure \* ARABIC ">
-        <w:r>
-          <w:rPr>
-            <w:noProof/>
-          </w:rPr>
-          <w:t>3</w:t>
-        </w:r>
-      </w:fldSimple>
+      <w:r>
+        <w:fldChar w:fldCharType="begin"/>
+      </w:r>
+      <w:r>
+        <w:instrText xml:space="preserve"> SEQ Figure \* ARABIC </w:instrText>
+      </w:r>
+      <w:r>
+        <w:fldChar w:fldCharType="separate"/>
+      </w:r>
+      <w:r>
+        <w:rPr>
+          <w:noProof/>
+        </w:rPr>
+        <w:t>3</w:t>
+      </w:r>
+      <w:r>
+        <w:rPr>
+          <w:noProof/>
+        </w:rPr>
+        <w:fldChar w:fldCharType="end"/>
+      </w:r>
       <w:r>
         <w:t xml:space="preserve"> </w:t>
       </w:r>
@@ -1221,7 +1329,7 @@
       <w:pPr>
         <w:pStyle w:val="Heading1"/>
       </w:pPr>
-      <w:bookmarkStart w:id="3" w:name="_Toc150343427"/>
+      <w:bookmarkStart w:id="3" w:name="_Toc150666501"/>
       <w:r>
         <w:lastRenderedPageBreak/>
         <w:t>T1</w:t>
@@ -2309,7 +2417,7 @@
       <w:pPr>
         <w:pStyle w:val="Heading1"/>
       </w:pPr>
-      <w:bookmarkStart w:id="4" w:name="_Toc150343428"/>
+      <w:bookmarkStart w:id="4" w:name="_Toc150666502"/>
       <w:r>
         <w:lastRenderedPageBreak/>
         <w:t>Q4</w:t>
@@ -2379,14 +2487,27 @@
       <w:r>
         <w:t xml:space="preserve">Figure </w:t>
       </w:r>
-      <w:fldSimple w:instr=" SEQ Figure \* ARABIC ">
-        <w:r>
-          <w:rPr>
-            <w:noProof/>
-          </w:rPr>
-          <w:t>4</w:t>
-        </w:r>
-      </w:fldSimple>
+      <w:r>
+        <w:fldChar w:fldCharType="begin"/>
+      </w:r>
+      <w:r>
+        <w:instrText xml:space="preserve"> SEQ Figure \* ARABIC </w:instrText>
+      </w:r>
+      <w:r>
+        <w:fldChar w:fldCharType="separate"/>
+      </w:r>
+      <w:r>
+        <w:rPr>
+          <w:noProof/>
+        </w:rPr>
+        <w:t>4</w:t>
+      </w:r>
+      <w:r>
+        <w:rPr>
+          <w:noProof/>
+        </w:rPr>
+        <w:fldChar w:fldCharType="end"/>
+      </w:r>
       <w:r>
         <w:t xml:space="preserve"> placeholder</w:t>
       </w:r>
@@ -2408,7 +2529,7 @@
       <w:pPr>
         <w:pStyle w:val="Heading1"/>
       </w:pPr>
-      <w:bookmarkStart w:id="5" w:name="_Toc150343429"/>
+      <w:bookmarkStart w:id="5" w:name="_Toc150666503"/>
       <w:r>
         <w:lastRenderedPageBreak/>
         <w:t>Q5</w:t>
@@ -2478,14 +2599,27 @@
       <w:r>
         <w:t xml:space="preserve">Figure </w:t>
       </w:r>
-      <w:fldSimple w:instr=" SEQ Figure \* ARABIC ">
-        <w:r>
-          <w:rPr>
-            <w:noProof/>
-          </w:rPr>
-          <w:t>5</w:t>
-        </w:r>
-      </w:fldSimple>
+      <w:r>
+        <w:fldChar w:fldCharType="begin"/>
+      </w:r>
+      <w:r>
+        <w:instrText xml:space="preserve"> SEQ Figure \* ARABIC </w:instrText>
+      </w:r>
+      <w:r>
+        <w:fldChar w:fldCharType="separate"/>
+      </w:r>
+      <w:r>
+        <w:rPr>
+          <w:noProof/>
+        </w:rPr>
+        <w:t>5</w:t>
+      </w:r>
+      <w:r>
+        <w:rPr>
+          <w:noProof/>
+        </w:rPr>
+        <w:fldChar w:fldCharType="end"/>
+      </w:r>
       <w:r>
         <w:t xml:space="preserve"> placeholder</w:t>
       </w:r>
@@ -2511,7 +2645,7 @@
       <w:pPr>
         <w:pStyle w:val="Heading1"/>
       </w:pPr>
-      <w:bookmarkStart w:id="6" w:name="_Toc150343430"/>
+      <w:bookmarkStart w:id="6" w:name="_Toc150666504"/>
       <w:r>
         <w:lastRenderedPageBreak/>
         <w:t>T2</w:t>
@@ -3367,7 +3501,7 @@
       <w:pPr>
         <w:pStyle w:val="Heading1"/>
       </w:pPr>
-      <w:bookmarkStart w:id="7" w:name="_Toc150343431"/>
+      <w:bookmarkStart w:id="7" w:name="_Toc150666505"/>
       <w:r>
         <w:lastRenderedPageBreak/>
         <w:t>Q6</w:t>
@@ -3383,17 +3517,20 @@
     </w:p>
     <w:p>
       <w:pPr>
-        <w:keepNext/>
+        <w:rPr>
+          <w:color w:val="0000FF"/>
+        </w:rPr>
       </w:pPr>
       <w:r>
         <w:rPr>
           <w:noProof/>
+          <w:color w:val="0000FF"/>
         </w:rPr>
         <w:drawing>
-          <wp:inline distT="0" distB="0" distL="0" distR="0" wp14:anchorId="7F065038" wp14:editId="16DF1996">
+          <wp:inline distT="0" distB="0" distL="0" distR="0" wp14:anchorId="38055812" wp14:editId="46BE92EB">
             <wp:extent cx="5943600" cy="5593715"/>
             <wp:effectExtent l="0" t="0" r="0" b="6985"/>
-            <wp:docPr id="1" name="Picture 1" descr="A screenshot of a graph&#10;&#10;Description automatically generated"/>
+            <wp:docPr id="8" name="Picture 8" descr="A screenshot of a graph&#10;&#10;Description automatically generated"/>
             <wp:cNvGraphicFramePr>
               <a:graphicFrameLocks xmlns:a="http://schemas.openxmlformats.org/drawingml/2006/main" noChangeAspect="1"/>
             </wp:cNvGraphicFramePr>
@@ -3401,7 +3538,7 @@
               <a:graphicData uri="http://schemas.openxmlformats.org/drawingml/2006/picture">
                 <pic:pic xmlns:pic="http://schemas.openxmlformats.org/drawingml/2006/picture">
                   <pic:nvPicPr>
-                    <pic:cNvPr id="1" name="Picture 1" descr="A screenshot of a graph&#10;&#10;Description automatically generated"/>
+                    <pic:cNvPr id="8" name="Picture 8" descr="A screenshot of a graph&#10;&#10;Description automatically generated"/>
                     <pic:cNvPicPr/>
                   </pic:nvPicPr>
                   <pic:blipFill>
@@ -3439,14 +3576,27 @@
       <w:r>
         <w:t xml:space="preserve">Figure </w:t>
       </w:r>
-      <w:fldSimple w:instr=" SEQ Figure \* ARABIC ">
-        <w:r>
-          <w:rPr>
-            <w:noProof/>
-          </w:rPr>
-          <w:t>6</w:t>
-        </w:r>
-      </w:fldSimple>
+      <w:r>
+        <w:fldChar w:fldCharType="begin"/>
+      </w:r>
+      <w:r>
+        <w:instrText xml:space="preserve"> SEQ Figure \* ARABIC </w:instrText>
+      </w:r>
+      <w:r>
+        <w:fldChar w:fldCharType="separate"/>
+      </w:r>
+      <w:r>
+        <w:rPr>
+          <w:noProof/>
+        </w:rPr>
+        <w:t>6</w:t>
+      </w:r>
+      <w:r>
+        <w:rPr>
+          <w:noProof/>
+        </w:rPr>
+        <w:fldChar w:fldCharType="end"/>
+      </w:r>
       <w:r>
         <w:t xml:space="preserve"> placeholder</w:t>
       </w:r>
@@ -3471,7 +3621,7 @@
       <w:pPr>
         <w:pStyle w:val="Heading1"/>
       </w:pPr>
-      <w:bookmarkStart w:id="8" w:name="_Toc150343432"/>
+      <w:bookmarkStart w:id="8" w:name="_Toc150666506"/>
       <w:r>
         <w:lastRenderedPageBreak/>
         <w:t>T3 (Q7)</w:t>
@@ -3996,7 +4146,7 @@
       <w:pPr>
         <w:pStyle w:val="Heading1"/>
       </w:pPr>
-      <w:bookmarkStart w:id="9" w:name="_Toc150343433"/>
+      <w:bookmarkStart w:id="9" w:name="_Toc150666507"/>
       <w:r>
         <w:lastRenderedPageBreak/>
         <w:t>Q8</w:t>
@@ -4013,10 +4163,10 @@
           <w:noProof/>
         </w:rPr>
         <w:drawing>
-          <wp:inline distT="0" distB="0" distL="0" distR="0" wp14:anchorId="49EF2EDE" wp14:editId="68590F77">
+          <wp:inline distT="0" distB="0" distL="0" distR="0" wp14:anchorId="58F90FDA" wp14:editId="14BA3C81">
             <wp:extent cx="5943600" cy="5943600"/>
             <wp:effectExtent l="0" t="0" r="0" b="0"/>
-            <wp:docPr id="2" name="Picture 2" descr="A chart of a graph&#10;&#10;Description automatically generated with medium confidence"/>
+            <wp:docPr id="9" name="Picture 9" descr="A chart of a graph&#10;&#10;Description automatically generated with medium confidence"/>
             <wp:cNvGraphicFramePr>
               <a:graphicFrameLocks xmlns:a="http://schemas.openxmlformats.org/drawingml/2006/main" noChangeAspect="1"/>
             </wp:cNvGraphicFramePr>
@@ -4024,7 +4174,7 @@
               <a:graphicData uri="http://schemas.openxmlformats.org/drawingml/2006/picture">
                 <pic:pic xmlns:pic="http://schemas.openxmlformats.org/drawingml/2006/picture">
                   <pic:nvPicPr>
-                    <pic:cNvPr id="2" name="Picture 2" descr="A chart of a graph&#10;&#10;Description automatically generated with medium confidence"/>
+                    <pic:cNvPr id="9" name="Picture 9" descr="A chart of a graph&#10;&#10;Description automatically generated with medium confidence"/>
                     <pic:cNvPicPr/>
                   </pic:nvPicPr>
                   <pic:blipFill>
@@ -4062,14 +4212,27 @@
       <w:r>
         <w:t xml:space="preserve">Figure </w:t>
       </w:r>
-      <w:fldSimple w:instr=" SEQ Figure \* ARABIC ">
-        <w:r>
-          <w:rPr>
-            <w:noProof/>
-          </w:rPr>
-          <w:t>7</w:t>
-        </w:r>
-      </w:fldSimple>
+      <w:r>
+        <w:fldChar w:fldCharType="begin"/>
+      </w:r>
+      <w:r>
+        <w:instrText xml:space="preserve"> SEQ Figure \* ARABIC </w:instrText>
+      </w:r>
+      <w:r>
+        <w:fldChar w:fldCharType="separate"/>
+      </w:r>
+      <w:r>
+        <w:rPr>
+          <w:noProof/>
+        </w:rPr>
+        <w:t>7</w:t>
+      </w:r>
+      <w:r>
+        <w:rPr>
+          <w:noProof/>
+        </w:rPr>
+        <w:fldChar w:fldCharType="end"/>
+      </w:r>
       <w:r>
         <w:t xml:space="preserve"> placeholder</w:t>
       </w:r>
@@ -4098,7 +4261,7 @@
       <w:pPr>
         <w:pStyle w:val="Heading1"/>
       </w:pPr>
-      <w:bookmarkStart w:id="10" w:name="_Toc150343434"/>
+      <w:bookmarkStart w:id="10" w:name="_Toc150666508"/>
       <w:r>
         <w:lastRenderedPageBreak/>
         <w:t>T4 (Q9)</w:t>
@@ -4506,6 +4669,97 @@
       </w:tr>
     </w:tbl>
     <w:p/>
+    <w:p/>
+    <w:p>
+      <w:pPr>
+        <w:rPr>
+          <w:rFonts w:asciiTheme="majorHAnsi" w:eastAsiaTheme="majorEastAsia" w:hAnsiTheme="majorHAnsi" w:cstheme="majorBidi"/>
+          <w:color w:val="2F5496" w:themeColor="accent1" w:themeShade="BF"/>
+          <w:sz w:val="32"/>
+          <w:szCs w:val="32"/>
+        </w:rPr>
+      </w:pPr>
+      <w:r>
+        <w:br w:type="page"/>
+      </w:r>
+    </w:p>
+    <w:p>
+      <w:pPr>
+        <w:pStyle w:val="Heading1"/>
+      </w:pPr>
+      <w:bookmarkStart w:id="11" w:name="_Toc150666509"/>
+      <w:r>
+        <w:lastRenderedPageBreak/>
+        <w:t>Q</w:t>
+      </w:r>
+      <w:r>
+        <w:t>10</w:t>
+      </w:r>
+      <w:bookmarkEnd w:id="11"/>
+    </w:p>
+    <w:p/>
+    <w:p>
+      <w:r>
+        <w:rPr>
+          <w:noProof/>
+        </w:rPr>
+        <w:drawing>
+          <wp:inline distT="0" distB="0" distL="0" distR="0" wp14:anchorId="47971F9E" wp14:editId="0C9E53B8">
+            <wp:extent cx="5943600" cy="5943600"/>
+            <wp:effectExtent l="0" t="0" r="0" b="0"/>
+            <wp:docPr id="10" name="Picture 10" descr="A chart of a company's risk-based approach&#10;&#10;Description automatically generated"/>
+            <wp:cNvGraphicFramePr>
+              <a:graphicFrameLocks xmlns:a="http://schemas.openxmlformats.org/drawingml/2006/main" noChangeAspect="1"/>
+            </wp:cNvGraphicFramePr>
+            <a:graphic xmlns:a="http://schemas.openxmlformats.org/drawingml/2006/main">
+              <a:graphicData uri="http://schemas.openxmlformats.org/drawingml/2006/picture">
+                <pic:pic xmlns:pic="http://schemas.openxmlformats.org/drawingml/2006/picture">
+                  <pic:nvPicPr>
+                    <pic:cNvPr id="10" name="Picture 10" descr="A chart of a company's risk-based approach&#10;&#10;Description automatically generated"/>
+                    <pic:cNvPicPr/>
+                  </pic:nvPicPr>
+                  <pic:blipFill>
+                    <a:blip r:embed="rId15" cstate="print">
+                      <a:extLst>
+                        <a:ext uri="{28A0092B-C50C-407E-A947-70E740481C1C}">
+                          <a14:useLocalDpi xmlns:a14="http://schemas.microsoft.com/office/drawing/2010/main" val="0"/>
+                        </a:ext>
+                      </a:extLst>
+                    </a:blip>
+                    <a:stretch>
+                      <a:fillRect/>
+                    </a:stretch>
+                  </pic:blipFill>
+                  <pic:spPr>
+                    <a:xfrm>
+                      <a:off x="0" y="0"/>
+                      <a:ext cx="5943600" cy="5943600"/>
+                    </a:xfrm>
+                    <a:prstGeom prst="rect">
+                      <a:avLst/>
+                    </a:prstGeom>
+                  </pic:spPr>
+                </pic:pic>
+              </a:graphicData>
+            </a:graphic>
+          </wp:inline>
+        </w:drawing>
+      </w:r>
+    </w:p>
+    <w:p>
+      <w:pPr>
+        <w:pStyle w:val="Caption"/>
+      </w:pPr>
+      <w:r>
+        <w:t xml:space="preserve">Figure </w:t>
+      </w:r>
+      <w:r>
+        <w:t>8</w:t>
+      </w:r>
+      <w:r>
+        <w:t xml:space="preserve"> placeholder</w:t>
+      </w:r>
+    </w:p>
     <w:p/>
     <w:p/>
     <w:p/>
@@ -5012,7 +5266,7 @@
   <w:style w:type="paragraph" w:default="1" w:styleId="Normal">
     <w:name w:val="Normal"/>
     <w:qFormat/>
-    <w:rsid w:val="006536D0"/>
+    <w:rsid w:val="00482FF2"/>
   </w:style>
   <w:style w:type="paragraph" w:styleId="Heading1">
     <w:name w:val="heading 1"/>

</xml_diff>

<commit_message>
Add separate files to focus on selected questions/figures. Add Q3.
</commit_message>
<xml_diff>
--- a/04_report/01_figures.docx
+++ b/04_report/01_figures.docx
@@ -54,19 +54,8 @@
           <w:sz w:val="24"/>
           <w:szCs w:val="24"/>
         </w:rPr>
-        <w:t xml:space="preserve">PHUSE RBM Working Group – Quality Tolerance Limits Industry Survey </w:t>
-      </w:r>
-      <w:proofErr w:type="gramStart"/>
-      <w:r>
-        <w:rPr>
-          <w:b/>
-          <w:color w:val="000000"/>
-          <w:sz w:val="24"/>
-          <w:szCs w:val="24"/>
-        </w:rPr>
-        <w:t>01Feb2022</w:t>
-      </w:r>
-      <w:proofErr w:type="gramEnd"/>
+        <w:t>PHUSE RBM Working Group – Quality Tolerance Limits Industry Survey 01Feb2022</w:t>
+      </w:r>
     </w:p>
     <w:p/>
     <w:p>
@@ -84,20 +73,6 @@
           <w:t>Steven.Ponce@bms.com</w:t>
         </w:r>
       </w:hyperlink>
-      <w:r>
-        <w:t xml:space="preserve">; personal: </w:t>
-      </w:r>
-      <w:hyperlink r:id="rId7" w:history="1">
-        <w:r>
-          <w:rPr>
-            <w:rStyle w:val="Hyperlink"/>
-          </w:rPr>
-          <w:t>stevenponce090@gmail.com</w:t>
-        </w:r>
-      </w:hyperlink>
-      <w:r>
-        <w:t>)</w:t>
-      </w:r>
     </w:p>
     <w:p/>
     <w:p>
@@ -1034,6 +1009,107 @@
                     <pic:cNvPicPr/>
                   </pic:nvPicPr>
                   <pic:blipFill>
+                    <a:blip r:embed="rId7" cstate="print">
+                      <a:extLst>
+                        <a:ext uri="{28A0092B-C50C-407E-A947-70E740481C1C}">
+                          <a14:useLocalDpi xmlns:a14="http://schemas.microsoft.com/office/drawing/2010/main" val="0"/>
+                        </a:ext>
+                      </a:extLst>
+                    </a:blip>
+                    <a:stretch>
+                      <a:fillRect/>
+                    </a:stretch>
+                  </pic:blipFill>
+                  <pic:spPr>
+                    <a:xfrm>
+                      <a:off x="0" y="0"/>
+                      <a:ext cx="5486585" cy="4572154"/>
+                    </a:xfrm>
+                    <a:prstGeom prst="rect">
+                      <a:avLst/>
+                    </a:prstGeom>
+                  </pic:spPr>
+                </pic:pic>
+              </a:graphicData>
+            </a:graphic>
+          </wp:inline>
+        </w:drawing>
+      </w:r>
+    </w:p>
+    <w:p>
+      <w:pPr>
+        <w:pStyle w:val="Caption"/>
+      </w:pPr>
+      <w:r>
+        <w:t xml:space="preserve">Figure </w:t>
+      </w:r>
+      <w:r>
+        <w:fldChar w:fldCharType="begin"/>
+      </w:r>
+      <w:r>
+        <w:instrText xml:space="preserve"> SEQ Figure \* ARABIC </w:instrText>
+      </w:r>
+      <w:r>
+        <w:fldChar w:fldCharType="separate"/>
+      </w:r>
+      <w:r>
+        <w:rPr>
+          <w:noProof/>
+        </w:rPr>
+        <w:t>1</w:t>
+      </w:r>
+      <w:r>
+        <w:rPr>
+          <w:noProof/>
+        </w:rPr>
+        <w:fldChar w:fldCharType="end"/>
+      </w:r>
+      <w:r>
+        <w:t>: placeholder</w:t>
+      </w:r>
+    </w:p>
+    <w:p/>
+    <w:p/>
+    <w:p>
+      <w:pPr>
+        <w:pStyle w:val="Heading1"/>
+      </w:pPr>
+      <w:bookmarkStart w:id="1" w:name="_Toc150666499"/>
+      <w:r>
+        <w:lastRenderedPageBreak/>
+        <w:t>Q2</w:t>
+      </w:r>
+      <w:bookmarkEnd w:id="1"/>
+    </w:p>
+    <w:p>
+      <w:pPr>
+        <w:keepNext/>
+      </w:pPr>
+    </w:p>
+    <w:p>
+      <w:pPr>
+        <w:keepNext/>
+      </w:pPr>
+      <w:r>
+        <w:rPr>
+          <w:noProof/>
+        </w:rPr>
+        <w:drawing>
+          <wp:inline distT="0" distB="0" distL="0" distR="0" wp14:anchorId="507D6694" wp14:editId="3749AEF7">
+            <wp:extent cx="5486585" cy="4572154"/>
+            <wp:effectExtent l="0" t="0" r="0" b="0"/>
+            <wp:docPr id="3" name="Picture 3" descr="A graph of a company size and number of trial&#10;&#10;Description automatically generated"/>
+            <wp:cNvGraphicFramePr>
+              <a:graphicFrameLocks xmlns:a="http://schemas.openxmlformats.org/drawingml/2006/main" noChangeAspect="1"/>
+            </wp:cNvGraphicFramePr>
+            <a:graphic xmlns:a="http://schemas.openxmlformats.org/drawingml/2006/main">
+              <a:graphicData uri="http://schemas.openxmlformats.org/drawingml/2006/picture">
+                <pic:pic xmlns:pic="http://schemas.openxmlformats.org/drawingml/2006/picture">
+                  <pic:nvPicPr>
+                    <pic:cNvPr id="3" name="Picture 3" descr="A graph of a company size and number of trial&#10;&#10;Description automatically generated"/>
+                    <pic:cNvPicPr/>
+                  </pic:nvPicPr>
+                  <pic:blipFill>
                     <a:blip r:embed="rId8" cstate="print">
                       <a:extLst>
                         <a:ext uri="{28A0092B-C50C-407E-A947-70E740481C1C}">
@@ -1081,7 +1157,7 @@
         <w:rPr>
           <w:noProof/>
         </w:rPr>
-        <w:t>1</w:t>
+        <w:t>2</w:t>
       </w:r>
       <w:r>
         <w:rPr>
@@ -1090,21 +1166,23 @@
         <w:fldChar w:fldCharType="end"/>
       </w:r>
       <w:r>
-        <w:t>: placeholder</w:t>
+        <w:t xml:space="preserve"> </w:t>
+      </w:r>
+      <w:r>
+        <w:t>placeholder</w:t>
       </w:r>
     </w:p>
     <w:p/>
-    <w:p/>
     <w:p>
       <w:pPr>
         <w:pStyle w:val="Heading1"/>
       </w:pPr>
-      <w:bookmarkStart w:id="1" w:name="_Toc150666499"/>
+      <w:bookmarkStart w:id="2" w:name="_Toc150666500"/>
       <w:r>
         <w:lastRenderedPageBreak/>
-        <w:t>Q2</w:t>
-      </w:r>
-      <w:bookmarkEnd w:id="1"/>
+        <w:t>Q3</w:t>
+      </w:r>
+      <w:bookmarkEnd w:id="2"/>
     </w:p>
     <w:p>
       <w:pPr>
@@ -1120,10 +1198,10 @@
           <w:noProof/>
         </w:rPr>
         <w:drawing>
-          <wp:inline distT="0" distB="0" distL="0" distR="0" wp14:anchorId="507D6694" wp14:editId="3749AEF7">
-            <wp:extent cx="5486585" cy="4572154"/>
+          <wp:inline distT="0" distB="0" distL="0" distR="0" wp14:anchorId="2AC355CD" wp14:editId="215F27C9">
+            <wp:extent cx="5486585" cy="5486585"/>
             <wp:effectExtent l="0" t="0" r="0" b="0"/>
-            <wp:docPr id="3" name="Picture 3" descr="A graph of a company size and number of trial&#10;&#10;Description automatically generated"/>
+            <wp:docPr id="5" name="Picture 5" descr="A graph of a bar of data&#10;&#10;Description automatically generated with medium confidence"/>
             <wp:cNvGraphicFramePr>
               <a:graphicFrameLocks xmlns:a="http://schemas.openxmlformats.org/drawingml/2006/main" noChangeAspect="1"/>
             </wp:cNvGraphicFramePr>
@@ -1131,11 +1209,1206 @@
               <a:graphicData uri="http://schemas.openxmlformats.org/drawingml/2006/picture">
                 <pic:pic xmlns:pic="http://schemas.openxmlformats.org/drawingml/2006/picture">
                   <pic:nvPicPr>
-                    <pic:cNvPr id="3" name="Picture 3" descr="A graph of a company size and number of trial&#10;&#10;Description automatically generated"/>
+                    <pic:cNvPr id="5" name="Picture 5" descr="A graph of a bar of data&#10;&#10;Description automatically generated with medium confidence"/>
                     <pic:cNvPicPr/>
                   </pic:nvPicPr>
                   <pic:blipFill>
                     <a:blip r:embed="rId9" cstate="print">
+                      <a:extLst>
+                        <a:ext uri="{28A0092B-C50C-407E-A947-70E740481C1C}">
+                          <a14:useLocalDpi xmlns:a14="http://schemas.microsoft.com/office/drawing/2010/main" val="0"/>
+                        </a:ext>
+                      </a:extLst>
+                    </a:blip>
+                    <a:stretch>
+                      <a:fillRect/>
+                    </a:stretch>
+                  </pic:blipFill>
+                  <pic:spPr>
+                    <a:xfrm>
+                      <a:off x="0" y="0"/>
+                      <a:ext cx="5486585" cy="5486585"/>
+                    </a:xfrm>
+                    <a:prstGeom prst="rect">
+                      <a:avLst/>
+                    </a:prstGeom>
+                  </pic:spPr>
+                </pic:pic>
+              </a:graphicData>
+            </a:graphic>
+          </wp:inline>
+        </w:drawing>
+      </w:r>
+    </w:p>
+    <w:p>
+      <w:pPr>
+        <w:pStyle w:val="Caption"/>
+      </w:pPr>
+      <w:r>
+        <w:t xml:space="preserve">Figure </w:t>
+      </w:r>
+      <w:r>
+        <w:fldChar w:fldCharType="begin"/>
+      </w:r>
+      <w:r>
+        <w:instrText xml:space="preserve"> SEQ Figure \* ARABIC </w:instrText>
+      </w:r>
+      <w:r>
+        <w:fldChar w:fldCharType="separate"/>
+      </w:r>
+      <w:r>
+        <w:rPr>
+          <w:noProof/>
+        </w:rPr>
+        <w:t>3</w:t>
+      </w:r>
+      <w:r>
+        <w:rPr>
+          <w:noProof/>
+        </w:rPr>
+        <w:fldChar w:fldCharType="end"/>
+      </w:r>
+      <w:r>
+        <w:t xml:space="preserve"> </w:t>
+      </w:r>
+      <w:r>
+        <w:t>placeholder</w:t>
+      </w:r>
+      <w:r>
+        <w:t xml:space="preserve"> </w:t>
+      </w:r>
+    </w:p>
+    <w:p/>
+    <w:p/>
+    <w:p>
+      <w:pPr>
+        <w:keepNext/>
+      </w:pPr>
+    </w:p>
+    <w:p>
+      <w:pPr>
+        <w:keepNext/>
+      </w:pPr>
+    </w:p>
+    <w:p>
+      <w:pPr>
+        <w:pStyle w:val="Caption"/>
+      </w:pPr>
+    </w:p>
+    <w:p>
+      <w:r>
+        <w:br w:type="page"/>
+      </w:r>
+    </w:p>
+    <w:p>
+      <w:pPr>
+        <w:pStyle w:val="Heading1"/>
+      </w:pPr>
+      <w:bookmarkStart w:id="3" w:name="_Toc150666501"/>
+      <w:r>
+        <w:lastRenderedPageBreak/>
+        <w:t>T1</w:t>
+      </w:r>
+      <w:r>
+        <w:t xml:space="preserve"> (Q3b)</w:t>
+      </w:r>
+      <w:bookmarkEnd w:id="3"/>
+    </w:p>
+    <w:p>
+      <w:pPr>
+        <w:rPr>
+          <w:b/>
+          <w:bCs/>
+          <w:sz w:val="24"/>
+          <w:szCs w:val="24"/>
+        </w:rPr>
+      </w:pPr>
+    </w:p>
+    <w:p>
+      <w:pPr>
+        <w:rPr>
+          <w:b/>
+          <w:bCs/>
+          <w:sz w:val="24"/>
+          <w:szCs w:val="24"/>
+        </w:rPr>
+      </w:pPr>
+      <w:r>
+        <w:rPr>
+          <w:b/>
+          <w:bCs/>
+          <w:sz w:val="24"/>
+          <w:szCs w:val="24"/>
+        </w:rPr>
+        <w:t>(Q3: Other category breakdown)</w:t>
+      </w:r>
+    </w:p>
+    <w:p>
+      <w:pPr>
+        <w:rPr>
+          <w:i/>
+          <w:iCs/>
+          <w:color w:val="44546A" w:themeColor="text2"/>
+          <w:sz w:val="18"/>
+          <w:szCs w:val="18"/>
+        </w:rPr>
+      </w:pPr>
+      <w:r>
+        <w:rPr>
+          <w:i/>
+          <w:iCs/>
+          <w:color w:val="44546A" w:themeColor="text2"/>
+          <w:sz w:val="18"/>
+          <w:szCs w:val="18"/>
+        </w:rPr>
+        <w:t xml:space="preserve">Table 1: placeholder </w:t>
+      </w:r>
+    </w:p>
+    <w:p>
+      <w:r>
+        <w:t>Total Count = 13</w:t>
+      </w:r>
+    </w:p>
+    <w:tbl>
+      <w:tblPr>
+        <w:tblStyle w:val="PlainTable2"/>
+        <w:tblW w:w="0" w:type="auto"/>
+        <w:tblLook w:val="04A0" w:firstRow="1" w:lastRow="0" w:firstColumn="1" w:lastColumn="0" w:noHBand="0" w:noVBand="1"/>
+      </w:tblPr>
+      <w:tblGrid>
+        <w:gridCol w:w="2875"/>
+        <w:gridCol w:w="1260"/>
+        <w:gridCol w:w="2210"/>
+      </w:tblGrid>
+      <w:tr>
+        <w:trPr>
+          <w:cnfStyle w:val="100000000000" w:firstRow="1" w:lastRow="0" w:firstColumn="0" w:lastColumn="0" w:oddVBand="0" w:evenVBand="0" w:oddHBand="0" w:evenHBand="0" w:firstRowFirstColumn="0" w:firstRowLastColumn="0" w:lastRowFirstColumn="0" w:lastRowLastColumn="0"/>
+          <w:trHeight w:val="300"/>
+        </w:trPr>
+        <w:tc>
+          <w:tcPr>
+            <w:cnfStyle w:val="001000000000" w:firstRow="0" w:lastRow="0" w:firstColumn="1" w:lastColumn="0" w:oddVBand="0" w:evenVBand="0" w:oddHBand="0" w:evenHBand="0" w:firstRowFirstColumn="0" w:firstRowLastColumn="0" w:lastRowFirstColumn="0" w:lastRowLastColumn="0"/>
+            <w:tcW w:w="2875" w:type="dxa"/>
+            <w:noWrap/>
+            <w:hideMark/>
+          </w:tcPr>
+          <w:p>
+            <w:pPr>
+              <w:rPr>
+                <w:rFonts w:ascii="Calibri" w:eastAsia="Times New Roman" w:hAnsi="Calibri" w:cs="Calibri"/>
+                <w:color w:val="000000"/>
+              </w:rPr>
+            </w:pPr>
+            <w:r>
+              <w:rPr>
+                <w:rFonts w:ascii="Calibri" w:eastAsia="Times New Roman" w:hAnsi="Calibri" w:cs="Calibri"/>
+                <w:color w:val="000000"/>
+              </w:rPr>
+              <w:t>Other</w:t>
+            </w:r>
+            <w:r>
+              <w:rPr>
+                <w:rFonts w:ascii="Calibri" w:eastAsia="Times New Roman" w:hAnsi="Calibri" w:cs="Calibri"/>
+                <w:color w:val="000000"/>
+              </w:rPr>
+              <w:t>s</w:t>
+            </w:r>
+            <w:r>
+              <w:rPr>
+                <w:rFonts w:ascii="Calibri" w:eastAsia="Times New Roman" w:hAnsi="Calibri" w:cs="Calibri"/>
+                <w:color w:val="000000"/>
+              </w:rPr>
+              <w:t>:</w:t>
+            </w:r>
+          </w:p>
+        </w:tc>
+        <w:tc>
+          <w:tcPr>
+            <w:tcW w:w="1260" w:type="dxa"/>
+            <w:noWrap/>
+            <w:hideMark/>
+          </w:tcPr>
+          <w:p>
+            <w:pPr>
+              <w:jc w:val="center"/>
+              <w:cnfStyle w:val="100000000000" w:firstRow="1" w:lastRow="0" w:firstColumn="0" w:lastColumn="0" w:oddVBand="0" w:evenVBand="0" w:oddHBand="0" w:evenHBand="0" w:firstRowFirstColumn="0" w:firstRowLastColumn="0" w:lastRowFirstColumn="0" w:lastRowLastColumn="0"/>
+              <w:rPr>
+                <w:rFonts w:ascii="Calibri" w:eastAsia="Times New Roman" w:hAnsi="Calibri" w:cs="Calibri"/>
+                <w:color w:val="000000"/>
+              </w:rPr>
+            </w:pPr>
+            <w:r>
+              <w:rPr>
+                <w:rFonts w:ascii="Calibri" w:eastAsia="Times New Roman" w:hAnsi="Calibri" w:cs="Calibri"/>
+                <w:color w:val="000000"/>
+              </w:rPr>
+              <w:t>Count</w:t>
+            </w:r>
+          </w:p>
+        </w:tc>
+        <w:tc>
+          <w:tcPr>
+            <w:tcW w:w="2210" w:type="dxa"/>
+            <w:noWrap/>
+            <w:hideMark/>
+          </w:tcPr>
+          <w:p>
+            <w:pPr>
+              <w:jc w:val="center"/>
+              <w:cnfStyle w:val="100000000000" w:firstRow="1" w:lastRow="0" w:firstColumn="0" w:lastColumn="0" w:oddVBand="0" w:evenVBand="0" w:oddHBand="0" w:evenHBand="0" w:firstRowFirstColumn="0" w:firstRowLastColumn="0" w:lastRowFirstColumn="0" w:lastRowLastColumn="0"/>
+              <w:rPr>
+                <w:rFonts w:ascii="Calibri" w:eastAsia="Times New Roman" w:hAnsi="Calibri" w:cs="Calibri"/>
+                <w:color w:val="000000"/>
+              </w:rPr>
+            </w:pPr>
+            <w:r>
+              <w:rPr>
+                <w:rFonts w:ascii="Calibri" w:eastAsia="Times New Roman" w:hAnsi="Calibri" w:cs="Calibri"/>
+                <w:color w:val="000000"/>
+              </w:rPr>
+              <w:t>Percentage</w:t>
+            </w:r>
+          </w:p>
+        </w:tc>
+      </w:tr>
+      <w:tr>
+        <w:trPr>
+          <w:cnfStyle w:val="000000100000" w:firstRow="0" w:lastRow="0" w:firstColumn="0" w:lastColumn="0" w:oddVBand="0" w:evenVBand="0" w:oddHBand="1" w:evenHBand="0" w:firstRowFirstColumn="0" w:firstRowLastColumn="0" w:lastRowFirstColumn="0" w:lastRowLastColumn="0"/>
+          <w:trHeight w:val="300"/>
+        </w:trPr>
+        <w:tc>
+          <w:tcPr>
+            <w:cnfStyle w:val="001000000000" w:firstRow="0" w:lastRow="0" w:firstColumn="1" w:lastColumn="0" w:oddVBand="0" w:evenVBand="0" w:oddHBand="0" w:evenHBand="0" w:firstRowFirstColumn="0" w:firstRowLastColumn="0" w:lastRowFirstColumn="0" w:lastRowLastColumn="0"/>
+            <w:tcW w:w="2875" w:type="dxa"/>
+            <w:noWrap/>
+            <w:hideMark/>
+          </w:tcPr>
+          <w:p>
+            <w:pPr>
+              <w:rPr>
+                <w:rFonts w:ascii="Calibri" w:eastAsia="Times New Roman" w:hAnsi="Calibri" w:cs="Calibri"/>
+                <w:b w:val="0"/>
+                <w:bCs w:val="0"/>
+                <w:color w:val="000000"/>
+              </w:rPr>
+            </w:pPr>
+            <w:r>
+              <w:rPr>
+                <w:rFonts w:ascii="Calibri" w:eastAsia="Times New Roman" w:hAnsi="Calibri" w:cs="Calibri"/>
+                <w:b w:val="0"/>
+                <w:bCs w:val="0"/>
+                <w:color w:val="000000"/>
+              </w:rPr>
+              <w:t>Central Monitoring</w:t>
+            </w:r>
+          </w:p>
+        </w:tc>
+        <w:tc>
+          <w:tcPr>
+            <w:tcW w:w="1260" w:type="dxa"/>
+            <w:noWrap/>
+            <w:hideMark/>
+          </w:tcPr>
+          <w:p>
+            <w:pPr>
+              <w:jc w:val="center"/>
+              <w:cnfStyle w:val="000000100000" w:firstRow="0" w:lastRow="0" w:firstColumn="0" w:lastColumn="0" w:oddVBand="0" w:evenVBand="0" w:oddHBand="1" w:evenHBand="0" w:firstRowFirstColumn="0" w:firstRowLastColumn="0" w:lastRowFirstColumn="0" w:lastRowLastColumn="0"/>
+              <w:rPr>
+                <w:rFonts w:ascii="Calibri" w:eastAsia="Times New Roman" w:hAnsi="Calibri" w:cs="Calibri"/>
+                <w:color w:val="000000"/>
+              </w:rPr>
+            </w:pPr>
+            <w:r>
+              <w:rPr>
+                <w:rFonts w:ascii="Calibri" w:eastAsia="Times New Roman" w:hAnsi="Calibri" w:cs="Calibri"/>
+                <w:color w:val="000000"/>
+              </w:rPr>
+              <w:t>3</w:t>
+            </w:r>
+          </w:p>
+        </w:tc>
+        <w:tc>
+          <w:tcPr>
+            <w:tcW w:w="2210" w:type="dxa"/>
+            <w:noWrap/>
+            <w:hideMark/>
+          </w:tcPr>
+          <w:p>
+            <w:pPr>
+              <w:jc w:val="center"/>
+              <w:cnfStyle w:val="000000100000" w:firstRow="0" w:lastRow="0" w:firstColumn="0" w:lastColumn="0" w:oddVBand="0" w:evenVBand="0" w:oddHBand="1" w:evenHBand="0" w:firstRowFirstColumn="0" w:firstRowLastColumn="0" w:lastRowFirstColumn="0" w:lastRowLastColumn="0"/>
+              <w:rPr>
+                <w:rFonts w:ascii="Calibri" w:eastAsia="Times New Roman" w:hAnsi="Calibri" w:cs="Calibri"/>
+                <w:color w:val="000000"/>
+              </w:rPr>
+            </w:pPr>
+            <w:r>
+              <w:rPr>
+                <w:rFonts w:ascii="Calibri" w:eastAsia="Times New Roman" w:hAnsi="Calibri" w:cs="Calibri"/>
+                <w:color w:val="000000"/>
+              </w:rPr>
+              <w:t>23.1%</w:t>
+            </w:r>
+          </w:p>
+        </w:tc>
+      </w:tr>
+      <w:tr>
+        <w:trPr>
+          <w:trHeight w:val="300"/>
+        </w:trPr>
+        <w:tc>
+          <w:tcPr>
+            <w:cnfStyle w:val="001000000000" w:firstRow="0" w:lastRow="0" w:firstColumn="1" w:lastColumn="0" w:oddVBand="0" w:evenVBand="0" w:oddHBand="0" w:evenHBand="0" w:firstRowFirstColumn="0" w:firstRowLastColumn="0" w:lastRowFirstColumn="0" w:lastRowLastColumn="0"/>
+            <w:tcW w:w="2875" w:type="dxa"/>
+            <w:noWrap/>
+            <w:hideMark/>
+          </w:tcPr>
+          <w:p>
+            <w:pPr>
+              <w:rPr>
+                <w:rFonts w:ascii="Calibri" w:eastAsia="Times New Roman" w:hAnsi="Calibri" w:cs="Calibri"/>
+                <w:b w:val="0"/>
+                <w:bCs w:val="0"/>
+                <w:color w:val="000000"/>
+              </w:rPr>
+            </w:pPr>
+            <w:r>
+              <w:rPr>
+                <w:rFonts w:ascii="Calibri" w:eastAsia="Times New Roman" w:hAnsi="Calibri" w:cs="Calibri"/>
+                <w:b w:val="0"/>
+                <w:bCs w:val="0"/>
+                <w:color w:val="000000"/>
+              </w:rPr>
+              <w:t>Clinical Trial Supplies</w:t>
+            </w:r>
+          </w:p>
+        </w:tc>
+        <w:tc>
+          <w:tcPr>
+            <w:tcW w:w="1260" w:type="dxa"/>
+            <w:noWrap/>
+            <w:hideMark/>
+          </w:tcPr>
+          <w:p>
+            <w:pPr>
+              <w:jc w:val="center"/>
+              <w:cnfStyle w:val="000000000000" w:firstRow="0" w:lastRow="0" w:firstColumn="0" w:lastColumn="0" w:oddVBand="0" w:evenVBand="0" w:oddHBand="0" w:evenHBand="0" w:firstRowFirstColumn="0" w:firstRowLastColumn="0" w:lastRowFirstColumn="0" w:lastRowLastColumn="0"/>
+              <w:rPr>
+                <w:rFonts w:ascii="Calibri" w:eastAsia="Times New Roman" w:hAnsi="Calibri" w:cs="Calibri"/>
+                <w:color w:val="000000"/>
+              </w:rPr>
+            </w:pPr>
+            <w:r>
+              <w:rPr>
+                <w:rFonts w:ascii="Calibri" w:eastAsia="Times New Roman" w:hAnsi="Calibri" w:cs="Calibri"/>
+                <w:color w:val="000000"/>
+              </w:rPr>
+              <w:t>1</w:t>
+            </w:r>
+          </w:p>
+        </w:tc>
+        <w:tc>
+          <w:tcPr>
+            <w:tcW w:w="2210" w:type="dxa"/>
+            <w:noWrap/>
+            <w:hideMark/>
+          </w:tcPr>
+          <w:p>
+            <w:pPr>
+              <w:jc w:val="center"/>
+              <w:cnfStyle w:val="000000000000" w:firstRow="0" w:lastRow="0" w:firstColumn="0" w:lastColumn="0" w:oddVBand="0" w:evenVBand="0" w:oddHBand="0" w:evenHBand="0" w:firstRowFirstColumn="0" w:firstRowLastColumn="0" w:lastRowFirstColumn="0" w:lastRowLastColumn="0"/>
+              <w:rPr>
+                <w:rFonts w:ascii="Calibri" w:eastAsia="Times New Roman" w:hAnsi="Calibri" w:cs="Calibri"/>
+                <w:color w:val="000000"/>
+              </w:rPr>
+            </w:pPr>
+            <w:r>
+              <w:rPr>
+                <w:rFonts w:ascii="Calibri" w:eastAsia="Times New Roman" w:hAnsi="Calibri" w:cs="Calibri"/>
+                <w:color w:val="000000"/>
+              </w:rPr>
+              <w:t>7.7%</w:t>
+            </w:r>
+          </w:p>
+        </w:tc>
+      </w:tr>
+      <w:tr>
+        <w:trPr>
+          <w:cnfStyle w:val="000000100000" w:firstRow="0" w:lastRow="0" w:firstColumn="0" w:lastColumn="0" w:oddVBand="0" w:evenVBand="0" w:oddHBand="1" w:evenHBand="0" w:firstRowFirstColumn="0" w:firstRowLastColumn="0" w:lastRowFirstColumn="0" w:lastRowLastColumn="0"/>
+          <w:trHeight w:val="300"/>
+        </w:trPr>
+        <w:tc>
+          <w:tcPr>
+            <w:cnfStyle w:val="001000000000" w:firstRow="0" w:lastRow="0" w:firstColumn="1" w:lastColumn="0" w:oddVBand="0" w:evenVBand="0" w:oddHBand="0" w:evenHBand="0" w:firstRowFirstColumn="0" w:firstRowLastColumn="0" w:lastRowFirstColumn="0" w:lastRowLastColumn="0"/>
+            <w:tcW w:w="2875" w:type="dxa"/>
+            <w:noWrap/>
+            <w:hideMark/>
+          </w:tcPr>
+          <w:p>
+            <w:pPr>
+              <w:rPr>
+                <w:rFonts w:ascii="Calibri" w:eastAsia="Times New Roman" w:hAnsi="Calibri" w:cs="Calibri"/>
+                <w:b w:val="0"/>
+                <w:bCs w:val="0"/>
+                <w:color w:val="000000"/>
+              </w:rPr>
+            </w:pPr>
+            <w:r>
+              <w:rPr>
+                <w:rFonts w:ascii="Calibri" w:eastAsia="Times New Roman" w:hAnsi="Calibri" w:cs="Calibri"/>
+                <w:b w:val="0"/>
+                <w:bCs w:val="0"/>
+                <w:color w:val="000000"/>
+              </w:rPr>
+              <w:t>Contracts</w:t>
+            </w:r>
+          </w:p>
+        </w:tc>
+        <w:tc>
+          <w:tcPr>
+            <w:tcW w:w="1260" w:type="dxa"/>
+            <w:noWrap/>
+            <w:hideMark/>
+          </w:tcPr>
+          <w:p>
+            <w:pPr>
+              <w:jc w:val="center"/>
+              <w:cnfStyle w:val="000000100000" w:firstRow="0" w:lastRow="0" w:firstColumn="0" w:lastColumn="0" w:oddVBand="0" w:evenVBand="0" w:oddHBand="1" w:evenHBand="0" w:firstRowFirstColumn="0" w:firstRowLastColumn="0" w:lastRowFirstColumn="0" w:lastRowLastColumn="0"/>
+              <w:rPr>
+                <w:rFonts w:ascii="Calibri" w:eastAsia="Times New Roman" w:hAnsi="Calibri" w:cs="Calibri"/>
+                <w:color w:val="000000"/>
+              </w:rPr>
+            </w:pPr>
+            <w:r>
+              <w:rPr>
+                <w:rFonts w:ascii="Calibri" w:eastAsia="Times New Roman" w:hAnsi="Calibri" w:cs="Calibri"/>
+                <w:color w:val="000000"/>
+              </w:rPr>
+              <w:t>1</w:t>
+            </w:r>
+          </w:p>
+        </w:tc>
+        <w:tc>
+          <w:tcPr>
+            <w:tcW w:w="2210" w:type="dxa"/>
+            <w:noWrap/>
+            <w:hideMark/>
+          </w:tcPr>
+          <w:p>
+            <w:pPr>
+              <w:jc w:val="center"/>
+              <w:cnfStyle w:val="000000100000" w:firstRow="0" w:lastRow="0" w:firstColumn="0" w:lastColumn="0" w:oddVBand="0" w:evenVBand="0" w:oddHBand="1" w:evenHBand="0" w:firstRowFirstColumn="0" w:firstRowLastColumn="0" w:lastRowFirstColumn="0" w:lastRowLastColumn="0"/>
+              <w:rPr>
+                <w:rFonts w:ascii="Calibri" w:eastAsia="Times New Roman" w:hAnsi="Calibri" w:cs="Calibri"/>
+                <w:color w:val="000000"/>
+              </w:rPr>
+            </w:pPr>
+            <w:r>
+              <w:rPr>
+                <w:rFonts w:ascii="Calibri" w:eastAsia="Times New Roman" w:hAnsi="Calibri" w:cs="Calibri"/>
+                <w:color w:val="000000"/>
+              </w:rPr>
+              <w:t>7.7%</w:t>
+            </w:r>
+          </w:p>
+        </w:tc>
+      </w:tr>
+      <w:tr>
+        <w:trPr>
+          <w:trHeight w:val="300"/>
+        </w:trPr>
+        <w:tc>
+          <w:tcPr>
+            <w:cnfStyle w:val="001000000000" w:firstRow="0" w:lastRow="0" w:firstColumn="1" w:lastColumn="0" w:oddVBand="0" w:evenVBand="0" w:oddHBand="0" w:evenHBand="0" w:firstRowFirstColumn="0" w:firstRowLastColumn="0" w:lastRowFirstColumn="0" w:lastRowLastColumn="0"/>
+            <w:tcW w:w="2875" w:type="dxa"/>
+            <w:noWrap/>
+            <w:hideMark/>
+          </w:tcPr>
+          <w:p>
+            <w:pPr>
+              <w:rPr>
+                <w:rFonts w:ascii="Calibri" w:eastAsia="Times New Roman" w:hAnsi="Calibri" w:cs="Calibri"/>
+                <w:b w:val="0"/>
+                <w:bCs w:val="0"/>
+                <w:color w:val="000000"/>
+              </w:rPr>
+            </w:pPr>
+            <w:r>
+              <w:rPr>
+                <w:rFonts w:ascii="Calibri" w:eastAsia="Times New Roman" w:hAnsi="Calibri" w:cs="Calibri"/>
+                <w:b w:val="0"/>
+                <w:bCs w:val="0"/>
+                <w:color w:val="000000"/>
+              </w:rPr>
+              <w:t>Diagnostics</w:t>
+            </w:r>
+          </w:p>
+        </w:tc>
+        <w:tc>
+          <w:tcPr>
+            <w:tcW w:w="1260" w:type="dxa"/>
+            <w:noWrap/>
+            <w:hideMark/>
+          </w:tcPr>
+          <w:p>
+            <w:pPr>
+              <w:jc w:val="center"/>
+              <w:cnfStyle w:val="000000000000" w:firstRow="0" w:lastRow="0" w:firstColumn="0" w:lastColumn="0" w:oddVBand="0" w:evenVBand="0" w:oddHBand="0" w:evenHBand="0" w:firstRowFirstColumn="0" w:firstRowLastColumn="0" w:lastRowFirstColumn="0" w:lastRowLastColumn="0"/>
+              <w:rPr>
+                <w:rFonts w:ascii="Calibri" w:eastAsia="Times New Roman" w:hAnsi="Calibri" w:cs="Calibri"/>
+                <w:color w:val="000000"/>
+              </w:rPr>
+            </w:pPr>
+            <w:r>
+              <w:rPr>
+                <w:rFonts w:ascii="Calibri" w:eastAsia="Times New Roman" w:hAnsi="Calibri" w:cs="Calibri"/>
+                <w:color w:val="000000"/>
+              </w:rPr>
+              <w:t>1</w:t>
+            </w:r>
+          </w:p>
+        </w:tc>
+        <w:tc>
+          <w:tcPr>
+            <w:tcW w:w="2210" w:type="dxa"/>
+            <w:noWrap/>
+            <w:hideMark/>
+          </w:tcPr>
+          <w:p>
+            <w:pPr>
+              <w:jc w:val="center"/>
+              <w:cnfStyle w:val="000000000000" w:firstRow="0" w:lastRow="0" w:firstColumn="0" w:lastColumn="0" w:oddVBand="0" w:evenVBand="0" w:oddHBand="0" w:evenHBand="0" w:firstRowFirstColumn="0" w:firstRowLastColumn="0" w:lastRowFirstColumn="0" w:lastRowLastColumn="0"/>
+              <w:rPr>
+                <w:rFonts w:ascii="Calibri" w:eastAsia="Times New Roman" w:hAnsi="Calibri" w:cs="Calibri"/>
+                <w:color w:val="000000"/>
+              </w:rPr>
+            </w:pPr>
+            <w:r>
+              <w:rPr>
+                <w:rFonts w:ascii="Calibri" w:eastAsia="Times New Roman" w:hAnsi="Calibri" w:cs="Calibri"/>
+                <w:color w:val="000000"/>
+              </w:rPr>
+              <w:t>7.7%</w:t>
+            </w:r>
+          </w:p>
+        </w:tc>
+      </w:tr>
+      <w:tr>
+        <w:trPr>
+          <w:cnfStyle w:val="000000100000" w:firstRow="0" w:lastRow="0" w:firstColumn="0" w:lastColumn="0" w:oddVBand="0" w:evenVBand="0" w:oddHBand="1" w:evenHBand="0" w:firstRowFirstColumn="0" w:firstRowLastColumn="0" w:lastRowFirstColumn="0" w:lastRowLastColumn="0"/>
+          <w:trHeight w:val="300"/>
+        </w:trPr>
+        <w:tc>
+          <w:tcPr>
+            <w:cnfStyle w:val="001000000000" w:firstRow="0" w:lastRow="0" w:firstColumn="1" w:lastColumn="0" w:oddVBand="0" w:evenVBand="0" w:oddHBand="0" w:evenHBand="0" w:firstRowFirstColumn="0" w:firstRowLastColumn="0" w:lastRowFirstColumn="0" w:lastRowLastColumn="0"/>
+            <w:tcW w:w="2875" w:type="dxa"/>
+            <w:noWrap/>
+            <w:hideMark/>
+          </w:tcPr>
+          <w:p>
+            <w:pPr>
+              <w:rPr>
+                <w:rFonts w:ascii="Calibri" w:eastAsia="Times New Roman" w:hAnsi="Calibri" w:cs="Calibri"/>
+                <w:b w:val="0"/>
+                <w:bCs w:val="0"/>
+                <w:color w:val="000000"/>
+              </w:rPr>
+            </w:pPr>
+            <w:r>
+              <w:rPr>
+                <w:rFonts w:ascii="Calibri" w:eastAsia="Times New Roman" w:hAnsi="Calibri" w:cs="Calibri"/>
+                <w:b w:val="0"/>
+                <w:bCs w:val="0"/>
+                <w:color w:val="000000"/>
+              </w:rPr>
+              <w:t>IT developers</w:t>
+            </w:r>
+          </w:p>
+        </w:tc>
+        <w:tc>
+          <w:tcPr>
+            <w:tcW w:w="1260" w:type="dxa"/>
+            <w:noWrap/>
+            <w:hideMark/>
+          </w:tcPr>
+          <w:p>
+            <w:pPr>
+              <w:jc w:val="center"/>
+              <w:cnfStyle w:val="000000100000" w:firstRow="0" w:lastRow="0" w:firstColumn="0" w:lastColumn="0" w:oddVBand="0" w:evenVBand="0" w:oddHBand="1" w:evenHBand="0" w:firstRowFirstColumn="0" w:firstRowLastColumn="0" w:lastRowFirstColumn="0" w:lastRowLastColumn="0"/>
+              <w:rPr>
+                <w:rFonts w:ascii="Calibri" w:eastAsia="Times New Roman" w:hAnsi="Calibri" w:cs="Calibri"/>
+                <w:color w:val="000000"/>
+              </w:rPr>
+            </w:pPr>
+            <w:r>
+              <w:rPr>
+                <w:rFonts w:ascii="Calibri" w:eastAsia="Times New Roman" w:hAnsi="Calibri" w:cs="Calibri"/>
+                <w:color w:val="000000"/>
+              </w:rPr>
+              <w:t>1</w:t>
+            </w:r>
+          </w:p>
+        </w:tc>
+        <w:tc>
+          <w:tcPr>
+            <w:tcW w:w="2210" w:type="dxa"/>
+            <w:noWrap/>
+            <w:hideMark/>
+          </w:tcPr>
+          <w:p>
+            <w:pPr>
+              <w:jc w:val="center"/>
+              <w:cnfStyle w:val="000000100000" w:firstRow="0" w:lastRow="0" w:firstColumn="0" w:lastColumn="0" w:oddVBand="0" w:evenVBand="0" w:oddHBand="1" w:evenHBand="0" w:firstRowFirstColumn="0" w:firstRowLastColumn="0" w:lastRowFirstColumn="0" w:lastRowLastColumn="0"/>
+              <w:rPr>
+                <w:rFonts w:ascii="Calibri" w:eastAsia="Times New Roman" w:hAnsi="Calibri" w:cs="Calibri"/>
+                <w:color w:val="000000"/>
+              </w:rPr>
+            </w:pPr>
+            <w:r>
+              <w:rPr>
+                <w:rFonts w:ascii="Calibri" w:eastAsia="Times New Roman" w:hAnsi="Calibri" w:cs="Calibri"/>
+                <w:color w:val="000000"/>
+              </w:rPr>
+              <w:t>7.7%</w:t>
+            </w:r>
+          </w:p>
+        </w:tc>
+      </w:tr>
+      <w:tr>
+        <w:trPr>
+          <w:trHeight w:val="300"/>
+        </w:trPr>
+        <w:tc>
+          <w:tcPr>
+            <w:cnfStyle w:val="001000000000" w:firstRow="0" w:lastRow="0" w:firstColumn="1" w:lastColumn="0" w:oddVBand="0" w:evenVBand="0" w:oddHBand="0" w:evenHBand="0" w:firstRowFirstColumn="0" w:firstRowLastColumn="0" w:lastRowFirstColumn="0" w:lastRowLastColumn="0"/>
+            <w:tcW w:w="2875" w:type="dxa"/>
+            <w:noWrap/>
+            <w:hideMark/>
+          </w:tcPr>
+          <w:p>
+            <w:pPr>
+              <w:rPr>
+                <w:rFonts w:ascii="Calibri" w:eastAsia="Times New Roman" w:hAnsi="Calibri" w:cs="Calibri"/>
+                <w:b w:val="0"/>
+                <w:bCs w:val="0"/>
+                <w:color w:val="000000"/>
+              </w:rPr>
+            </w:pPr>
+            <w:r>
+              <w:rPr>
+                <w:rFonts w:ascii="Calibri" w:eastAsia="Times New Roman" w:hAnsi="Calibri" w:cs="Calibri"/>
+                <w:b w:val="0"/>
+                <w:bCs w:val="0"/>
+                <w:color w:val="000000"/>
+              </w:rPr>
+              <w:t>Imaging</w:t>
+            </w:r>
+          </w:p>
+        </w:tc>
+        <w:tc>
+          <w:tcPr>
+            <w:tcW w:w="1260" w:type="dxa"/>
+            <w:noWrap/>
+            <w:hideMark/>
+          </w:tcPr>
+          <w:p>
+            <w:pPr>
+              <w:jc w:val="center"/>
+              <w:cnfStyle w:val="000000000000" w:firstRow="0" w:lastRow="0" w:firstColumn="0" w:lastColumn="0" w:oddVBand="0" w:evenVBand="0" w:oddHBand="0" w:evenHBand="0" w:firstRowFirstColumn="0" w:firstRowLastColumn="0" w:lastRowFirstColumn="0" w:lastRowLastColumn="0"/>
+              <w:rPr>
+                <w:rFonts w:ascii="Calibri" w:eastAsia="Times New Roman" w:hAnsi="Calibri" w:cs="Calibri"/>
+                <w:color w:val="000000"/>
+              </w:rPr>
+            </w:pPr>
+            <w:r>
+              <w:rPr>
+                <w:rFonts w:ascii="Calibri" w:eastAsia="Times New Roman" w:hAnsi="Calibri" w:cs="Calibri"/>
+                <w:color w:val="000000"/>
+              </w:rPr>
+              <w:t>1</w:t>
+            </w:r>
+          </w:p>
+        </w:tc>
+        <w:tc>
+          <w:tcPr>
+            <w:tcW w:w="2210" w:type="dxa"/>
+            <w:noWrap/>
+            <w:hideMark/>
+          </w:tcPr>
+          <w:p>
+            <w:pPr>
+              <w:jc w:val="center"/>
+              <w:cnfStyle w:val="000000000000" w:firstRow="0" w:lastRow="0" w:firstColumn="0" w:lastColumn="0" w:oddVBand="0" w:evenVBand="0" w:oddHBand="0" w:evenHBand="0" w:firstRowFirstColumn="0" w:firstRowLastColumn="0" w:lastRowFirstColumn="0" w:lastRowLastColumn="0"/>
+              <w:rPr>
+                <w:rFonts w:ascii="Calibri" w:eastAsia="Times New Roman" w:hAnsi="Calibri" w:cs="Calibri"/>
+                <w:color w:val="000000"/>
+              </w:rPr>
+            </w:pPr>
+            <w:r>
+              <w:rPr>
+                <w:rFonts w:ascii="Calibri" w:eastAsia="Times New Roman" w:hAnsi="Calibri" w:cs="Calibri"/>
+                <w:color w:val="000000"/>
+              </w:rPr>
+              <w:t>7.7%</w:t>
+            </w:r>
+          </w:p>
+        </w:tc>
+      </w:tr>
+      <w:tr>
+        <w:trPr>
+          <w:cnfStyle w:val="000000100000" w:firstRow="0" w:lastRow="0" w:firstColumn="0" w:lastColumn="0" w:oddVBand="0" w:evenVBand="0" w:oddHBand="1" w:evenHBand="0" w:firstRowFirstColumn="0" w:firstRowLastColumn="0" w:lastRowFirstColumn="0" w:lastRowLastColumn="0"/>
+          <w:trHeight w:val="300"/>
+        </w:trPr>
+        <w:tc>
+          <w:tcPr>
+            <w:cnfStyle w:val="001000000000" w:firstRow="0" w:lastRow="0" w:firstColumn="1" w:lastColumn="0" w:oddVBand="0" w:evenVBand="0" w:oddHBand="0" w:evenHBand="0" w:firstRowFirstColumn="0" w:firstRowLastColumn="0" w:lastRowFirstColumn="0" w:lastRowLastColumn="0"/>
+            <w:tcW w:w="2875" w:type="dxa"/>
+            <w:noWrap/>
+            <w:hideMark/>
+          </w:tcPr>
+          <w:p>
+            <w:pPr>
+              <w:rPr>
+                <w:rFonts w:ascii="Calibri" w:eastAsia="Times New Roman" w:hAnsi="Calibri" w:cs="Calibri"/>
+                <w:b w:val="0"/>
+                <w:bCs w:val="0"/>
+                <w:color w:val="000000"/>
+              </w:rPr>
+            </w:pPr>
+            <w:r>
+              <w:rPr>
+                <w:rFonts w:ascii="Calibri" w:eastAsia="Times New Roman" w:hAnsi="Calibri" w:cs="Calibri"/>
+                <w:b w:val="0"/>
+                <w:bCs w:val="0"/>
+                <w:color w:val="000000"/>
+              </w:rPr>
+              <w:t>Medical Monitoring</w:t>
+            </w:r>
+          </w:p>
+        </w:tc>
+        <w:tc>
+          <w:tcPr>
+            <w:tcW w:w="1260" w:type="dxa"/>
+            <w:noWrap/>
+            <w:hideMark/>
+          </w:tcPr>
+          <w:p>
+            <w:pPr>
+              <w:jc w:val="center"/>
+              <w:cnfStyle w:val="000000100000" w:firstRow="0" w:lastRow="0" w:firstColumn="0" w:lastColumn="0" w:oddVBand="0" w:evenVBand="0" w:oddHBand="1" w:evenHBand="0" w:firstRowFirstColumn="0" w:firstRowLastColumn="0" w:lastRowFirstColumn="0" w:lastRowLastColumn="0"/>
+              <w:rPr>
+                <w:rFonts w:ascii="Calibri" w:eastAsia="Times New Roman" w:hAnsi="Calibri" w:cs="Calibri"/>
+                <w:color w:val="000000"/>
+              </w:rPr>
+            </w:pPr>
+            <w:r>
+              <w:rPr>
+                <w:rFonts w:ascii="Calibri" w:eastAsia="Times New Roman" w:hAnsi="Calibri" w:cs="Calibri"/>
+                <w:color w:val="000000"/>
+              </w:rPr>
+              <w:t>1</w:t>
+            </w:r>
+          </w:p>
+        </w:tc>
+        <w:tc>
+          <w:tcPr>
+            <w:tcW w:w="2210" w:type="dxa"/>
+            <w:noWrap/>
+            <w:hideMark/>
+          </w:tcPr>
+          <w:p>
+            <w:pPr>
+              <w:jc w:val="center"/>
+              <w:cnfStyle w:val="000000100000" w:firstRow="0" w:lastRow="0" w:firstColumn="0" w:lastColumn="0" w:oddVBand="0" w:evenVBand="0" w:oddHBand="1" w:evenHBand="0" w:firstRowFirstColumn="0" w:firstRowLastColumn="0" w:lastRowFirstColumn="0" w:lastRowLastColumn="0"/>
+              <w:rPr>
+                <w:rFonts w:ascii="Calibri" w:eastAsia="Times New Roman" w:hAnsi="Calibri" w:cs="Calibri"/>
+                <w:color w:val="000000"/>
+              </w:rPr>
+            </w:pPr>
+            <w:r>
+              <w:rPr>
+                <w:rFonts w:ascii="Calibri" w:eastAsia="Times New Roman" w:hAnsi="Calibri" w:cs="Calibri"/>
+                <w:color w:val="000000"/>
+              </w:rPr>
+              <w:t>7.7%</w:t>
+            </w:r>
+          </w:p>
+        </w:tc>
+      </w:tr>
+      <w:tr>
+        <w:trPr>
+          <w:trHeight w:val="300"/>
+        </w:trPr>
+        <w:tc>
+          <w:tcPr>
+            <w:cnfStyle w:val="001000000000" w:firstRow="0" w:lastRow="0" w:firstColumn="1" w:lastColumn="0" w:oddVBand="0" w:evenVBand="0" w:oddHBand="0" w:evenHBand="0" w:firstRowFirstColumn="0" w:firstRowLastColumn="0" w:lastRowFirstColumn="0" w:lastRowLastColumn="0"/>
+            <w:tcW w:w="2875" w:type="dxa"/>
+            <w:noWrap/>
+            <w:hideMark/>
+          </w:tcPr>
+          <w:p>
+            <w:pPr>
+              <w:rPr>
+                <w:rFonts w:ascii="Calibri" w:eastAsia="Times New Roman" w:hAnsi="Calibri" w:cs="Calibri"/>
+                <w:b w:val="0"/>
+                <w:bCs w:val="0"/>
+                <w:color w:val="000000"/>
+              </w:rPr>
+            </w:pPr>
+            <w:r>
+              <w:rPr>
+                <w:rFonts w:ascii="Calibri" w:eastAsia="Times New Roman" w:hAnsi="Calibri" w:cs="Calibri"/>
+                <w:b w:val="0"/>
+                <w:bCs w:val="0"/>
+                <w:color w:val="000000"/>
+              </w:rPr>
+              <w:t>Medical Writing</w:t>
+            </w:r>
+          </w:p>
+        </w:tc>
+        <w:tc>
+          <w:tcPr>
+            <w:tcW w:w="1260" w:type="dxa"/>
+            <w:noWrap/>
+            <w:hideMark/>
+          </w:tcPr>
+          <w:p>
+            <w:pPr>
+              <w:jc w:val="center"/>
+              <w:cnfStyle w:val="000000000000" w:firstRow="0" w:lastRow="0" w:firstColumn="0" w:lastColumn="0" w:oddVBand="0" w:evenVBand="0" w:oddHBand="0" w:evenHBand="0" w:firstRowFirstColumn="0" w:firstRowLastColumn="0" w:lastRowFirstColumn="0" w:lastRowLastColumn="0"/>
+              <w:rPr>
+                <w:rFonts w:ascii="Calibri" w:eastAsia="Times New Roman" w:hAnsi="Calibri" w:cs="Calibri"/>
+                <w:color w:val="000000"/>
+              </w:rPr>
+            </w:pPr>
+            <w:r>
+              <w:rPr>
+                <w:rFonts w:ascii="Calibri" w:eastAsia="Times New Roman" w:hAnsi="Calibri" w:cs="Calibri"/>
+                <w:color w:val="000000"/>
+              </w:rPr>
+              <w:t>1</w:t>
+            </w:r>
+          </w:p>
+        </w:tc>
+        <w:tc>
+          <w:tcPr>
+            <w:tcW w:w="2210" w:type="dxa"/>
+            <w:noWrap/>
+            <w:hideMark/>
+          </w:tcPr>
+          <w:p>
+            <w:pPr>
+              <w:jc w:val="center"/>
+              <w:cnfStyle w:val="000000000000" w:firstRow="0" w:lastRow="0" w:firstColumn="0" w:lastColumn="0" w:oddVBand="0" w:evenVBand="0" w:oddHBand="0" w:evenHBand="0" w:firstRowFirstColumn="0" w:firstRowLastColumn="0" w:lastRowFirstColumn="0" w:lastRowLastColumn="0"/>
+              <w:rPr>
+                <w:rFonts w:ascii="Calibri" w:eastAsia="Times New Roman" w:hAnsi="Calibri" w:cs="Calibri"/>
+                <w:color w:val="000000"/>
+              </w:rPr>
+            </w:pPr>
+            <w:r>
+              <w:rPr>
+                <w:rFonts w:ascii="Calibri" w:eastAsia="Times New Roman" w:hAnsi="Calibri" w:cs="Calibri"/>
+                <w:color w:val="000000"/>
+              </w:rPr>
+              <w:t>7.7%</w:t>
+            </w:r>
+          </w:p>
+        </w:tc>
+      </w:tr>
+      <w:tr>
+        <w:trPr>
+          <w:cnfStyle w:val="000000100000" w:firstRow="0" w:lastRow="0" w:firstColumn="0" w:lastColumn="0" w:oddVBand="0" w:evenVBand="0" w:oddHBand="1" w:evenHBand="0" w:firstRowFirstColumn="0" w:firstRowLastColumn="0" w:lastRowFirstColumn="0" w:lastRowLastColumn="0"/>
+          <w:trHeight w:val="300"/>
+        </w:trPr>
+        <w:tc>
+          <w:tcPr>
+            <w:cnfStyle w:val="001000000000" w:firstRow="0" w:lastRow="0" w:firstColumn="1" w:lastColumn="0" w:oddVBand="0" w:evenVBand="0" w:oddHBand="0" w:evenHBand="0" w:firstRowFirstColumn="0" w:firstRowLastColumn="0" w:lastRowFirstColumn="0" w:lastRowLastColumn="0"/>
+            <w:tcW w:w="2875" w:type="dxa"/>
+            <w:noWrap/>
+            <w:hideMark/>
+          </w:tcPr>
+          <w:p>
+            <w:pPr>
+              <w:rPr>
+                <w:rFonts w:ascii="Calibri" w:eastAsia="Times New Roman" w:hAnsi="Calibri" w:cs="Calibri"/>
+                <w:b w:val="0"/>
+                <w:bCs w:val="0"/>
+                <w:color w:val="000000"/>
+              </w:rPr>
+            </w:pPr>
+            <w:r>
+              <w:rPr>
+                <w:rFonts w:ascii="Calibri" w:eastAsia="Times New Roman" w:hAnsi="Calibri" w:cs="Calibri"/>
+                <w:b w:val="0"/>
+                <w:bCs w:val="0"/>
+                <w:color w:val="000000"/>
+              </w:rPr>
+              <w:t>Project Management</w:t>
+            </w:r>
+          </w:p>
+        </w:tc>
+        <w:tc>
+          <w:tcPr>
+            <w:tcW w:w="1260" w:type="dxa"/>
+            <w:noWrap/>
+            <w:hideMark/>
+          </w:tcPr>
+          <w:p>
+            <w:pPr>
+              <w:jc w:val="center"/>
+              <w:cnfStyle w:val="000000100000" w:firstRow="0" w:lastRow="0" w:firstColumn="0" w:lastColumn="0" w:oddVBand="0" w:evenVBand="0" w:oddHBand="1" w:evenHBand="0" w:firstRowFirstColumn="0" w:firstRowLastColumn="0" w:lastRowFirstColumn="0" w:lastRowLastColumn="0"/>
+              <w:rPr>
+                <w:rFonts w:ascii="Calibri" w:eastAsia="Times New Roman" w:hAnsi="Calibri" w:cs="Calibri"/>
+                <w:color w:val="000000"/>
+              </w:rPr>
+            </w:pPr>
+            <w:r>
+              <w:rPr>
+                <w:rFonts w:ascii="Calibri" w:eastAsia="Times New Roman" w:hAnsi="Calibri" w:cs="Calibri"/>
+                <w:color w:val="000000"/>
+              </w:rPr>
+              <w:t>1</w:t>
+            </w:r>
+          </w:p>
+        </w:tc>
+        <w:tc>
+          <w:tcPr>
+            <w:tcW w:w="2210" w:type="dxa"/>
+            <w:noWrap/>
+            <w:hideMark/>
+          </w:tcPr>
+          <w:p>
+            <w:pPr>
+              <w:jc w:val="center"/>
+              <w:cnfStyle w:val="000000100000" w:firstRow="0" w:lastRow="0" w:firstColumn="0" w:lastColumn="0" w:oddVBand="0" w:evenVBand="0" w:oddHBand="1" w:evenHBand="0" w:firstRowFirstColumn="0" w:firstRowLastColumn="0" w:lastRowFirstColumn="0" w:lastRowLastColumn="0"/>
+              <w:rPr>
+                <w:rFonts w:ascii="Calibri" w:eastAsia="Times New Roman" w:hAnsi="Calibri" w:cs="Calibri"/>
+                <w:color w:val="000000"/>
+              </w:rPr>
+            </w:pPr>
+            <w:r>
+              <w:rPr>
+                <w:rFonts w:ascii="Calibri" w:eastAsia="Times New Roman" w:hAnsi="Calibri" w:cs="Calibri"/>
+                <w:color w:val="000000"/>
+              </w:rPr>
+              <w:t>7.7%</w:t>
+            </w:r>
+          </w:p>
+        </w:tc>
+      </w:tr>
+      <w:tr>
+        <w:trPr>
+          <w:trHeight w:val="300"/>
+        </w:trPr>
+        <w:tc>
+          <w:tcPr>
+            <w:cnfStyle w:val="001000000000" w:firstRow="0" w:lastRow="0" w:firstColumn="1" w:lastColumn="0" w:oddVBand="0" w:evenVBand="0" w:oddHBand="0" w:evenHBand="0" w:firstRowFirstColumn="0" w:firstRowLastColumn="0" w:lastRowFirstColumn="0" w:lastRowLastColumn="0"/>
+            <w:tcW w:w="2875" w:type="dxa"/>
+            <w:noWrap/>
+            <w:hideMark/>
+          </w:tcPr>
+          <w:p>
+            <w:pPr>
+              <w:rPr>
+                <w:rFonts w:ascii="Calibri" w:eastAsia="Times New Roman" w:hAnsi="Calibri" w:cs="Calibri"/>
+                <w:b w:val="0"/>
+                <w:bCs w:val="0"/>
+                <w:color w:val="000000"/>
+              </w:rPr>
+            </w:pPr>
+            <w:r>
+              <w:rPr>
+                <w:rFonts w:ascii="Calibri" w:eastAsia="Times New Roman" w:hAnsi="Calibri" w:cs="Calibri"/>
+                <w:b w:val="0"/>
+                <w:bCs w:val="0"/>
+                <w:color w:val="000000"/>
+              </w:rPr>
+              <w:t>Risk Manager or RBQM lead</w:t>
+            </w:r>
+          </w:p>
+        </w:tc>
+        <w:tc>
+          <w:tcPr>
+            <w:tcW w:w="1260" w:type="dxa"/>
+            <w:noWrap/>
+            <w:hideMark/>
+          </w:tcPr>
+          <w:p>
+            <w:pPr>
+              <w:jc w:val="center"/>
+              <w:cnfStyle w:val="000000000000" w:firstRow="0" w:lastRow="0" w:firstColumn="0" w:lastColumn="0" w:oddVBand="0" w:evenVBand="0" w:oddHBand="0" w:evenHBand="0" w:firstRowFirstColumn="0" w:firstRowLastColumn="0" w:lastRowFirstColumn="0" w:lastRowLastColumn="0"/>
+              <w:rPr>
+                <w:rFonts w:ascii="Calibri" w:eastAsia="Times New Roman" w:hAnsi="Calibri" w:cs="Calibri"/>
+                <w:color w:val="000000"/>
+              </w:rPr>
+            </w:pPr>
+            <w:r>
+              <w:rPr>
+                <w:rFonts w:ascii="Calibri" w:eastAsia="Times New Roman" w:hAnsi="Calibri" w:cs="Calibri"/>
+                <w:color w:val="000000"/>
+              </w:rPr>
+              <w:t>1</w:t>
+            </w:r>
+          </w:p>
+        </w:tc>
+        <w:tc>
+          <w:tcPr>
+            <w:tcW w:w="2210" w:type="dxa"/>
+            <w:noWrap/>
+            <w:hideMark/>
+          </w:tcPr>
+          <w:p>
+            <w:pPr>
+              <w:jc w:val="center"/>
+              <w:cnfStyle w:val="000000000000" w:firstRow="0" w:lastRow="0" w:firstColumn="0" w:lastColumn="0" w:oddVBand="0" w:evenVBand="0" w:oddHBand="0" w:evenHBand="0" w:firstRowFirstColumn="0" w:firstRowLastColumn="0" w:lastRowFirstColumn="0" w:lastRowLastColumn="0"/>
+              <w:rPr>
+                <w:rFonts w:ascii="Calibri" w:eastAsia="Times New Roman" w:hAnsi="Calibri" w:cs="Calibri"/>
+                <w:color w:val="000000"/>
+              </w:rPr>
+            </w:pPr>
+            <w:r>
+              <w:rPr>
+                <w:rFonts w:ascii="Calibri" w:eastAsia="Times New Roman" w:hAnsi="Calibri" w:cs="Calibri"/>
+                <w:color w:val="000000"/>
+              </w:rPr>
+              <w:t>7.7%</w:t>
+            </w:r>
+          </w:p>
+        </w:tc>
+      </w:tr>
+      <w:tr>
+        <w:trPr>
+          <w:cnfStyle w:val="000000100000" w:firstRow="0" w:lastRow="0" w:firstColumn="0" w:lastColumn="0" w:oddVBand="0" w:evenVBand="0" w:oddHBand="1" w:evenHBand="0" w:firstRowFirstColumn="0" w:firstRowLastColumn="0" w:lastRowFirstColumn="0" w:lastRowLastColumn="0"/>
+          <w:trHeight w:val="300"/>
+        </w:trPr>
+        <w:tc>
+          <w:tcPr>
+            <w:cnfStyle w:val="001000000000" w:firstRow="0" w:lastRow="0" w:firstColumn="1" w:lastColumn="0" w:oddVBand="0" w:evenVBand="0" w:oddHBand="0" w:evenHBand="0" w:firstRowFirstColumn="0" w:firstRowLastColumn="0" w:lastRowFirstColumn="0" w:lastRowLastColumn="0"/>
+            <w:tcW w:w="2875" w:type="dxa"/>
+            <w:noWrap/>
+            <w:hideMark/>
+          </w:tcPr>
+          <w:p>
+            <w:pPr>
+              <w:rPr>
+                <w:rFonts w:ascii="Calibri" w:eastAsia="Times New Roman" w:hAnsi="Calibri" w:cs="Calibri"/>
+                <w:b w:val="0"/>
+                <w:bCs w:val="0"/>
+                <w:color w:val="000000"/>
+              </w:rPr>
+            </w:pPr>
+            <w:r>
+              <w:rPr>
+                <w:rFonts w:ascii="Calibri" w:eastAsia="Times New Roman" w:hAnsi="Calibri" w:cs="Calibri"/>
+                <w:b w:val="0"/>
+                <w:bCs w:val="0"/>
+                <w:color w:val="000000"/>
+              </w:rPr>
+              <w:t>SaaS</w:t>
+            </w:r>
+            <w:r>
+              <w:rPr>
+                <w:rFonts w:ascii="Calibri" w:eastAsia="Times New Roman" w:hAnsi="Calibri" w:cs="Calibri"/>
+                <w:b w:val="0"/>
+                <w:bCs w:val="0"/>
+                <w:color w:val="000000"/>
+              </w:rPr>
+              <w:t> programmers</w:t>
+            </w:r>
+          </w:p>
+        </w:tc>
+        <w:tc>
+          <w:tcPr>
+            <w:tcW w:w="1260" w:type="dxa"/>
+            <w:noWrap/>
+            <w:hideMark/>
+          </w:tcPr>
+          <w:p>
+            <w:pPr>
+              <w:jc w:val="center"/>
+              <w:cnfStyle w:val="000000100000" w:firstRow="0" w:lastRow="0" w:firstColumn="0" w:lastColumn="0" w:oddVBand="0" w:evenVBand="0" w:oddHBand="1" w:evenHBand="0" w:firstRowFirstColumn="0" w:firstRowLastColumn="0" w:lastRowFirstColumn="0" w:lastRowLastColumn="0"/>
+              <w:rPr>
+                <w:rFonts w:ascii="Calibri" w:eastAsia="Times New Roman" w:hAnsi="Calibri" w:cs="Calibri"/>
+                <w:color w:val="000000"/>
+              </w:rPr>
+            </w:pPr>
+            <w:r>
+              <w:rPr>
+                <w:rFonts w:ascii="Calibri" w:eastAsia="Times New Roman" w:hAnsi="Calibri" w:cs="Calibri"/>
+                <w:color w:val="000000"/>
+              </w:rPr>
+              <w:t>1</w:t>
+            </w:r>
+          </w:p>
+        </w:tc>
+        <w:tc>
+          <w:tcPr>
+            <w:tcW w:w="2210" w:type="dxa"/>
+            <w:noWrap/>
+            <w:hideMark/>
+          </w:tcPr>
+          <w:p>
+            <w:pPr>
+              <w:jc w:val="center"/>
+              <w:cnfStyle w:val="000000100000" w:firstRow="0" w:lastRow="0" w:firstColumn="0" w:lastColumn="0" w:oddVBand="0" w:evenVBand="0" w:oddHBand="1" w:evenHBand="0" w:firstRowFirstColumn="0" w:firstRowLastColumn="0" w:lastRowFirstColumn="0" w:lastRowLastColumn="0"/>
+              <w:rPr>
+                <w:rFonts w:ascii="Calibri" w:eastAsia="Times New Roman" w:hAnsi="Calibri" w:cs="Calibri"/>
+                <w:color w:val="000000"/>
+              </w:rPr>
+            </w:pPr>
+            <w:r>
+              <w:rPr>
+                <w:rFonts w:ascii="Calibri" w:eastAsia="Times New Roman" w:hAnsi="Calibri" w:cs="Calibri"/>
+                <w:color w:val="000000"/>
+              </w:rPr>
+              <w:t>7.7%</w:t>
+            </w:r>
+          </w:p>
+        </w:tc>
+      </w:tr>
+    </w:tbl>
+    <w:p/>
+    <w:p>
+      <w:pPr>
+        <w:pStyle w:val="Heading1"/>
+      </w:pPr>
+      <w:bookmarkStart w:id="4" w:name="_Toc150666502"/>
+      <w:r>
+        <w:lastRenderedPageBreak/>
+        <w:t>Q4</w:t>
+      </w:r>
+      <w:bookmarkEnd w:id="4"/>
+    </w:p>
+    <w:p>
+      <w:pPr>
+        <w:keepNext/>
+      </w:pPr>
+    </w:p>
+    <w:p>
+      <w:pPr>
+        <w:keepNext/>
+      </w:pPr>
+      <w:r>
+        <w:rPr>
+          <w:noProof/>
+        </w:rPr>
+        <w:drawing>
+          <wp:inline distT="0" distB="0" distL="0" distR="0" wp14:anchorId="2BAA70B4" wp14:editId="0C592307">
+            <wp:extent cx="5486585" cy="4572154"/>
+            <wp:effectExtent l="0" t="0" r="0" b="0"/>
+            <wp:docPr id="6" name="Picture 6" descr="A graph with numbers and text&#10;&#10;Description automatically generated with medium confidence"/>
+            <wp:cNvGraphicFramePr>
+              <a:graphicFrameLocks xmlns:a="http://schemas.openxmlformats.org/drawingml/2006/main" noChangeAspect="1"/>
+            </wp:cNvGraphicFramePr>
+            <a:graphic xmlns:a="http://schemas.openxmlformats.org/drawingml/2006/main">
+              <a:graphicData uri="http://schemas.openxmlformats.org/drawingml/2006/picture">
+                <pic:pic xmlns:pic="http://schemas.openxmlformats.org/drawingml/2006/picture">
+                  <pic:nvPicPr>
+                    <pic:cNvPr id="6" name="Picture 6" descr="A graph with numbers and text&#10;&#10;Description automatically generated with medium confidence"/>
+                    <pic:cNvPicPr/>
+                  </pic:nvPicPr>
+                  <pic:blipFill>
+                    <a:blip r:embed="rId10" cstate="print">
                       <a:extLst>
                         <a:ext uri="{28A0092B-C50C-407E-A947-70E740481C1C}">
                           <a14:useLocalDpi xmlns:a14="http://schemas.microsoft.com/office/drawing/2010/main" val="0"/>
@@ -1182,7 +2455,7 @@
         <w:rPr>
           <w:noProof/>
         </w:rPr>
-        <w:t>2</w:t>
+        <w:t>4</w:t>
       </w:r>
       <w:r>
         <w:rPr>
@@ -1191,23 +2464,32 @@
         <w:fldChar w:fldCharType="end"/>
       </w:r>
       <w:r>
-        <w:t xml:space="preserve"> </w:t>
-      </w:r>
-      <w:r>
-        <w:t>placeholder</w:t>
-      </w:r>
-    </w:p>
-    <w:p/>
+        <w:t xml:space="preserve"> placeholder</w:t>
+      </w:r>
+    </w:p>
+    <w:p>
+      <w:pPr>
+        <w:rPr>
+          <w:rFonts w:asciiTheme="majorHAnsi" w:eastAsiaTheme="majorEastAsia" w:hAnsiTheme="majorHAnsi" w:cstheme="majorBidi"/>
+          <w:color w:val="2F5496" w:themeColor="accent1" w:themeShade="BF"/>
+          <w:sz w:val="32"/>
+          <w:szCs w:val="32"/>
+        </w:rPr>
+      </w:pPr>
+      <w:r>
+        <w:br w:type="page"/>
+      </w:r>
+    </w:p>
     <w:p>
       <w:pPr>
         <w:pStyle w:val="Heading1"/>
       </w:pPr>
-      <w:bookmarkStart w:id="2" w:name="_Toc150666500"/>
+      <w:bookmarkStart w:id="5" w:name="_Toc150666503"/>
       <w:r>
         <w:lastRenderedPageBreak/>
-        <w:t>Q3</w:t>
-      </w:r>
-      <w:bookmarkEnd w:id="2"/>
+        <w:t>Q5</w:t>
+      </w:r>
+      <w:bookmarkEnd w:id="5"/>
     </w:p>
     <w:p>
       <w:pPr>
@@ -1223,10 +2505,10 @@
           <w:noProof/>
         </w:rPr>
         <w:drawing>
-          <wp:inline distT="0" distB="0" distL="0" distR="0" wp14:anchorId="2AC355CD" wp14:editId="215F27C9">
-            <wp:extent cx="5486585" cy="5486585"/>
+          <wp:inline distT="0" distB="0" distL="0" distR="0" wp14:anchorId="78839DB1" wp14:editId="60816085">
+            <wp:extent cx="5486585" cy="4572154"/>
             <wp:effectExtent l="0" t="0" r="0" b="0"/>
-            <wp:docPr id="5" name="Picture 5" descr="A graph of a bar of data&#10;&#10;Description automatically generated with medium confidence"/>
+            <wp:docPr id="7" name="Picture 7" descr="A graph of a company&#10;&#10;Description automatically generated with medium confidence"/>
             <wp:cNvGraphicFramePr>
               <a:graphicFrameLocks xmlns:a="http://schemas.openxmlformats.org/drawingml/2006/main" noChangeAspect="1"/>
             </wp:cNvGraphicFramePr>
@@ -1234,1222 +2516,7 @@
               <a:graphicData uri="http://schemas.openxmlformats.org/drawingml/2006/picture">
                 <pic:pic xmlns:pic="http://schemas.openxmlformats.org/drawingml/2006/picture">
                   <pic:nvPicPr>
-                    <pic:cNvPr id="5" name="Picture 5" descr="A graph of a bar of data&#10;&#10;Description automatically generated with medium confidence"/>
-                    <pic:cNvPicPr/>
-                  </pic:nvPicPr>
-                  <pic:blipFill>
-                    <a:blip r:embed="rId10" cstate="print">
-                      <a:extLst>
-                        <a:ext uri="{28A0092B-C50C-407E-A947-70E740481C1C}">
-                          <a14:useLocalDpi xmlns:a14="http://schemas.microsoft.com/office/drawing/2010/main" val="0"/>
-                        </a:ext>
-                      </a:extLst>
-                    </a:blip>
-                    <a:stretch>
-                      <a:fillRect/>
-                    </a:stretch>
-                  </pic:blipFill>
-                  <pic:spPr>
-                    <a:xfrm>
-                      <a:off x="0" y="0"/>
-                      <a:ext cx="5486585" cy="5486585"/>
-                    </a:xfrm>
-                    <a:prstGeom prst="rect">
-                      <a:avLst/>
-                    </a:prstGeom>
-                  </pic:spPr>
-                </pic:pic>
-              </a:graphicData>
-            </a:graphic>
-          </wp:inline>
-        </w:drawing>
-      </w:r>
-    </w:p>
-    <w:p>
-      <w:pPr>
-        <w:pStyle w:val="Caption"/>
-      </w:pPr>
-      <w:r>
-        <w:t xml:space="preserve">Figure </w:t>
-      </w:r>
-      <w:r>
-        <w:fldChar w:fldCharType="begin"/>
-      </w:r>
-      <w:r>
-        <w:instrText xml:space="preserve"> SEQ Figure \* ARABIC </w:instrText>
-      </w:r>
-      <w:r>
-        <w:fldChar w:fldCharType="separate"/>
-      </w:r>
-      <w:r>
-        <w:rPr>
-          <w:noProof/>
-        </w:rPr>
-        <w:t>3</w:t>
-      </w:r>
-      <w:r>
-        <w:rPr>
-          <w:noProof/>
-        </w:rPr>
-        <w:fldChar w:fldCharType="end"/>
-      </w:r>
-      <w:r>
-        <w:t xml:space="preserve"> </w:t>
-      </w:r>
-      <w:r>
-        <w:t>placeholder</w:t>
-      </w:r>
-      <w:r>
-        <w:t xml:space="preserve"> </w:t>
-      </w:r>
-    </w:p>
-    <w:p/>
-    <w:p/>
-    <w:p>
-      <w:pPr>
-        <w:keepNext/>
-      </w:pPr>
-    </w:p>
-    <w:p>
-      <w:pPr>
-        <w:keepNext/>
-      </w:pPr>
-    </w:p>
-    <w:p>
-      <w:pPr>
-        <w:pStyle w:val="Caption"/>
-      </w:pPr>
-    </w:p>
-    <w:p>
-      <w:r>
-        <w:br w:type="page"/>
-      </w:r>
-    </w:p>
-    <w:p>
-      <w:pPr>
-        <w:pStyle w:val="Heading1"/>
-      </w:pPr>
-      <w:bookmarkStart w:id="3" w:name="_Toc150666501"/>
-      <w:r>
-        <w:lastRenderedPageBreak/>
-        <w:t>T1</w:t>
-      </w:r>
-      <w:r>
-        <w:t xml:space="preserve"> (Q3b)</w:t>
-      </w:r>
-      <w:bookmarkEnd w:id="3"/>
-    </w:p>
-    <w:p>
-      <w:pPr>
-        <w:rPr>
-          <w:b/>
-          <w:bCs/>
-          <w:sz w:val="24"/>
-          <w:szCs w:val="24"/>
-        </w:rPr>
-      </w:pPr>
-    </w:p>
-    <w:p>
-      <w:pPr>
-        <w:rPr>
-          <w:b/>
-          <w:bCs/>
-          <w:sz w:val="24"/>
-          <w:szCs w:val="24"/>
-        </w:rPr>
-      </w:pPr>
-      <w:r>
-        <w:rPr>
-          <w:b/>
-          <w:bCs/>
-          <w:sz w:val="24"/>
-          <w:szCs w:val="24"/>
-        </w:rPr>
-        <w:t xml:space="preserve">(Q3: </w:t>
-      </w:r>
-      <w:proofErr w:type="gramStart"/>
-      <w:r>
-        <w:rPr>
-          <w:b/>
-          <w:bCs/>
-          <w:sz w:val="24"/>
-          <w:szCs w:val="24"/>
-        </w:rPr>
-        <w:t>Other</w:t>
-      </w:r>
-      <w:proofErr w:type="gramEnd"/>
-      <w:r>
-        <w:rPr>
-          <w:b/>
-          <w:bCs/>
-          <w:sz w:val="24"/>
-          <w:szCs w:val="24"/>
-        </w:rPr>
-        <w:t xml:space="preserve"> category breakdown)</w:t>
-      </w:r>
-    </w:p>
-    <w:p>
-      <w:pPr>
-        <w:rPr>
-          <w:i/>
-          <w:iCs/>
-          <w:color w:val="44546A" w:themeColor="text2"/>
-          <w:sz w:val="18"/>
-          <w:szCs w:val="18"/>
-        </w:rPr>
-      </w:pPr>
-      <w:r>
-        <w:rPr>
-          <w:i/>
-          <w:iCs/>
-          <w:color w:val="44546A" w:themeColor="text2"/>
-          <w:sz w:val="18"/>
-          <w:szCs w:val="18"/>
-        </w:rPr>
-        <w:t xml:space="preserve">Table 1: placeholder </w:t>
-      </w:r>
-    </w:p>
-    <w:p>
-      <w:r>
-        <w:t>Total Count = 13</w:t>
-      </w:r>
-    </w:p>
-    <w:tbl>
-      <w:tblPr>
-        <w:tblStyle w:val="PlainTable2"/>
-        <w:tblW w:w="0" w:type="auto"/>
-        <w:tblLook w:val="04A0" w:firstRow="1" w:lastRow="0" w:firstColumn="1" w:lastColumn="0" w:noHBand="0" w:noVBand="1"/>
-      </w:tblPr>
-      <w:tblGrid>
-        <w:gridCol w:w="2875"/>
-        <w:gridCol w:w="1260"/>
-        <w:gridCol w:w="2210"/>
-      </w:tblGrid>
-      <w:tr>
-        <w:trPr>
-          <w:cnfStyle w:val="100000000000" w:firstRow="1" w:lastRow="0" w:firstColumn="0" w:lastColumn="0" w:oddVBand="0" w:evenVBand="0" w:oddHBand="0" w:evenHBand="0" w:firstRowFirstColumn="0" w:firstRowLastColumn="0" w:lastRowFirstColumn="0" w:lastRowLastColumn="0"/>
-          <w:trHeight w:val="300"/>
-        </w:trPr>
-        <w:tc>
-          <w:tcPr>
-            <w:cnfStyle w:val="001000000000" w:firstRow="0" w:lastRow="0" w:firstColumn="1" w:lastColumn="0" w:oddVBand="0" w:evenVBand="0" w:oddHBand="0" w:evenHBand="0" w:firstRowFirstColumn="0" w:firstRowLastColumn="0" w:lastRowFirstColumn="0" w:lastRowLastColumn="0"/>
-            <w:tcW w:w="2875" w:type="dxa"/>
-            <w:noWrap/>
-            <w:hideMark/>
-          </w:tcPr>
-          <w:p>
-            <w:pPr>
-              <w:rPr>
-                <w:rFonts w:ascii="Calibri" w:eastAsia="Times New Roman" w:hAnsi="Calibri" w:cs="Calibri"/>
-                <w:color w:val="000000"/>
-              </w:rPr>
-            </w:pPr>
-            <w:r>
-              <w:rPr>
-                <w:rFonts w:ascii="Calibri" w:eastAsia="Times New Roman" w:hAnsi="Calibri" w:cs="Calibri"/>
-                <w:color w:val="000000"/>
-              </w:rPr>
-              <w:t>Other</w:t>
-            </w:r>
-            <w:r>
-              <w:rPr>
-                <w:rFonts w:ascii="Calibri" w:eastAsia="Times New Roman" w:hAnsi="Calibri" w:cs="Calibri"/>
-                <w:color w:val="000000"/>
-              </w:rPr>
-              <w:t>s</w:t>
-            </w:r>
-            <w:r>
-              <w:rPr>
-                <w:rFonts w:ascii="Calibri" w:eastAsia="Times New Roman" w:hAnsi="Calibri" w:cs="Calibri"/>
-                <w:color w:val="000000"/>
-              </w:rPr>
-              <w:t>:</w:t>
-            </w:r>
-          </w:p>
-        </w:tc>
-        <w:tc>
-          <w:tcPr>
-            <w:tcW w:w="1260" w:type="dxa"/>
-            <w:noWrap/>
-            <w:hideMark/>
-          </w:tcPr>
-          <w:p>
-            <w:pPr>
-              <w:jc w:val="center"/>
-              <w:cnfStyle w:val="100000000000" w:firstRow="1" w:lastRow="0" w:firstColumn="0" w:lastColumn="0" w:oddVBand="0" w:evenVBand="0" w:oddHBand="0" w:evenHBand="0" w:firstRowFirstColumn="0" w:firstRowLastColumn="0" w:lastRowFirstColumn="0" w:lastRowLastColumn="0"/>
-              <w:rPr>
-                <w:rFonts w:ascii="Calibri" w:eastAsia="Times New Roman" w:hAnsi="Calibri" w:cs="Calibri"/>
-                <w:color w:val="000000"/>
-              </w:rPr>
-            </w:pPr>
-            <w:r>
-              <w:rPr>
-                <w:rFonts w:ascii="Calibri" w:eastAsia="Times New Roman" w:hAnsi="Calibri" w:cs="Calibri"/>
-                <w:color w:val="000000"/>
-              </w:rPr>
-              <w:t>Count</w:t>
-            </w:r>
-          </w:p>
-        </w:tc>
-        <w:tc>
-          <w:tcPr>
-            <w:tcW w:w="2210" w:type="dxa"/>
-            <w:noWrap/>
-            <w:hideMark/>
-          </w:tcPr>
-          <w:p>
-            <w:pPr>
-              <w:jc w:val="center"/>
-              <w:cnfStyle w:val="100000000000" w:firstRow="1" w:lastRow="0" w:firstColumn="0" w:lastColumn="0" w:oddVBand="0" w:evenVBand="0" w:oddHBand="0" w:evenHBand="0" w:firstRowFirstColumn="0" w:firstRowLastColumn="0" w:lastRowFirstColumn="0" w:lastRowLastColumn="0"/>
-              <w:rPr>
-                <w:rFonts w:ascii="Calibri" w:eastAsia="Times New Roman" w:hAnsi="Calibri" w:cs="Calibri"/>
-                <w:color w:val="000000"/>
-              </w:rPr>
-            </w:pPr>
-            <w:r>
-              <w:rPr>
-                <w:rFonts w:ascii="Calibri" w:eastAsia="Times New Roman" w:hAnsi="Calibri" w:cs="Calibri"/>
-                <w:color w:val="000000"/>
-              </w:rPr>
-              <w:t>Percentage</w:t>
-            </w:r>
-          </w:p>
-        </w:tc>
-      </w:tr>
-      <w:tr>
-        <w:trPr>
-          <w:cnfStyle w:val="000000100000" w:firstRow="0" w:lastRow="0" w:firstColumn="0" w:lastColumn="0" w:oddVBand="0" w:evenVBand="0" w:oddHBand="1" w:evenHBand="0" w:firstRowFirstColumn="0" w:firstRowLastColumn="0" w:lastRowFirstColumn="0" w:lastRowLastColumn="0"/>
-          <w:trHeight w:val="300"/>
-        </w:trPr>
-        <w:tc>
-          <w:tcPr>
-            <w:cnfStyle w:val="001000000000" w:firstRow="0" w:lastRow="0" w:firstColumn="1" w:lastColumn="0" w:oddVBand="0" w:evenVBand="0" w:oddHBand="0" w:evenHBand="0" w:firstRowFirstColumn="0" w:firstRowLastColumn="0" w:lastRowFirstColumn="0" w:lastRowLastColumn="0"/>
-            <w:tcW w:w="2875" w:type="dxa"/>
-            <w:noWrap/>
-            <w:hideMark/>
-          </w:tcPr>
-          <w:p>
-            <w:pPr>
-              <w:rPr>
-                <w:rFonts w:ascii="Calibri" w:eastAsia="Times New Roman" w:hAnsi="Calibri" w:cs="Calibri"/>
-                <w:b w:val="0"/>
-                <w:bCs w:val="0"/>
-                <w:color w:val="000000"/>
-              </w:rPr>
-            </w:pPr>
-            <w:r>
-              <w:rPr>
-                <w:rFonts w:ascii="Calibri" w:eastAsia="Times New Roman" w:hAnsi="Calibri" w:cs="Calibri"/>
-                <w:b w:val="0"/>
-                <w:bCs w:val="0"/>
-                <w:color w:val="000000"/>
-              </w:rPr>
-              <w:t>Central Monitoring</w:t>
-            </w:r>
-          </w:p>
-        </w:tc>
-        <w:tc>
-          <w:tcPr>
-            <w:tcW w:w="1260" w:type="dxa"/>
-            <w:noWrap/>
-            <w:hideMark/>
-          </w:tcPr>
-          <w:p>
-            <w:pPr>
-              <w:jc w:val="center"/>
-              <w:cnfStyle w:val="000000100000" w:firstRow="0" w:lastRow="0" w:firstColumn="0" w:lastColumn="0" w:oddVBand="0" w:evenVBand="0" w:oddHBand="1" w:evenHBand="0" w:firstRowFirstColumn="0" w:firstRowLastColumn="0" w:lastRowFirstColumn="0" w:lastRowLastColumn="0"/>
-              <w:rPr>
-                <w:rFonts w:ascii="Calibri" w:eastAsia="Times New Roman" w:hAnsi="Calibri" w:cs="Calibri"/>
-                <w:color w:val="000000"/>
-              </w:rPr>
-            </w:pPr>
-            <w:r>
-              <w:rPr>
-                <w:rFonts w:ascii="Calibri" w:eastAsia="Times New Roman" w:hAnsi="Calibri" w:cs="Calibri"/>
-                <w:color w:val="000000"/>
-              </w:rPr>
-              <w:t>3</w:t>
-            </w:r>
-          </w:p>
-        </w:tc>
-        <w:tc>
-          <w:tcPr>
-            <w:tcW w:w="2210" w:type="dxa"/>
-            <w:noWrap/>
-            <w:hideMark/>
-          </w:tcPr>
-          <w:p>
-            <w:pPr>
-              <w:jc w:val="center"/>
-              <w:cnfStyle w:val="000000100000" w:firstRow="0" w:lastRow="0" w:firstColumn="0" w:lastColumn="0" w:oddVBand="0" w:evenVBand="0" w:oddHBand="1" w:evenHBand="0" w:firstRowFirstColumn="0" w:firstRowLastColumn="0" w:lastRowFirstColumn="0" w:lastRowLastColumn="0"/>
-              <w:rPr>
-                <w:rFonts w:ascii="Calibri" w:eastAsia="Times New Roman" w:hAnsi="Calibri" w:cs="Calibri"/>
-                <w:color w:val="000000"/>
-              </w:rPr>
-            </w:pPr>
-            <w:r>
-              <w:rPr>
-                <w:rFonts w:ascii="Calibri" w:eastAsia="Times New Roman" w:hAnsi="Calibri" w:cs="Calibri"/>
-                <w:color w:val="000000"/>
-              </w:rPr>
-              <w:t>23.1%</w:t>
-            </w:r>
-          </w:p>
-        </w:tc>
-      </w:tr>
-      <w:tr>
-        <w:trPr>
-          <w:trHeight w:val="300"/>
-        </w:trPr>
-        <w:tc>
-          <w:tcPr>
-            <w:cnfStyle w:val="001000000000" w:firstRow="0" w:lastRow="0" w:firstColumn="1" w:lastColumn="0" w:oddVBand="0" w:evenVBand="0" w:oddHBand="0" w:evenHBand="0" w:firstRowFirstColumn="0" w:firstRowLastColumn="0" w:lastRowFirstColumn="0" w:lastRowLastColumn="0"/>
-            <w:tcW w:w="2875" w:type="dxa"/>
-            <w:noWrap/>
-            <w:hideMark/>
-          </w:tcPr>
-          <w:p>
-            <w:pPr>
-              <w:rPr>
-                <w:rFonts w:ascii="Calibri" w:eastAsia="Times New Roman" w:hAnsi="Calibri" w:cs="Calibri"/>
-                <w:b w:val="0"/>
-                <w:bCs w:val="0"/>
-                <w:color w:val="000000"/>
-              </w:rPr>
-            </w:pPr>
-            <w:r>
-              <w:rPr>
-                <w:rFonts w:ascii="Calibri" w:eastAsia="Times New Roman" w:hAnsi="Calibri" w:cs="Calibri"/>
-                <w:b w:val="0"/>
-                <w:bCs w:val="0"/>
-                <w:color w:val="000000"/>
-              </w:rPr>
-              <w:t>Clinical Trial Supplies</w:t>
-            </w:r>
-          </w:p>
-        </w:tc>
-        <w:tc>
-          <w:tcPr>
-            <w:tcW w:w="1260" w:type="dxa"/>
-            <w:noWrap/>
-            <w:hideMark/>
-          </w:tcPr>
-          <w:p>
-            <w:pPr>
-              <w:jc w:val="center"/>
-              <w:cnfStyle w:val="000000000000" w:firstRow="0" w:lastRow="0" w:firstColumn="0" w:lastColumn="0" w:oddVBand="0" w:evenVBand="0" w:oddHBand="0" w:evenHBand="0" w:firstRowFirstColumn="0" w:firstRowLastColumn="0" w:lastRowFirstColumn="0" w:lastRowLastColumn="0"/>
-              <w:rPr>
-                <w:rFonts w:ascii="Calibri" w:eastAsia="Times New Roman" w:hAnsi="Calibri" w:cs="Calibri"/>
-                <w:color w:val="000000"/>
-              </w:rPr>
-            </w:pPr>
-            <w:r>
-              <w:rPr>
-                <w:rFonts w:ascii="Calibri" w:eastAsia="Times New Roman" w:hAnsi="Calibri" w:cs="Calibri"/>
-                <w:color w:val="000000"/>
-              </w:rPr>
-              <w:t>1</w:t>
-            </w:r>
-          </w:p>
-        </w:tc>
-        <w:tc>
-          <w:tcPr>
-            <w:tcW w:w="2210" w:type="dxa"/>
-            <w:noWrap/>
-            <w:hideMark/>
-          </w:tcPr>
-          <w:p>
-            <w:pPr>
-              <w:jc w:val="center"/>
-              <w:cnfStyle w:val="000000000000" w:firstRow="0" w:lastRow="0" w:firstColumn="0" w:lastColumn="0" w:oddVBand="0" w:evenVBand="0" w:oddHBand="0" w:evenHBand="0" w:firstRowFirstColumn="0" w:firstRowLastColumn="0" w:lastRowFirstColumn="0" w:lastRowLastColumn="0"/>
-              <w:rPr>
-                <w:rFonts w:ascii="Calibri" w:eastAsia="Times New Roman" w:hAnsi="Calibri" w:cs="Calibri"/>
-                <w:color w:val="000000"/>
-              </w:rPr>
-            </w:pPr>
-            <w:r>
-              <w:rPr>
-                <w:rFonts w:ascii="Calibri" w:eastAsia="Times New Roman" w:hAnsi="Calibri" w:cs="Calibri"/>
-                <w:color w:val="000000"/>
-              </w:rPr>
-              <w:t>7.7%</w:t>
-            </w:r>
-          </w:p>
-        </w:tc>
-      </w:tr>
-      <w:tr>
-        <w:trPr>
-          <w:cnfStyle w:val="000000100000" w:firstRow="0" w:lastRow="0" w:firstColumn="0" w:lastColumn="0" w:oddVBand="0" w:evenVBand="0" w:oddHBand="1" w:evenHBand="0" w:firstRowFirstColumn="0" w:firstRowLastColumn="0" w:lastRowFirstColumn="0" w:lastRowLastColumn="0"/>
-          <w:trHeight w:val="300"/>
-        </w:trPr>
-        <w:tc>
-          <w:tcPr>
-            <w:cnfStyle w:val="001000000000" w:firstRow="0" w:lastRow="0" w:firstColumn="1" w:lastColumn="0" w:oddVBand="0" w:evenVBand="0" w:oddHBand="0" w:evenHBand="0" w:firstRowFirstColumn="0" w:firstRowLastColumn="0" w:lastRowFirstColumn="0" w:lastRowLastColumn="0"/>
-            <w:tcW w:w="2875" w:type="dxa"/>
-            <w:noWrap/>
-            <w:hideMark/>
-          </w:tcPr>
-          <w:p>
-            <w:pPr>
-              <w:rPr>
-                <w:rFonts w:ascii="Calibri" w:eastAsia="Times New Roman" w:hAnsi="Calibri" w:cs="Calibri"/>
-                <w:b w:val="0"/>
-                <w:bCs w:val="0"/>
-                <w:color w:val="000000"/>
-              </w:rPr>
-            </w:pPr>
-            <w:r>
-              <w:rPr>
-                <w:rFonts w:ascii="Calibri" w:eastAsia="Times New Roman" w:hAnsi="Calibri" w:cs="Calibri"/>
-                <w:b w:val="0"/>
-                <w:bCs w:val="0"/>
-                <w:color w:val="000000"/>
-              </w:rPr>
-              <w:t>Contracts</w:t>
-            </w:r>
-          </w:p>
-        </w:tc>
-        <w:tc>
-          <w:tcPr>
-            <w:tcW w:w="1260" w:type="dxa"/>
-            <w:noWrap/>
-            <w:hideMark/>
-          </w:tcPr>
-          <w:p>
-            <w:pPr>
-              <w:jc w:val="center"/>
-              <w:cnfStyle w:val="000000100000" w:firstRow="0" w:lastRow="0" w:firstColumn="0" w:lastColumn="0" w:oddVBand="0" w:evenVBand="0" w:oddHBand="1" w:evenHBand="0" w:firstRowFirstColumn="0" w:firstRowLastColumn="0" w:lastRowFirstColumn="0" w:lastRowLastColumn="0"/>
-              <w:rPr>
-                <w:rFonts w:ascii="Calibri" w:eastAsia="Times New Roman" w:hAnsi="Calibri" w:cs="Calibri"/>
-                <w:color w:val="000000"/>
-              </w:rPr>
-            </w:pPr>
-            <w:r>
-              <w:rPr>
-                <w:rFonts w:ascii="Calibri" w:eastAsia="Times New Roman" w:hAnsi="Calibri" w:cs="Calibri"/>
-                <w:color w:val="000000"/>
-              </w:rPr>
-              <w:t>1</w:t>
-            </w:r>
-          </w:p>
-        </w:tc>
-        <w:tc>
-          <w:tcPr>
-            <w:tcW w:w="2210" w:type="dxa"/>
-            <w:noWrap/>
-            <w:hideMark/>
-          </w:tcPr>
-          <w:p>
-            <w:pPr>
-              <w:jc w:val="center"/>
-              <w:cnfStyle w:val="000000100000" w:firstRow="0" w:lastRow="0" w:firstColumn="0" w:lastColumn="0" w:oddVBand="0" w:evenVBand="0" w:oddHBand="1" w:evenHBand="0" w:firstRowFirstColumn="0" w:firstRowLastColumn="0" w:lastRowFirstColumn="0" w:lastRowLastColumn="0"/>
-              <w:rPr>
-                <w:rFonts w:ascii="Calibri" w:eastAsia="Times New Roman" w:hAnsi="Calibri" w:cs="Calibri"/>
-                <w:color w:val="000000"/>
-              </w:rPr>
-            </w:pPr>
-            <w:r>
-              <w:rPr>
-                <w:rFonts w:ascii="Calibri" w:eastAsia="Times New Roman" w:hAnsi="Calibri" w:cs="Calibri"/>
-                <w:color w:val="000000"/>
-              </w:rPr>
-              <w:t>7.7%</w:t>
-            </w:r>
-          </w:p>
-        </w:tc>
-      </w:tr>
-      <w:tr>
-        <w:trPr>
-          <w:trHeight w:val="300"/>
-        </w:trPr>
-        <w:tc>
-          <w:tcPr>
-            <w:cnfStyle w:val="001000000000" w:firstRow="0" w:lastRow="0" w:firstColumn="1" w:lastColumn="0" w:oddVBand="0" w:evenVBand="0" w:oddHBand="0" w:evenHBand="0" w:firstRowFirstColumn="0" w:firstRowLastColumn="0" w:lastRowFirstColumn="0" w:lastRowLastColumn="0"/>
-            <w:tcW w:w="2875" w:type="dxa"/>
-            <w:noWrap/>
-            <w:hideMark/>
-          </w:tcPr>
-          <w:p>
-            <w:pPr>
-              <w:rPr>
-                <w:rFonts w:ascii="Calibri" w:eastAsia="Times New Roman" w:hAnsi="Calibri" w:cs="Calibri"/>
-                <w:b w:val="0"/>
-                <w:bCs w:val="0"/>
-                <w:color w:val="000000"/>
-              </w:rPr>
-            </w:pPr>
-            <w:r>
-              <w:rPr>
-                <w:rFonts w:ascii="Calibri" w:eastAsia="Times New Roman" w:hAnsi="Calibri" w:cs="Calibri"/>
-                <w:b w:val="0"/>
-                <w:bCs w:val="0"/>
-                <w:color w:val="000000"/>
-              </w:rPr>
-              <w:t>Diagnostics</w:t>
-            </w:r>
-          </w:p>
-        </w:tc>
-        <w:tc>
-          <w:tcPr>
-            <w:tcW w:w="1260" w:type="dxa"/>
-            <w:noWrap/>
-            <w:hideMark/>
-          </w:tcPr>
-          <w:p>
-            <w:pPr>
-              <w:jc w:val="center"/>
-              <w:cnfStyle w:val="000000000000" w:firstRow="0" w:lastRow="0" w:firstColumn="0" w:lastColumn="0" w:oddVBand="0" w:evenVBand="0" w:oddHBand="0" w:evenHBand="0" w:firstRowFirstColumn="0" w:firstRowLastColumn="0" w:lastRowFirstColumn="0" w:lastRowLastColumn="0"/>
-              <w:rPr>
-                <w:rFonts w:ascii="Calibri" w:eastAsia="Times New Roman" w:hAnsi="Calibri" w:cs="Calibri"/>
-                <w:color w:val="000000"/>
-              </w:rPr>
-            </w:pPr>
-            <w:r>
-              <w:rPr>
-                <w:rFonts w:ascii="Calibri" w:eastAsia="Times New Roman" w:hAnsi="Calibri" w:cs="Calibri"/>
-                <w:color w:val="000000"/>
-              </w:rPr>
-              <w:t>1</w:t>
-            </w:r>
-          </w:p>
-        </w:tc>
-        <w:tc>
-          <w:tcPr>
-            <w:tcW w:w="2210" w:type="dxa"/>
-            <w:noWrap/>
-            <w:hideMark/>
-          </w:tcPr>
-          <w:p>
-            <w:pPr>
-              <w:jc w:val="center"/>
-              <w:cnfStyle w:val="000000000000" w:firstRow="0" w:lastRow="0" w:firstColumn="0" w:lastColumn="0" w:oddVBand="0" w:evenVBand="0" w:oddHBand="0" w:evenHBand="0" w:firstRowFirstColumn="0" w:firstRowLastColumn="0" w:lastRowFirstColumn="0" w:lastRowLastColumn="0"/>
-              <w:rPr>
-                <w:rFonts w:ascii="Calibri" w:eastAsia="Times New Roman" w:hAnsi="Calibri" w:cs="Calibri"/>
-                <w:color w:val="000000"/>
-              </w:rPr>
-            </w:pPr>
-            <w:r>
-              <w:rPr>
-                <w:rFonts w:ascii="Calibri" w:eastAsia="Times New Roman" w:hAnsi="Calibri" w:cs="Calibri"/>
-                <w:color w:val="000000"/>
-              </w:rPr>
-              <w:t>7.7%</w:t>
-            </w:r>
-          </w:p>
-        </w:tc>
-      </w:tr>
-      <w:tr>
-        <w:trPr>
-          <w:cnfStyle w:val="000000100000" w:firstRow="0" w:lastRow="0" w:firstColumn="0" w:lastColumn="0" w:oddVBand="0" w:evenVBand="0" w:oddHBand="1" w:evenHBand="0" w:firstRowFirstColumn="0" w:firstRowLastColumn="0" w:lastRowFirstColumn="0" w:lastRowLastColumn="0"/>
-          <w:trHeight w:val="300"/>
-        </w:trPr>
-        <w:tc>
-          <w:tcPr>
-            <w:cnfStyle w:val="001000000000" w:firstRow="0" w:lastRow="0" w:firstColumn="1" w:lastColumn="0" w:oddVBand="0" w:evenVBand="0" w:oddHBand="0" w:evenHBand="0" w:firstRowFirstColumn="0" w:firstRowLastColumn="0" w:lastRowFirstColumn="0" w:lastRowLastColumn="0"/>
-            <w:tcW w:w="2875" w:type="dxa"/>
-            <w:noWrap/>
-            <w:hideMark/>
-          </w:tcPr>
-          <w:p>
-            <w:pPr>
-              <w:rPr>
-                <w:rFonts w:ascii="Calibri" w:eastAsia="Times New Roman" w:hAnsi="Calibri" w:cs="Calibri"/>
-                <w:b w:val="0"/>
-                <w:bCs w:val="0"/>
-                <w:color w:val="000000"/>
-              </w:rPr>
-            </w:pPr>
-            <w:r>
-              <w:rPr>
-                <w:rFonts w:ascii="Calibri" w:eastAsia="Times New Roman" w:hAnsi="Calibri" w:cs="Calibri"/>
-                <w:b w:val="0"/>
-                <w:bCs w:val="0"/>
-                <w:color w:val="000000"/>
-              </w:rPr>
-              <w:t>IT developers</w:t>
-            </w:r>
-          </w:p>
-        </w:tc>
-        <w:tc>
-          <w:tcPr>
-            <w:tcW w:w="1260" w:type="dxa"/>
-            <w:noWrap/>
-            <w:hideMark/>
-          </w:tcPr>
-          <w:p>
-            <w:pPr>
-              <w:jc w:val="center"/>
-              <w:cnfStyle w:val="000000100000" w:firstRow="0" w:lastRow="0" w:firstColumn="0" w:lastColumn="0" w:oddVBand="0" w:evenVBand="0" w:oddHBand="1" w:evenHBand="0" w:firstRowFirstColumn="0" w:firstRowLastColumn="0" w:lastRowFirstColumn="0" w:lastRowLastColumn="0"/>
-              <w:rPr>
-                <w:rFonts w:ascii="Calibri" w:eastAsia="Times New Roman" w:hAnsi="Calibri" w:cs="Calibri"/>
-                <w:color w:val="000000"/>
-              </w:rPr>
-            </w:pPr>
-            <w:r>
-              <w:rPr>
-                <w:rFonts w:ascii="Calibri" w:eastAsia="Times New Roman" w:hAnsi="Calibri" w:cs="Calibri"/>
-                <w:color w:val="000000"/>
-              </w:rPr>
-              <w:t>1</w:t>
-            </w:r>
-          </w:p>
-        </w:tc>
-        <w:tc>
-          <w:tcPr>
-            <w:tcW w:w="2210" w:type="dxa"/>
-            <w:noWrap/>
-            <w:hideMark/>
-          </w:tcPr>
-          <w:p>
-            <w:pPr>
-              <w:jc w:val="center"/>
-              <w:cnfStyle w:val="000000100000" w:firstRow="0" w:lastRow="0" w:firstColumn="0" w:lastColumn="0" w:oddVBand="0" w:evenVBand="0" w:oddHBand="1" w:evenHBand="0" w:firstRowFirstColumn="0" w:firstRowLastColumn="0" w:lastRowFirstColumn="0" w:lastRowLastColumn="0"/>
-              <w:rPr>
-                <w:rFonts w:ascii="Calibri" w:eastAsia="Times New Roman" w:hAnsi="Calibri" w:cs="Calibri"/>
-                <w:color w:val="000000"/>
-              </w:rPr>
-            </w:pPr>
-            <w:r>
-              <w:rPr>
-                <w:rFonts w:ascii="Calibri" w:eastAsia="Times New Roman" w:hAnsi="Calibri" w:cs="Calibri"/>
-                <w:color w:val="000000"/>
-              </w:rPr>
-              <w:t>7.7%</w:t>
-            </w:r>
-          </w:p>
-        </w:tc>
-      </w:tr>
-      <w:tr>
-        <w:trPr>
-          <w:trHeight w:val="300"/>
-        </w:trPr>
-        <w:tc>
-          <w:tcPr>
-            <w:cnfStyle w:val="001000000000" w:firstRow="0" w:lastRow="0" w:firstColumn="1" w:lastColumn="0" w:oddVBand="0" w:evenVBand="0" w:oddHBand="0" w:evenHBand="0" w:firstRowFirstColumn="0" w:firstRowLastColumn="0" w:lastRowFirstColumn="0" w:lastRowLastColumn="0"/>
-            <w:tcW w:w="2875" w:type="dxa"/>
-            <w:noWrap/>
-            <w:hideMark/>
-          </w:tcPr>
-          <w:p>
-            <w:pPr>
-              <w:rPr>
-                <w:rFonts w:ascii="Calibri" w:eastAsia="Times New Roman" w:hAnsi="Calibri" w:cs="Calibri"/>
-                <w:b w:val="0"/>
-                <w:bCs w:val="0"/>
-                <w:color w:val="000000"/>
-              </w:rPr>
-            </w:pPr>
-            <w:r>
-              <w:rPr>
-                <w:rFonts w:ascii="Calibri" w:eastAsia="Times New Roman" w:hAnsi="Calibri" w:cs="Calibri"/>
-                <w:b w:val="0"/>
-                <w:bCs w:val="0"/>
-                <w:color w:val="000000"/>
-              </w:rPr>
-              <w:t>Imaging</w:t>
-            </w:r>
-          </w:p>
-        </w:tc>
-        <w:tc>
-          <w:tcPr>
-            <w:tcW w:w="1260" w:type="dxa"/>
-            <w:noWrap/>
-            <w:hideMark/>
-          </w:tcPr>
-          <w:p>
-            <w:pPr>
-              <w:jc w:val="center"/>
-              <w:cnfStyle w:val="000000000000" w:firstRow="0" w:lastRow="0" w:firstColumn="0" w:lastColumn="0" w:oddVBand="0" w:evenVBand="0" w:oddHBand="0" w:evenHBand="0" w:firstRowFirstColumn="0" w:firstRowLastColumn="0" w:lastRowFirstColumn="0" w:lastRowLastColumn="0"/>
-              <w:rPr>
-                <w:rFonts w:ascii="Calibri" w:eastAsia="Times New Roman" w:hAnsi="Calibri" w:cs="Calibri"/>
-                <w:color w:val="000000"/>
-              </w:rPr>
-            </w:pPr>
-            <w:r>
-              <w:rPr>
-                <w:rFonts w:ascii="Calibri" w:eastAsia="Times New Roman" w:hAnsi="Calibri" w:cs="Calibri"/>
-                <w:color w:val="000000"/>
-              </w:rPr>
-              <w:t>1</w:t>
-            </w:r>
-          </w:p>
-        </w:tc>
-        <w:tc>
-          <w:tcPr>
-            <w:tcW w:w="2210" w:type="dxa"/>
-            <w:noWrap/>
-            <w:hideMark/>
-          </w:tcPr>
-          <w:p>
-            <w:pPr>
-              <w:jc w:val="center"/>
-              <w:cnfStyle w:val="000000000000" w:firstRow="0" w:lastRow="0" w:firstColumn="0" w:lastColumn="0" w:oddVBand="0" w:evenVBand="0" w:oddHBand="0" w:evenHBand="0" w:firstRowFirstColumn="0" w:firstRowLastColumn="0" w:lastRowFirstColumn="0" w:lastRowLastColumn="0"/>
-              <w:rPr>
-                <w:rFonts w:ascii="Calibri" w:eastAsia="Times New Roman" w:hAnsi="Calibri" w:cs="Calibri"/>
-                <w:color w:val="000000"/>
-              </w:rPr>
-            </w:pPr>
-            <w:r>
-              <w:rPr>
-                <w:rFonts w:ascii="Calibri" w:eastAsia="Times New Roman" w:hAnsi="Calibri" w:cs="Calibri"/>
-                <w:color w:val="000000"/>
-              </w:rPr>
-              <w:t>7.7%</w:t>
-            </w:r>
-          </w:p>
-        </w:tc>
-      </w:tr>
-      <w:tr>
-        <w:trPr>
-          <w:cnfStyle w:val="000000100000" w:firstRow="0" w:lastRow="0" w:firstColumn="0" w:lastColumn="0" w:oddVBand="0" w:evenVBand="0" w:oddHBand="1" w:evenHBand="0" w:firstRowFirstColumn="0" w:firstRowLastColumn="0" w:lastRowFirstColumn="0" w:lastRowLastColumn="0"/>
-          <w:trHeight w:val="300"/>
-        </w:trPr>
-        <w:tc>
-          <w:tcPr>
-            <w:cnfStyle w:val="001000000000" w:firstRow="0" w:lastRow="0" w:firstColumn="1" w:lastColumn="0" w:oddVBand="0" w:evenVBand="0" w:oddHBand="0" w:evenHBand="0" w:firstRowFirstColumn="0" w:firstRowLastColumn="0" w:lastRowFirstColumn="0" w:lastRowLastColumn="0"/>
-            <w:tcW w:w="2875" w:type="dxa"/>
-            <w:noWrap/>
-            <w:hideMark/>
-          </w:tcPr>
-          <w:p>
-            <w:pPr>
-              <w:rPr>
-                <w:rFonts w:ascii="Calibri" w:eastAsia="Times New Roman" w:hAnsi="Calibri" w:cs="Calibri"/>
-                <w:b w:val="0"/>
-                <w:bCs w:val="0"/>
-                <w:color w:val="000000"/>
-              </w:rPr>
-            </w:pPr>
-            <w:r>
-              <w:rPr>
-                <w:rFonts w:ascii="Calibri" w:eastAsia="Times New Roman" w:hAnsi="Calibri" w:cs="Calibri"/>
-                <w:b w:val="0"/>
-                <w:bCs w:val="0"/>
-                <w:color w:val="000000"/>
-              </w:rPr>
-              <w:t>Medical Monitoring</w:t>
-            </w:r>
-          </w:p>
-        </w:tc>
-        <w:tc>
-          <w:tcPr>
-            <w:tcW w:w="1260" w:type="dxa"/>
-            <w:noWrap/>
-            <w:hideMark/>
-          </w:tcPr>
-          <w:p>
-            <w:pPr>
-              <w:jc w:val="center"/>
-              <w:cnfStyle w:val="000000100000" w:firstRow="0" w:lastRow="0" w:firstColumn="0" w:lastColumn="0" w:oddVBand="0" w:evenVBand="0" w:oddHBand="1" w:evenHBand="0" w:firstRowFirstColumn="0" w:firstRowLastColumn="0" w:lastRowFirstColumn="0" w:lastRowLastColumn="0"/>
-              <w:rPr>
-                <w:rFonts w:ascii="Calibri" w:eastAsia="Times New Roman" w:hAnsi="Calibri" w:cs="Calibri"/>
-                <w:color w:val="000000"/>
-              </w:rPr>
-            </w:pPr>
-            <w:r>
-              <w:rPr>
-                <w:rFonts w:ascii="Calibri" w:eastAsia="Times New Roman" w:hAnsi="Calibri" w:cs="Calibri"/>
-                <w:color w:val="000000"/>
-              </w:rPr>
-              <w:t>1</w:t>
-            </w:r>
-          </w:p>
-        </w:tc>
-        <w:tc>
-          <w:tcPr>
-            <w:tcW w:w="2210" w:type="dxa"/>
-            <w:noWrap/>
-            <w:hideMark/>
-          </w:tcPr>
-          <w:p>
-            <w:pPr>
-              <w:jc w:val="center"/>
-              <w:cnfStyle w:val="000000100000" w:firstRow="0" w:lastRow="0" w:firstColumn="0" w:lastColumn="0" w:oddVBand="0" w:evenVBand="0" w:oddHBand="1" w:evenHBand="0" w:firstRowFirstColumn="0" w:firstRowLastColumn="0" w:lastRowFirstColumn="0" w:lastRowLastColumn="0"/>
-              <w:rPr>
-                <w:rFonts w:ascii="Calibri" w:eastAsia="Times New Roman" w:hAnsi="Calibri" w:cs="Calibri"/>
-                <w:color w:val="000000"/>
-              </w:rPr>
-            </w:pPr>
-            <w:r>
-              <w:rPr>
-                <w:rFonts w:ascii="Calibri" w:eastAsia="Times New Roman" w:hAnsi="Calibri" w:cs="Calibri"/>
-                <w:color w:val="000000"/>
-              </w:rPr>
-              <w:t>7.7%</w:t>
-            </w:r>
-          </w:p>
-        </w:tc>
-      </w:tr>
-      <w:tr>
-        <w:trPr>
-          <w:trHeight w:val="300"/>
-        </w:trPr>
-        <w:tc>
-          <w:tcPr>
-            <w:cnfStyle w:val="001000000000" w:firstRow="0" w:lastRow="0" w:firstColumn="1" w:lastColumn="0" w:oddVBand="0" w:evenVBand="0" w:oddHBand="0" w:evenHBand="0" w:firstRowFirstColumn="0" w:firstRowLastColumn="0" w:lastRowFirstColumn="0" w:lastRowLastColumn="0"/>
-            <w:tcW w:w="2875" w:type="dxa"/>
-            <w:noWrap/>
-            <w:hideMark/>
-          </w:tcPr>
-          <w:p>
-            <w:pPr>
-              <w:rPr>
-                <w:rFonts w:ascii="Calibri" w:eastAsia="Times New Roman" w:hAnsi="Calibri" w:cs="Calibri"/>
-                <w:b w:val="0"/>
-                <w:bCs w:val="0"/>
-                <w:color w:val="000000"/>
-              </w:rPr>
-            </w:pPr>
-            <w:r>
-              <w:rPr>
-                <w:rFonts w:ascii="Calibri" w:eastAsia="Times New Roman" w:hAnsi="Calibri" w:cs="Calibri"/>
-                <w:b w:val="0"/>
-                <w:bCs w:val="0"/>
-                <w:color w:val="000000"/>
-              </w:rPr>
-              <w:t>Medical Writing</w:t>
-            </w:r>
-          </w:p>
-        </w:tc>
-        <w:tc>
-          <w:tcPr>
-            <w:tcW w:w="1260" w:type="dxa"/>
-            <w:noWrap/>
-            <w:hideMark/>
-          </w:tcPr>
-          <w:p>
-            <w:pPr>
-              <w:jc w:val="center"/>
-              <w:cnfStyle w:val="000000000000" w:firstRow="0" w:lastRow="0" w:firstColumn="0" w:lastColumn="0" w:oddVBand="0" w:evenVBand="0" w:oddHBand="0" w:evenHBand="0" w:firstRowFirstColumn="0" w:firstRowLastColumn="0" w:lastRowFirstColumn="0" w:lastRowLastColumn="0"/>
-              <w:rPr>
-                <w:rFonts w:ascii="Calibri" w:eastAsia="Times New Roman" w:hAnsi="Calibri" w:cs="Calibri"/>
-                <w:color w:val="000000"/>
-              </w:rPr>
-            </w:pPr>
-            <w:r>
-              <w:rPr>
-                <w:rFonts w:ascii="Calibri" w:eastAsia="Times New Roman" w:hAnsi="Calibri" w:cs="Calibri"/>
-                <w:color w:val="000000"/>
-              </w:rPr>
-              <w:t>1</w:t>
-            </w:r>
-          </w:p>
-        </w:tc>
-        <w:tc>
-          <w:tcPr>
-            <w:tcW w:w="2210" w:type="dxa"/>
-            <w:noWrap/>
-            <w:hideMark/>
-          </w:tcPr>
-          <w:p>
-            <w:pPr>
-              <w:jc w:val="center"/>
-              <w:cnfStyle w:val="000000000000" w:firstRow="0" w:lastRow="0" w:firstColumn="0" w:lastColumn="0" w:oddVBand="0" w:evenVBand="0" w:oddHBand="0" w:evenHBand="0" w:firstRowFirstColumn="0" w:firstRowLastColumn="0" w:lastRowFirstColumn="0" w:lastRowLastColumn="0"/>
-              <w:rPr>
-                <w:rFonts w:ascii="Calibri" w:eastAsia="Times New Roman" w:hAnsi="Calibri" w:cs="Calibri"/>
-                <w:color w:val="000000"/>
-              </w:rPr>
-            </w:pPr>
-            <w:r>
-              <w:rPr>
-                <w:rFonts w:ascii="Calibri" w:eastAsia="Times New Roman" w:hAnsi="Calibri" w:cs="Calibri"/>
-                <w:color w:val="000000"/>
-              </w:rPr>
-              <w:t>7.7%</w:t>
-            </w:r>
-          </w:p>
-        </w:tc>
-      </w:tr>
-      <w:tr>
-        <w:trPr>
-          <w:cnfStyle w:val="000000100000" w:firstRow="0" w:lastRow="0" w:firstColumn="0" w:lastColumn="0" w:oddVBand="0" w:evenVBand="0" w:oddHBand="1" w:evenHBand="0" w:firstRowFirstColumn="0" w:firstRowLastColumn="0" w:lastRowFirstColumn="0" w:lastRowLastColumn="0"/>
-          <w:trHeight w:val="300"/>
-        </w:trPr>
-        <w:tc>
-          <w:tcPr>
-            <w:cnfStyle w:val="001000000000" w:firstRow="0" w:lastRow="0" w:firstColumn="1" w:lastColumn="0" w:oddVBand="0" w:evenVBand="0" w:oddHBand="0" w:evenHBand="0" w:firstRowFirstColumn="0" w:firstRowLastColumn="0" w:lastRowFirstColumn="0" w:lastRowLastColumn="0"/>
-            <w:tcW w:w="2875" w:type="dxa"/>
-            <w:noWrap/>
-            <w:hideMark/>
-          </w:tcPr>
-          <w:p>
-            <w:pPr>
-              <w:rPr>
-                <w:rFonts w:ascii="Calibri" w:eastAsia="Times New Roman" w:hAnsi="Calibri" w:cs="Calibri"/>
-                <w:b w:val="0"/>
-                <w:bCs w:val="0"/>
-                <w:color w:val="000000"/>
-              </w:rPr>
-            </w:pPr>
-            <w:r>
-              <w:rPr>
-                <w:rFonts w:ascii="Calibri" w:eastAsia="Times New Roman" w:hAnsi="Calibri" w:cs="Calibri"/>
-                <w:b w:val="0"/>
-                <w:bCs w:val="0"/>
-                <w:color w:val="000000"/>
-              </w:rPr>
-              <w:t>Project Management</w:t>
-            </w:r>
-          </w:p>
-        </w:tc>
-        <w:tc>
-          <w:tcPr>
-            <w:tcW w:w="1260" w:type="dxa"/>
-            <w:noWrap/>
-            <w:hideMark/>
-          </w:tcPr>
-          <w:p>
-            <w:pPr>
-              <w:jc w:val="center"/>
-              <w:cnfStyle w:val="000000100000" w:firstRow="0" w:lastRow="0" w:firstColumn="0" w:lastColumn="0" w:oddVBand="0" w:evenVBand="0" w:oddHBand="1" w:evenHBand="0" w:firstRowFirstColumn="0" w:firstRowLastColumn="0" w:lastRowFirstColumn="0" w:lastRowLastColumn="0"/>
-              <w:rPr>
-                <w:rFonts w:ascii="Calibri" w:eastAsia="Times New Roman" w:hAnsi="Calibri" w:cs="Calibri"/>
-                <w:color w:val="000000"/>
-              </w:rPr>
-            </w:pPr>
-            <w:r>
-              <w:rPr>
-                <w:rFonts w:ascii="Calibri" w:eastAsia="Times New Roman" w:hAnsi="Calibri" w:cs="Calibri"/>
-                <w:color w:val="000000"/>
-              </w:rPr>
-              <w:t>1</w:t>
-            </w:r>
-          </w:p>
-        </w:tc>
-        <w:tc>
-          <w:tcPr>
-            <w:tcW w:w="2210" w:type="dxa"/>
-            <w:noWrap/>
-            <w:hideMark/>
-          </w:tcPr>
-          <w:p>
-            <w:pPr>
-              <w:jc w:val="center"/>
-              <w:cnfStyle w:val="000000100000" w:firstRow="0" w:lastRow="0" w:firstColumn="0" w:lastColumn="0" w:oddVBand="0" w:evenVBand="0" w:oddHBand="1" w:evenHBand="0" w:firstRowFirstColumn="0" w:firstRowLastColumn="0" w:lastRowFirstColumn="0" w:lastRowLastColumn="0"/>
-              <w:rPr>
-                <w:rFonts w:ascii="Calibri" w:eastAsia="Times New Roman" w:hAnsi="Calibri" w:cs="Calibri"/>
-                <w:color w:val="000000"/>
-              </w:rPr>
-            </w:pPr>
-            <w:r>
-              <w:rPr>
-                <w:rFonts w:ascii="Calibri" w:eastAsia="Times New Roman" w:hAnsi="Calibri" w:cs="Calibri"/>
-                <w:color w:val="000000"/>
-              </w:rPr>
-              <w:t>7.7%</w:t>
-            </w:r>
-          </w:p>
-        </w:tc>
-      </w:tr>
-      <w:tr>
-        <w:trPr>
-          <w:trHeight w:val="300"/>
-        </w:trPr>
-        <w:tc>
-          <w:tcPr>
-            <w:cnfStyle w:val="001000000000" w:firstRow="0" w:lastRow="0" w:firstColumn="1" w:lastColumn="0" w:oddVBand="0" w:evenVBand="0" w:oddHBand="0" w:evenHBand="0" w:firstRowFirstColumn="0" w:firstRowLastColumn="0" w:lastRowFirstColumn="0" w:lastRowLastColumn="0"/>
-            <w:tcW w:w="2875" w:type="dxa"/>
-            <w:noWrap/>
-            <w:hideMark/>
-          </w:tcPr>
-          <w:p>
-            <w:pPr>
-              <w:rPr>
-                <w:rFonts w:ascii="Calibri" w:eastAsia="Times New Roman" w:hAnsi="Calibri" w:cs="Calibri"/>
-                <w:b w:val="0"/>
-                <w:bCs w:val="0"/>
-                <w:color w:val="000000"/>
-              </w:rPr>
-            </w:pPr>
-            <w:r>
-              <w:rPr>
-                <w:rFonts w:ascii="Calibri" w:eastAsia="Times New Roman" w:hAnsi="Calibri" w:cs="Calibri"/>
-                <w:b w:val="0"/>
-                <w:bCs w:val="0"/>
-                <w:color w:val="000000"/>
-              </w:rPr>
-              <w:t>Risk Manager or RBQM lead</w:t>
-            </w:r>
-          </w:p>
-        </w:tc>
-        <w:tc>
-          <w:tcPr>
-            <w:tcW w:w="1260" w:type="dxa"/>
-            <w:noWrap/>
-            <w:hideMark/>
-          </w:tcPr>
-          <w:p>
-            <w:pPr>
-              <w:jc w:val="center"/>
-              <w:cnfStyle w:val="000000000000" w:firstRow="0" w:lastRow="0" w:firstColumn="0" w:lastColumn="0" w:oddVBand="0" w:evenVBand="0" w:oddHBand="0" w:evenHBand="0" w:firstRowFirstColumn="0" w:firstRowLastColumn="0" w:lastRowFirstColumn="0" w:lastRowLastColumn="0"/>
-              <w:rPr>
-                <w:rFonts w:ascii="Calibri" w:eastAsia="Times New Roman" w:hAnsi="Calibri" w:cs="Calibri"/>
-                <w:color w:val="000000"/>
-              </w:rPr>
-            </w:pPr>
-            <w:r>
-              <w:rPr>
-                <w:rFonts w:ascii="Calibri" w:eastAsia="Times New Roman" w:hAnsi="Calibri" w:cs="Calibri"/>
-                <w:color w:val="000000"/>
-              </w:rPr>
-              <w:t>1</w:t>
-            </w:r>
-          </w:p>
-        </w:tc>
-        <w:tc>
-          <w:tcPr>
-            <w:tcW w:w="2210" w:type="dxa"/>
-            <w:noWrap/>
-            <w:hideMark/>
-          </w:tcPr>
-          <w:p>
-            <w:pPr>
-              <w:jc w:val="center"/>
-              <w:cnfStyle w:val="000000000000" w:firstRow="0" w:lastRow="0" w:firstColumn="0" w:lastColumn="0" w:oddVBand="0" w:evenVBand="0" w:oddHBand="0" w:evenHBand="0" w:firstRowFirstColumn="0" w:firstRowLastColumn="0" w:lastRowFirstColumn="0" w:lastRowLastColumn="0"/>
-              <w:rPr>
-                <w:rFonts w:ascii="Calibri" w:eastAsia="Times New Roman" w:hAnsi="Calibri" w:cs="Calibri"/>
-                <w:color w:val="000000"/>
-              </w:rPr>
-            </w:pPr>
-            <w:r>
-              <w:rPr>
-                <w:rFonts w:ascii="Calibri" w:eastAsia="Times New Roman" w:hAnsi="Calibri" w:cs="Calibri"/>
-                <w:color w:val="000000"/>
-              </w:rPr>
-              <w:t>7.7%</w:t>
-            </w:r>
-          </w:p>
-        </w:tc>
-      </w:tr>
-      <w:tr>
-        <w:trPr>
-          <w:cnfStyle w:val="000000100000" w:firstRow="0" w:lastRow="0" w:firstColumn="0" w:lastColumn="0" w:oddVBand="0" w:evenVBand="0" w:oddHBand="1" w:evenHBand="0" w:firstRowFirstColumn="0" w:firstRowLastColumn="0" w:lastRowFirstColumn="0" w:lastRowLastColumn="0"/>
-          <w:trHeight w:val="300"/>
-        </w:trPr>
-        <w:tc>
-          <w:tcPr>
-            <w:cnfStyle w:val="001000000000" w:firstRow="0" w:lastRow="0" w:firstColumn="1" w:lastColumn="0" w:oddVBand="0" w:evenVBand="0" w:oddHBand="0" w:evenHBand="0" w:firstRowFirstColumn="0" w:firstRowLastColumn="0" w:lastRowFirstColumn="0" w:lastRowLastColumn="0"/>
-            <w:tcW w:w="2875" w:type="dxa"/>
-            <w:noWrap/>
-            <w:hideMark/>
-          </w:tcPr>
-          <w:p>
-            <w:pPr>
-              <w:rPr>
-                <w:rFonts w:ascii="Calibri" w:eastAsia="Times New Roman" w:hAnsi="Calibri" w:cs="Calibri"/>
-                <w:b w:val="0"/>
-                <w:bCs w:val="0"/>
-                <w:color w:val="000000"/>
-              </w:rPr>
-            </w:pPr>
-            <w:r>
-              <w:rPr>
-                <w:rFonts w:ascii="Calibri" w:eastAsia="Times New Roman" w:hAnsi="Calibri" w:cs="Calibri"/>
-                <w:b w:val="0"/>
-                <w:bCs w:val="0"/>
-                <w:color w:val="000000"/>
-              </w:rPr>
-              <w:t>SaaS</w:t>
-            </w:r>
-            <w:r>
-              <w:rPr>
-                <w:rFonts w:ascii="Calibri" w:eastAsia="Times New Roman" w:hAnsi="Calibri" w:cs="Calibri"/>
-                <w:b w:val="0"/>
-                <w:bCs w:val="0"/>
-                <w:color w:val="000000"/>
-              </w:rPr>
-              <w:t> programmers</w:t>
-            </w:r>
-          </w:p>
-        </w:tc>
-        <w:tc>
-          <w:tcPr>
-            <w:tcW w:w="1260" w:type="dxa"/>
-            <w:noWrap/>
-            <w:hideMark/>
-          </w:tcPr>
-          <w:p>
-            <w:pPr>
-              <w:jc w:val="center"/>
-              <w:cnfStyle w:val="000000100000" w:firstRow="0" w:lastRow="0" w:firstColumn="0" w:lastColumn="0" w:oddVBand="0" w:evenVBand="0" w:oddHBand="1" w:evenHBand="0" w:firstRowFirstColumn="0" w:firstRowLastColumn="0" w:lastRowFirstColumn="0" w:lastRowLastColumn="0"/>
-              <w:rPr>
-                <w:rFonts w:ascii="Calibri" w:eastAsia="Times New Roman" w:hAnsi="Calibri" w:cs="Calibri"/>
-                <w:color w:val="000000"/>
-              </w:rPr>
-            </w:pPr>
-            <w:r>
-              <w:rPr>
-                <w:rFonts w:ascii="Calibri" w:eastAsia="Times New Roman" w:hAnsi="Calibri" w:cs="Calibri"/>
-                <w:color w:val="000000"/>
-              </w:rPr>
-              <w:t>1</w:t>
-            </w:r>
-          </w:p>
-        </w:tc>
-        <w:tc>
-          <w:tcPr>
-            <w:tcW w:w="2210" w:type="dxa"/>
-            <w:noWrap/>
-            <w:hideMark/>
-          </w:tcPr>
-          <w:p>
-            <w:pPr>
-              <w:jc w:val="center"/>
-              <w:cnfStyle w:val="000000100000" w:firstRow="0" w:lastRow="0" w:firstColumn="0" w:lastColumn="0" w:oddVBand="0" w:evenVBand="0" w:oddHBand="1" w:evenHBand="0" w:firstRowFirstColumn="0" w:firstRowLastColumn="0" w:lastRowFirstColumn="0" w:lastRowLastColumn="0"/>
-              <w:rPr>
-                <w:rFonts w:ascii="Calibri" w:eastAsia="Times New Roman" w:hAnsi="Calibri" w:cs="Calibri"/>
-                <w:color w:val="000000"/>
-              </w:rPr>
-            </w:pPr>
-            <w:r>
-              <w:rPr>
-                <w:rFonts w:ascii="Calibri" w:eastAsia="Times New Roman" w:hAnsi="Calibri" w:cs="Calibri"/>
-                <w:color w:val="000000"/>
-              </w:rPr>
-              <w:t>7.7%</w:t>
-            </w:r>
-          </w:p>
-        </w:tc>
-      </w:tr>
-    </w:tbl>
-    <w:p/>
-    <w:p>
-      <w:pPr>
-        <w:pStyle w:val="Heading1"/>
-      </w:pPr>
-      <w:bookmarkStart w:id="4" w:name="_Toc150666502"/>
-      <w:r>
-        <w:lastRenderedPageBreak/>
-        <w:t>Q4</w:t>
-      </w:r>
-      <w:bookmarkEnd w:id="4"/>
-    </w:p>
-    <w:p>
-      <w:pPr>
-        <w:keepNext/>
-      </w:pPr>
-    </w:p>
-    <w:p>
-      <w:pPr>
-        <w:keepNext/>
-      </w:pPr>
-      <w:r>
-        <w:rPr>
-          <w:noProof/>
-        </w:rPr>
-        <w:drawing>
-          <wp:inline distT="0" distB="0" distL="0" distR="0" wp14:anchorId="2BAA70B4" wp14:editId="0C592307">
-            <wp:extent cx="5486585" cy="4572154"/>
-            <wp:effectExtent l="0" t="0" r="0" b="0"/>
-            <wp:docPr id="6" name="Picture 6" descr="A graph with numbers and text&#10;&#10;Description automatically generated with medium confidence"/>
-            <wp:cNvGraphicFramePr>
-              <a:graphicFrameLocks xmlns:a="http://schemas.openxmlformats.org/drawingml/2006/main" noChangeAspect="1"/>
-            </wp:cNvGraphicFramePr>
-            <a:graphic xmlns:a="http://schemas.openxmlformats.org/drawingml/2006/main">
-              <a:graphicData uri="http://schemas.openxmlformats.org/drawingml/2006/picture">
-                <pic:pic xmlns:pic="http://schemas.openxmlformats.org/drawingml/2006/picture">
-                  <pic:nvPicPr>
-                    <pic:cNvPr id="6" name="Picture 6" descr="A graph with numbers and text&#10;&#10;Description automatically generated with medium confidence"/>
+                    <pic:cNvPr id="7" name="Picture 7" descr="A graph of a company&#10;&#10;Description automatically generated with medium confidence"/>
                     <pic:cNvPicPr/>
                   </pic:nvPicPr>
                   <pic:blipFill>
@@ -2500,118 +2567,6 @@
         <w:rPr>
           <w:noProof/>
         </w:rPr>
-        <w:t>4</w:t>
-      </w:r>
-      <w:r>
-        <w:rPr>
-          <w:noProof/>
-        </w:rPr>
-        <w:fldChar w:fldCharType="end"/>
-      </w:r>
-      <w:r>
-        <w:t xml:space="preserve"> placeholder</w:t>
-      </w:r>
-    </w:p>
-    <w:p>
-      <w:pPr>
-        <w:rPr>
-          <w:rFonts w:asciiTheme="majorHAnsi" w:eastAsiaTheme="majorEastAsia" w:hAnsiTheme="majorHAnsi" w:cstheme="majorBidi"/>
-          <w:color w:val="2F5496" w:themeColor="accent1" w:themeShade="BF"/>
-          <w:sz w:val="32"/>
-          <w:szCs w:val="32"/>
-        </w:rPr>
-      </w:pPr>
-      <w:r>
-        <w:br w:type="page"/>
-      </w:r>
-    </w:p>
-    <w:p>
-      <w:pPr>
-        <w:pStyle w:val="Heading1"/>
-      </w:pPr>
-      <w:bookmarkStart w:id="5" w:name="_Toc150666503"/>
-      <w:r>
-        <w:lastRenderedPageBreak/>
-        <w:t>Q5</w:t>
-      </w:r>
-      <w:bookmarkEnd w:id="5"/>
-    </w:p>
-    <w:p>
-      <w:pPr>
-        <w:keepNext/>
-      </w:pPr>
-    </w:p>
-    <w:p>
-      <w:pPr>
-        <w:keepNext/>
-      </w:pPr>
-      <w:r>
-        <w:rPr>
-          <w:noProof/>
-        </w:rPr>
-        <w:drawing>
-          <wp:inline distT="0" distB="0" distL="0" distR="0" wp14:anchorId="78839DB1" wp14:editId="60816085">
-            <wp:extent cx="5486585" cy="4572154"/>
-            <wp:effectExtent l="0" t="0" r="0" b="0"/>
-            <wp:docPr id="7" name="Picture 7" descr="A graph of a company&#10;&#10;Description automatically generated with medium confidence"/>
-            <wp:cNvGraphicFramePr>
-              <a:graphicFrameLocks xmlns:a="http://schemas.openxmlformats.org/drawingml/2006/main" noChangeAspect="1"/>
-            </wp:cNvGraphicFramePr>
-            <a:graphic xmlns:a="http://schemas.openxmlformats.org/drawingml/2006/main">
-              <a:graphicData uri="http://schemas.openxmlformats.org/drawingml/2006/picture">
-                <pic:pic xmlns:pic="http://schemas.openxmlformats.org/drawingml/2006/picture">
-                  <pic:nvPicPr>
-                    <pic:cNvPr id="7" name="Picture 7" descr="A graph of a company&#10;&#10;Description automatically generated with medium confidence"/>
-                    <pic:cNvPicPr/>
-                  </pic:nvPicPr>
-                  <pic:blipFill>
-                    <a:blip r:embed="rId12" cstate="print">
-                      <a:extLst>
-                        <a:ext uri="{28A0092B-C50C-407E-A947-70E740481C1C}">
-                          <a14:useLocalDpi xmlns:a14="http://schemas.microsoft.com/office/drawing/2010/main" val="0"/>
-                        </a:ext>
-                      </a:extLst>
-                    </a:blip>
-                    <a:stretch>
-                      <a:fillRect/>
-                    </a:stretch>
-                  </pic:blipFill>
-                  <pic:spPr>
-                    <a:xfrm>
-                      <a:off x="0" y="0"/>
-                      <a:ext cx="5486585" cy="4572154"/>
-                    </a:xfrm>
-                    <a:prstGeom prst="rect">
-                      <a:avLst/>
-                    </a:prstGeom>
-                  </pic:spPr>
-                </pic:pic>
-              </a:graphicData>
-            </a:graphic>
-          </wp:inline>
-        </w:drawing>
-      </w:r>
-    </w:p>
-    <w:p>
-      <w:pPr>
-        <w:pStyle w:val="Caption"/>
-      </w:pPr>
-      <w:r>
-        <w:t xml:space="preserve">Figure </w:t>
-      </w:r>
-      <w:r>
-        <w:fldChar w:fldCharType="begin"/>
-      </w:r>
-      <w:r>
-        <w:instrText xml:space="preserve"> SEQ Figure \* ARABIC </w:instrText>
-      </w:r>
-      <w:r>
-        <w:fldChar w:fldCharType="separate"/>
-      </w:r>
-      <w:r>
-        <w:rPr>
-          <w:noProof/>
-        </w:rPr>
         <w:t>5</w:t>
       </w:r>
       <w:r>
@@ -2690,19 +2645,8 @@
           <w:sz w:val="24"/>
           <w:szCs w:val="24"/>
         </w:rPr>
-        <w:t xml:space="preserve">Comment </w:t>
-      </w:r>
-      <w:proofErr w:type="gramStart"/>
-      <w:r>
-        <w:rPr>
-          <w:b/>
-          <w:bCs/>
-          <w:sz w:val="24"/>
-          <w:szCs w:val="24"/>
-        </w:rPr>
-        <w:t>why</w:t>
-      </w:r>
-      <w:proofErr w:type="gramEnd"/>
+        <w:t>Comment why</w:t>
+      </w:r>
       <w:r>
         <w:rPr>
           <w:b/>
@@ -2796,23 +2740,7 @@
                 <w:rFonts w:ascii="Calibri" w:eastAsia="Times New Roman" w:hAnsi="Calibri" w:cs="Calibri"/>
                 <w:color w:val="000000"/>
               </w:rPr>
-              <w:t xml:space="preserve">Comment </w:t>
-            </w:r>
-            <w:proofErr w:type="gramStart"/>
-            <w:r>
-              <w:rPr>
-                <w:rFonts w:ascii="Calibri" w:eastAsia="Times New Roman" w:hAnsi="Calibri" w:cs="Calibri"/>
-                <w:color w:val="000000"/>
-              </w:rPr>
-              <w:t>why</w:t>
-            </w:r>
-            <w:proofErr w:type="gramEnd"/>
-            <w:r>
-              <w:rPr>
-                <w:rFonts w:ascii="Calibri" w:eastAsia="Times New Roman" w:hAnsi="Calibri" w:cs="Calibri"/>
-                <w:color w:val="000000"/>
-              </w:rPr>
-              <w:t>:</w:t>
+              <w:t>Comment why:</w:t>
             </w:r>
           </w:p>
         </w:tc>
@@ -3542,7 +3470,7 @@
                     <pic:cNvPicPr/>
                   </pic:nvPicPr>
                   <pic:blipFill>
-                    <a:blip r:embed="rId13" cstate="print">
+                    <a:blip r:embed="rId12" cstate="print">
                       <a:extLst>
                         <a:ext uri="{28A0092B-C50C-407E-A947-70E740481C1C}">
                           <a14:useLocalDpi xmlns:a14="http://schemas.microsoft.com/office/drawing/2010/main" val="0"/>
@@ -4175,6 +4103,524 @@
                 <pic:pic xmlns:pic="http://schemas.openxmlformats.org/drawingml/2006/picture">
                   <pic:nvPicPr>
                     <pic:cNvPr id="9" name="Picture 9" descr="A chart of a graph&#10;&#10;Description automatically generated with medium confidence"/>
+                    <pic:cNvPicPr/>
+                  </pic:nvPicPr>
+                  <pic:blipFill>
+                    <a:blip r:embed="rId13" cstate="print">
+                      <a:extLst>
+                        <a:ext uri="{28A0092B-C50C-407E-A947-70E740481C1C}">
+                          <a14:useLocalDpi xmlns:a14="http://schemas.microsoft.com/office/drawing/2010/main" val="0"/>
+                        </a:ext>
+                      </a:extLst>
+                    </a:blip>
+                    <a:stretch>
+                      <a:fillRect/>
+                    </a:stretch>
+                  </pic:blipFill>
+                  <pic:spPr>
+                    <a:xfrm>
+                      <a:off x="0" y="0"/>
+                      <a:ext cx="5943600" cy="5943600"/>
+                    </a:xfrm>
+                    <a:prstGeom prst="rect">
+                      <a:avLst/>
+                    </a:prstGeom>
+                  </pic:spPr>
+                </pic:pic>
+              </a:graphicData>
+            </a:graphic>
+          </wp:inline>
+        </w:drawing>
+      </w:r>
+    </w:p>
+    <w:p>
+      <w:pPr>
+        <w:pStyle w:val="Caption"/>
+      </w:pPr>
+      <w:r>
+        <w:t xml:space="preserve">Figure </w:t>
+      </w:r>
+      <w:r>
+        <w:fldChar w:fldCharType="begin"/>
+      </w:r>
+      <w:r>
+        <w:instrText xml:space="preserve"> SEQ Figure \* ARABIC </w:instrText>
+      </w:r>
+      <w:r>
+        <w:fldChar w:fldCharType="separate"/>
+      </w:r>
+      <w:r>
+        <w:rPr>
+          <w:noProof/>
+        </w:rPr>
+        <w:t>7</w:t>
+      </w:r>
+      <w:r>
+        <w:rPr>
+          <w:noProof/>
+        </w:rPr>
+        <w:fldChar w:fldCharType="end"/>
+      </w:r>
+      <w:r>
+        <w:t xml:space="preserve"> placeholder</w:t>
+      </w:r>
+    </w:p>
+    <w:p/>
+    <w:p>
+      <w:pPr>
+        <w:rPr>
+          <w:b/>
+          <w:bCs/>
+          <w:sz w:val="24"/>
+          <w:szCs w:val="24"/>
+        </w:rPr>
+      </w:pPr>
+      <w:r>
+        <w:rPr>
+          <w:b/>
+          <w:bCs/>
+          <w:sz w:val="24"/>
+          <w:szCs w:val="24"/>
+        </w:rPr>
+        <w:br w:type="page"/>
+      </w:r>
+    </w:p>
+    <w:p>
+      <w:pPr>
+        <w:pStyle w:val="Heading1"/>
+      </w:pPr>
+      <w:bookmarkStart w:id="10" w:name="_Toc150666508"/>
+      <w:r>
+        <w:lastRenderedPageBreak/>
+        <w:t>T4 (Q9)</w:t>
+      </w:r>
+      <w:bookmarkEnd w:id="10"/>
+    </w:p>
+    <w:p>
+      <w:pPr>
+        <w:rPr>
+          <w:b/>
+          <w:bCs/>
+          <w:sz w:val="24"/>
+          <w:szCs w:val="24"/>
+        </w:rPr>
+      </w:pPr>
+    </w:p>
+    <w:p>
+      <w:pPr>
+        <w:rPr>
+          <w:b/>
+          <w:bCs/>
+          <w:sz w:val="24"/>
+          <w:szCs w:val="24"/>
+        </w:rPr>
+      </w:pPr>
+      <w:r>
+        <w:rPr>
+          <w:b/>
+          <w:bCs/>
+          <w:sz w:val="24"/>
+          <w:szCs w:val="24"/>
+        </w:rPr>
+        <w:t>Q</w:t>
+      </w:r>
+      <w:r>
+        <w:rPr>
+          <w:b/>
+          <w:bCs/>
+          <w:sz w:val="24"/>
+          <w:szCs w:val="24"/>
+        </w:rPr>
+        <w:t xml:space="preserve">9: </w:t>
+      </w:r>
+      <w:r>
+        <w:rPr>
+          <w:b/>
+          <w:bCs/>
+          <w:sz w:val="24"/>
+          <w:szCs w:val="24"/>
+        </w:rPr>
+        <w:t>Does your company have a process in place with regard to completing a Feedback Loop?</w:t>
+      </w:r>
+    </w:p>
+    <w:p>
+      <w:pPr>
+        <w:rPr>
+          <w:i/>
+          <w:iCs/>
+          <w:color w:val="44546A" w:themeColor="text2"/>
+          <w:sz w:val="18"/>
+          <w:szCs w:val="18"/>
+        </w:rPr>
+      </w:pPr>
+      <w:r>
+        <w:rPr>
+          <w:i/>
+          <w:iCs/>
+          <w:color w:val="44546A" w:themeColor="text2"/>
+          <w:sz w:val="18"/>
+          <w:szCs w:val="18"/>
+        </w:rPr>
+        <w:t xml:space="preserve">Table </w:t>
+      </w:r>
+      <w:r>
+        <w:rPr>
+          <w:i/>
+          <w:iCs/>
+          <w:color w:val="44546A" w:themeColor="text2"/>
+          <w:sz w:val="18"/>
+          <w:szCs w:val="18"/>
+        </w:rPr>
+        <w:t>4</w:t>
+      </w:r>
+      <w:r>
+        <w:rPr>
+          <w:i/>
+          <w:iCs/>
+          <w:color w:val="44546A" w:themeColor="text2"/>
+          <w:sz w:val="18"/>
+          <w:szCs w:val="18"/>
+        </w:rPr>
+        <w:t xml:space="preserve">: placeholder </w:t>
+      </w:r>
+    </w:p>
+    <w:p>
+      <w:r>
+        <w:t xml:space="preserve">Total Count = </w:t>
+      </w:r>
+      <w:r>
+        <w:t>15</w:t>
+      </w:r>
+    </w:p>
+    <w:tbl>
+      <w:tblPr>
+        <w:tblStyle w:val="PlainTable2"/>
+        <w:tblW w:w="0" w:type="auto"/>
+        <w:tblLook w:val="04A0" w:firstRow="1" w:lastRow="0" w:firstColumn="1" w:lastColumn="0" w:noHBand="0" w:noVBand="1"/>
+      </w:tblPr>
+      <w:tblGrid>
+        <w:gridCol w:w="2875"/>
+        <w:gridCol w:w="1260"/>
+        <w:gridCol w:w="2210"/>
+      </w:tblGrid>
+      <w:tr>
+        <w:trPr>
+          <w:cnfStyle w:val="100000000000" w:firstRow="1" w:lastRow="0" w:firstColumn="0" w:lastColumn="0" w:oddVBand="0" w:evenVBand="0" w:oddHBand="0" w:evenHBand="0" w:firstRowFirstColumn="0" w:firstRowLastColumn="0" w:lastRowFirstColumn="0" w:lastRowLastColumn="0"/>
+          <w:trHeight w:val="300"/>
+        </w:trPr>
+        <w:tc>
+          <w:tcPr>
+            <w:cnfStyle w:val="001000000000" w:firstRow="0" w:lastRow="0" w:firstColumn="1" w:lastColumn="0" w:oddVBand="0" w:evenVBand="0" w:oddHBand="0" w:evenHBand="0" w:firstRowFirstColumn="0" w:firstRowLastColumn="0" w:lastRowFirstColumn="0" w:lastRowLastColumn="0"/>
+            <w:tcW w:w="2875" w:type="dxa"/>
+            <w:noWrap/>
+            <w:hideMark/>
+          </w:tcPr>
+          <w:p>
+            <w:pPr>
+              <w:rPr>
+                <w:rFonts w:ascii="Calibri" w:eastAsia="Times New Roman" w:hAnsi="Calibri" w:cs="Calibri"/>
+                <w:color w:val="000000"/>
+              </w:rPr>
+            </w:pPr>
+            <w:r>
+              <w:rPr>
+                <w:rFonts w:ascii="Calibri" w:eastAsia="Times New Roman" w:hAnsi="Calibri" w:cs="Calibri"/>
+                <w:color w:val="000000"/>
+              </w:rPr>
+              <w:t>Response</w:t>
+            </w:r>
+          </w:p>
+        </w:tc>
+        <w:tc>
+          <w:tcPr>
+            <w:tcW w:w="1260" w:type="dxa"/>
+            <w:noWrap/>
+            <w:hideMark/>
+          </w:tcPr>
+          <w:p>
+            <w:pPr>
+              <w:jc w:val="center"/>
+              <w:cnfStyle w:val="100000000000" w:firstRow="1" w:lastRow="0" w:firstColumn="0" w:lastColumn="0" w:oddVBand="0" w:evenVBand="0" w:oddHBand="0" w:evenHBand="0" w:firstRowFirstColumn="0" w:firstRowLastColumn="0" w:lastRowFirstColumn="0" w:lastRowLastColumn="0"/>
+              <w:rPr>
+                <w:rFonts w:ascii="Calibri" w:eastAsia="Times New Roman" w:hAnsi="Calibri" w:cs="Calibri"/>
+                <w:color w:val="000000"/>
+              </w:rPr>
+            </w:pPr>
+            <w:r>
+              <w:rPr>
+                <w:rFonts w:ascii="Calibri" w:eastAsia="Times New Roman" w:hAnsi="Calibri" w:cs="Calibri"/>
+                <w:color w:val="000000"/>
+              </w:rPr>
+              <w:t>Count</w:t>
+            </w:r>
+          </w:p>
+        </w:tc>
+        <w:tc>
+          <w:tcPr>
+            <w:tcW w:w="2210" w:type="dxa"/>
+            <w:noWrap/>
+            <w:hideMark/>
+          </w:tcPr>
+          <w:p>
+            <w:pPr>
+              <w:jc w:val="center"/>
+              <w:cnfStyle w:val="100000000000" w:firstRow="1" w:lastRow="0" w:firstColumn="0" w:lastColumn="0" w:oddVBand="0" w:evenVBand="0" w:oddHBand="0" w:evenHBand="0" w:firstRowFirstColumn="0" w:firstRowLastColumn="0" w:lastRowFirstColumn="0" w:lastRowLastColumn="0"/>
+              <w:rPr>
+                <w:rFonts w:ascii="Calibri" w:eastAsia="Times New Roman" w:hAnsi="Calibri" w:cs="Calibri"/>
+                <w:color w:val="000000"/>
+              </w:rPr>
+            </w:pPr>
+            <w:r>
+              <w:rPr>
+                <w:rFonts w:ascii="Calibri" w:eastAsia="Times New Roman" w:hAnsi="Calibri" w:cs="Calibri"/>
+                <w:color w:val="000000"/>
+              </w:rPr>
+              <w:t>Percentage</w:t>
+            </w:r>
+          </w:p>
+        </w:tc>
+      </w:tr>
+      <w:tr>
+        <w:trPr>
+          <w:cnfStyle w:val="000000100000" w:firstRow="0" w:lastRow="0" w:firstColumn="0" w:lastColumn="0" w:oddVBand="0" w:evenVBand="0" w:oddHBand="1" w:evenHBand="0" w:firstRowFirstColumn="0" w:firstRowLastColumn="0" w:lastRowFirstColumn="0" w:lastRowLastColumn="0"/>
+          <w:trHeight w:val="300"/>
+        </w:trPr>
+        <w:tc>
+          <w:tcPr>
+            <w:cnfStyle w:val="001000000000" w:firstRow="0" w:lastRow="0" w:firstColumn="1" w:lastColumn="0" w:oddVBand="0" w:evenVBand="0" w:oddHBand="0" w:evenHBand="0" w:firstRowFirstColumn="0" w:firstRowLastColumn="0" w:lastRowFirstColumn="0" w:lastRowLastColumn="0"/>
+            <w:tcW w:w="2875" w:type="dxa"/>
+            <w:noWrap/>
+            <w:vAlign w:val="bottom"/>
+            <w:hideMark/>
+          </w:tcPr>
+          <w:p>
+            <w:pPr>
+              <w:rPr>
+                <w:rFonts w:ascii="Calibri" w:eastAsia="Times New Roman" w:hAnsi="Calibri" w:cs="Calibri"/>
+                <w:b w:val="0"/>
+                <w:bCs w:val="0"/>
+                <w:color w:val="000000"/>
+              </w:rPr>
+            </w:pPr>
+            <w:r>
+              <w:rPr>
+                <w:rFonts w:ascii="Calibri" w:hAnsi="Calibri" w:cs="Calibri"/>
+                <w:b w:val="0"/>
+                <w:bCs w:val="0"/>
+                <w:color w:val="000000"/>
+              </w:rPr>
+              <w:t>Yes</w:t>
+            </w:r>
+          </w:p>
+        </w:tc>
+        <w:tc>
+          <w:tcPr>
+            <w:tcW w:w="1260" w:type="dxa"/>
+            <w:noWrap/>
+            <w:vAlign w:val="bottom"/>
+            <w:hideMark/>
+          </w:tcPr>
+          <w:p>
+            <w:pPr>
+              <w:jc w:val="center"/>
+              <w:cnfStyle w:val="000000100000" w:firstRow="0" w:lastRow="0" w:firstColumn="0" w:lastColumn="0" w:oddVBand="0" w:evenVBand="0" w:oddHBand="1" w:evenHBand="0" w:firstRowFirstColumn="0" w:firstRowLastColumn="0" w:lastRowFirstColumn="0" w:lastRowLastColumn="0"/>
+              <w:rPr>
+                <w:rFonts w:ascii="Calibri" w:eastAsia="Times New Roman" w:hAnsi="Calibri" w:cs="Calibri"/>
+                <w:color w:val="000000"/>
+              </w:rPr>
+            </w:pPr>
+            <w:r>
+              <w:rPr>
+                <w:rFonts w:ascii="Calibri" w:hAnsi="Calibri" w:cs="Calibri"/>
+                <w:color w:val="000000"/>
+              </w:rPr>
+              <w:t>1</w:t>
+            </w:r>
+            <w:r>
+              <w:rPr>
+                <w:rFonts w:ascii="Calibri" w:hAnsi="Calibri" w:cs="Calibri"/>
+                <w:color w:val="000000"/>
+              </w:rPr>
+              <w:t>1</w:t>
+            </w:r>
+          </w:p>
+        </w:tc>
+        <w:tc>
+          <w:tcPr>
+            <w:tcW w:w="2210" w:type="dxa"/>
+            <w:noWrap/>
+            <w:vAlign w:val="bottom"/>
+            <w:hideMark/>
+          </w:tcPr>
+          <w:p>
+            <w:pPr>
+              <w:jc w:val="center"/>
+              <w:cnfStyle w:val="000000100000" w:firstRow="0" w:lastRow="0" w:firstColumn="0" w:lastColumn="0" w:oddVBand="0" w:evenVBand="0" w:oddHBand="1" w:evenHBand="0" w:firstRowFirstColumn="0" w:firstRowLastColumn="0" w:lastRowFirstColumn="0" w:lastRowLastColumn="0"/>
+              <w:rPr>
+                <w:rFonts w:ascii="Calibri" w:eastAsia="Times New Roman" w:hAnsi="Calibri" w:cs="Calibri"/>
+                <w:color w:val="000000"/>
+              </w:rPr>
+            </w:pPr>
+            <w:r>
+              <w:rPr>
+                <w:rFonts w:ascii="Calibri" w:hAnsi="Calibri" w:cs="Calibri"/>
+                <w:color w:val="000000"/>
+              </w:rPr>
+              <w:t>73</w:t>
+            </w:r>
+            <w:r>
+              <w:rPr>
+                <w:rFonts w:ascii="Calibri" w:hAnsi="Calibri" w:cs="Calibri"/>
+                <w:color w:val="000000"/>
+              </w:rPr>
+              <w:t>%</w:t>
+            </w:r>
+          </w:p>
+        </w:tc>
+      </w:tr>
+      <w:tr>
+        <w:trPr>
+          <w:trHeight w:val="300"/>
+        </w:trPr>
+        <w:tc>
+          <w:tcPr>
+            <w:cnfStyle w:val="001000000000" w:firstRow="0" w:lastRow="0" w:firstColumn="1" w:lastColumn="0" w:oddVBand="0" w:evenVBand="0" w:oddHBand="0" w:evenHBand="0" w:firstRowFirstColumn="0" w:firstRowLastColumn="0" w:lastRowFirstColumn="0" w:lastRowLastColumn="0"/>
+            <w:tcW w:w="2875" w:type="dxa"/>
+            <w:noWrap/>
+            <w:vAlign w:val="bottom"/>
+            <w:hideMark/>
+          </w:tcPr>
+          <w:p>
+            <w:pPr>
+              <w:rPr>
+                <w:rFonts w:ascii="Calibri" w:eastAsia="Times New Roman" w:hAnsi="Calibri" w:cs="Calibri"/>
+                <w:b w:val="0"/>
+                <w:bCs w:val="0"/>
+                <w:color w:val="000000"/>
+              </w:rPr>
+            </w:pPr>
+            <w:r>
+              <w:rPr>
+                <w:rFonts w:ascii="Calibri" w:eastAsia="Times New Roman" w:hAnsi="Calibri" w:cs="Calibri"/>
+                <w:b w:val="0"/>
+                <w:bCs w:val="0"/>
+                <w:color w:val="000000"/>
+              </w:rPr>
+              <w:t>No</w:t>
+            </w:r>
+          </w:p>
+        </w:tc>
+        <w:tc>
+          <w:tcPr>
+            <w:tcW w:w="1260" w:type="dxa"/>
+            <w:noWrap/>
+            <w:vAlign w:val="bottom"/>
+            <w:hideMark/>
+          </w:tcPr>
+          <w:p>
+            <w:pPr>
+              <w:jc w:val="center"/>
+              <w:cnfStyle w:val="000000000000" w:firstRow="0" w:lastRow="0" w:firstColumn="0" w:lastColumn="0" w:oddVBand="0" w:evenVBand="0" w:oddHBand="0" w:evenHBand="0" w:firstRowFirstColumn="0" w:firstRowLastColumn="0" w:lastRowFirstColumn="0" w:lastRowLastColumn="0"/>
+              <w:rPr>
+                <w:rFonts w:ascii="Calibri" w:eastAsia="Times New Roman" w:hAnsi="Calibri" w:cs="Calibri"/>
+                <w:color w:val="000000"/>
+              </w:rPr>
+            </w:pPr>
+            <w:r>
+              <w:rPr>
+                <w:rFonts w:ascii="Calibri" w:eastAsia="Times New Roman" w:hAnsi="Calibri" w:cs="Calibri"/>
+                <w:color w:val="000000"/>
+              </w:rPr>
+              <w:t>4</w:t>
+            </w:r>
+          </w:p>
+        </w:tc>
+        <w:tc>
+          <w:tcPr>
+            <w:tcW w:w="2210" w:type="dxa"/>
+            <w:noWrap/>
+            <w:vAlign w:val="bottom"/>
+            <w:hideMark/>
+          </w:tcPr>
+          <w:p>
+            <w:pPr>
+              <w:jc w:val="center"/>
+              <w:cnfStyle w:val="000000000000" w:firstRow="0" w:lastRow="0" w:firstColumn="0" w:lastColumn="0" w:oddVBand="0" w:evenVBand="0" w:oddHBand="0" w:evenHBand="0" w:firstRowFirstColumn="0" w:firstRowLastColumn="0" w:lastRowFirstColumn="0" w:lastRowLastColumn="0"/>
+              <w:rPr>
+                <w:rFonts w:ascii="Calibri" w:eastAsia="Times New Roman" w:hAnsi="Calibri" w:cs="Calibri"/>
+                <w:color w:val="000000"/>
+              </w:rPr>
+            </w:pPr>
+            <w:r>
+              <w:rPr>
+                <w:rFonts w:ascii="Calibri" w:hAnsi="Calibri" w:cs="Calibri"/>
+                <w:color w:val="000000"/>
+              </w:rPr>
+              <w:t>2</w:t>
+            </w:r>
+            <w:r>
+              <w:rPr>
+                <w:rFonts w:ascii="Calibri" w:hAnsi="Calibri" w:cs="Calibri"/>
+                <w:color w:val="000000"/>
+              </w:rPr>
+              <w:t>7</w:t>
+            </w:r>
+            <w:r>
+              <w:rPr>
+                <w:rFonts w:ascii="Calibri" w:hAnsi="Calibri" w:cs="Calibri"/>
+                <w:color w:val="000000"/>
+              </w:rPr>
+              <w:t>%</w:t>
+            </w:r>
+          </w:p>
+        </w:tc>
+      </w:tr>
+    </w:tbl>
+    <w:p/>
+    <w:p/>
+    <w:p>
+      <w:pPr>
+        <w:rPr>
+          <w:rFonts w:asciiTheme="majorHAnsi" w:eastAsiaTheme="majorEastAsia" w:hAnsiTheme="majorHAnsi" w:cstheme="majorBidi"/>
+          <w:color w:val="2F5496" w:themeColor="accent1" w:themeShade="BF"/>
+          <w:sz w:val="32"/>
+          <w:szCs w:val="32"/>
+        </w:rPr>
+      </w:pPr>
+      <w:r>
+        <w:br w:type="page"/>
+      </w:r>
+    </w:p>
+    <w:p>
+      <w:pPr>
+        <w:pStyle w:val="Heading1"/>
+      </w:pPr>
+      <w:bookmarkStart w:id="11" w:name="_Toc150666509"/>
+      <w:r>
+        <w:lastRenderedPageBreak/>
+        <w:t>Q10</w:t>
+      </w:r>
+      <w:bookmarkEnd w:id="11"/>
+    </w:p>
+    <w:p/>
+    <w:p>
+      <w:r>
+        <w:rPr>
+          <w:noProof/>
+        </w:rPr>
+        <w:drawing>
+          <wp:inline distT="0" distB="0" distL="0" distR="0" wp14:anchorId="47971F9E" wp14:editId="0C9E53B8">
+            <wp:extent cx="5943600" cy="5943600"/>
+            <wp:effectExtent l="0" t="0" r="0" b="0"/>
+            <wp:docPr id="10" name="Picture 10" descr="A chart of a company's risk-based approach&#10;&#10;Description automatically generated"/>
+            <wp:cNvGraphicFramePr>
+              <a:graphicFrameLocks xmlns:a="http://schemas.openxmlformats.org/drawingml/2006/main" noChangeAspect="1"/>
+            </wp:cNvGraphicFramePr>
+            <a:graphic xmlns:a="http://schemas.openxmlformats.org/drawingml/2006/main">
+              <a:graphicData uri="http://schemas.openxmlformats.org/drawingml/2006/picture">
+                <pic:pic xmlns:pic="http://schemas.openxmlformats.org/drawingml/2006/picture">
+                  <pic:nvPicPr>
+                    <pic:cNvPr id="10" name="Picture 10" descr="A chart of a company's risk-based approach&#10;&#10;Description automatically generated"/>
                     <pic:cNvPicPr/>
                   </pic:nvPicPr>
                   <pic:blipFill>
@@ -4210,554 +4656,7 @@
         <w:pStyle w:val="Caption"/>
       </w:pPr>
       <w:r>
-        <w:t xml:space="preserve">Figure </w:t>
-      </w:r>
-      <w:r>
-        <w:fldChar w:fldCharType="begin"/>
-      </w:r>
-      <w:r>
-        <w:instrText xml:space="preserve"> SEQ Figure \* ARABIC </w:instrText>
-      </w:r>
-      <w:r>
-        <w:fldChar w:fldCharType="separate"/>
-      </w:r>
-      <w:r>
-        <w:rPr>
-          <w:noProof/>
-        </w:rPr>
-        <w:t>7</w:t>
-      </w:r>
-      <w:r>
-        <w:rPr>
-          <w:noProof/>
-        </w:rPr>
-        <w:fldChar w:fldCharType="end"/>
-      </w:r>
-      <w:r>
-        <w:t xml:space="preserve"> placeholder</w:t>
-      </w:r>
-    </w:p>
-    <w:p/>
-    <w:p>
-      <w:pPr>
-        <w:rPr>
-          <w:b/>
-          <w:bCs/>
-          <w:sz w:val="24"/>
-          <w:szCs w:val="24"/>
-        </w:rPr>
-      </w:pPr>
-      <w:r>
-        <w:rPr>
-          <w:b/>
-          <w:bCs/>
-          <w:sz w:val="24"/>
-          <w:szCs w:val="24"/>
-        </w:rPr>
-        <w:br w:type="page"/>
-      </w:r>
-    </w:p>
-    <w:p>
-      <w:pPr>
-        <w:pStyle w:val="Heading1"/>
-      </w:pPr>
-      <w:bookmarkStart w:id="10" w:name="_Toc150666508"/>
-      <w:r>
-        <w:lastRenderedPageBreak/>
-        <w:t>T4 (Q9)</w:t>
-      </w:r>
-      <w:bookmarkEnd w:id="10"/>
-    </w:p>
-    <w:p>
-      <w:pPr>
-        <w:rPr>
-          <w:b/>
-          <w:bCs/>
-          <w:sz w:val="24"/>
-          <w:szCs w:val="24"/>
-        </w:rPr>
-      </w:pPr>
-    </w:p>
-    <w:p>
-      <w:pPr>
-        <w:rPr>
-          <w:b/>
-          <w:bCs/>
-          <w:sz w:val="24"/>
-          <w:szCs w:val="24"/>
-        </w:rPr>
-      </w:pPr>
-      <w:r>
-        <w:rPr>
-          <w:b/>
-          <w:bCs/>
-          <w:sz w:val="24"/>
-          <w:szCs w:val="24"/>
-        </w:rPr>
-        <w:t>Q</w:t>
-      </w:r>
-      <w:r>
-        <w:rPr>
-          <w:b/>
-          <w:bCs/>
-          <w:sz w:val="24"/>
-          <w:szCs w:val="24"/>
-        </w:rPr>
-        <w:t xml:space="preserve">9: </w:t>
-      </w:r>
-      <w:r>
-        <w:rPr>
-          <w:b/>
-          <w:bCs/>
-          <w:sz w:val="24"/>
-          <w:szCs w:val="24"/>
-        </w:rPr>
-        <w:t xml:space="preserve">Does your company have a process in place </w:t>
-      </w:r>
-      <w:proofErr w:type="gramStart"/>
-      <w:r>
-        <w:rPr>
-          <w:b/>
-          <w:bCs/>
-          <w:sz w:val="24"/>
-          <w:szCs w:val="24"/>
-        </w:rPr>
-        <w:t>with regard to</w:t>
-      </w:r>
-      <w:proofErr w:type="gramEnd"/>
-      <w:r>
-        <w:rPr>
-          <w:b/>
-          <w:bCs/>
-          <w:sz w:val="24"/>
-          <w:szCs w:val="24"/>
-        </w:rPr>
-        <w:t xml:space="preserve"> completing a Feedback Loop?</w:t>
-      </w:r>
-    </w:p>
-    <w:p>
-      <w:pPr>
-        <w:rPr>
-          <w:i/>
-          <w:iCs/>
-          <w:color w:val="44546A" w:themeColor="text2"/>
-          <w:sz w:val="18"/>
-          <w:szCs w:val="18"/>
-        </w:rPr>
-      </w:pPr>
-      <w:r>
-        <w:rPr>
-          <w:i/>
-          <w:iCs/>
-          <w:color w:val="44546A" w:themeColor="text2"/>
-          <w:sz w:val="18"/>
-          <w:szCs w:val="18"/>
-        </w:rPr>
-        <w:t xml:space="preserve">Table </w:t>
-      </w:r>
-      <w:r>
-        <w:rPr>
-          <w:i/>
-          <w:iCs/>
-          <w:color w:val="44546A" w:themeColor="text2"/>
-          <w:sz w:val="18"/>
-          <w:szCs w:val="18"/>
-        </w:rPr>
-        <w:t>4</w:t>
-      </w:r>
-      <w:r>
-        <w:rPr>
-          <w:i/>
-          <w:iCs/>
-          <w:color w:val="44546A" w:themeColor="text2"/>
-          <w:sz w:val="18"/>
-          <w:szCs w:val="18"/>
-        </w:rPr>
-        <w:t xml:space="preserve">: placeholder </w:t>
-      </w:r>
-    </w:p>
-    <w:p>
-      <w:r>
-        <w:t xml:space="preserve">Total Count = </w:t>
-      </w:r>
-      <w:r>
-        <w:t>15</w:t>
-      </w:r>
-    </w:p>
-    <w:tbl>
-      <w:tblPr>
-        <w:tblStyle w:val="PlainTable2"/>
-        <w:tblW w:w="0" w:type="auto"/>
-        <w:tblLook w:val="04A0" w:firstRow="1" w:lastRow="0" w:firstColumn="1" w:lastColumn="0" w:noHBand="0" w:noVBand="1"/>
-      </w:tblPr>
-      <w:tblGrid>
-        <w:gridCol w:w="2875"/>
-        <w:gridCol w:w="1260"/>
-        <w:gridCol w:w="2210"/>
-      </w:tblGrid>
-      <w:tr>
-        <w:trPr>
-          <w:cnfStyle w:val="100000000000" w:firstRow="1" w:lastRow="0" w:firstColumn="0" w:lastColumn="0" w:oddVBand="0" w:evenVBand="0" w:oddHBand="0" w:evenHBand="0" w:firstRowFirstColumn="0" w:firstRowLastColumn="0" w:lastRowFirstColumn="0" w:lastRowLastColumn="0"/>
-          <w:trHeight w:val="300"/>
-        </w:trPr>
-        <w:tc>
-          <w:tcPr>
-            <w:cnfStyle w:val="001000000000" w:firstRow="0" w:lastRow="0" w:firstColumn="1" w:lastColumn="0" w:oddVBand="0" w:evenVBand="0" w:oddHBand="0" w:evenHBand="0" w:firstRowFirstColumn="0" w:firstRowLastColumn="0" w:lastRowFirstColumn="0" w:lastRowLastColumn="0"/>
-            <w:tcW w:w="2875" w:type="dxa"/>
-            <w:noWrap/>
-            <w:hideMark/>
-          </w:tcPr>
-          <w:p>
-            <w:pPr>
-              <w:rPr>
-                <w:rFonts w:ascii="Calibri" w:eastAsia="Times New Roman" w:hAnsi="Calibri" w:cs="Calibri"/>
-                <w:color w:val="000000"/>
-              </w:rPr>
-            </w:pPr>
-            <w:r>
-              <w:rPr>
-                <w:rFonts w:ascii="Calibri" w:eastAsia="Times New Roman" w:hAnsi="Calibri" w:cs="Calibri"/>
-                <w:color w:val="000000"/>
-              </w:rPr>
-              <w:t>Response</w:t>
-            </w:r>
-          </w:p>
-        </w:tc>
-        <w:tc>
-          <w:tcPr>
-            <w:tcW w:w="1260" w:type="dxa"/>
-            <w:noWrap/>
-            <w:hideMark/>
-          </w:tcPr>
-          <w:p>
-            <w:pPr>
-              <w:jc w:val="center"/>
-              <w:cnfStyle w:val="100000000000" w:firstRow="1" w:lastRow="0" w:firstColumn="0" w:lastColumn="0" w:oddVBand="0" w:evenVBand="0" w:oddHBand="0" w:evenHBand="0" w:firstRowFirstColumn="0" w:firstRowLastColumn="0" w:lastRowFirstColumn="0" w:lastRowLastColumn="0"/>
-              <w:rPr>
-                <w:rFonts w:ascii="Calibri" w:eastAsia="Times New Roman" w:hAnsi="Calibri" w:cs="Calibri"/>
-                <w:color w:val="000000"/>
-              </w:rPr>
-            </w:pPr>
-            <w:r>
-              <w:rPr>
-                <w:rFonts w:ascii="Calibri" w:eastAsia="Times New Roman" w:hAnsi="Calibri" w:cs="Calibri"/>
-                <w:color w:val="000000"/>
-              </w:rPr>
-              <w:t>Count</w:t>
-            </w:r>
-          </w:p>
-        </w:tc>
-        <w:tc>
-          <w:tcPr>
-            <w:tcW w:w="2210" w:type="dxa"/>
-            <w:noWrap/>
-            <w:hideMark/>
-          </w:tcPr>
-          <w:p>
-            <w:pPr>
-              <w:jc w:val="center"/>
-              <w:cnfStyle w:val="100000000000" w:firstRow="1" w:lastRow="0" w:firstColumn="0" w:lastColumn="0" w:oddVBand="0" w:evenVBand="0" w:oddHBand="0" w:evenHBand="0" w:firstRowFirstColumn="0" w:firstRowLastColumn="0" w:lastRowFirstColumn="0" w:lastRowLastColumn="0"/>
-              <w:rPr>
-                <w:rFonts w:ascii="Calibri" w:eastAsia="Times New Roman" w:hAnsi="Calibri" w:cs="Calibri"/>
-                <w:color w:val="000000"/>
-              </w:rPr>
-            </w:pPr>
-            <w:r>
-              <w:rPr>
-                <w:rFonts w:ascii="Calibri" w:eastAsia="Times New Roman" w:hAnsi="Calibri" w:cs="Calibri"/>
-                <w:color w:val="000000"/>
-              </w:rPr>
-              <w:t>Percentage</w:t>
-            </w:r>
-          </w:p>
-        </w:tc>
-      </w:tr>
-      <w:tr>
-        <w:trPr>
-          <w:cnfStyle w:val="000000100000" w:firstRow="0" w:lastRow="0" w:firstColumn="0" w:lastColumn="0" w:oddVBand="0" w:evenVBand="0" w:oddHBand="1" w:evenHBand="0" w:firstRowFirstColumn="0" w:firstRowLastColumn="0" w:lastRowFirstColumn="0" w:lastRowLastColumn="0"/>
-          <w:trHeight w:val="300"/>
-        </w:trPr>
-        <w:tc>
-          <w:tcPr>
-            <w:cnfStyle w:val="001000000000" w:firstRow="0" w:lastRow="0" w:firstColumn="1" w:lastColumn="0" w:oddVBand="0" w:evenVBand="0" w:oddHBand="0" w:evenHBand="0" w:firstRowFirstColumn="0" w:firstRowLastColumn="0" w:lastRowFirstColumn="0" w:lastRowLastColumn="0"/>
-            <w:tcW w:w="2875" w:type="dxa"/>
-            <w:noWrap/>
-            <w:vAlign w:val="bottom"/>
-            <w:hideMark/>
-          </w:tcPr>
-          <w:p>
-            <w:pPr>
-              <w:rPr>
-                <w:rFonts w:ascii="Calibri" w:eastAsia="Times New Roman" w:hAnsi="Calibri" w:cs="Calibri"/>
-                <w:b w:val="0"/>
-                <w:bCs w:val="0"/>
-                <w:color w:val="000000"/>
-              </w:rPr>
-            </w:pPr>
-            <w:r>
-              <w:rPr>
-                <w:rFonts w:ascii="Calibri" w:hAnsi="Calibri" w:cs="Calibri"/>
-                <w:b w:val="0"/>
-                <w:bCs w:val="0"/>
-                <w:color w:val="000000"/>
-              </w:rPr>
-              <w:t>Yes</w:t>
-            </w:r>
-          </w:p>
-        </w:tc>
-        <w:tc>
-          <w:tcPr>
-            <w:tcW w:w="1260" w:type="dxa"/>
-            <w:noWrap/>
-            <w:vAlign w:val="bottom"/>
-            <w:hideMark/>
-          </w:tcPr>
-          <w:p>
-            <w:pPr>
-              <w:jc w:val="center"/>
-              <w:cnfStyle w:val="000000100000" w:firstRow="0" w:lastRow="0" w:firstColumn="0" w:lastColumn="0" w:oddVBand="0" w:evenVBand="0" w:oddHBand="1" w:evenHBand="0" w:firstRowFirstColumn="0" w:firstRowLastColumn="0" w:lastRowFirstColumn="0" w:lastRowLastColumn="0"/>
-              <w:rPr>
-                <w:rFonts w:ascii="Calibri" w:eastAsia="Times New Roman" w:hAnsi="Calibri" w:cs="Calibri"/>
-                <w:color w:val="000000"/>
-              </w:rPr>
-            </w:pPr>
-            <w:r>
-              <w:rPr>
-                <w:rFonts w:ascii="Calibri" w:hAnsi="Calibri" w:cs="Calibri"/>
-                <w:color w:val="000000"/>
-              </w:rPr>
-              <w:t>1</w:t>
-            </w:r>
-            <w:r>
-              <w:rPr>
-                <w:rFonts w:ascii="Calibri" w:hAnsi="Calibri" w:cs="Calibri"/>
-                <w:color w:val="000000"/>
-              </w:rPr>
-              <w:t>1</w:t>
-            </w:r>
-          </w:p>
-        </w:tc>
-        <w:tc>
-          <w:tcPr>
-            <w:tcW w:w="2210" w:type="dxa"/>
-            <w:noWrap/>
-            <w:vAlign w:val="bottom"/>
-            <w:hideMark/>
-          </w:tcPr>
-          <w:p>
-            <w:pPr>
-              <w:jc w:val="center"/>
-              <w:cnfStyle w:val="000000100000" w:firstRow="0" w:lastRow="0" w:firstColumn="0" w:lastColumn="0" w:oddVBand="0" w:evenVBand="0" w:oddHBand="1" w:evenHBand="0" w:firstRowFirstColumn="0" w:firstRowLastColumn="0" w:lastRowFirstColumn="0" w:lastRowLastColumn="0"/>
-              <w:rPr>
-                <w:rFonts w:ascii="Calibri" w:eastAsia="Times New Roman" w:hAnsi="Calibri" w:cs="Calibri"/>
-                <w:color w:val="000000"/>
-              </w:rPr>
-            </w:pPr>
-            <w:r>
-              <w:rPr>
-                <w:rFonts w:ascii="Calibri" w:hAnsi="Calibri" w:cs="Calibri"/>
-                <w:color w:val="000000"/>
-              </w:rPr>
-              <w:t>73</w:t>
-            </w:r>
-            <w:r>
-              <w:rPr>
-                <w:rFonts w:ascii="Calibri" w:hAnsi="Calibri" w:cs="Calibri"/>
-                <w:color w:val="000000"/>
-              </w:rPr>
-              <w:t>%</w:t>
-            </w:r>
-          </w:p>
-        </w:tc>
-      </w:tr>
-      <w:tr>
-        <w:trPr>
-          <w:trHeight w:val="300"/>
-        </w:trPr>
-        <w:tc>
-          <w:tcPr>
-            <w:cnfStyle w:val="001000000000" w:firstRow="0" w:lastRow="0" w:firstColumn="1" w:lastColumn="0" w:oddVBand="0" w:evenVBand="0" w:oddHBand="0" w:evenHBand="0" w:firstRowFirstColumn="0" w:firstRowLastColumn="0" w:lastRowFirstColumn="0" w:lastRowLastColumn="0"/>
-            <w:tcW w:w="2875" w:type="dxa"/>
-            <w:noWrap/>
-            <w:vAlign w:val="bottom"/>
-            <w:hideMark/>
-          </w:tcPr>
-          <w:p>
-            <w:pPr>
-              <w:rPr>
-                <w:rFonts w:ascii="Calibri" w:eastAsia="Times New Roman" w:hAnsi="Calibri" w:cs="Calibri"/>
-                <w:b w:val="0"/>
-                <w:bCs w:val="0"/>
-                <w:color w:val="000000"/>
-              </w:rPr>
-            </w:pPr>
-            <w:r>
-              <w:rPr>
-                <w:rFonts w:ascii="Calibri" w:eastAsia="Times New Roman" w:hAnsi="Calibri" w:cs="Calibri"/>
-                <w:b w:val="0"/>
-                <w:bCs w:val="0"/>
-                <w:color w:val="000000"/>
-              </w:rPr>
-              <w:t>No</w:t>
-            </w:r>
-          </w:p>
-        </w:tc>
-        <w:tc>
-          <w:tcPr>
-            <w:tcW w:w="1260" w:type="dxa"/>
-            <w:noWrap/>
-            <w:vAlign w:val="bottom"/>
-            <w:hideMark/>
-          </w:tcPr>
-          <w:p>
-            <w:pPr>
-              <w:jc w:val="center"/>
-              <w:cnfStyle w:val="000000000000" w:firstRow="0" w:lastRow="0" w:firstColumn="0" w:lastColumn="0" w:oddVBand="0" w:evenVBand="0" w:oddHBand="0" w:evenHBand="0" w:firstRowFirstColumn="0" w:firstRowLastColumn="0" w:lastRowFirstColumn="0" w:lastRowLastColumn="0"/>
-              <w:rPr>
-                <w:rFonts w:ascii="Calibri" w:eastAsia="Times New Roman" w:hAnsi="Calibri" w:cs="Calibri"/>
-                <w:color w:val="000000"/>
-              </w:rPr>
-            </w:pPr>
-            <w:r>
-              <w:rPr>
-                <w:rFonts w:ascii="Calibri" w:eastAsia="Times New Roman" w:hAnsi="Calibri" w:cs="Calibri"/>
-                <w:color w:val="000000"/>
-              </w:rPr>
-              <w:t>4</w:t>
-            </w:r>
-          </w:p>
-        </w:tc>
-        <w:tc>
-          <w:tcPr>
-            <w:tcW w:w="2210" w:type="dxa"/>
-            <w:noWrap/>
-            <w:vAlign w:val="bottom"/>
-            <w:hideMark/>
-          </w:tcPr>
-          <w:p>
-            <w:pPr>
-              <w:jc w:val="center"/>
-              <w:cnfStyle w:val="000000000000" w:firstRow="0" w:lastRow="0" w:firstColumn="0" w:lastColumn="0" w:oddVBand="0" w:evenVBand="0" w:oddHBand="0" w:evenHBand="0" w:firstRowFirstColumn="0" w:firstRowLastColumn="0" w:lastRowFirstColumn="0" w:lastRowLastColumn="0"/>
-              <w:rPr>
-                <w:rFonts w:ascii="Calibri" w:eastAsia="Times New Roman" w:hAnsi="Calibri" w:cs="Calibri"/>
-                <w:color w:val="000000"/>
-              </w:rPr>
-            </w:pPr>
-            <w:r>
-              <w:rPr>
-                <w:rFonts w:ascii="Calibri" w:hAnsi="Calibri" w:cs="Calibri"/>
-                <w:color w:val="000000"/>
-              </w:rPr>
-              <w:t>2</w:t>
-            </w:r>
-            <w:r>
-              <w:rPr>
-                <w:rFonts w:ascii="Calibri" w:hAnsi="Calibri" w:cs="Calibri"/>
-                <w:color w:val="000000"/>
-              </w:rPr>
-              <w:t>7</w:t>
-            </w:r>
-            <w:r>
-              <w:rPr>
-                <w:rFonts w:ascii="Calibri" w:hAnsi="Calibri" w:cs="Calibri"/>
-                <w:color w:val="000000"/>
-              </w:rPr>
-              <w:t>%</w:t>
-            </w:r>
-          </w:p>
-        </w:tc>
-      </w:tr>
-    </w:tbl>
-    <w:p/>
-    <w:p/>
-    <w:p>
-      <w:pPr>
-        <w:rPr>
-          <w:rFonts w:asciiTheme="majorHAnsi" w:eastAsiaTheme="majorEastAsia" w:hAnsiTheme="majorHAnsi" w:cstheme="majorBidi"/>
-          <w:color w:val="2F5496" w:themeColor="accent1" w:themeShade="BF"/>
-          <w:sz w:val="32"/>
-          <w:szCs w:val="32"/>
-        </w:rPr>
-      </w:pPr>
-      <w:r>
-        <w:br w:type="page"/>
-      </w:r>
-    </w:p>
-    <w:p>
-      <w:pPr>
-        <w:pStyle w:val="Heading1"/>
-      </w:pPr>
-      <w:bookmarkStart w:id="11" w:name="_Toc150666509"/>
-      <w:r>
-        <w:lastRenderedPageBreak/>
-        <w:t>Q</w:t>
-      </w:r>
-      <w:r>
-        <w:t>10</w:t>
-      </w:r>
-      <w:bookmarkEnd w:id="11"/>
-    </w:p>
-    <w:p/>
-    <w:p>
-      <w:r>
-        <w:rPr>
-          <w:noProof/>
-        </w:rPr>
-        <w:drawing>
-          <wp:inline distT="0" distB="0" distL="0" distR="0" wp14:anchorId="47971F9E" wp14:editId="0C9E53B8">
-            <wp:extent cx="5943600" cy="5943600"/>
-            <wp:effectExtent l="0" t="0" r="0" b="0"/>
-            <wp:docPr id="10" name="Picture 10" descr="A chart of a company's risk-based approach&#10;&#10;Description automatically generated"/>
-            <wp:cNvGraphicFramePr>
-              <a:graphicFrameLocks xmlns:a="http://schemas.openxmlformats.org/drawingml/2006/main" noChangeAspect="1"/>
-            </wp:cNvGraphicFramePr>
-            <a:graphic xmlns:a="http://schemas.openxmlformats.org/drawingml/2006/main">
-              <a:graphicData uri="http://schemas.openxmlformats.org/drawingml/2006/picture">
-                <pic:pic xmlns:pic="http://schemas.openxmlformats.org/drawingml/2006/picture">
-                  <pic:nvPicPr>
-                    <pic:cNvPr id="10" name="Picture 10" descr="A chart of a company's risk-based approach&#10;&#10;Description automatically generated"/>
-                    <pic:cNvPicPr/>
-                  </pic:nvPicPr>
-                  <pic:blipFill>
-                    <a:blip r:embed="rId15" cstate="print">
-                      <a:extLst>
-                        <a:ext uri="{28A0092B-C50C-407E-A947-70E740481C1C}">
-                          <a14:useLocalDpi xmlns:a14="http://schemas.microsoft.com/office/drawing/2010/main" val="0"/>
-                        </a:ext>
-                      </a:extLst>
-                    </a:blip>
-                    <a:stretch>
-                      <a:fillRect/>
-                    </a:stretch>
-                  </pic:blipFill>
-                  <pic:spPr>
-                    <a:xfrm>
-                      <a:off x="0" y="0"/>
-                      <a:ext cx="5943600" cy="5943600"/>
-                    </a:xfrm>
-                    <a:prstGeom prst="rect">
-                      <a:avLst/>
-                    </a:prstGeom>
-                  </pic:spPr>
-                </pic:pic>
-              </a:graphicData>
-            </a:graphic>
-          </wp:inline>
-        </w:drawing>
-      </w:r>
-    </w:p>
-    <w:p>
-      <w:pPr>
-        <w:pStyle w:val="Caption"/>
-      </w:pPr>
-      <w:r>
-        <w:t xml:space="preserve">Figure </w:t>
-      </w:r>
-      <w:r>
-        <w:t>8</w:t>
-      </w:r>
-      <w:r>
-        <w:t xml:space="preserve"> placeholder</w:t>
+        <w:t>Figure 8 placeholder</w:t>
       </w:r>
     </w:p>
     <w:p/>

</xml_diff>

<commit_message>
Add Q3, Q4, and Q5
</commit_message>
<xml_diff>
--- a/04_report/01_figures.docx
+++ b/04_report/01_figures.docx
@@ -54,8 +54,19 @@
           <w:sz w:val="24"/>
           <w:szCs w:val="24"/>
         </w:rPr>
-        <w:t>PHUSE RBM Working Group – Quality Tolerance Limits Industry Survey 01Feb2022</w:t>
-      </w:r>
+        <w:t xml:space="preserve">PHUSE RBM Working Group – Quality Tolerance Limits Industry Survey </w:t>
+      </w:r>
+      <w:proofErr w:type="gramStart"/>
+      <w:r>
+        <w:rPr>
+          <w:b/>
+          <w:color w:val="000000"/>
+          <w:sz w:val="24"/>
+          <w:szCs w:val="24"/>
+        </w:rPr>
+        <w:t>01Feb2022</w:t>
+      </w:r>
+      <w:proofErr w:type="gramEnd"/>
     </w:p>
     <w:p/>
     <w:p>
@@ -1043,27 +1054,14 @@
       <w:r>
         <w:t xml:space="preserve">Figure </w:t>
       </w:r>
-      <w:r>
-        <w:fldChar w:fldCharType="begin"/>
-      </w:r>
-      <w:r>
-        <w:instrText xml:space="preserve"> SEQ Figure \* ARABIC </w:instrText>
-      </w:r>
-      <w:r>
-        <w:fldChar w:fldCharType="separate"/>
-      </w:r>
-      <w:r>
-        <w:rPr>
-          <w:noProof/>
-        </w:rPr>
-        <w:t>1</w:t>
-      </w:r>
-      <w:r>
-        <w:rPr>
-          <w:noProof/>
-        </w:rPr>
-        <w:fldChar w:fldCharType="end"/>
-      </w:r>
+      <w:fldSimple w:instr=" SEQ Figure \* ARABIC ">
+        <w:r>
+          <w:rPr>
+            <w:noProof/>
+          </w:rPr>
+          <w:t>1</w:t>
+        </w:r>
+      </w:fldSimple>
       <w:r>
         <w:t>: placeholder</w:t>
       </w:r>
@@ -1144,27 +1142,14 @@
       <w:r>
         <w:t xml:space="preserve">Figure </w:t>
       </w:r>
-      <w:r>
-        <w:fldChar w:fldCharType="begin"/>
-      </w:r>
-      <w:r>
-        <w:instrText xml:space="preserve"> SEQ Figure \* ARABIC </w:instrText>
-      </w:r>
-      <w:r>
-        <w:fldChar w:fldCharType="separate"/>
-      </w:r>
-      <w:r>
-        <w:rPr>
-          <w:noProof/>
-        </w:rPr>
-        <w:t>2</w:t>
-      </w:r>
-      <w:r>
-        <w:rPr>
-          <w:noProof/>
-        </w:rPr>
-        <w:fldChar w:fldCharType="end"/>
-      </w:r>
+      <w:fldSimple w:instr=" SEQ Figure \* ARABIC ">
+        <w:r>
+          <w:rPr>
+            <w:noProof/>
+          </w:rPr>
+          <w:t>2</w:t>
+        </w:r>
+      </w:fldSimple>
       <w:r>
         <w:t xml:space="preserve"> </w:t>
       </w:r>
@@ -1247,27 +1232,14 @@
       <w:r>
         <w:t xml:space="preserve">Figure </w:t>
       </w:r>
-      <w:r>
-        <w:fldChar w:fldCharType="begin"/>
-      </w:r>
-      <w:r>
-        <w:instrText xml:space="preserve"> SEQ Figure \* ARABIC </w:instrText>
-      </w:r>
-      <w:r>
-        <w:fldChar w:fldCharType="separate"/>
-      </w:r>
-      <w:r>
-        <w:rPr>
-          <w:noProof/>
-        </w:rPr>
-        <w:t>3</w:t>
-      </w:r>
-      <w:r>
-        <w:rPr>
-          <w:noProof/>
-        </w:rPr>
-        <w:fldChar w:fldCharType="end"/>
-      </w:r>
+      <w:fldSimple w:instr=" SEQ Figure \* ARABIC ">
+        <w:r>
+          <w:rPr>
+            <w:noProof/>
+          </w:rPr>
+          <w:t>3</w:t>
+        </w:r>
+      </w:fldSimple>
       <w:r>
         <w:t xml:space="preserve"> </w:t>
       </w:r>
@@ -1340,7 +1312,27 @@
           <w:sz w:val="24"/>
           <w:szCs w:val="24"/>
         </w:rPr>
-        <w:t>(Q3: Other category breakdown)</w:t>
+        <w:t xml:space="preserve">(Q3: </w:t>
+      </w:r>
+      <w:proofErr w:type="gramStart"/>
+      <w:r>
+        <w:rPr>
+          <w:b/>
+          <w:bCs/>
+          <w:sz w:val="24"/>
+          <w:szCs w:val="24"/>
+        </w:rPr>
+        <w:t>Other</w:t>
+      </w:r>
+      <w:proofErr w:type="gramEnd"/>
+      <w:r>
+        <w:rPr>
+          <w:b/>
+          <w:bCs/>
+          <w:sz w:val="24"/>
+          <w:szCs w:val="24"/>
+        </w:rPr>
+        <w:t xml:space="preserve"> category breakdown)</w:t>
       </w:r>
     </w:p>
     <w:p>
@@ -2442,27 +2434,14 @@
       <w:r>
         <w:t xml:space="preserve">Figure </w:t>
       </w:r>
-      <w:r>
-        <w:fldChar w:fldCharType="begin"/>
-      </w:r>
-      <w:r>
-        <w:instrText xml:space="preserve"> SEQ Figure \* ARABIC </w:instrText>
-      </w:r>
-      <w:r>
-        <w:fldChar w:fldCharType="separate"/>
-      </w:r>
-      <w:r>
-        <w:rPr>
-          <w:noProof/>
-        </w:rPr>
-        <w:t>4</w:t>
-      </w:r>
-      <w:r>
-        <w:rPr>
-          <w:noProof/>
-        </w:rPr>
-        <w:fldChar w:fldCharType="end"/>
-      </w:r>
+      <w:fldSimple w:instr=" SEQ Figure \* ARABIC ">
+        <w:r>
+          <w:rPr>
+            <w:noProof/>
+          </w:rPr>
+          <w:t>4</w:t>
+        </w:r>
+      </w:fldSimple>
       <w:r>
         <w:t xml:space="preserve"> placeholder</w:t>
       </w:r>
@@ -2554,27 +2533,14 @@
       <w:r>
         <w:t xml:space="preserve">Figure </w:t>
       </w:r>
-      <w:r>
-        <w:fldChar w:fldCharType="begin"/>
-      </w:r>
-      <w:r>
-        <w:instrText xml:space="preserve"> SEQ Figure \* ARABIC </w:instrText>
-      </w:r>
-      <w:r>
-        <w:fldChar w:fldCharType="separate"/>
-      </w:r>
-      <w:r>
-        <w:rPr>
-          <w:noProof/>
-        </w:rPr>
-        <w:t>5</w:t>
-      </w:r>
-      <w:r>
-        <w:rPr>
-          <w:noProof/>
-        </w:rPr>
-        <w:fldChar w:fldCharType="end"/>
-      </w:r>
+      <w:fldSimple w:instr=" SEQ Figure \* ARABIC ">
+        <w:r>
+          <w:rPr>
+            <w:noProof/>
+          </w:rPr>
+          <w:t>5</w:t>
+        </w:r>
+      </w:fldSimple>
       <w:r>
         <w:t xml:space="preserve"> placeholder</w:t>
       </w:r>
@@ -2645,8 +2611,19 @@
           <w:sz w:val="24"/>
           <w:szCs w:val="24"/>
         </w:rPr>
-        <w:t>Comment why</w:t>
-      </w:r>
+        <w:t xml:space="preserve">Comment </w:t>
+      </w:r>
+      <w:proofErr w:type="gramStart"/>
+      <w:r>
+        <w:rPr>
+          <w:b/>
+          <w:bCs/>
+          <w:sz w:val="24"/>
+          <w:szCs w:val="24"/>
+        </w:rPr>
+        <w:t>why</w:t>
+      </w:r>
+      <w:proofErr w:type="gramEnd"/>
       <w:r>
         <w:rPr>
           <w:b/>
@@ -2740,7 +2717,23 @@
                 <w:rFonts w:ascii="Calibri" w:eastAsia="Times New Roman" w:hAnsi="Calibri" w:cs="Calibri"/>
                 <w:color w:val="000000"/>
               </w:rPr>
-              <w:t>Comment why:</w:t>
+              <w:t xml:space="preserve">Comment </w:t>
+            </w:r>
+            <w:proofErr w:type="gramStart"/>
+            <w:r>
+              <w:rPr>
+                <w:rFonts w:ascii="Calibri" w:eastAsia="Times New Roman" w:hAnsi="Calibri" w:cs="Calibri"/>
+                <w:color w:val="000000"/>
+              </w:rPr>
+              <w:t>why</w:t>
+            </w:r>
+            <w:proofErr w:type="gramEnd"/>
+            <w:r>
+              <w:rPr>
+                <w:rFonts w:ascii="Calibri" w:eastAsia="Times New Roman" w:hAnsi="Calibri" w:cs="Calibri"/>
+                <w:color w:val="000000"/>
+              </w:rPr>
+              <w:t>:</w:t>
             </w:r>
           </w:p>
         </w:tc>
@@ -3504,27 +3497,14 @@
       <w:r>
         <w:t xml:space="preserve">Figure </w:t>
       </w:r>
-      <w:r>
-        <w:fldChar w:fldCharType="begin"/>
-      </w:r>
-      <w:r>
-        <w:instrText xml:space="preserve"> SEQ Figure \* ARABIC </w:instrText>
-      </w:r>
-      <w:r>
-        <w:fldChar w:fldCharType="separate"/>
-      </w:r>
-      <w:r>
-        <w:rPr>
-          <w:noProof/>
-        </w:rPr>
-        <w:t>6</w:t>
-      </w:r>
-      <w:r>
-        <w:rPr>
-          <w:noProof/>
-        </w:rPr>
-        <w:fldChar w:fldCharType="end"/>
-      </w:r>
+      <w:fldSimple w:instr=" SEQ Figure \* ARABIC ">
+        <w:r>
+          <w:rPr>
+            <w:noProof/>
+          </w:rPr>
+          <w:t>6</w:t>
+        </w:r>
+      </w:fldSimple>
       <w:r>
         <w:t xml:space="preserve"> placeholder</w:t>
       </w:r>
@@ -4140,27 +4120,14 @@
       <w:r>
         <w:t xml:space="preserve">Figure </w:t>
       </w:r>
-      <w:r>
-        <w:fldChar w:fldCharType="begin"/>
-      </w:r>
-      <w:r>
-        <w:instrText xml:space="preserve"> SEQ Figure \* ARABIC </w:instrText>
-      </w:r>
-      <w:r>
-        <w:fldChar w:fldCharType="separate"/>
-      </w:r>
-      <w:r>
-        <w:rPr>
-          <w:noProof/>
-        </w:rPr>
-        <w:t>7</w:t>
-      </w:r>
-      <w:r>
-        <w:rPr>
-          <w:noProof/>
-        </w:rPr>
-        <w:fldChar w:fldCharType="end"/>
-      </w:r>
+      <w:fldSimple w:instr=" SEQ Figure \* ARABIC ">
+        <w:r>
+          <w:rPr>
+            <w:noProof/>
+          </w:rPr>
+          <w:t>7</w:t>
+        </w:r>
+      </w:fldSimple>
       <w:r>
         <w:t xml:space="preserve"> placeholder</w:t>
       </w:r>
@@ -4240,7 +4207,27 @@
           <w:sz w:val="24"/>
           <w:szCs w:val="24"/>
         </w:rPr>
-        <w:t>Does your company have a process in place with regard to completing a Feedback Loop?</w:t>
+        <w:t xml:space="preserve">Does your company have a process in place </w:t>
+      </w:r>
+      <w:proofErr w:type="gramStart"/>
+      <w:r>
+        <w:rPr>
+          <w:b/>
+          <w:bCs/>
+          <w:sz w:val="24"/>
+          <w:szCs w:val="24"/>
+        </w:rPr>
+        <w:t>with regard to</w:t>
+      </w:r>
+      <w:proofErr w:type="gramEnd"/>
+      <w:r>
+        <w:rPr>
+          <w:b/>
+          <w:bCs/>
+          <w:sz w:val="24"/>
+          <w:szCs w:val="24"/>
+        </w:rPr>
+        <w:t xml:space="preserve"> completing a Feedback Loop?</w:t>
       </w:r>
     </w:p>
     <w:p>

</xml_diff>